<commit_message>
Add a new tag "IncludeWeekends" to prevent creating tickets on the weekend.
git-tfs-id: [http://vsfoundations2:8080/tfs/insiteonline]$/InsiteOnline 3.1/ConsoleUtilities;C3138
</commit_message>
<xml_diff>
--- a/AutoTickGen/AutoTickGen/AutoTickGen/AutoTickGen Tech and Users Doc.docx
+++ b/AutoTickGen/AutoTickGen/AutoTickGen/AutoTickGen Tech and Users Doc.docx
@@ -30,8 +30,490 @@
         </w:rPr>
         <w:t xml:space="preserve"> – Auto Ticket Generator</w:t>
       </w:r>
-      <w:bookmarkStart w:id="0" w:name="_GoBack"/>
-      <w:bookmarkEnd w:id="0"/>
+    </w:p>
+    <w:p>
+      <w:pPr>
+        <w:spacing w:after="0" w:line="240" w:lineRule="auto"/>
+        <w:rPr>
+          <w:rFonts w:ascii="Times New Roman" w:hAnsi="Times New Roman" w:cs="Times New Roman"/>
+          <w:sz w:val="24"/>
+          <w:szCs w:val="24"/>
+        </w:rPr>
+      </w:pPr>
+    </w:p>
+    <w:p>
+      <w:pPr>
+        <w:spacing w:after="0" w:line="240" w:lineRule="auto"/>
+        <w:rPr>
+          <w:rFonts w:ascii="Times New Roman" w:hAnsi="Times New Roman" w:cs="Times New Roman"/>
+          <w:sz w:val="24"/>
+          <w:szCs w:val="24"/>
+        </w:rPr>
+      </w:pPr>
+      <w:r>
+        <w:rPr>
+          <w:rFonts w:ascii="Times New Roman" w:hAnsi="Times New Roman" w:cs="Times New Roman"/>
+          <w:sz w:val="24"/>
+          <w:szCs w:val="24"/>
+        </w:rPr>
+        <w:t>Change History:</w:t>
+      </w:r>
+    </w:p>
+    <w:tbl>
+      <w:tblPr>
+        <w:tblStyle w:val="TableGrid"/>
+        <w:tblW w:w="0" w:type="auto"/>
+        <w:tblLook w:val="04A0" w:firstRow="1" w:lastRow="0" w:firstColumn="1" w:lastColumn="0" w:noHBand="0" w:noVBand="1"/>
+      </w:tblPr>
+      <w:tblGrid>
+        <w:gridCol w:w="1204"/>
+        <w:gridCol w:w="1336"/>
+        <w:gridCol w:w="1798"/>
+        <w:gridCol w:w="6452"/>
+      </w:tblGrid>
+      <w:tr>
+        <w:tc>
+          <w:tcPr>
+            <w:tcW w:w="1204" w:type="dxa"/>
+          </w:tcPr>
+          <w:p>
+            <w:pPr>
+              <w:jc w:val="center"/>
+              <w:rPr>
+                <w:rFonts w:ascii="Times New Roman" w:hAnsi="Times New Roman" w:cs="Times New Roman"/>
+                <w:sz w:val="24"/>
+                <w:szCs w:val="24"/>
+              </w:rPr>
+            </w:pPr>
+            <w:r>
+              <w:rPr>
+                <w:rFonts w:ascii="Times New Roman" w:hAnsi="Times New Roman" w:cs="Times New Roman"/>
+                <w:sz w:val="24"/>
+                <w:szCs w:val="24"/>
+              </w:rPr>
+              <w:t>Revision Number</w:t>
+            </w:r>
+          </w:p>
+        </w:tc>
+        <w:tc>
+          <w:tcPr>
+            <w:tcW w:w="1336" w:type="dxa"/>
+          </w:tcPr>
+          <w:p>
+            <w:pPr>
+              <w:jc w:val="center"/>
+              <w:rPr>
+                <w:rFonts w:ascii="Times New Roman" w:hAnsi="Times New Roman" w:cs="Times New Roman"/>
+                <w:sz w:val="24"/>
+                <w:szCs w:val="24"/>
+              </w:rPr>
+            </w:pPr>
+            <w:r>
+              <w:rPr>
+                <w:rFonts w:ascii="Times New Roman" w:hAnsi="Times New Roman" w:cs="Times New Roman"/>
+                <w:sz w:val="24"/>
+                <w:szCs w:val="24"/>
+              </w:rPr>
+              <w:t xml:space="preserve">Revision </w:t>
+            </w:r>
+            <w:r>
+              <w:rPr>
+                <w:rFonts w:ascii="Times New Roman" w:hAnsi="Times New Roman" w:cs="Times New Roman"/>
+                <w:sz w:val="24"/>
+                <w:szCs w:val="24"/>
+              </w:rPr>
+              <w:t>D</w:t>
+            </w:r>
+            <w:r>
+              <w:rPr>
+                <w:rFonts w:ascii="Times New Roman" w:hAnsi="Times New Roman" w:cs="Times New Roman"/>
+                <w:sz w:val="24"/>
+                <w:szCs w:val="24"/>
+              </w:rPr>
+              <w:t>ate</w:t>
+            </w:r>
+          </w:p>
+        </w:tc>
+        <w:tc>
+          <w:tcPr>
+            <w:tcW w:w="1798" w:type="dxa"/>
+          </w:tcPr>
+          <w:p>
+            <w:pPr>
+              <w:rPr>
+                <w:rFonts w:ascii="Times New Roman" w:hAnsi="Times New Roman" w:cs="Times New Roman"/>
+                <w:sz w:val="24"/>
+                <w:szCs w:val="24"/>
+              </w:rPr>
+            </w:pPr>
+            <w:proofErr w:type="spellStart"/>
+            <w:r>
+              <w:rPr>
+                <w:rFonts w:ascii="Times New Roman" w:hAnsi="Times New Roman" w:cs="Times New Roman"/>
+                <w:sz w:val="24"/>
+                <w:szCs w:val="24"/>
+              </w:rPr>
+              <w:t>Revisor’s</w:t>
+            </w:r>
+            <w:proofErr w:type="spellEnd"/>
+            <w:r>
+              <w:rPr>
+                <w:rFonts w:ascii="Times New Roman" w:hAnsi="Times New Roman" w:cs="Times New Roman"/>
+                <w:sz w:val="24"/>
+                <w:szCs w:val="24"/>
+              </w:rPr>
+              <w:t xml:space="preserve"> Name</w:t>
+            </w:r>
+          </w:p>
+        </w:tc>
+        <w:tc>
+          <w:tcPr>
+            <w:tcW w:w="6452" w:type="dxa"/>
+          </w:tcPr>
+          <w:p>
+            <w:pPr>
+              <w:rPr>
+                <w:rFonts w:ascii="Times New Roman" w:hAnsi="Times New Roman" w:cs="Times New Roman"/>
+                <w:sz w:val="24"/>
+                <w:szCs w:val="24"/>
+              </w:rPr>
+            </w:pPr>
+            <w:r>
+              <w:rPr>
+                <w:rFonts w:ascii="Times New Roman" w:hAnsi="Times New Roman" w:cs="Times New Roman"/>
+                <w:sz w:val="24"/>
+                <w:szCs w:val="24"/>
+              </w:rPr>
+              <w:t>Description of Revision</w:t>
+            </w:r>
+          </w:p>
+        </w:tc>
+      </w:tr>
+      <w:tr>
+        <w:tc>
+          <w:tcPr>
+            <w:tcW w:w="1204" w:type="dxa"/>
+          </w:tcPr>
+          <w:p>
+            <w:pPr>
+              <w:jc w:val="center"/>
+              <w:rPr>
+                <w:rFonts w:ascii="Times New Roman" w:hAnsi="Times New Roman" w:cs="Times New Roman"/>
+                <w:sz w:val="24"/>
+                <w:szCs w:val="24"/>
+              </w:rPr>
+            </w:pPr>
+            <w:r>
+              <w:rPr>
+                <w:rFonts w:ascii="Times New Roman" w:hAnsi="Times New Roman" w:cs="Times New Roman"/>
+                <w:sz w:val="24"/>
+                <w:szCs w:val="24"/>
+              </w:rPr>
+              <w:t>1</w:t>
+            </w:r>
+          </w:p>
+        </w:tc>
+        <w:tc>
+          <w:tcPr>
+            <w:tcW w:w="1336" w:type="dxa"/>
+          </w:tcPr>
+          <w:p>
+            <w:pPr>
+              <w:jc w:val="center"/>
+              <w:rPr>
+                <w:rFonts w:ascii="Times New Roman" w:hAnsi="Times New Roman" w:cs="Times New Roman"/>
+                <w:sz w:val="24"/>
+                <w:szCs w:val="24"/>
+              </w:rPr>
+            </w:pPr>
+            <w:r>
+              <w:rPr>
+                <w:rFonts w:ascii="Times New Roman" w:hAnsi="Times New Roman" w:cs="Times New Roman"/>
+                <w:sz w:val="24"/>
+                <w:szCs w:val="24"/>
+              </w:rPr>
+              <w:t>12/</w:t>
+            </w:r>
+            <w:r>
+              <w:rPr>
+                <w:rFonts w:ascii="Times New Roman" w:hAnsi="Times New Roman" w:cs="Times New Roman"/>
+                <w:sz w:val="24"/>
+                <w:szCs w:val="24"/>
+              </w:rPr>
+              <w:t>1</w:t>
+            </w:r>
+            <w:r>
+              <w:rPr>
+                <w:rFonts w:ascii="Times New Roman" w:hAnsi="Times New Roman" w:cs="Times New Roman"/>
+                <w:sz w:val="24"/>
+                <w:szCs w:val="24"/>
+              </w:rPr>
+              <w:t>0</w:t>
+            </w:r>
+            <w:r>
+              <w:rPr>
+                <w:rFonts w:ascii="Times New Roman" w:hAnsi="Times New Roman" w:cs="Times New Roman"/>
+                <w:sz w:val="24"/>
+                <w:szCs w:val="24"/>
+              </w:rPr>
+              <w:t>/2015</w:t>
+            </w:r>
+          </w:p>
+        </w:tc>
+        <w:tc>
+          <w:tcPr>
+            <w:tcW w:w="1798" w:type="dxa"/>
+          </w:tcPr>
+          <w:p>
+            <w:pPr>
+              <w:rPr>
+                <w:rFonts w:ascii="Times New Roman" w:hAnsi="Times New Roman" w:cs="Times New Roman"/>
+                <w:sz w:val="24"/>
+                <w:szCs w:val="24"/>
+              </w:rPr>
+            </w:pPr>
+            <w:r>
+              <w:rPr>
+                <w:rFonts w:ascii="Times New Roman" w:hAnsi="Times New Roman" w:cs="Times New Roman"/>
+                <w:sz w:val="24"/>
+                <w:szCs w:val="24"/>
+              </w:rPr>
+              <w:t>Eva Bard</w:t>
+            </w:r>
+          </w:p>
+        </w:tc>
+        <w:tc>
+          <w:tcPr>
+            <w:tcW w:w="6452" w:type="dxa"/>
+          </w:tcPr>
+          <w:p>
+            <w:pPr>
+              <w:rPr>
+                <w:rFonts w:ascii="Times New Roman" w:hAnsi="Times New Roman" w:cs="Times New Roman"/>
+                <w:sz w:val="24"/>
+                <w:szCs w:val="24"/>
+              </w:rPr>
+            </w:pPr>
+            <w:r>
+              <w:rPr>
+                <w:rFonts w:ascii="Times New Roman" w:hAnsi="Times New Roman" w:cs="Times New Roman"/>
+                <w:sz w:val="24"/>
+                <w:szCs w:val="24"/>
+              </w:rPr>
+              <w:t>Initial version</w:t>
+            </w:r>
+          </w:p>
+        </w:tc>
+        <w:bookmarkStart w:id="0" w:name="_GoBack"/>
+        <w:bookmarkEnd w:id="0"/>
+      </w:tr>
+      <w:tr>
+        <w:tc>
+          <w:tcPr>
+            <w:tcW w:w="1204" w:type="dxa"/>
+          </w:tcPr>
+          <w:p>
+            <w:pPr>
+              <w:jc w:val="center"/>
+              <w:rPr>
+                <w:rFonts w:ascii="Times New Roman" w:hAnsi="Times New Roman" w:cs="Times New Roman"/>
+                <w:sz w:val="24"/>
+                <w:szCs w:val="24"/>
+              </w:rPr>
+            </w:pPr>
+            <w:r>
+              <w:rPr>
+                <w:rFonts w:ascii="Times New Roman" w:hAnsi="Times New Roman" w:cs="Times New Roman"/>
+                <w:sz w:val="24"/>
+                <w:szCs w:val="24"/>
+              </w:rPr>
+              <w:t>2</w:t>
+            </w:r>
+          </w:p>
+        </w:tc>
+        <w:tc>
+          <w:tcPr>
+            <w:tcW w:w="1336" w:type="dxa"/>
+          </w:tcPr>
+          <w:p>
+            <w:pPr>
+              <w:jc w:val="center"/>
+              <w:rPr>
+                <w:rFonts w:ascii="Times New Roman" w:hAnsi="Times New Roman" w:cs="Times New Roman"/>
+                <w:sz w:val="24"/>
+                <w:szCs w:val="24"/>
+              </w:rPr>
+            </w:pPr>
+            <w:r>
+              <w:rPr>
+                <w:rFonts w:ascii="Times New Roman" w:hAnsi="Times New Roman" w:cs="Times New Roman"/>
+                <w:sz w:val="24"/>
+                <w:szCs w:val="24"/>
+              </w:rPr>
+              <w:t>12</w:t>
+            </w:r>
+            <w:r>
+              <w:rPr>
+                <w:rFonts w:ascii="Times New Roman" w:hAnsi="Times New Roman" w:cs="Times New Roman"/>
+                <w:sz w:val="24"/>
+                <w:szCs w:val="24"/>
+              </w:rPr>
+              <w:t>/1</w:t>
+            </w:r>
+            <w:r>
+              <w:rPr>
+                <w:rFonts w:ascii="Times New Roman" w:hAnsi="Times New Roman" w:cs="Times New Roman"/>
+                <w:sz w:val="24"/>
+                <w:szCs w:val="24"/>
+              </w:rPr>
+              <w:t>0</w:t>
+            </w:r>
+            <w:r>
+              <w:rPr>
+                <w:rFonts w:ascii="Times New Roman" w:hAnsi="Times New Roman" w:cs="Times New Roman"/>
+                <w:sz w:val="24"/>
+                <w:szCs w:val="24"/>
+              </w:rPr>
+              <w:t>/2015</w:t>
+            </w:r>
+          </w:p>
+        </w:tc>
+        <w:tc>
+          <w:tcPr>
+            <w:tcW w:w="1798" w:type="dxa"/>
+          </w:tcPr>
+          <w:p>
+            <w:pPr>
+              <w:rPr>
+                <w:rFonts w:ascii="Times New Roman" w:hAnsi="Times New Roman" w:cs="Times New Roman"/>
+                <w:sz w:val="24"/>
+                <w:szCs w:val="24"/>
+              </w:rPr>
+            </w:pPr>
+            <w:r>
+              <w:rPr>
+                <w:rFonts w:ascii="Times New Roman" w:hAnsi="Times New Roman" w:cs="Times New Roman"/>
+                <w:sz w:val="24"/>
+                <w:szCs w:val="24"/>
+              </w:rPr>
+              <w:t>Eva Bard</w:t>
+            </w:r>
+          </w:p>
+        </w:tc>
+        <w:tc>
+          <w:tcPr>
+            <w:tcW w:w="6452" w:type="dxa"/>
+          </w:tcPr>
+          <w:p>
+            <w:pPr>
+              <w:tabs>
+                <w:tab w:val="left" w:pos="1440"/>
+              </w:tabs>
+              <w:rPr>
+                <w:rFonts w:ascii="Times New Roman" w:hAnsi="Times New Roman" w:cs="Times New Roman"/>
+                <w:sz w:val="24"/>
+                <w:szCs w:val="24"/>
+              </w:rPr>
+            </w:pPr>
+            <w:r>
+              <w:rPr>
+                <w:rFonts w:ascii="Times New Roman" w:hAnsi="Times New Roman" w:cs="Times New Roman"/>
+                <w:sz w:val="24"/>
+                <w:szCs w:val="24"/>
+              </w:rPr>
+              <w:t>Include new tag &lt;</w:t>
+            </w:r>
+            <w:proofErr w:type="spellStart"/>
+            <w:r>
+              <w:rPr>
+                <w:rFonts w:ascii="Times New Roman" w:hAnsi="Times New Roman" w:cs="Times New Roman"/>
+                <w:sz w:val="24"/>
+                <w:szCs w:val="24"/>
+              </w:rPr>
+              <w:t>IncludeWeekends</w:t>
+            </w:r>
+            <w:proofErr w:type="spellEnd"/>
+            <w:r>
+              <w:rPr>
+                <w:rFonts w:ascii="Times New Roman" w:hAnsi="Times New Roman" w:cs="Times New Roman"/>
+                <w:sz w:val="24"/>
+                <w:szCs w:val="24"/>
+              </w:rPr>
+              <w:t>&gt;</w:t>
+            </w:r>
+          </w:p>
+        </w:tc>
+      </w:tr>
+      <w:tr>
+        <w:tc>
+          <w:tcPr>
+            <w:tcW w:w="1204" w:type="dxa"/>
+          </w:tcPr>
+          <w:p>
+            <w:pPr>
+              <w:jc w:val="center"/>
+              <w:rPr>
+                <w:rFonts w:ascii="Times New Roman" w:hAnsi="Times New Roman" w:cs="Times New Roman"/>
+                <w:sz w:val="24"/>
+                <w:szCs w:val="24"/>
+              </w:rPr>
+            </w:pPr>
+          </w:p>
+        </w:tc>
+        <w:tc>
+          <w:tcPr>
+            <w:tcW w:w="1336" w:type="dxa"/>
+          </w:tcPr>
+          <w:p>
+            <w:pPr>
+              <w:jc w:val="center"/>
+              <w:rPr>
+                <w:rFonts w:ascii="Times New Roman" w:hAnsi="Times New Roman" w:cs="Times New Roman"/>
+                <w:sz w:val="24"/>
+                <w:szCs w:val="24"/>
+              </w:rPr>
+            </w:pPr>
+          </w:p>
+        </w:tc>
+        <w:tc>
+          <w:tcPr>
+            <w:tcW w:w="1798" w:type="dxa"/>
+          </w:tcPr>
+          <w:p>
+            <w:pPr>
+              <w:rPr>
+                <w:rFonts w:ascii="Times New Roman" w:hAnsi="Times New Roman" w:cs="Times New Roman"/>
+                <w:sz w:val="24"/>
+                <w:szCs w:val="24"/>
+              </w:rPr>
+            </w:pPr>
+          </w:p>
+        </w:tc>
+        <w:tc>
+          <w:tcPr>
+            <w:tcW w:w="6452" w:type="dxa"/>
+          </w:tcPr>
+          <w:p>
+            <w:pPr>
+              <w:rPr>
+                <w:rFonts w:ascii="Times New Roman" w:hAnsi="Times New Roman" w:cs="Times New Roman"/>
+                <w:sz w:val="24"/>
+                <w:szCs w:val="24"/>
+              </w:rPr>
+            </w:pPr>
+          </w:p>
+        </w:tc>
+      </w:tr>
+    </w:tbl>
+    <w:p>
+      <w:pPr>
+        <w:spacing w:after="0" w:line="240" w:lineRule="auto"/>
+        <w:rPr>
+          <w:rFonts w:ascii="Times New Roman" w:hAnsi="Times New Roman" w:cs="Times New Roman"/>
+          <w:sz w:val="24"/>
+          <w:szCs w:val="24"/>
+        </w:rPr>
+      </w:pPr>
     </w:p>
     <w:p>
       <w:pPr>
@@ -78,7 +560,7 @@
         </w:rPr>
         <w:fldChar w:fldCharType="separate"/>
       </w:r>
-      <w:hyperlink w:anchor="_Toc437514167" w:history="1">
+      <w:hyperlink w:anchor="_Toc437518586" w:history="1">
         <w:r>
           <w:rPr>
             <w:rStyle w:val="Hyperlink"/>
@@ -105,7 +587,7 @@
             <w:noProof/>
             <w:webHidden/>
           </w:rPr>
-          <w:instrText xml:space="preserve"> PAGEREF _Toc437514167 \h </w:instrText>
+          <w:instrText xml:space="preserve"> PAGEREF _Toc437518586 \h </w:instrText>
         </w:r>
         <w:r>
           <w:rPr>
@@ -147,7 +629,7 @@
           <w:noProof/>
         </w:rPr>
       </w:pPr>
-      <w:hyperlink w:anchor="_Toc437514168" w:history="1">
+      <w:hyperlink w:anchor="_Toc437518587" w:history="1">
         <w:r>
           <w:rPr>
             <w:rStyle w:val="Hyperlink"/>
@@ -174,7 +656,7 @@
             <w:noProof/>
             <w:webHidden/>
           </w:rPr>
-          <w:instrText xml:space="preserve"> PAGEREF _Toc437514168 \h </w:instrText>
+          <w:instrText xml:space="preserve"> PAGEREF _Toc437518587 \h </w:instrText>
         </w:r>
         <w:r>
           <w:rPr>
@@ -216,7 +698,7 @@
           <w:noProof/>
         </w:rPr>
       </w:pPr>
-      <w:hyperlink w:anchor="_Toc437514169" w:history="1">
+      <w:hyperlink w:anchor="_Toc437518588" w:history="1">
         <w:r>
           <w:rPr>
             <w:rStyle w:val="Hyperlink"/>
@@ -243,7 +725,7 @@
             <w:noProof/>
             <w:webHidden/>
           </w:rPr>
-          <w:instrText xml:space="preserve"> PAGEREF _Toc437514169 \h </w:instrText>
+          <w:instrText xml:space="preserve"> PAGEREF _Toc437518588 \h </w:instrText>
         </w:r>
         <w:r>
           <w:rPr>
@@ -285,7 +767,7 @@
           <w:noProof/>
         </w:rPr>
       </w:pPr>
-      <w:hyperlink w:anchor="_Toc437514170" w:history="1">
+      <w:hyperlink w:anchor="_Toc437518589" w:history="1">
         <w:r>
           <w:rPr>
             <w:rStyle w:val="Hyperlink"/>
@@ -312,7 +794,7 @@
             <w:noProof/>
             <w:webHidden/>
           </w:rPr>
-          <w:instrText xml:space="preserve"> PAGEREF _Toc437514170 \h </w:instrText>
+          <w:instrText xml:space="preserve"> PAGEREF _Toc437518589 \h </w:instrText>
         </w:r>
         <w:r>
           <w:rPr>
@@ -332,7 +814,7 @@
             <w:noProof/>
             <w:webHidden/>
           </w:rPr>
-          <w:t>1</w:t>
+          <w:t>2</w:t>
         </w:r>
         <w:r>
           <w:rPr>
@@ -354,7 +836,7 @@
           <w:noProof/>
         </w:rPr>
       </w:pPr>
-      <w:hyperlink w:anchor="_Toc437514171" w:history="1">
+      <w:hyperlink w:anchor="_Toc437518590" w:history="1">
         <w:r>
           <w:rPr>
             <w:rStyle w:val="Hyperlink"/>
@@ -381,7 +863,7 @@
             <w:noProof/>
             <w:webHidden/>
           </w:rPr>
-          <w:instrText xml:space="preserve"> PAGEREF _Toc437514171 \h </w:instrText>
+          <w:instrText xml:space="preserve"> PAGEREF _Toc437518590 \h </w:instrText>
         </w:r>
         <w:r>
           <w:rPr>
@@ -401,7 +883,7 @@
             <w:noProof/>
             <w:webHidden/>
           </w:rPr>
-          <w:t>1</w:t>
+          <w:t>2</w:t>
         </w:r>
         <w:r>
           <w:rPr>
@@ -423,7 +905,7 @@
           <w:noProof/>
         </w:rPr>
       </w:pPr>
-      <w:hyperlink w:anchor="_Toc437514172" w:history="1">
+      <w:hyperlink w:anchor="_Toc437518591" w:history="1">
         <w:r>
           <w:rPr>
             <w:rStyle w:val="Hyperlink"/>
@@ -450,7 +932,7 @@
             <w:noProof/>
             <w:webHidden/>
           </w:rPr>
-          <w:instrText xml:space="preserve"> PAGEREF _Toc437514172 \h </w:instrText>
+          <w:instrText xml:space="preserve"> PAGEREF _Toc437518591 \h </w:instrText>
         </w:r>
         <w:r>
           <w:rPr>
@@ -492,7 +974,7 @@
           <w:noProof/>
         </w:rPr>
       </w:pPr>
-      <w:hyperlink w:anchor="_Toc437514173" w:history="1">
+      <w:hyperlink w:anchor="_Toc437518592" w:history="1">
         <w:r>
           <w:rPr>
             <w:rStyle w:val="Hyperlink"/>
@@ -519,7 +1001,7 @@
             <w:noProof/>
             <w:webHidden/>
           </w:rPr>
-          <w:instrText xml:space="preserve"> PAGEREF _Toc437514173 \h </w:instrText>
+          <w:instrText xml:space="preserve"> PAGEREF _Toc437518592 \h </w:instrText>
         </w:r>
         <w:r>
           <w:rPr>
@@ -561,7 +1043,7 @@
           <w:noProof/>
         </w:rPr>
       </w:pPr>
-      <w:hyperlink w:anchor="_Toc437514174" w:history="1">
+      <w:hyperlink w:anchor="_Toc437518593" w:history="1">
         <w:r>
           <w:rPr>
             <w:rStyle w:val="Hyperlink"/>
@@ -588,7 +1070,7 @@
             <w:noProof/>
             <w:webHidden/>
           </w:rPr>
-          <w:instrText xml:space="preserve"> PAGEREF _Toc437514174 \h </w:instrText>
+          <w:instrText xml:space="preserve"> PAGEREF _Toc437518593 \h </w:instrText>
         </w:r>
         <w:r>
           <w:rPr>
@@ -630,7 +1112,7 @@
           <w:noProof/>
         </w:rPr>
       </w:pPr>
-      <w:hyperlink w:anchor="_Toc437514175" w:history="1">
+      <w:hyperlink w:anchor="_Toc437518594" w:history="1">
         <w:r>
           <w:rPr>
             <w:rStyle w:val="Hyperlink"/>
@@ -657,7 +1139,7 @@
             <w:noProof/>
             <w:webHidden/>
           </w:rPr>
-          <w:instrText xml:space="preserve"> PAGEREF _Toc437514175 \h </w:instrText>
+          <w:instrText xml:space="preserve"> PAGEREF _Toc437518594 \h </w:instrText>
         </w:r>
         <w:r>
           <w:rPr>
@@ -699,7 +1181,7 @@
           <w:noProof/>
         </w:rPr>
       </w:pPr>
-      <w:hyperlink w:anchor="_Toc437514176" w:history="1">
+      <w:hyperlink w:anchor="_Toc437518595" w:history="1">
         <w:r>
           <w:rPr>
             <w:rStyle w:val="Hyperlink"/>
@@ -726,7 +1208,7 @@
             <w:noProof/>
             <w:webHidden/>
           </w:rPr>
-          <w:instrText xml:space="preserve"> PAGEREF _Toc437514176 \h </w:instrText>
+          <w:instrText xml:space="preserve"> PAGEREF _Toc437518595 \h </w:instrText>
         </w:r>
         <w:r>
           <w:rPr>
@@ -768,7 +1250,7 @@
           <w:noProof/>
         </w:rPr>
       </w:pPr>
-      <w:hyperlink w:anchor="_Toc437514177" w:history="1">
+      <w:hyperlink w:anchor="_Toc437518596" w:history="1">
         <w:r>
           <w:rPr>
             <w:rStyle w:val="Hyperlink"/>
@@ -795,7 +1277,7 @@
             <w:noProof/>
             <w:webHidden/>
           </w:rPr>
-          <w:instrText xml:space="preserve"> PAGEREF _Toc437514177 \h </w:instrText>
+          <w:instrText xml:space="preserve"> PAGEREF _Toc437518596 \h </w:instrText>
         </w:r>
         <w:r>
           <w:rPr>
@@ -815,7 +1297,7 @@
             <w:noProof/>
             <w:webHidden/>
           </w:rPr>
-          <w:t>3</w:t>
+          <w:t>4</w:t>
         </w:r>
         <w:r>
           <w:rPr>
@@ -837,7 +1319,7 @@
           <w:noProof/>
         </w:rPr>
       </w:pPr>
-      <w:hyperlink w:anchor="_Toc437514178" w:history="1">
+      <w:hyperlink w:anchor="_Toc437518597" w:history="1">
         <w:r>
           <w:rPr>
             <w:rStyle w:val="Hyperlink"/>
@@ -864,7 +1346,7 @@
             <w:noProof/>
             <w:webHidden/>
           </w:rPr>
-          <w:instrText xml:space="preserve"> PAGEREF _Toc437514178 \h </w:instrText>
+          <w:instrText xml:space="preserve"> PAGEREF _Toc437518597 \h </w:instrText>
         </w:r>
         <w:r>
           <w:rPr>
@@ -884,7 +1366,7 @@
             <w:noProof/>
             <w:webHidden/>
           </w:rPr>
-          <w:t>3</w:t>
+          <w:t>4</w:t>
         </w:r>
         <w:r>
           <w:rPr>
@@ -906,13 +1388,13 @@
           <w:noProof/>
         </w:rPr>
       </w:pPr>
-      <w:hyperlink w:anchor="_Toc437514179" w:history="1">
+      <w:hyperlink w:anchor="_Toc437518598" w:history="1">
         <w:r>
           <w:rPr>
             <w:rStyle w:val="Hyperlink"/>
             <w:noProof/>
           </w:rPr>
-          <w:t>EmailCCs</w:t>
+          <w:t>IncludeWeekends</w:t>
         </w:r>
         <w:r>
           <w:rPr>
@@ -933,7 +1415,7 @@
             <w:noProof/>
             <w:webHidden/>
           </w:rPr>
-          <w:instrText xml:space="preserve"> PAGEREF _Toc437514179 \h </w:instrText>
+          <w:instrText xml:space="preserve"> PAGEREF _Toc437518598 \h </w:instrText>
         </w:r>
         <w:r>
           <w:rPr>
@@ -975,12 +1457,81 @@
           <w:noProof/>
         </w:rPr>
       </w:pPr>
-      <w:hyperlink w:anchor="_Toc437514180" w:history="1">
+      <w:hyperlink w:anchor="_Toc437518599" w:history="1">
         <w:r>
           <w:rPr>
             <w:rStyle w:val="Hyperlink"/>
             <w:noProof/>
           </w:rPr>
+          <w:t>EmailCCs</w:t>
+        </w:r>
+        <w:r>
+          <w:rPr>
+            <w:noProof/>
+            <w:webHidden/>
+          </w:rPr>
+          <w:tab/>
+        </w:r>
+        <w:r>
+          <w:rPr>
+            <w:noProof/>
+            <w:webHidden/>
+          </w:rPr>
+          <w:fldChar w:fldCharType="begin"/>
+        </w:r>
+        <w:r>
+          <w:rPr>
+            <w:noProof/>
+            <w:webHidden/>
+          </w:rPr>
+          <w:instrText xml:space="preserve"> PAGEREF _Toc437518599 \h </w:instrText>
+        </w:r>
+        <w:r>
+          <w:rPr>
+            <w:noProof/>
+            <w:webHidden/>
+          </w:rPr>
+        </w:r>
+        <w:r>
+          <w:rPr>
+            <w:noProof/>
+            <w:webHidden/>
+          </w:rPr>
+          <w:fldChar w:fldCharType="separate"/>
+        </w:r>
+        <w:r>
+          <w:rPr>
+            <w:noProof/>
+            <w:webHidden/>
+          </w:rPr>
+          <w:t>4</w:t>
+        </w:r>
+        <w:r>
+          <w:rPr>
+            <w:noProof/>
+            <w:webHidden/>
+          </w:rPr>
+          <w:fldChar w:fldCharType="end"/>
+        </w:r>
+      </w:hyperlink>
+    </w:p>
+    <w:p>
+      <w:pPr>
+        <w:pStyle w:val="TOC2"/>
+        <w:tabs>
+          <w:tab w:val="right" w:leader="dot" w:pos="10790"/>
+        </w:tabs>
+        <w:rPr>
+          <w:rFonts w:cstheme="minorBidi"/>
+          <w:noProof/>
+        </w:rPr>
+      </w:pPr>
+      <w:hyperlink w:anchor="_Toc437518600" w:history="1">
+        <w:r>
+          <w:rPr>
+            <w:rStyle w:val="Hyperlink"/>
+            <w:noProof/>
+          </w:rPr>
           <w:t>Tasks</w:t>
         </w:r>
         <w:r>
@@ -1002,7 +1553,7 @@
             <w:noProof/>
             <w:webHidden/>
           </w:rPr>
-          <w:instrText xml:space="preserve"> PAGEREF _Toc437514180 \h </w:instrText>
+          <w:instrText xml:space="preserve"> PAGEREF _Toc437518600 \h </w:instrText>
         </w:r>
         <w:r>
           <w:rPr>
@@ -1044,7 +1595,7 @@
           <w:noProof/>
         </w:rPr>
       </w:pPr>
-      <w:hyperlink w:anchor="_Toc437514181" w:history="1">
+      <w:hyperlink w:anchor="_Toc437518601" w:history="1">
         <w:r>
           <w:rPr>
             <w:rStyle w:val="Hyperlink"/>
@@ -1071,7 +1622,7 @@
             <w:noProof/>
             <w:webHidden/>
           </w:rPr>
-          <w:instrText xml:space="preserve"> PAGEREF _Toc437514181 \h </w:instrText>
+          <w:instrText xml:space="preserve"> PAGEREF _Toc437518601 \h </w:instrText>
         </w:r>
         <w:r>
           <w:rPr>
@@ -1113,7 +1664,7 @@
           <w:noProof/>
         </w:rPr>
       </w:pPr>
-      <w:hyperlink w:anchor="_Toc437514182" w:history="1">
+      <w:hyperlink w:anchor="_Toc437518602" w:history="1">
         <w:r>
           <w:rPr>
             <w:rStyle w:val="Hyperlink"/>
@@ -1140,7 +1691,7 @@
             <w:noProof/>
             <w:webHidden/>
           </w:rPr>
-          <w:instrText xml:space="preserve"> PAGEREF _Toc437514182 \h </w:instrText>
+          <w:instrText xml:space="preserve"> PAGEREF _Toc437518602 \h </w:instrText>
         </w:r>
         <w:r>
           <w:rPr>
@@ -1182,7 +1733,7 @@
           <w:noProof/>
         </w:rPr>
       </w:pPr>
-      <w:hyperlink w:anchor="_Toc437514183" w:history="1">
+      <w:hyperlink w:anchor="_Toc437518603" w:history="1">
         <w:r>
           <w:rPr>
             <w:rStyle w:val="Hyperlink"/>
@@ -1209,7 +1760,7 @@
             <w:noProof/>
             <w:webHidden/>
           </w:rPr>
-          <w:instrText xml:space="preserve"> PAGEREF _Toc437514183 \h </w:instrText>
+          <w:instrText xml:space="preserve"> PAGEREF _Toc437518603 \h </w:instrText>
         </w:r>
         <w:r>
           <w:rPr>
@@ -1262,7 +1813,7 @@
       <w:pPr>
         <w:pStyle w:val="Heading1"/>
       </w:pPr>
-      <w:bookmarkStart w:id="1" w:name="_Toc437514167"/>
+      <w:bookmarkStart w:id="1" w:name="_Toc437518586"/>
       <w:r>
         <w:t>Purpose</w:t>
       </w:r>
@@ -1354,7 +1905,7 @@
       <w:pPr>
         <w:pStyle w:val="Heading1"/>
       </w:pPr>
-      <w:bookmarkStart w:id="2" w:name="_Toc437514168"/>
+      <w:bookmarkStart w:id="2" w:name="_Toc437518587"/>
       <w:r>
         <w:t>Location</w:t>
       </w:r>
@@ -1364,7 +1915,7 @@
       <w:pPr>
         <w:pStyle w:val="Heading2"/>
       </w:pPr>
-      <w:bookmarkStart w:id="3" w:name="_Toc437514169"/>
+      <w:bookmarkStart w:id="3" w:name="_Toc437518588"/>
       <w:r>
         <w:t>Run Location</w:t>
       </w:r>
@@ -1468,7 +2019,7 @@
       <w:pPr>
         <w:pStyle w:val="Heading2"/>
       </w:pPr>
-      <w:bookmarkStart w:id="4" w:name="_Toc437514170"/>
+      <w:bookmarkStart w:id="4" w:name="_Toc437518589"/>
       <w:r>
         <w:t>Source Code Location</w:t>
       </w:r>
@@ -1572,7 +2123,7 @@
       <w:pPr>
         <w:pStyle w:val="Heading1"/>
       </w:pPr>
-      <w:bookmarkStart w:id="5" w:name="_Toc437514171"/>
+      <w:bookmarkStart w:id="5" w:name="_Toc437518590"/>
       <w:r>
         <w:t xml:space="preserve">How to change information for a ticket that </w:t>
       </w:r>
@@ -1686,7 +2237,6 @@
           <w:sz w:val="24"/>
           <w:szCs w:val="24"/>
         </w:rPr>
-        <w:lastRenderedPageBreak/>
         <w:t>Find the ticket information you’re looking for between the start and end &lt;</w:t>
       </w:r>
       <w:proofErr w:type="spellStart"/>
@@ -1813,7 +2363,7 @@
       <w:pPr>
         <w:pStyle w:val="Heading1"/>
       </w:pPr>
-      <w:bookmarkStart w:id="6" w:name="_Toc437514172"/>
+      <w:bookmarkStart w:id="6" w:name="_Toc437518591"/>
       <w:r>
         <w:t xml:space="preserve">How to make </w:t>
       </w:r>
@@ -2109,7 +2659,7 @@
       <w:pPr>
         <w:pStyle w:val="Heading1"/>
       </w:pPr>
-      <w:bookmarkStart w:id="7" w:name="_Toc437514173"/>
+      <w:bookmarkStart w:id="7" w:name="_Toc437518592"/>
       <w:r>
         <w:t>Guidelines for the ticket information in file TaskList.xml</w:t>
       </w:r>
@@ -2217,7 +2767,7 @@
       <w:pPr>
         <w:pStyle w:val="Heading2"/>
       </w:pPr>
-      <w:bookmarkStart w:id="8" w:name="_Toc437514174"/>
+      <w:bookmarkStart w:id="8" w:name="_Toc437518593"/>
       <w:proofErr w:type="spellStart"/>
       <w:r>
         <w:t>EmailSubject</w:t>
@@ -2453,7 +3003,7 @@
       <w:pPr>
         <w:pStyle w:val="Heading2"/>
       </w:pPr>
-      <w:bookmarkStart w:id="9" w:name="_Toc437514175"/>
+      <w:bookmarkStart w:id="9" w:name="_Toc437518594"/>
       <w:r>
         <w:t>Priority</w:t>
       </w:r>
@@ -2596,7 +3146,7 @@
                     <pic:cNvPicPr/>
                   </pic:nvPicPr>
                   <pic:blipFill rotWithShape="1">
-                    <a:blip r:embed="rId6"/>
+                    <a:blip r:embed="rId8"/>
                     <a:srcRect l="65397" t="30204" r="24753" b="56941"/>
                     <a:stretch/>
                   </pic:blipFill>
@@ -2638,10 +3188,9 @@
       <w:pPr>
         <w:pStyle w:val="Heading2"/>
       </w:pPr>
-      <w:bookmarkStart w:id="10" w:name="_Toc437514176"/>
+      <w:bookmarkStart w:id="10" w:name="_Toc437518595"/>
       <w:proofErr w:type="spellStart"/>
       <w:r>
-        <w:lastRenderedPageBreak/>
         <w:t>AssigneeID</w:t>
       </w:r>
       <w:bookmarkEnd w:id="10"/>
@@ -2962,7 +3511,7 @@
                     <pic:cNvPicPr/>
                   </pic:nvPicPr>
                   <pic:blipFill rotWithShape="1">
-                    <a:blip r:embed="rId7"/>
+                    <a:blip r:embed="rId9"/>
                     <a:srcRect t="11991" r="74145" b="31925"/>
                     <a:stretch/>
                   </pic:blipFill>
@@ -3004,9 +3553,10 @@
       <w:pPr>
         <w:pStyle w:val="Heading2"/>
       </w:pPr>
-      <w:bookmarkStart w:id="11" w:name="_Toc437514177"/>
+      <w:bookmarkStart w:id="11" w:name="_Toc437518596"/>
       <w:proofErr w:type="spellStart"/>
       <w:r>
+        <w:lastRenderedPageBreak/>
         <w:t>RequestorID</w:t>
       </w:r>
       <w:bookmarkEnd w:id="11"/>
@@ -3208,7 +3758,7 @@
       <w:pPr>
         <w:pStyle w:val="Heading2"/>
       </w:pPr>
-      <w:bookmarkStart w:id="12" w:name="_Toc437514178"/>
+      <w:bookmarkStart w:id="12" w:name="_Toc437518597"/>
       <w:proofErr w:type="spellStart"/>
       <w:r>
         <w:t>TicketType</w:t>
@@ -3337,7 +3887,7 @@
                     <pic:cNvPicPr/>
                   </pic:nvPicPr>
                   <pic:blipFill rotWithShape="1">
-                    <a:blip r:embed="rId8"/>
+                    <a:blip r:embed="rId10"/>
                     <a:srcRect l="64819" t="39616" r="25565" b="51816"/>
                     <a:stretch/>
                   </pic:blipFill>
@@ -3377,22 +3927,12 @@
     </w:p>
     <w:p>
       <w:pPr>
-        <w:spacing w:after="0" w:line="240" w:lineRule="auto"/>
-        <w:rPr>
-          <w:rFonts w:ascii="Times New Roman" w:hAnsi="Times New Roman" w:cs="Times New Roman"/>
-          <w:sz w:val="24"/>
-          <w:szCs w:val="24"/>
-        </w:rPr>
-      </w:pPr>
-    </w:p>
-    <w:p>
-      <w:pPr>
         <w:pStyle w:val="Heading2"/>
       </w:pPr>
-      <w:bookmarkStart w:id="13" w:name="_Toc437514179"/>
+      <w:bookmarkStart w:id="13" w:name="_Toc437518598"/>
       <w:proofErr w:type="spellStart"/>
       <w:r>
-        <w:t>EmailCCs</w:t>
+        <w:t>IncludeWeekends</w:t>
       </w:r>
       <w:bookmarkEnd w:id="13"/>
       <w:proofErr w:type="spellEnd"/>
@@ -3412,6 +3952,74 @@
           <w:sz w:val="24"/>
           <w:szCs w:val="24"/>
         </w:rPr>
+        <w:t>This option will create tickets on weekends if the value is “True” (any casing); otherwise, no ticket will be created when the system date is a weekend.</w:t>
+      </w:r>
+    </w:p>
+    <w:p>
+      <w:pPr>
+        <w:spacing w:after="0" w:line="240" w:lineRule="auto"/>
+        <w:rPr>
+          <w:rFonts w:ascii="Times New Roman" w:hAnsi="Times New Roman" w:cs="Times New Roman"/>
+          <w:sz w:val="24"/>
+          <w:szCs w:val="24"/>
+        </w:rPr>
+      </w:pPr>
+    </w:p>
+    <w:p>
+      <w:pPr>
+        <w:spacing w:after="0" w:line="240" w:lineRule="auto"/>
+        <w:rPr>
+          <w:rFonts w:ascii="Times New Roman" w:hAnsi="Times New Roman" w:cs="Times New Roman"/>
+          <w:sz w:val="24"/>
+          <w:szCs w:val="24"/>
+        </w:rPr>
+      </w:pPr>
+      <w:r>
+        <w:rPr>
+          <w:rFonts w:ascii="Times New Roman" w:hAnsi="Times New Roman" w:cs="Times New Roman"/>
+          <w:sz w:val="24"/>
+          <w:szCs w:val="24"/>
+        </w:rPr>
+        <w:t>Tickets will be created on holidays unless the holiday falls on a weekend.</w:t>
+      </w:r>
+    </w:p>
+    <w:p>
+      <w:pPr>
+        <w:spacing w:after="0" w:line="240" w:lineRule="auto"/>
+        <w:rPr>
+          <w:rFonts w:ascii="Times New Roman" w:hAnsi="Times New Roman" w:cs="Times New Roman"/>
+          <w:sz w:val="24"/>
+          <w:szCs w:val="24"/>
+        </w:rPr>
+      </w:pPr>
+    </w:p>
+    <w:p>
+      <w:pPr>
+        <w:pStyle w:val="Heading2"/>
+      </w:pPr>
+      <w:bookmarkStart w:id="14" w:name="_Toc437518599"/>
+      <w:proofErr w:type="spellStart"/>
+      <w:r>
+        <w:t>EmailCCs</w:t>
+      </w:r>
+      <w:bookmarkEnd w:id="14"/>
+      <w:proofErr w:type="spellEnd"/>
+    </w:p>
+    <w:p>
+      <w:pPr>
+        <w:spacing w:after="0" w:line="240" w:lineRule="auto"/>
+        <w:rPr>
+          <w:rFonts w:ascii="Times New Roman" w:hAnsi="Times New Roman" w:cs="Times New Roman"/>
+          <w:sz w:val="24"/>
+          <w:szCs w:val="24"/>
+        </w:rPr>
+      </w:pPr>
+      <w:r>
+        <w:rPr>
+          <w:rFonts w:ascii="Times New Roman" w:hAnsi="Times New Roman" w:cs="Times New Roman"/>
+          <w:sz w:val="24"/>
+          <w:szCs w:val="24"/>
+        </w:rPr>
         <w:t xml:space="preserve">This is a list of either user IDs or email addresses that should be cc’d on the ticket email. You can include either a valid user ID from the </w:t>
       </w:r>
       <w:proofErr w:type="spellStart"/>
@@ -3537,11 +4145,11 @@
       <w:pPr>
         <w:pStyle w:val="Heading2"/>
       </w:pPr>
-      <w:bookmarkStart w:id="14" w:name="_Toc437514180"/>
+      <w:bookmarkStart w:id="15" w:name="_Toc437518600"/>
       <w:r>
         <w:t>Tasks</w:t>
       </w:r>
-      <w:bookmarkEnd w:id="14"/>
+      <w:bookmarkEnd w:id="15"/>
     </w:p>
     <w:p>
       <w:pPr>
@@ -3619,7 +4227,7 @@
       <w:pPr>
         <w:pStyle w:val="Heading1"/>
       </w:pPr>
-      <w:bookmarkStart w:id="15" w:name="_Toc437514181"/>
+      <w:bookmarkStart w:id="16" w:name="_Toc437518601"/>
       <w:r>
         <w:t xml:space="preserve">Log files </w:t>
       </w:r>
@@ -3629,7 +4237,7 @@
       <w:r>
         <w:t>if something goes wrong</w:t>
       </w:r>
-      <w:bookmarkEnd w:id="15"/>
+      <w:bookmarkEnd w:id="16"/>
     </w:p>
     <w:p>
       <w:pPr>
@@ -3889,12 +4497,11 @@
       <w:pPr>
         <w:pStyle w:val="Heading1"/>
       </w:pPr>
-      <w:bookmarkStart w:id="16" w:name="_Toc437514182"/>
-      <w:r>
-        <w:lastRenderedPageBreak/>
+      <w:bookmarkStart w:id="17" w:name="_Toc437518602"/>
+      <w:r>
         <w:t>Changing between Production Mode and Test Mode</w:t>
       </w:r>
-      <w:bookmarkEnd w:id="16"/>
+      <w:bookmarkEnd w:id="17"/>
     </w:p>
     <w:p>
       <w:pPr>
@@ -4218,11 +4825,11 @@
       <w:pPr>
         <w:pStyle w:val="Heading2"/>
       </w:pPr>
-      <w:bookmarkStart w:id="17" w:name="_Toc437514183"/>
+      <w:bookmarkStart w:id="18" w:name="_Toc437518603"/>
       <w:r>
         <w:t>Databases/Servers Used</w:t>
       </w:r>
-      <w:bookmarkEnd w:id="17"/>
+      <w:bookmarkEnd w:id="18"/>
     </w:p>
     <w:p>
       <w:pPr>
@@ -4364,6 +4971,7 @@
       </w:r>
     </w:p>
     <w:sectPr>
+      <w:footerReference w:type="default" r:id="rId11"/>
       <w:pgSz w:w="12240" w:h="15840"/>
       <w:pgMar w:top="720" w:right="720" w:bottom="720" w:left="720" w:header="720" w:footer="720" w:gutter="0"/>
       <w:cols w:space="720"/>
@@ -4371,6 +4979,109 @@
     </w:sectPr>
   </w:body>
 </w:document>
+</file>
+
+<file path=word/endnotes.xml><?xml version="1.0" encoding="utf-8"?>
+<w:endnotes xmlns:wpc="http://schemas.microsoft.com/office/word/2010/wordprocessingCanvas" xmlns:cx="http://schemas.microsoft.com/office/drawing/2014/chartex" xmlns:mc="http://schemas.openxmlformats.org/markup-compatibility/2006" xmlns:o="urn:schemas-microsoft-com:office:office" xmlns:r="http://schemas.openxmlformats.org/officeDocument/2006/relationships" xmlns:m="http://schemas.openxmlformats.org/officeDocument/2006/math" xmlns:v="urn:schemas-microsoft-com:vml" xmlns:wp14="http://schemas.microsoft.com/office/word/2010/wordprocessingDrawing" xmlns:wp="http://schemas.openxmlformats.org/drawingml/2006/wordprocessingDrawing" xmlns:w10="urn:schemas-microsoft-com:office:word" xmlns:w="http://schemas.openxmlformats.org/wordprocessingml/2006/main" xmlns:w14="http://schemas.microsoft.com/office/word/2010/wordml" xmlns:w15="http://schemas.microsoft.com/office/word/2012/wordml" xmlns:w16se="http://schemas.microsoft.com/office/word/2015/wordml/symex" xmlns:wpg="http://schemas.microsoft.com/office/word/2010/wordprocessingGroup" xmlns:wpi="http://schemas.microsoft.com/office/word/2010/wordprocessingInk" xmlns:wne="http://schemas.microsoft.com/office/word/2006/wordml" xmlns:wps="http://schemas.microsoft.com/office/word/2010/wordprocessingShape" mc:Ignorable="w14 w15 w16se wp14">
+  <w:endnote w:type="separator" w:id="-1">
+    <w:p>
+      <w:pPr>
+        <w:spacing w:after="0" w:line="240" w:lineRule="auto"/>
+      </w:pPr>
+      <w:r>
+        <w:separator/>
+      </w:r>
+    </w:p>
+  </w:endnote>
+  <w:endnote w:type="continuationSeparator" w:id="0">
+    <w:p>
+      <w:pPr>
+        <w:spacing w:after="0" w:line="240" w:lineRule="auto"/>
+      </w:pPr>
+      <w:r>
+        <w:continuationSeparator/>
+      </w:r>
+    </w:p>
+  </w:endnote>
+</w:endnotes>
+</file>
+
+<file path=word/footer1.xml><?xml version="1.0" encoding="utf-8"?>
+<w:ftr xmlns:wpc="http://schemas.microsoft.com/office/word/2010/wordprocessingCanvas" xmlns:cx="http://schemas.microsoft.com/office/drawing/2014/chartex" xmlns:mc="http://schemas.openxmlformats.org/markup-compatibility/2006" xmlns:o="urn:schemas-microsoft-com:office:office" xmlns:r="http://schemas.openxmlformats.org/officeDocument/2006/relationships" xmlns:m="http://schemas.openxmlformats.org/officeDocument/2006/math" xmlns:v="urn:schemas-microsoft-com:vml" xmlns:wp14="http://schemas.microsoft.com/office/word/2010/wordprocessingDrawing" xmlns:wp="http://schemas.openxmlformats.org/drawingml/2006/wordprocessingDrawing" xmlns:w10="urn:schemas-microsoft-com:office:word" xmlns:w="http://schemas.openxmlformats.org/wordprocessingml/2006/main" xmlns:w14="http://schemas.microsoft.com/office/word/2010/wordml" xmlns:w15="http://schemas.microsoft.com/office/word/2012/wordml" xmlns:w16se="http://schemas.microsoft.com/office/word/2015/wordml/symex" xmlns:wpg="http://schemas.microsoft.com/office/word/2010/wordprocessingGroup" xmlns:wpi="http://schemas.microsoft.com/office/word/2010/wordprocessingInk" xmlns:wne="http://schemas.microsoft.com/office/word/2006/wordml" xmlns:wps="http://schemas.microsoft.com/office/word/2010/wordprocessingShape" mc:Ignorable="w14 w15 w16se wp14">
+  <w:sdt>
+    <w:sdtPr>
+      <w:id w:val="-1119757161"/>
+      <w:docPartObj>
+        <w:docPartGallery w:val="Page Numbers (Bottom of Page)"/>
+        <w:docPartUnique/>
+      </w:docPartObj>
+    </w:sdtPr>
+    <w:sdtEndPr>
+      <w:rPr>
+        <w:noProof/>
+      </w:rPr>
+    </w:sdtEndPr>
+    <w:sdtContent>
+      <w:p>
+        <w:pPr>
+          <w:pStyle w:val="Footer"/>
+          <w:jc w:val="right"/>
+        </w:pPr>
+        <w:r>
+          <w:fldChar w:fldCharType="begin"/>
+        </w:r>
+        <w:r>
+          <w:instrText xml:space="preserve"> PAGE   \* MERGEFORMAT </w:instrText>
+        </w:r>
+        <w:r>
+          <w:fldChar w:fldCharType="separate"/>
+        </w:r>
+        <w:r>
+          <w:rPr>
+            <w:noProof/>
+          </w:rPr>
+          <w:t>5</w:t>
+        </w:r>
+        <w:r>
+          <w:rPr>
+            <w:noProof/>
+          </w:rPr>
+          <w:fldChar w:fldCharType="end"/>
+        </w:r>
+      </w:p>
+    </w:sdtContent>
+  </w:sdt>
+  <w:p>
+    <w:pPr>
+      <w:pStyle w:val="Footer"/>
+    </w:pPr>
+  </w:p>
+</w:ftr>
+</file>
+
+<file path=word/footnotes.xml><?xml version="1.0" encoding="utf-8"?>
+<w:footnotes xmlns:wpc="http://schemas.microsoft.com/office/word/2010/wordprocessingCanvas" xmlns:cx="http://schemas.microsoft.com/office/drawing/2014/chartex" xmlns:mc="http://schemas.openxmlformats.org/markup-compatibility/2006" xmlns:o="urn:schemas-microsoft-com:office:office" xmlns:r="http://schemas.openxmlformats.org/officeDocument/2006/relationships" xmlns:m="http://schemas.openxmlformats.org/officeDocument/2006/math" xmlns:v="urn:schemas-microsoft-com:vml" xmlns:wp14="http://schemas.microsoft.com/office/word/2010/wordprocessingDrawing" xmlns:wp="http://schemas.openxmlformats.org/drawingml/2006/wordprocessingDrawing" xmlns:w10="urn:schemas-microsoft-com:office:word" xmlns:w="http://schemas.openxmlformats.org/wordprocessingml/2006/main" xmlns:w14="http://schemas.microsoft.com/office/word/2010/wordml" xmlns:w15="http://schemas.microsoft.com/office/word/2012/wordml" xmlns:w16se="http://schemas.microsoft.com/office/word/2015/wordml/symex" xmlns:wpg="http://schemas.microsoft.com/office/word/2010/wordprocessingGroup" xmlns:wpi="http://schemas.microsoft.com/office/word/2010/wordprocessingInk" xmlns:wne="http://schemas.microsoft.com/office/word/2006/wordml" xmlns:wps="http://schemas.microsoft.com/office/word/2010/wordprocessingShape" mc:Ignorable="w14 w15 w16se wp14">
+  <w:footnote w:type="separator" w:id="-1">
+    <w:p>
+      <w:pPr>
+        <w:spacing w:after="0" w:line="240" w:lineRule="auto"/>
+      </w:pPr>
+      <w:r>
+        <w:separator/>
+      </w:r>
+    </w:p>
+  </w:footnote>
+  <w:footnote w:type="continuationSeparator" w:id="0">
+    <w:p>
+      <w:pPr>
+        <w:spacing w:after="0" w:line="240" w:lineRule="auto"/>
+      </w:pPr>
+      <w:r>
+        <w:continuationSeparator/>
+      </w:r>
+    </w:p>
+  </w:footnote>
+</w:footnotes>
 </file>
 
 <file path=word/numbering.xml><?xml version="1.0" encoding="utf-8"?>
@@ -4728,7 +5439,7 @@
     <w:lsdException w:name="Table Web 2" w:semiHidden="1" w:unhideWhenUsed="1"/>
     <w:lsdException w:name="Table Web 3" w:semiHidden="1" w:unhideWhenUsed="1"/>
     <w:lsdException w:name="Balloon Text" w:semiHidden="1" w:unhideWhenUsed="1"/>
-    <w:lsdException w:name="Table Grid" w:uiPriority="39"/>
+    <w:lsdException w:name="Table Grid" w:uiPriority="59"/>
     <w:lsdException w:name="Table Theme" w:semiHidden="1" w:unhideWhenUsed="1"/>
     <w:lsdException w:name="Placeholder Text" w:semiHidden="1"/>
     <w:lsdException w:name="No Spacing" w:uiPriority="1" w:qFormat="1"/>
@@ -5127,6 +5838,69 @@
       <w:szCs w:val="26"/>
     </w:rPr>
   </w:style>
+  <w:style w:type="table" w:styleId="TableGrid">
+    <w:name w:val="Table Grid"/>
+    <w:basedOn w:val="TableNormal"/>
+    <w:uiPriority w:val="59"/>
+    <w:rsid w:val="005D6234"/>
+    <w:pPr>
+      <w:spacing w:after="0" w:line="240" w:lineRule="auto"/>
+    </w:pPr>
+    <w:tblPr>
+      <w:tblBorders>
+        <w:top w:val="single" w:sz="4" w:space="0" w:color="auto"/>
+        <w:left w:val="single" w:sz="4" w:space="0" w:color="auto"/>
+        <w:bottom w:val="single" w:sz="4" w:space="0" w:color="auto"/>
+        <w:right w:val="single" w:sz="4" w:space="0" w:color="auto"/>
+        <w:insideH w:val="single" w:sz="4" w:space="0" w:color="auto"/>
+        <w:insideV w:val="single" w:sz="4" w:space="0" w:color="auto"/>
+      </w:tblBorders>
+    </w:tblPr>
+  </w:style>
+  <w:style w:type="paragraph" w:styleId="Header">
+    <w:name w:val="header"/>
+    <w:basedOn w:val="Normal"/>
+    <w:link w:val="HeaderChar"/>
+    <w:uiPriority w:val="99"/>
+    <w:unhideWhenUsed/>
+    <w:rsid w:val="005D6234"/>
+    <w:pPr>
+      <w:tabs>
+        <w:tab w:val="center" w:pos="4680"/>
+        <w:tab w:val="right" w:pos="9360"/>
+      </w:tabs>
+      <w:spacing w:after="0" w:line="240" w:lineRule="auto"/>
+    </w:pPr>
+  </w:style>
+  <w:style w:type="character" w:customStyle="1" w:styleId="HeaderChar">
+    <w:name w:val="Header Char"/>
+    <w:basedOn w:val="DefaultParagraphFont"/>
+    <w:link w:val="Header"/>
+    <w:uiPriority w:val="99"/>
+    <w:rsid w:val="005D6234"/>
+  </w:style>
+  <w:style w:type="paragraph" w:styleId="Footer">
+    <w:name w:val="footer"/>
+    <w:basedOn w:val="Normal"/>
+    <w:link w:val="FooterChar"/>
+    <w:uiPriority w:val="99"/>
+    <w:unhideWhenUsed/>
+    <w:rsid w:val="005D6234"/>
+    <w:pPr>
+      <w:tabs>
+        <w:tab w:val="center" w:pos="4680"/>
+        <w:tab w:val="right" w:pos="9360"/>
+      </w:tabs>
+      <w:spacing w:after="0" w:line="240" w:lineRule="auto"/>
+    </w:pPr>
+  </w:style>
+  <w:style w:type="character" w:customStyle="1" w:styleId="FooterChar">
+    <w:name w:val="Footer Char"/>
+    <w:basedOn w:val="DefaultParagraphFont"/>
+    <w:link w:val="Footer"/>
+    <w:uiPriority w:val="99"/>
+    <w:rsid w:val="005D6234"/>
+  </w:style>
 </w:styles>
 </file>
 
@@ -5396,7 +6170,7 @@
 </file>
 
 <file path=customXml/itemProps1.xml><?xml version="1.0" encoding="utf-8"?>
-<ds:datastoreItem xmlns:ds="http://schemas.openxmlformats.org/officeDocument/2006/customXml" ds:itemID="{BA3A3760-B432-43D3-9267-CB4D63F1CD86}">
+<ds:datastoreItem xmlns:ds="http://schemas.openxmlformats.org/officeDocument/2006/customXml" ds:itemID="{54770F7F-E6CE-49A7-B7FD-C2951C8187DC}">
   <ds:schemaRefs>
     <ds:schemaRef ds:uri="http://schemas.openxmlformats.org/officeDocument/2006/bibliography"/>
   </ds:schemaRefs>

</xml_diff>

<commit_message>
Add "frequency" option for each ticket configuration.
git-tfs-id: [http://vsfoundations2:8080/tfs/insiteonline]$/InsiteOnline 3.1/ConsoleUtilities;C3159
</commit_message>
<xml_diff>
--- a/AutoTickGen/AutoTickGen/AutoTickGen/AutoTickGen Tech and Users Doc.docx
+++ b/AutoTickGen/AutoTickGen/AutoTickGen/AutoTickGen Tech and Users Doc.docx
@@ -232,23 +232,7 @@
                 <w:sz w:val="24"/>
                 <w:szCs w:val="24"/>
               </w:rPr>
-              <w:t>12/</w:t>
-            </w:r>
-            <w:r>
-              <w:rPr>
-                <w:rFonts w:ascii="Times New Roman" w:hAnsi="Times New Roman" w:cs="Times New Roman"/>
-                <w:sz w:val="24"/>
-                <w:szCs w:val="24"/>
-              </w:rPr>
-              <w:t>1</w:t>
-            </w:r>
-            <w:r>
-              <w:rPr>
-                <w:rFonts w:ascii="Times New Roman" w:hAnsi="Times New Roman" w:cs="Times New Roman"/>
-                <w:sz w:val="24"/>
-                <w:szCs w:val="24"/>
-              </w:rPr>
-              <w:t>0</w:t>
+              <w:t>12/10</w:t>
             </w:r>
             <w:r>
               <w:rPr>
@@ -304,8 +288,6 @@
             </w:r>
           </w:p>
         </w:tc>
-        <w:bookmarkStart w:id="0" w:name="_GoBack"/>
-        <w:bookmarkEnd w:id="0"/>
       </w:tr>
       <w:tr>
         <w:tc>
@@ -350,31 +332,7 @@
                 <w:sz w:val="24"/>
                 <w:szCs w:val="24"/>
               </w:rPr>
-              <w:t>12</w:t>
-            </w:r>
-            <w:r>
-              <w:rPr>
-                <w:rFonts w:ascii="Times New Roman" w:hAnsi="Times New Roman" w:cs="Times New Roman"/>
-                <w:sz w:val="24"/>
-                <w:szCs w:val="24"/>
-              </w:rPr>
-              <w:t>/1</w:t>
-            </w:r>
-            <w:r>
-              <w:rPr>
-                <w:rFonts w:ascii="Times New Roman" w:hAnsi="Times New Roman" w:cs="Times New Roman"/>
-                <w:sz w:val="24"/>
-                <w:szCs w:val="24"/>
-              </w:rPr>
-              <w:t>0</w:t>
-            </w:r>
-            <w:r>
-              <w:rPr>
-                <w:rFonts w:ascii="Times New Roman" w:hAnsi="Times New Roman" w:cs="Times New Roman"/>
-                <w:sz w:val="24"/>
-                <w:szCs w:val="24"/>
-              </w:rPr>
-              <w:t>/2015</w:t>
+              <w:t>12/10/2015</w:t>
             </w:r>
           </w:p>
         </w:tc>
@@ -458,6 +416,14 @@
                 <w:szCs w:val="24"/>
               </w:rPr>
             </w:pPr>
+            <w:r>
+              <w:rPr>
+                <w:rFonts w:ascii="Times New Roman" w:hAnsi="Times New Roman" w:cs="Times New Roman"/>
+                <w:sz w:val="24"/>
+                <w:szCs w:val="24"/>
+              </w:rPr>
+              <w:t>3</w:t>
+            </w:r>
           </w:p>
         </w:tc>
         <w:tc>
@@ -473,6 +439,90 @@
                 <w:szCs w:val="24"/>
               </w:rPr>
             </w:pPr>
+            <w:r>
+              <w:rPr>
+                <w:rFonts w:ascii="Times New Roman" w:hAnsi="Times New Roman" w:cs="Times New Roman"/>
+                <w:sz w:val="24"/>
+                <w:szCs w:val="24"/>
+              </w:rPr>
+              <w:t>12/16/2015</w:t>
+            </w:r>
+          </w:p>
+        </w:tc>
+        <w:tc>
+          <w:tcPr>
+            <w:tcW w:w="1798" w:type="dxa"/>
+          </w:tcPr>
+          <w:p>
+            <w:pPr>
+              <w:rPr>
+                <w:rFonts w:ascii="Times New Roman" w:hAnsi="Times New Roman" w:cs="Times New Roman"/>
+                <w:sz w:val="24"/>
+                <w:szCs w:val="24"/>
+              </w:rPr>
+            </w:pPr>
+            <w:r>
+              <w:rPr>
+                <w:rFonts w:ascii="Times New Roman" w:hAnsi="Times New Roman" w:cs="Times New Roman"/>
+                <w:sz w:val="24"/>
+                <w:szCs w:val="24"/>
+              </w:rPr>
+              <w:t>Eva Bard</w:t>
+            </w:r>
+          </w:p>
+        </w:tc>
+        <w:tc>
+          <w:tcPr>
+            <w:tcW w:w="6452" w:type="dxa"/>
+          </w:tcPr>
+          <w:p>
+            <w:pPr>
+              <w:rPr>
+                <w:rFonts w:ascii="Times New Roman" w:hAnsi="Times New Roman" w:cs="Times New Roman"/>
+                <w:sz w:val="24"/>
+                <w:szCs w:val="24"/>
+              </w:rPr>
+            </w:pPr>
+            <w:r>
+              <w:rPr>
+                <w:rFonts w:ascii="Times New Roman" w:hAnsi="Times New Roman" w:cs="Times New Roman"/>
+                <w:sz w:val="24"/>
+                <w:szCs w:val="24"/>
+              </w:rPr>
+              <w:t>Include new tag &lt;Frequency&gt;</w:t>
+            </w:r>
+          </w:p>
+        </w:tc>
+      </w:tr>
+      <w:tr>
+        <w:tc>
+          <w:tcPr>
+            <w:tcW w:w="1204" w:type="dxa"/>
+          </w:tcPr>
+          <w:p>
+            <w:pPr>
+              <w:jc w:val="center"/>
+              <w:rPr>
+                <w:rFonts w:ascii="Times New Roman" w:hAnsi="Times New Roman" w:cs="Times New Roman"/>
+                <w:sz w:val="24"/>
+                <w:szCs w:val="24"/>
+              </w:rPr>
+            </w:pPr>
+          </w:p>
+        </w:tc>
+        <w:tc>
+          <w:tcPr>
+            <w:tcW w:w="1336" w:type="dxa"/>
+          </w:tcPr>
+          <w:p>
+            <w:pPr>
+              <w:jc w:val="center"/>
+              <w:rPr>
+                <w:rFonts w:ascii="Times New Roman" w:hAnsi="Times New Roman" w:cs="Times New Roman"/>
+                <w:sz w:val="24"/>
+                <w:szCs w:val="24"/>
+              </w:rPr>
+            </w:pPr>
           </w:p>
         </w:tc>
         <w:tc>
@@ -525,6 +575,8 @@
         </w:rPr>
       </w:pPr>
     </w:p>
+    <w:bookmarkStart w:id="0" w:name="_GoBack"/>
+    <w:bookmarkEnd w:id="0"/>
     <w:p>
       <w:pPr>
         <w:pStyle w:val="TOC1"/>
@@ -560,7 +612,7 @@
         </w:rPr>
         <w:fldChar w:fldCharType="separate"/>
       </w:r>
-      <w:hyperlink w:anchor="_Toc437518586" w:history="1">
+      <w:hyperlink w:anchor="_Toc438021264" w:history="1">
         <w:r>
           <w:rPr>
             <w:rStyle w:val="Hyperlink"/>
@@ -587,7 +639,7 @@
             <w:noProof/>
             <w:webHidden/>
           </w:rPr>
-          <w:instrText xml:space="preserve"> PAGEREF _Toc437518586 \h </w:instrText>
+          <w:instrText xml:space="preserve"> PAGEREF _Toc438021264 \h </w:instrText>
         </w:r>
         <w:r>
           <w:rPr>
@@ -629,7 +681,7 @@
           <w:noProof/>
         </w:rPr>
       </w:pPr>
-      <w:hyperlink w:anchor="_Toc437518587" w:history="1">
+      <w:hyperlink w:anchor="_Toc438021265" w:history="1">
         <w:r>
           <w:rPr>
             <w:rStyle w:val="Hyperlink"/>
@@ -656,7 +708,7 @@
             <w:noProof/>
             <w:webHidden/>
           </w:rPr>
-          <w:instrText xml:space="preserve"> PAGEREF _Toc437518587 \h </w:instrText>
+          <w:instrText xml:space="preserve"> PAGEREF _Toc438021265 \h </w:instrText>
         </w:r>
         <w:r>
           <w:rPr>
@@ -676,7 +728,7 @@
             <w:noProof/>
             <w:webHidden/>
           </w:rPr>
-          <w:t>1</w:t>
+          <w:t>2</w:t>
         </w:r>
         <w:r>
           <w:rPr>
@@ -698,7 +750,7 @@
           <w:noProof/>
         </w:rPr>
       </w:pPr>
-      <w:hyperlink w:anchor="_Toc437518588" w:history="1">
+      <w:hyperlink w:anchor="_Toc438021266" w:history="1">
         <w:r>
           <w:rPr>
             <w:rStyle w:val="Hyperlink"/>
@@ -725,7 +777,7 @@
             <w:noProof/>
             <w:webHidden/>
           </w:rPr>
-          <w:instrText xml:space="preserve"> PAGEREF _Toc437518588 \h </w:instrText>
+          <w:instrText xml:space="preserve"> PAGEREF _Toc438021266 \h </w:instrText>
         </w:r>
         <w:r>
           <w:rPr>
@@ -745,7 +797,7 @@
             <w:noProof/>
             <w:webHidden/>
           </w:rPr>
-          <w:t>1</w:t>
+          <w:t>2</w:t>
         </w:r>
         <w:r>
           <w:rPr>
@@ -767,7 +819,7 @@
           <w:noProof/>
         </w:rPr>
       </w:pPr>
-      <w:hyperlink w:anchor="_Toc437518589" w:history="1">
+      <w:hyperlink w:anchor="_Toc438021267" w:history="1">
         <w:r>
           <w:rPr>
             <w:rStyle w:val="Hyperlink"/>
@@ -794,7 +846,7 @@
             <w:noProof/>
             <w:webHidden/>
           </w:rPr>
-          <w:instrText xml:space="preserve"> PAGEREF _Toc437518589 \h </w:instrText>
+          <w:instrText xml:space="preserve"> PAGEREF _Toc438021267 \h </w:instrText>
         </w:r>
         <w:r>
           <w:rPr>
@@ -836,7 +888,7 @@
           <w:noProof/>
         </w:rPr>
       </w:pPr>
-      <w:hyperlink w:anchor="_Toc437518590" w:history="1">
+      <w:hyperlink w:anchor="_Toc438021268" w:history="1">
         <w:r>
           <w:rPr>
             <w:rStyle w:val="Hyperlink"/>
@@ -863,7 +915,7 @@
             <w:noProof/>
             <w:webHidden/>
           </w:rPr>
-          <w:instrText xml:space="preserve"> PAGEREF _Toc437518590 \h </w:instrText>
+          <w:instrText xml:space="preserve"> PAGEREF _Toc438021268 \h </w:instrText>
         </w:r>
         <w:r>
           <w:rPr>
@@ -905,7 +957,7 @@
           <w:noProof/>
         </w:rPr>
       </w:pPr>
-      <w:hyperlink w:anchor="_Toc437518591" w:history="1">
+      <w:hyperlink w:anchor="_Toc438021269" w:history="1">
         <w:r>
           <w:rPr>
             <w:rStyle w:val="Hyperlink"/>
@@ -932,7 +984,7 @@
             <w:noProof/>
             <w:webHidden/>
           </w:rPr>
-          <w:instrText xml:space="preserve"> PAGEREF _Toc437518591 \h </w:instrText>
+          <w:instrText xml:space="preserve"> PAGEREF _Toc438021269 \h </w:instrText>
         </w:r>
         <w:r>
           <w:rPr>
@@ -974,7 +1026,7 @@
           <w:noProof/>
         </w:rPr>
       </w:pPr>
-      <w:hyperlink w:anchor="_Toc437518592" w:history="1">
+      <w:hyperlink w:anchor="_Toc438021270" w:history="1">
         <w:r>
           <w:rPr>
             <w:rStyle w:val="Hyperlink"/>
@@ -1001,7 +1053,7 @@
             <w:noProof/>
             <w:webHidden/>
           </w:rPr>
-          <w:instrText xml:space="preserve"> PAGEREF _Toc437518592 \h </w:instrText>
+          <w:instrText xml:space="preserve"> PAGEREF _Toc438021270 \h </w:instrText>
         </w:r>
         <w:r>
           <w:rPr>
@@ -1043,7 +1095,7 @@
           <w:noProof/>
         </w:rPr>
       </w:pPr>
-      <w:hyperlink w:anchor="_Toc437518593" w:history="1">
+      <w:hyperlink w:anchor="_Toc438021271" w:history="1">
         <w:r>
           <w:rPr>
             <w:rStyle w:val="Hyperlink"/>
@@ -1070,7 +1122,7 @@
             <w:noProof/>
             <w:webHidden/>
           </w:rPr>
-          <w:instrText xml:space="preserve"> PAGEREF _Toc437518593 \h </w:instrText>
+          <w:instrText xml:space="preserve"> PAGEREF _Toc438021271 \h </w:instrText>
         </w:r>
         <w:r>
           <w:rPr>
@@ -1112,7 +1164,7 @@
           <w:noProof/>
         </w:rPr>
       </w:pPr>
-      <w:hyperlink w:anchor="_Toc437518594" w:history="1">
+      <w:hyperlink w:anchor="_Toc438021272" w:history="1">
         <w:r>
           <w:rPr>
             <w:rStyle w:val="Hyperlink"/>
@@ -1139,7 +1191,7 @@
             <w:noProof/>
             <w:webHidden/>
           </w:rPr>
-          <w:instrText xml:space="preserve"> PAGEREF _Toc437518594 \h </w:instrText>
+          <w:instrText xml:space="preserve"> PAGEREF _Toc438021272 \h </w:instrText>
         </w:r>
         <w:r>
           <w:rPr>
@@ -1159,7 +1211,7 @@
             <w:noProof/>
             <w:webHidden/>
           </w:rPr>
-          <w:t>2</w:t>
+          <w:t>3</w:t>
         </w:r>
         <w:r>
           <w:rPr>
@@ -1181,7 +1233,7 @@
           <w:noProof/>
         </w:rPr>
       </w:pPr>
-      <w:hyperlink w:anchor="_Toc437518595" w:history="1">
+      <w:hyperlink w:anchor="_Toc438021273" w:history="1">
         <w:r>
           <w:rPr>
             <w:rStyle w:val="Hyperlink"/>
@@ -1208,7 +1260,7 @@
             <w:noProof/>
             <w:webHidden/>
           </w:rPr>
-          <w:instrText xml:space="preserve"> PAGEREF _Toc437518595 \h </w:instrText>
+          <w:instrText xml:space="preserve"> PAGEREF _Toc438021273 \h </w:instrText>
         </w:r>
         <w:r>
           <w:rPr>
@@ -1250,7 +1302,7 @@
           <w:noProof/>
         </w:rPr>
       </w:pPr>
-      <w:hyperlink w:anchor="_Toc437518596" w:history="1">
+      <w:hyperlink w:anchor="_Toc438021274" w:history="1">
         <w:r>
           <w:rPr>
             <w:rStyle w:val="Hyperlink"/>
@@ -1277,7 +1329,7 @@
             <w:noProof/>
             <w:webHidden/>
           </w:rPr>
-          <w:instrText xml:space="preserve"> PAGEREF _Toc437518596 \h </w:instrText>
+          <w:instrText xml:space="preserve"> PAGEREF _Toc438021274 \h </w:instrText>
         </w:r>
         <w:r>
           <w:rPr>
@@ -1319,7 +1371,7 @@
           <w:noProof/>
         </w:rPr>
       </w:pPr>
-      <w:hyperlink w:anchor="_Toc437518597" w:history="1">
+      <w:hyperlink w:anchor="_Toc438021275" w:history="1">
         <w:r>
           <w:rPr>
             <w:rStyle w:val="Hyperlink"/>
@@ -1346,7 +1398,7 @@
             <w:noProof/>
             <w:webHidden/>
           </w:rPr>
-          <w:instrText xml:space="preserve"> PAGEREF _Toc437518597 \h </w:instrText>
+          <w:instrText xml:space="preserve"> PAGEREF _Toc438021275 \h </w:instrText>
         </w:r>
         <w:r>
           <w:rPr>
@@ -1388,7 +1440,7 @@
           <w:noProof/>
         </w:rPr>
       </w:pPr>
-      <w:hyperlink w:anchor="_Toc437518598" w:history="1">
+      <w:hyperlink w:anchor="_Toc438021276" w:history="1">
         <w:r>
           <w:rPr>
             <w:rStyle w:val="Hyperlink"/>
@@ -1415,7 +1467,7 @@
             <w:noProof/>
             <w:webHidden/>
           </w:rPr>
-          <w:instrText xml:space="preserve"> PAGEREF _Toc437518598 \h </w:instrText>
+          <w:instrText xml:space="preserve"> PAGEREF _Toc438021276 \h </w:instrText>
         </w:r>
         <w:r>
           <w:rPr>
@@ -1457,13 +1509,13 @@
           <w:noProof/>
         </w:rPr>
       </w:pPr>
-      <w:hyperlink w:anchor="_Toc437518599" w:history="1">
+      <w:hyperlink w:anchor="_Toc438021277" w:history="1">
         <w:r>
           <w:rPr>
             <w:rStyle w:val="Hyperlink"/>
             <w:noProof/>
           </w:rPr>
-          <w:t>EmailCCs</w:t>
+          <w:t>Frequency</w:t>
         </w:r>
         <w:r>
           <w:rPr>
@@ -1484,7 +1536,7 @@
             <w:noProof/>
             <w:webHidden/>
           </w:rPr>
-          <w:instrText xml:space="preserve"> PAGEREF _Toc437518599 \h </w:instrText>
+          <w:instrText xml:space="preserve"> PAGEREF _Toc438021277 \h </w:instrText>
         </w:r>
         <w:r>
           <w:rPr>
@@ -1504,7 +1556,7 @@
             <w:noProof/>
             <w:webHidden/>
           </w:rPr>
-          <w:t>4</w:t>
+          <w:t>6</w:t>
         </w:r>
         <w:r>
           <w:rPr>
@@ -1526,12 +1578,81 @@
           <w:noProof/>
         </w:rPr>
       </w:pPr>
-      <w:hyperlink w:anchor="_Toc437518600" w:history="1">
+      <w:hyperlink w:anchor="_Toc438021278" w:history="1">
         <w:r>
           <w:rPr>
             <w:rStyle w:val="Hyperlink"/>
             <w:noProof/>
           </w:rPr>
+          <w:t>EmailCCs</w:t>
+        </w:r>
+        <w:r>
+          <w:rPr>
+            <w:noProof/>
+            <w:webHidden/>
+          </w:rPr>
+          <w:tab/>
+        </w:r>
+        <w:r>
+          <w:rPr>
+            <w:noProof/>
+            <w:webHidden/>
+          </w:rPr>
+          <w:fldChar w:fldCharType="begin"/>
+        </w:r>
+        <w:r>
+          <w:rPr>
+            <w:noProof/>
+            <w:webHidden/>
+          </w:rPr>
+          <w:instrText xml:space="preserve"> PAGEREF _Toc438021278 \h </w:instrText>
+        </w:r>
+        <w:r>
+          <w:rPr>
+            <w:noProof/>
+            <w:webHidden/>
+          </w:rPr>
+        </w:r>
+        <w:r>
+          <w:rPr>
+            <w:noProof/>
+            <w:webHidden/>
+          </w:rPr>
+          <w:fldChar w:fldCharType="separate"/>
+        </w:r>
+        <w:r>
+          <w:rPr>
+            <w:noProof/>
+            <w:webHidden/>
+          </w:rPr>
+          <w:t>7</w:t>
+        </w:r>
+        <w:r>
+          <w:rPr>
+            <w:noProof/>
+            <w:webHidden/>
+          </w:rPr>
+          <w:fldChar w:fldCharType="end"/>
+        </w:r>
+      </w:hyperlink>
+    </w:p>
+    <w:p>
+      <w:pPr>
+        <w:pStyle w:val="TOC2"/>
+        <w:tabs>
+          <w:tab w:val="right" w:leader="dot" w:pos="10790"/>
+        </w:tabs>
+        <w:rPr>
+          <w:rFonts w:cstheme="minorBidi"/>
+          <w:noProof/>
+        </w:rPr>
+      </w:pPr>
+      <w:hyperlink w:anchor="_Toc438021279" w:history="1">
+        <w:r>
+          <w:rPr>
+            <w:rStyle w:val="Hyperlink"/>
+            <w:noProof/>
+          </w:rPr>
           <w:t>Tasks</w:t>
         </w:r>
         <w:r>
@@ -1553,7 +1674,7 @@
             <w:noProof/>
             <w:webHidden/>
           </w:rPr>
-          <w:instrText xml:space="preserve"> PAGEREF _Toc437518600 \h </w:instrText>
+          <w:instrText xml:space="preserve"> PAGEREF _Toc438021279 \h </w:instrText>
         </w:r>
         <w:r>
           <w:rPr>
@@ -1573,7 +1694,7 @@
             <w:noProof/>
             <w:webHidden/>
           </w:rPr>
-          <w:t>4</w:t>
+          <w:t>7</w:t>
         </w:r>
         <w:r>
           <w:rPr>
@@ -1595,7 +1716,7 @@
           <w:noProof/>
         </w:rPr>
       </w:pPr>
-      <w:hyperlink w:anchor="_Toc437518601" w:history="1">
+      <w:hyperlink w:anchor="_Toc438021280" w:history="1">
         <w:r>
           <w:rPr>
             <w:rStyle w:val="Hyperlink"/>
@@ -1622,7 +1743,7 @@
             <w:noProof/>
             <w:webHidden/>
           </w:rPr>
-          <w:instrText xml:space="preserve"> PAGEREF _Toc437518601 \h </w:instrText>
+          <w:instrText xml:space="preserve"> PAGEREF _Toc438021280 \h </w:instrText>
         </w:r>
         <w:r>
           <w:rPr>
@@ -1642,7 +1763,7 @@
             <w:noProof/>
             <w:webHidden/>
           </w:rPr>
-          <w:t>4</w:t>
+          <w:t>7</w:t>
         </w:r>
         <w:r>
           <w:rPr>
@@ -1664,7 +1785,7 @@
           <w:noProof/>
         </w:rPr>
       </w:pPr>
-      <w:hyperlink w:anchor="_Toc437518602" w:history="1">
+      <w:hyperlink w:anchor="_Toc438021281" w:history="1">
         <w:r>
           <w:rPr>
             <w:rStyle w:val="Hyperlink"/>
@@ -1691,7 +1812,7 @@
             <w:noProof/>
             <w:webHidden/>
           </w:rPr>
-          <w:instrText xml:space="preserve"> PAGEREF _Toc437518602 \h </w:instrText>
+          <w:instrText xml:space="preserve"> PAGEREF _Toc438021281 \h </w:instrText>
         </w:r>
         <w:r>
           <w:rPr>
@@ -1711,7 +1832,7 @@
             <w:noProof/>
             <w:webHidden/>
           </w:rPr>
-          <w:t>5</w:t>
+          <w:t>7</w:t>
         </w:r>
         <w:r>
           <w:rPr>
@@ -1733,7 +1854,7 @@
           <w:noProof/>
         </w:rPr>
       </w:pPr>
-      <w:hyperlink w:anchor="_Toc437518603" w:history="1">
+      <w:hyperlink w:anchor="_Toc438021282" w:history="1">
         <w:r>
           <w:rPr>
             <w:rStyle w:val="Hyperlink"/>
@@ -1760,7 +1881,7 @@
             <w:noProof/>
             <w:webHidden/>
           </w:rPr>
-          <w:instrText xml:space="preserve"> PAGEREF _Toc437518603 \h </w:instrText>
+          <w:instrText xml:space="preserve"> PAGEREF _Toc438021282 \h </w:instrText>
         </w:r>
         <w:r>
           <w:rPr>
@@ -1780,7 +1901,7 @@
             <w:noProof/>
             <w:webHidden/>
           </w:rPr>
-          <w:t>5</w:t>
+          <w:t>8</w:t>
         </w:r>
         <w:r>
           <w:rPr>
@@ -1813,7 +1934,7 @@
       <w:pPr>
         <w:pStyle w:val="Heading1"/>
       </w:pPr>
-      <w:bookmarkStart w:id="1" w:name="_Toc437518586"/>
+      <w:bookmarkStart w:id="1" w:name="_Toc438021264"/>
       <w:r>
         <w:t>Purpose</w:t>
       </w:r>
@@ -1905,8 +2026,9 @@
       <w:pPr>
         <w:pStyle w:val="Heading1"/>
       </w:pPr>
-      <w:bookmarkStart w:id="2" w:name="_Toc437518587"/>
-      <w:r>
+      <w:bookmarkStart w:id="2" w:name="_Toc438021265"/>
+      <w:r>
+        <w:lastRenderedPageBreak/>
         <w:t>Location</w:t>
       </w:r>
       <w:bookmarkEnd w:id="2"/>
@@ -1915,7 +2037,7 @@
       <w:pPr>
         <w:pStyle w:val="Heading2"/>
       </w:pPr>
-      <w:bookmarkStart w:id="3" w:name="_Toc437518588"/>
+      <w:bookmarkStart w:id="3" w:name="_Toc438021266"/>
       <w:r>
         <w:t>Run Location</w:t>
       </w:r>
@@ -2019,7 +2141,7 @@
       <w:pPr>
         <w:pStyle w:val="Heading2"/>
       </w:pPr>
-      <w:bookmarkStart w:id="4" w:name="_Toc437518589"/>
+      <w:bookmarkStart w:id="4" w:name="_Toc438021267"/>
       <w:r>
         <w:t>Source Code Location</w:t>
       </w:r>
@@ -2123,7 +2245,7 @@
       <w:pPr>
         <w:pStyle w:val="Heading1"/>
       </w:pPr>
-      <w:bookmarkStart w:id="5" w:name="_Toc437518590"/>
+      <w:bookmarkStart w:id="5" w:name="_Toc438021268"/>
       <w:r>
         <w:t xml:space="preserve">How to change information for a ticket that </w:t>
       </w:r>
@@ -2363,7 +2485,7 @@
       <w:pPr>
         <w:pStyle w:val="Heading1"/>
       </w:pPr>
-      <w:bookmarkStart w:id="6" w:name="_Toc437518591"/>
+      <w:bookmarkStart w:id="6" w:name="_Toc438021269"/>
       <w:r>
         <w:t xml:space="preserve">How to make </w:t>
       </w:r>
@@ -2659,7 +2781,7 @@
       <w:pPr>
         <w:pStyle w:val="Heading1"/>
       </w:pPr>
-      <w:bookmarkStart w:id="7" w:name="_Toc437518592"/>
+      <w:bookmarkStart w:id="7" w:name="_Toc438021270"/>
       <w:r>
         <w:t>Guidelines for the ticket information in file TaskList.xml</w:t>
       </w:r>
@@ -2767,7 +2889,7 @@
       <w:pPr>
         <w:pStyle w:val="Heading2"/>
       </w:pPr>
-      <w:bookmarkStart w:id="8" w:name="_Toc437518593"/>
+      <w:bookmarkStart w:id="8" w:name="_Toc438021271"/>
       <w:proofErr w:type="spellStart"/>
       <w:r>
         <w:t>EmailSubject</w:t>
@@ -3003,8 +3125,9 @@
       <w:pPr>
         <w:pStyle w:val="Heading2"/>
       </w:pPr>
-      <w:bookmarkStart w:id="9" w:name="_Toc437518594"/>
-      <w:r>
+      <w:bookmarkStart w:id="9" w:name="_Toc438021272"/>
+      <w:r>
+        <w:lastRenderedPageBreak/>
         <w:t>Priority</w:t>
       </w:r>
       <w:bookmarkEnd w:id="9"/>
@@ -3188,7 +3311,7 @@
       <w:pPr>
         <w:pStyle w:val="Heading2"/>
       </w:pPr>
-      <w:bookmarkStart w:id="10" w:name="_Toc437518595"/>
+      <w:bookmarkStart w:id="10" w:name="_Toc438021273"/>
       <w:proofErr w:type="spellStart"/>
       <w:r>
         <w:t>AssigneeID</w:t>
@@ -3495,6 +3618,7 @@
         <w:rPr>
           <w:noProof/>
         </w:rPr>
+        <w:lastRenderedPageBreak/>
         <w:drawing>
           <wp:inline distT="0" distB="0" distL="0" distR="0" wp14:anchorId="2E97A738" wp14:editId="0037D960">
             <wp:extent cx="3299791" cy="3877176"/>
@@ -3553,10 +3677,9 @@
       <w:pPr>
         <w:pStyle w:val="Heading2"/>
       </w:pPr>
-      <w:bookmarkStart w:id="11" w:name="_Toc437518596"/>
+      <w:bookmarkStart w:id="11" w:name="_Toc438021274"/>
       <w:proofErr w:type="spellStart"/>
       <w:r>
-        <w:lastRenderedPageBreak/>
         <w:t>RequestorID</w:t>
       </w:r>
       <w:bookmarkEnd w:id="11"/>
@@ -3758,7 +3881,7 @@
       <w:pPr>
         <w:pStyle w:val="Heading2"/>
       </w:pPr>
-      <w:bookmarkStart w:id="12" w:name="_Toc437518597"/>
+      <w:bookmarkStart w:id="12" w:name="_Toc438021275"/>
       <w:proofErr w:type="spellStart"/>
       <w:r>
         <w:t>TicketType</w:t>
@@ -3929,7 +4052,7 @@
       <w:pPr>
         <w:pStyle w:val="Heading2"/>
       </w:pPr>
-      <w:bookmarkStart w:id="13" w:name="_Toc437518598"/>
+      <w:bookmarkStart w:id="13" w:name="_Toc438021276"/>
       <w:proofErr w:type="spellStart"/>
       <w:r>
         <w:t>IncludeWeekends</w:t>
@@ -3985,24 +4108,1296 @@
     </w:p>
     <w:p>
       <w:pPr>
-        <w:spacing w:after="0" w:line="240" w:lineRule="auto"/>
-        <w:rPr>
-          <w:rFonts w:ascii="Times New Roman" w:hAnsi="Times New Roman" w:cs="Times New Roman"/>
-          <w:sz w:val="24"/>
-          <w:szCs w:val="24"/>
-        </w:rPr>
-      </w:pPr>
+        <w:rPr>
+          <w:rFonts w:ascii="Times New Roman" w:hAnsi="Times New Roman" w:cs="Times New Roman"/>
+          <w:sz w:val="24"/>
+          <w:szCs w:val="24"/>
+        </w:rPr>
+      </w:pPr>
+      <w:r>
+        <w:rPr>
+          <w:rFonts w:ascii="Times New Roman" w:hAnsi="Times New Roman" w:cs="Times New Roman"/>
+          <w:sz w:val="24"/>
+          <w:szCs w:val="24"/>
+        </w:rPr>
+        <w:br w:type="page"/>
+      </w:r>
     </w:p>
     <w:p>
       <w:pPr>
         <w:pStyle w:val="Heading2"/>
       </w:pPr>
-      <w:bookmarkStart w:id="14" w:name="_Toc437518599"/>
+      <w:bookmarkStart w:id="14" w:name="_Toc438021277"/>
+      <w:r>
+        <w:lastRenderedPageBreak/>
+        <w:t>Frequency</w:t>
+      </w:r>
+      <w:bookmarkEnd w:id="14"/>
+    </w:p>
+    <w:p>
+      <w:pPr>
+        <w:spacing w:after="0" w:line="240" w:lineRule="auto"/>
+        <w:rPr>
+          <w:rFonts w:ascii="Times New Roman" w:hAnsi="Times New Roman" w:cs="Times New Roman"/>
+          <w:sz w:val="24"/>
+          <w:szCs w:val="24"/>
+        </w:rPr>
+      </w:pPr>
+      <w:r>
+        <w:rPr>
+          <w:rFonts w:ascii="Times New Roman" w:hAnsi="Times New Roman" w:cs="Times New Roman"/>
+          <w:sz w:val="24"/>
+          <w:szCs w:val="24"/>
+        </w:rPr>
+        <w:t>This option indicates how often the ticket should be created.</w:t>
+      </w:r>
+    </w:p>
+    <w:p>
+      <w:pPr>
+        <w:spacing w:after="0" w:line="240" w:lineRule="auto"/>
+        <w:rPr>
+          <w:rFonts w:ascii="Times New Roman" w:hAnsi="Times New Roman" w:cs="Times New Roman"/>
+          <w:sz w:val="24"/>
+          <w:szCs w:val="24"/>
+        </w:rPr>
+      </w:pPr>
+    </w:p>
+    <w:p>
+      <w:pPr>
+        <w:spacing w:after="0" w:line="240" w:lineRule="auto"/>
+        <w:rPr>
+          <w:rFonts w:ascii="Times New Roman" w:hAnsi="Times New Roman" w:cs="Times New Roman"/>
+          <w:sz w:val="24"/>
+          <w:szCs w:val="24"/>
+        </w:rPr>
+      </w:pPr>
+      <w:r>
+        <w:rPr>
+          <w:rFonts w:ascii="Times New Roman" w:hAnsi="Times New Roman" w:cs="Times New Roman"/>
+          <w:sz w:val="24"/>
+          <w:szCs w:val="24"/>
+        </w:rPr>
+        <w:t xml:space="preserve">If a frequency is set, </w:t>
+      </w:r>
+      <w:r>
+        <w:rPr>
+          <w:rFonts w:ascii="Times New Roman" w:hAnsi="Times New Roman" w:cs="Times New Roman"/>
+          <w:sz w:val="24"/>
+          <w:szCs w:val="24"/>
+        </w:rPr>
+        <w:t>the “</w:t>
+      </w:r>
       <w:proofErr w:type="spellStart"/>
       <w:r>
+        <w:rPr>
+          <w:rFonts w:ascii="Times New Roman" w:hAnsi="Times New Roman" w:cs="Times New Roman"/>
+          <w:sz w:val="24"/>
+          <w:szCs w:val="24"/>
+        </w:rPr>
+        <w:t>IncludeWeekends</w:t>
+      </w:r>
+      <w:proofErr w:type="spellEnd"/>
+      <w:r>
+        <w:rPr>
+          <w:rFonts w:ascii="Times New Roman" w:hAnsi="Times New Roman" w:cs="Times New Roman"/>
+          <w:sz w:val="24"/>
+          <w:szCs w:val="24"/>
+        </w:rPr>
+        <w:t>” setting is ignored.</w:t>
+      </w:r>
+    </w:p>
+    <w:p>
+      <w:pPr>
+        <w:spacing w:after="0" w:line="240" w:lineRule="auto"/>
+        <w:rPr>
+          <w:rFonts w:ascii="Times New Roman" w:hAnsi="Times New Roman" w:cs="Times New Roman"/>
+          <w:sz w:val="24"/>
+          <w:szCs w:val="24"/>
+        </w:rPr>
+      </w:pPr>
+    </w:p>
+    <w:p>
+      <w:pPr>
+        <w:spacing w:after="0" w:line="240" w:lineRule="auto"/>
+        <w:rPr>
+          <w:rFonts w:ascii="Times New Roman" w:hAnsi="Times New Roman" w:cs="Times New Roman"/>
+          <w:sz w:val="24"/>
+          <w:szCs w:val="24"/>
+        </w:rPr>
+      </w:pPr>
+      <w:r>
+        <w:rPr>
+          <w:rFonts w:ascii="Times New Roman" w:hAnsi="Times New Roman" w:cs="Times New Roman"/>
+          <w:sz w:val="24"/>
+          <w:szCs w:val="24"/>
+        </w:rPr>
+        <w:t>The valid values follow. Casing doesn’t matter.</w:t>
+      </w:r>
+    </w:p>
+    <w:p>
+      <w:pPr>
+        <w:spacing w:after="0" w:line="240" w:lineRule="auto"/>
+        <w:rPr>
+          <w:rFonts w:ascii="Times New Roman" w:hAnsi="Times New Roman" w:cs="Times New Roman"/>
+          <w:sz w:val="24"/>
+          <w:szCs w:val="24"/>
+        </w:rPr>
+      </w:pPr>
+    </w:p>
+    <w:tbl>
+      <w:tblPr>
+        <w:tblStyle w:val="TableGrid"/>
+        <w:tblW w:w="0" w:type="auto"/>
+        <w:tblLook w:val="04A0" w:firstRow="1" w:lastRow="0" w:firstColumn="1" w:lastColumn="0" w:noHBand="0" w:noVBand="1"/>
+      </w:tblPr>
+      <w:tblGrid>
+        <w:gridCol w:w="1893"/>
+        <w:gridCol w:w="3940"/>
+        <w:gridCol w:w="4957"/>
+      </w:tblGrid>
+      <w:tr>
+        <w:tc>
+          <w:tcPr>
+            <w:tcW w:w="1893" w:type="dxa"/>
+          </w:tcPr>
+          <w:p>
+            <w:pPr>
+              <w:rPr>
+                <w:rFonts w:ascii="Times New Roman" w:hAnsi="Times New Roman" w:cs="Times New Roman"/>
+                <w:sz w:val="24"/>
+                <w:szCs w:val="24"/>
+              </w:rPr>
+            </w:pPr>
+            <w:r>
+              <w:rPr>
+                <w:rFonts w:ascii="Times New Roman" w:hAnsi="Times New Roman" w:cs="Times New Roman"/>
+                <w:sz w:val="24"/>
+                <w:szCs w:val="24"/>
+              </w:rPr>
+              <w:t>Valid Value</w:t>
+            </w:r>
+          </w:p>
+        </w:tc>
+        <w:tc>
+          <w:tcPr>
+            <w:tcW w:w="3940" w:type="dxa"/>
+          </w:tcPr>
+          <w:p>
+            <w:pPr>
+              <w:rPr>
+                <w:rFonts w:ascii="Times New Roman" w:hAnsi="Times New Roman" w:cs="Times New Roman"/>
+                <w:sz w:val="24"/>
+                <w:szCs w:val="24"/>
+              </w:rPr>
+            </w:pPr>
+            <w:r>
+              <w:rPr>
+                <w:rFonts w:ascii="Times New Roman" w:hAnsi="Times New Roman" w:cs="Times New Roman"/>
+                <w:sz w:val="24"/>
+                <w:szCs w:val="24"/>
+              </w:rPr>
+              <w:t>Example</w:t>
+            </w:r>
+          </w:p>
+        </w:tc>
+        <w:tc>
+          <w:tcPr>
+            <w:tcW w:w="4957" w:type="dxa"/>
+          </w:tcPr>
+          <w:p>
+            <w:pPr>
+              <w:rPr>
+                <w:rFonts w:ascii="Times New Roman" w:hAnsi="Times New Roman" w:cs="Times New Roman"/>
+                <w:sz w:val="24"/>
+                <w:szCs w:val="24"/>
+              </w:rPr>
+            </w:pPr>
+            <w:r>
+              <w:rPr>
+                <w:rFonts w:ascii="Times New Roman" w:hAnsi="Times New Roman" w:cs="Times New Roman"/>
+                <w:sz w:val="24"/>
+                <w:szCs w:val="24"/>
+              </w:rPr>
+              <w:t>When is a ticket created?</w:t>
+            </w:r>
+          </w:p>
+        </w:tc>
+      </w:tr>
+      <w:tr>
+        <w:tc>
+          <w:tcPr>
+            <w:tcW w:w="1893" w:type="dxa"/>
+          </w:tcPr>
+          <w:p>
+            <w:pPr>
+              <w:rPr>
+                <w:rFonts w:ascii="Times New Roman" w:hAnsi="Times New Roman" w:cs="Times New Roman"/>
+                <w:sz w:val="24"/>
+                <w:szCs w:val="24"/>
+              </w:rPr>
+            </w:pPr>
+            <w:r>
+              <w:rPr>
+                <w:rFonts w:ascii="Times New Roman" w:hAnsi="Times New Roman" w:cs="Times New Roman"/>
+                <w:sz w:val="24"/>
+                <w:szCs w:val="24"/>
+              </w:rPr>
+              <w:t>daily</w:t>
+            </w:r>
+          </w:p>
+        </w:tc>
+        <w:tc>
+          <w:tcPr>
+            <w:tcW w:w="3940" w:type="dxa"/>
+          </w:tcPr>
+          <w:p>
+            <w:pPr>
+              <w:rPr>
+                <w:rFonts w:ascii="Times New Roman" w:hAnsi="Times New Roman" w:cs="Times New Roman"/>
+                <w:sz w:val="24"/>
+                <w:szCs w:val="24"/>
+              </w:rPr>
+            </w:pPr>
+            <w:r>
+              <w:rPr>
+                <w:rFonts w:ascii="Times New Roman" w:hAnsi="Times New Roman" w:cs="Times New Roman"/>
+                <w:sz w:val="24"/>
+                <w:szCs w:val="24"/>
+              </w:rPr>
+              <w:t>&lt;Frequency&gt;daily&lt;/Frequency&gt;</w:t>
+            </w:r>
+          </w:p>
+        </w:tc>
+        <w:tc>
+          <w:tcPr>
+            <w:tcW w:w="4957" w:type="dxa"/>
+          </w:tcPr>
+          <w:p>
+            <w:pPr>
+              <w:pStyle w:val="ListParagraph"/>
+              <w:numPr>
+                <w:ilvl w:val="0"/>
+                <w:numId w:val="8"/>
+              </w:numPr>
+              <w:rPr>
+                <w:rFonts w:ascii="Times New Roman" w:hAnsi="Times New Roman" w:cs="Times New Roman"/>
+                <w:sz w:val="24"/>
+                <w:szCs w:val="24"/>
+              </w:rPr>
+            </w:pPr>
+            <w:r>
+              <w:rPr>
+                <w:rFonts w:ascii="Times New Roman" w:hAnsi="Times New Roman" w:cs="Times New Roman"/>
+                <w:sz w:val="24"/>
+                <w:szCs w:val="24"/>
+              </w:rPr>
+              <w:t xml:space="preserve">Every day, including weekends. </w:t>
+            </w:r>
+          </w:p>
+          <w:p>
+            <w:pPr>
+              <w:pStyle w:val="ListParagraph"/>
+              <w:numPr>
+                <w:ilvl w:val="0"/>
+                <w:numId w:val="8"/>
+              </w:numPr>
+              <w:rPr>
+                <w:rFonts w:ascii="Times New Roman" w:hAnsi="Times New Roman" w:cs="Times New Roman"/>
+                <w:sz w:val="24"/>
+                <w:szCs w:val="24"/>
+              </w:rPr>
+            </w:pPr>
+            <w:r>
+              <w:rPr>
+                <w:rFonts w:ascii="Times New Roman" w:hAnsi="Times New Roman" w:cs="Times New Roman"/>
+                <w:sz w:val="24"/>
+                <w:szCs w:val="24"/>
+              </w:rPr>
+              <w:t>Ignores</w:t>
+            </w:r>
+            <w:r>
+              <w:rPr>
+                <w:rFonts w:ascii="Times New Roman" w:hAnsi="Times New Roman" w:cs="Times New Roman"/>
+                <w:sz w:val="24"/>
+                <w:szCs w:val="24"/>
+              </w:rPr>
+              <w:t xml:space="preserve"> the “</w:t>
+            </w:r>
+            <w:proofErr w:type="spellStart"/>
+            <w:r>
+              <w:rPr>
+                <w:rFonts w:ascii="Times New Roman" w:hAnsi="Times New Roman" w:cs="Times New Roman"/>
+                <w:sz w:val="24"/>
+                <w:szCs w:val="24"/>
+              </w:rPr>
+              <w:t>IncludeWeekends</w:t>
+            </w:r>
+            <w:proofErr w:type="spellEnd"/>
+            <w:r>
+              <w:rPr>
+                <w:rFonts w:ascii="Times New Roman" w:hAnsi="Times New Roman" w:cs="Times New Roman"/>
+                <w:sz w:val="24"/>
+                <w:szCs w:val="24"/>
+              </w:rPr>
+              <w:t>” option.</w:t>
+            </w:r>
+          </w:p>
+        </w:tc>
+      </w:tr>
+      <w:tr>
+        <w:tc>
+          <w:tcPr>
+            <w:tcW w:w="1893" w:type="dxa"/>
+          </w:tcPr>
+          <w:p>
+            <w:pPr>
+              <w:rPr>
+                <w:rFonts w:ascii="Times New Roman" w:hAnsi="Times New Roman" w:cs="Times New Roman"/>
+                <w:sz w:val="24"/>
+                <w:szCs w:val="24"/>
+              </w:rPr>
+            </w:pPr>
+            <w:r>
+              <w:rPr>
+                <w:rFonts w:ascii="Times New Roman" w:hAnsi="Times New Roman" w:cs="Times New Roman"/>
+                <w:sz w:val="24"/>
+                <w:szCs w:val="24"/>
+              </w:rPr>
+              <w:t>weekdays</w:t>
+            </w:r>
+          </w:p>
+        </w:tc>
+        <w:tc>
+          <w:tcPr>
+            <w:tcW w:w="3940" w:type="dxa"/>
+          </w:tcPr>
+          <w:p>
+            <w:pPr>
+              <w:rPr>
+                <w:rFonts w:ascii="Times New Roman" w:hAnsi="Times New Roman" w:cs="Times New Roman"/>
+                <w:sz w:val="24"/>
+                <w:szCs w:val="24"/>
+              </w:rPr>
+            </w:pPr>
+            <w:r>
+              <w:rPr>
+                <w:rFonts w:ascii="Times New Roman" w:hAnsi="Times New Roman" w:cs="Times New Roman"/>
+                <w:sz w:val="24"/>
+                <w:szCs w:val="24"/>
+              </w:rPr>
+              <w:t>&lt;Frequency&gt;weekdays&lt;/Frequency&gt;</w:t>
+            </w:r>
+          </w:p>
+        </w:tc>
+        <w:tc>
+          <w:tcPr>
+            <w:tcW w:w="4957" w:type="dxa"/>
+          </w:tcPr>
+          <w:p>
+            <w:pPr>
+              <w:pStyle w:val="ListParagraph"/>
+              <w:numPr>
+                <w:ilvl w:val="0"/>
+                <w:numId w:val="11"/>
+              </w:numPr>
+              <w:rPr>
+                <w:rFonts w:ascii="Times New Roman" w:hAnsi="Times New Roman" w:cs="Times New Roman"/>
+                <w:sz w:val="24"/>
+                <w:szCs w:val="24"/>
+              </w:rPr>
+            </w:pPr>
+            <w:r>
+              <w:rPr>
+                <w:rFonts w:ascii="Times New Roman" w:hAnsi="Times New Roman" w:cs="Times New Roman"/>
+                <w:sz w:val="24"/>
+                <w:szCs w:val="24"/>
+              </w:rPr>
+              <w:t>Monday through Friday, inclusive</w:t>
+            </w:r>
+          </w:p>
+        </w:tc>
+      </w:tr>
+      <w:tr>
+        <w:tc>
+          <w:tcPr>
+            <w:tcW w:w="1893" w:type="dxa"/>
+          </w:tcPr>
+          <w:p>
+            <w:pPr>
+              <w:rPr>
+                <w:rFonts w:ascii="Times New Roman" w:hAnsi="Times New Roman" w:cs="Times New Roman"/>
+                <w:sz w:val="24"/>
+                <w:szCs w:val="24"/>
+              </w:rPr>
+            </w:pPr>
+            <w:r>
+              <w:rPr>
+                <w:rFonts w:ascii="Times New Roman" w:hAnsi="Times New Roman" w:cs="Times New Roman"/>
+                <w:sz w:val="24"/>
+                <w:szCs w:val="24"/>
+              </w:rPr>
+              <w:t>weekly</w:t>
+            </w:r>
+          </w:p>
+        </w:tc>
+        <w:tc>
+          <w:tcPr>
+            <w:tcW w:w="3940" w:type="dxa"/>
+          </w:tcPr>
+          <w:p>
+            <w:pPr>
+              <w:rPr>
+                <w:rFonts w:ascii="Times New Roman" w:hAnsi="Times New Roman" w:cs="Times New Roman"/>
+                <w:sz w:val="24"/>
+                <w:szCs w:val="24"/>
+              </w:rPr>
+            </w:pPr>
+            <w:r>
+              <w:rPr>
+                <w:rFonts w:ascii="Times New Roman" w:hAnsi="Times New Roman" w:cs="Times New Roman"/>
+                <w:sz w:val="24"/>
+                <w:szCs w:val="24"/>
+              </w:rPr>
+              <w:t>&lt;Frequency&gt;weekly&lt;/Frequency&gt;</w:t>
+            </w:r>
+          </w:p>
+        </w:tc>
+        <w:tc>
+          <w:tcPr>
+            <w:tcW w:w="4957" w:type="dxa"/>
+          </w:tcPr>
+          <w:p>
+            <w:pPr>
+              <w:pStyle w:val="ListParagraph"/>
+              <w:numPr>
+                <w:ilvl w:val="0"/>
+                <w:numId w:val="10"/>
+              </w:numPr>
+              <w:rPr>
+                <w:rFonts w:ascii="Times New Roman" w:hAnsi="Times New Roman" w:cs="Times New Roman"/>
+                <w:sz w:val="24"/>
+                <w:szCs w:val="24"/>
+              </w:rPr>
+            </w:pPr>
+            <w:r>
+              <w:rPr>
+                <w:rFonts w:ascii="Times New Roman" w:hAnsi="Times New Roman" w:cs="Times New Roman"/>
+                <w:sz w:val="24"/>
+                <w:szCs w:val="24"/>
+              </w:rPr>
+              <w:t>Every Monday morning</w:t>
+            </w:r>
+          </w:p>
+        </w:tc>
+      </w:tr>
+      <w:tr>
+        <w:tc>
+          <w:tcPr>
+            <w:tcW w:w="1893" w:type="dxa"/>
+          </w:tcPr>
+          <w:p>
+            <w:pPr>
+              <w:rPr>
+                <w:rFonts w:ascii="Times New Roman" w:hAnsi="Times New Roman" w:cs="Times New Roman"/>
+                <w:sz w:val="24"/>
+                <w:szCs w:val="24"/>
+              </w:rPr>
+            </w:pPr>
+            <w:r>
+              <w:rPr>
+                <w:rFonts w:ascii="Times New Roman" w:hAnsi="Times New Roman" w:cs="Times New Roman"/>
+                <w:sz w:val="24"/>
+                <w:szCs w:val="24"/>
+              </w:rPr>
+              <w:t>one or more days of the week separated by a comma and zero or more spaces</w:t>
+            </w:r>
+          </w:p>
+        </w:tc>
+        <w:tc>
+          <w:tcPr>
+            <w:tcW w:w="3940" w:type="dxa"/>
+          </w:tcPr>
+          <w:p>
+            <w:pPr>
+              <w:rPr>
+                <w:rFonts w:ascii="Times New Roman" w:hAnsi="Times New Roman" w:cs="Times New Roman"/>
+                <w:sz w:val="24"/>
+                <w:szCs w:val="24"/>
+              </w:rPr>
+            </w:pPr>
+            <w:r>
+              <w:rPr>
+                <w:rFonts w:ascii="Times New Roman" w:hAnsi="Times New Roman" w:cs="Times New Roman"/>
+                <w:sz w:val="24"/>
+                <w:szCs w:val="24"/>
+              </w:rPr>
+              <w:t>&lt;Frequency&gt;Monday, Thursday, Sunday&lt;/Frequency&gt;</w:t>
+            </w:r>
+          </w:p>
+          <w:p>
+            <w:pPr>
+              <w:rPr>
+                <w:rFonts w:ascii="Times New Roman" w:hAnsi="Times New Roman" w:cs="Times New Roman"/>
+                <w:sz w:val="24"/>
+                <w:szCs w:val="24"/>
+              </w:rPr>
+            </w:pPr>
+          </w:p>
+          <w:p>
+            <w:pPr>
+              <w:rPr>
+                <w:rFonts w:ascii="Times New Roman" w:hAnsi="Times New Roman" w:cs="Times New Roman"/>
+                <w:sz w:val="24"/>
+                <w:szCs w:val="24"/>
+              </w:rPr>
+            </w:pPr>
+            <w:r>
+              <w:rPr>
+                <w:rFonts w:ascii="Times New Roman" w:hAnsi="Times New Roman" w:cs="Times New Roman"/>
+                <w:sz w:val="24"/>
+                <w:szCs w:val="24"/>
+              </w:rPr>
+              <w:t>-will generate a ticket on each of these days</w:t>
+            </w:r>
+          </w:p>
+        </w:tc>
+        <w:tc>
+          <w:tcPr>
+            <w:tcW w:w="4957" w:type="dxa"/>
+          </w:tcPr>
+          <w:p>
+            <w:pPr>
+              <w:pStyle w:val="ListParagraph"/>
+              <w:numPr>
+                <w:ilvl w:val="0"/>
+                <w:numId w:val="7"/>
+              </w:numPr>
+              <w:rPr>
+                <w:rFonts w:ascii="Times New Roman" w:hAnsi="Times New Roman" w:cs="Times New Roman"/>
+                <w:sz w:val="24"/>
+                <w:szCs w:val="24"/>
+              </w:rPr>
+            </w:pPr>
+            <w:r>
+              <w:rPr>
+                <w:rFonts w:ascii="Times New Roman" w:hAnsi="Times New Roman" w:cs="Times New Roman"/>
+                <w:sz w:val="24"/>
+                <w:szCs w:val="24"/>
+              </w:rPr>
+              <w:t xml:space="preserve">Every day that is listed. </w:t>
+            </w:r>
+          </w:p>
+          <w:p>
+            <w:pPr>
+              <w:pStyle w:val="ListParagraph"/>
+              <w:numPr>
+                <w:ilvl w:val="0"/>
+                <w:numId w:val="7"/>
+              </w:numPr>
+              <w:rPr>
+                <w:rFonts w:ascii="Times New Roman" w:hAnsi="Times New Roman" w:cs="Times New Roman"/>
+                <w:sz w:val="24"/>
+                <w:szCs w:val="24"/>
+              </w:rPr>
+            </w:pPr>
+            <w:r>
+              <w:rPr>
+                <w:rFonts w:ascii="Times New Roman" w:hAnsi="Times New Roman" w:cs="Times New Roman"/>
+                <w:sz w:val="24"/>
+                <w:szCs w:val="24"/>
+              </w:rPr>
+              <w:t xml:space="preserve">You need to spell out the day’s name. </w:t>
+            </w:r>
+          </w:p>
+          <w:p>
+            <w:pPr>
+              <w:pStyle w:val="ListParagraph"/>
+              <w:numPr>
+                <w:ilvl w:val="0"/>
+                <w:numId w:val="7"/>
+              </w:numPr>
+              <w:rPr>
+                <w:rFonts w:ascii="Times New Roman" w:hAnsi="Times New Roman" w:cs="Times New Roman"/>
+                <w:sz w:val="24"/>
+                <w:szCs w:val="24"/>
+              </w:rPr>
+            </w:pPr>
+            <w:r>
+              <w:rPr>
+                <w:rFonts w:ascii="Times New Roman" w:hAnsi="Times New Roman" w:cs="Times New Roman"/>
+                <w:sz w:val="24"/>
+                <w:szCs w:val="24"/>
+              </w:rPr>
+              <w:t>Separate days by a comma and zero or more spaces</w:t>
+            </w:r>
+          </w:p>
+        </w:tc>
+      </w:tr>
+      <w:tr>
+        <w:tc>
+          <w:tcPr>
+            <w:tcW w:w="1893" w:type="dxa"/>
+          </w:tcPr>
+          <w:p>
+            <w:pPr>
+              <w:rPr>
+                <w:rFonts w:ascii="Times New Roman" w:hAnsi="Times New Roman" w:cs="Times New Roman"/>
+                <w:sz w:val="24"/>
+                <w:szCs w:val="24"/>
+              </w:rPr>
+            </w:pPr>
+            <w:r>
+              <w:rPr>
+                <w:rFonts w:ascii="Times New Roman" w:hAnsi="Times New Roman" w:cs="Times New Roman"/>
+                <w:sz w:val="24"/>
+                <w:szCs w:val="24"/>
+              </w:rPr>
+              <w:t>monthly</w:t>
+            </w:r>
+          </w:p>
+        </w:tc>
+        <w:tc>
+          <w:tcPr>
+            <w:tcW w:w="3940" w:type="dxa"/>
+          </w:tcPr>
+          <w:p>
+            <w:pPr>
+              <w:rPr>
+                <w:rFonts w:ascii="Times New Roman" w:hAnsi="Times New Roman" w:cs="Times New Roman"/>
+                <w:sz w:val="24"/>
+                <w:szCs w:val="24"/>
+              </w:rPr>
+            </w:pPr>
+            <w:r>
+              <w:rPr>
+                <w:rFonts w:ascii="Times New Roman" w:hAnsi="Times New Roman" w:cs="Times New Roman"/>
+                <w:sz w:val="24"/>
+                <w:szCs w:val="24"/>
+              </w:rPr>
+              <w:t>&lt;Frequency&gt;monthly&lt;/Frequency&gt;</w:t>
+            </w:r>
+          </w:p>
+        </w:tc>
+        <w:tc>
+          <w:tcPr>
+            <w:tcW w:w="4957" w:type="dxa"/>
+          </w:tcPr>
+          <w:p>
+            <w:pPr>
+              <w:pStyle w:val="ListParagraph"/>
+              <w:numPr>
+                <w:ilvl w:val="0"/>
+                <w:numId w:val="6"/>
+              </w:numPr>
+              <w:rPr>
+                <w:rFonts w:ascii="Times New Roman" w:hAnsi="Times New Roman" w:cs="Times New Roman"/>
+                <w:sz w:val="24"/>
+                <w:szCs w:val="24"/>
+              </w:rPr>
+            </w:pPr>
+            <w:r>
+              <w:rPr>
+                <w:rFonts w:ascii="Times New Roman" w:hAnsi="Times New Roman" w:cs="Times New Roman"/>
+                <w:sz w:val="24"/>
+                <w:szCs w:val="24"/>
+              </w:rPr>
+              <w:t xml:space="preserve">The first </w:t>
+            </w:r>
+            <w:r>
+              <w:rPr>
+                <w:rFonts w:ascii="Times New Roman" w:hAnsi="Times New Roman" w:cs="Times New Roman"/>
+                <w:b/>
+                <w:sz w:val="24"/>
+                <w:szCs w:val="24"/>
+                <w:u w:val="single"/>
+              </w:rPr>
+              <w:t>weekday</w:t>
+            </w:r>
+            <w:r>
+              <w:rPr>
+                <w:rFonts w:ascii="Times New Roman" w:hAnsi="Times New Roman" w:cs="Times New Roman"/>
+                <w:sz w:val="24"/>
+                <w:szCs w:val="24"/>
+              </w:rPr>
+              <w:t xml:space="preserve"> of each month. </w:t>
+            </w:r>
+          </w:p>
+          <w:p>
+            <w:pPr>
+              <w:pStyle w:val="ListParagraph"/>
+              <w:numPr>
+                <w:ilvl w:val="0"/>
+                <w:numId w:val="6"/>
+              </w:numPr>
+              <w:rPr>
+                <w:rFonts w:ascii="Times New Roman" w:hAnsi="Times New Roman" w:cs="Times New Roman"/>
+                <w:sz w:val="24"/>
+                <w:szCs w:val="24"/>
+              </w:rPr>
+            </w:pPr>
+            <w:r>
+              <w:rPr>
+                <w:rFonts w:ascii="Times New Roman" w:hAnsi="Times New Roman" w:cs="Times New Roman"/>
+                <w:sz w:val="24"/>
+                <w:szCs w:val="24"/>
+              </w:rPr>
+              <w:t>So if the first day of the month is Saturday, the ticket is created on the 3rd which is Monday.</w:t>
+            </w:r>
+          </w:p>
+          <w:p>
+            <w:pPr>
+              <w:pStyle w:val="ListParagraph"/>
+              <w:numPr>
+                <w:ilvl w:val="0"/>
+                <w:numId w:val="6"/>
+              </w:numPr>
+              <w:rPr>
+                <w:rFonts w:ascii="Times New Roman" w:hAnsi="Times New Roman" w:cs="Times New Roman"/>
+                <w:sz w:val="24"/>
+                <w:szCs w:val="24"/>
+              </w:rPr>
+            </w:pPr>
+            <w:r>
+              <w:rPr>
+                <w:rFonts w:ascii="Times New Roman" w:hAnsi="Times New Roman" w:cs="Times New Roman"/>
+                <w:sz w:val="24"/>
+                <w:szCs w:val="24"/>
+              </w:rPr>
+              <w:t>To create tickets on the first of the month, enter “1” for the frequency. See “a number indicating the date of the month” below.</w:t>
+            </w:r>
+          </w:p>
+        </w:tc>
+      </w:tr>
+      <w:tr>
+        <w:tc>
+          <w:tcPr>
+            <w:tcW w:w="1893" w:type="dxa"/>
+          </w:tcPr>
+          <w:p>
+            <w:pPr>
+              <w:rPr>
+                <w:rFonts w:ascii="Times New Roman" w:hAnsi="Times New Roman" w:cs="Times New Roman"/>
+                <w:sz w:val="24"/>
+                <w:szCs w:val="24"/>
+              </w:rPr>
+            </w:pPr>
+            <w:r>
+              <w:rPr>
+                <w:rFonts w:ascii="Times New Roman" w:hAnsi="Times New Roman" w:cs="Times New Roman"/>
+                <w:sz w:val="24"/>
+                <w:szCs w:val="24"/>
+              </w:rPr>
+              <w:t>yearly</w:t>
+            </w:r>
+          </w:p>
+        </w:tc>
+        <w:tc>
+          <w:tcPr>
+            <w:tcW w:w="3940" w:type="dxa"/>
+          </w:tcPr>
+          <w:p>
+            <w:pPr>
+              <w:rPr>
+                <w:rFonts w:ascii="Times New Roman" w:hAnsi="Times New Roman" w:cs="Times New Roman"/>
+                <w:sz w:val="24"/>
+                <w:szCs w:val="24"/>
+              </w:rPr>
+            </w:pPr>
+            <w:r>
+              <w:rPr>
+                <w:rFonts w:ascii="Times New Roman" w:hAnsi="Times New Roman" w:cs="Times New Roman"/>
+                <w:sz w:val="24"/>
+                <w:szCs w:val="24"/>
+              </w:rPr>
+              <w:t>&lt;Frequency&gt;yearly&lt;/Frequency&gt;</w:t>
+            </w:r>
+          </w:p>
+        </w:tc>
+        <w:tc>
+          <w:tcPr>
+            <w:tcW w:w="4957" w:type="dxa"/>
+          </w:tcPr>
+          <w:p>
+            <w:pPr>
+              <w:pStyle w:val="ListParagraph"/>
+              <w:numPr>
+                <w:ilvl w:val="0"/>
+                <w:numId w:val="5"/>
+              </w:numPr>
+              <w:rPr>
+                <w:rFonts w:ascii="Times New Roman" w:hAnsi="Times New Roman" w:cs="Times New Roman"/>
+                <w:sz w:val="24"/>
+                <w:szCs w:val="24"/>
+              </w:rPr>
+            </w:pPr>
+            <w:r>
+              <w:rPr>
+                <w:rFonts w:ascii="Times New Roman" w:hAnsi="Times New Roman" w:cs="Times New Roman"/>
+                <w:sz w:val="24"/>
+                <w:szCs w:val="24"/>
+              </w:rPr>
+              <w:t xml:space="preserve">The first </w:t>
+            </w:r>
+            <w:r>
+              <w:rPr>
+                <w:rFonts w:ascii="Times New Roman" w:hAnsi="Times New Roman" w:cs="Times New Roman"/>
+                <w:b/>
+                <w:sz w:val="24"/>
+                <w:szCs w:val="24"/>
+                <w:u w:val="single"/>
+              </w:rPr>
+              <w:t>weekday</w:t>
+            </w:r>
+            <w:r>
+              <w:rPr>
+                <w:rFonts w:ascii="Times New Roman" w:hAnsi="Times New Roman" w:cs="Times New Roman"/>
+                <w:sz w:val="24"/>
+                <w:szCs w:val="24"/>
+              </w:rPr>
+              <w:t xml:space="preserve"> of the year. </w:t>
+            </w:r>
+          </w:p>
+          <w:p>
+            <w:pPr>
+              <w:pStyle w:val="ListParagraph"/>
+              <w:numPr>
+                <w:ilvl w:val="0"/>
+                <w:numId w:val="5"/>
+              </w:numPr>
+              <w:rPr>
+                <w:rFonts w:ascii="Times New Roman" w:hAnsi="Times New Roman" w:cs="Times New Roman"/>
+                <w:sz w:val="24"/>
+                <w:szCs w:val="24"/>
+              </w:rPr>
+            </w:pPr>
+            <w:r>
+              <w:rPr>
+                <w:rFonts w:ascii="Times New Roman" w:hAnsi="Times New Roman" w:cs="Times New Roman"/>
+                <w:sz w:val="24"/>
+                <w:szCs w:val="24"/>
+              </w:rPr>
+              <w:t>Just as with the “monthly” frequency, if the first day of January is a Saturday, the ticket is created on the 3rd which is Monday.</w:t>
+            </w:r>
+          </w:p>
+          <w:p>
+            <w:pPr>
+              <w:pStyle w:val="ListParagraph"/>
+              <w:numPr>
+                <w:ilvl w:val="0"/>
+                <w:numId w:val="5"/>
+              </w:numPr>
+              <w:rPr>
+                <w:rFonts w:ascii="Times New Roman" w:hAnsi="Times New Roman" w:cs="Times New Roman"/>
+                <w:sz w:val="24"/>
+                <w:szCs w:val="24"/>
+              </w:rPr>
+            </w:pPr>
+            <w:r>
+              <w:rPr>
+                <w:rFonts w:ascii="Times New Roman" w:hAnsi="Times New Roman" w:cs="Times New Roman"/>
+                <w:sz w:val="24"/>
+                <w:szCs w:val="24"/>
+              </w:rPr>
+              <w:t>To create tickets on the first of the year, enter “January 1” for the frequency. See “specific month and date” below.</w:t>
+            </w:r>
+          </w:p>
+        </w:tc>
+      </w:tr>
+      <w:tr>
+        <w:tc>
+          <w:tcPr>
+            <w:tcW w:w="1893" w:type="dxa"/>
+          </w:tcPr>
+          <w:p>
+            <w:pPr>
+              <w:rPr>
+                <w:rFonts w:ascii="Times New Roman" w:hAnsi="Times New Roman" w:cs="Times New Roman"/>
+                <w:sz w:val="24"/>
+                <w:szCs w:val="24"/>
+              </w:rPr>
+            </w:pPr>
+            <w:r>
+              <w:rPr>
+                <w:rFonts w:ascii="Times New Roman" w:hAnsi="Times New Roman" w:cs="Times New Roman"/>
+                <w:sz w:val="24"/>
+                <w:szCs w:val="24"/>
+              </w:rPr>
+              <w:t>a number indicating the date of the month</w:t>
+            </w:r>
+          </w:p>
+        </w:tc>
+        <w:tc>
+          <w:tcPr>
+            <w:tcW w:w="3940" w:type="dxa"/>
+          </w:tcPr>
+          <w:p>
+            <w:pPr>
+              <w:rPr>
+                <w:rFonts w:ascii="Times New Roman" w:hAnsi="Times New Roman" w:cs="Times New Roman"/>
+                <w:sz w:val="24"/>
+                <w:szCs w:val="24"/>
+              </w:rPr>
+            </w:pPr>
+            <w:r>
+              <w:rPr>
+                <w:rFonts w:ascii="Times New Roman" w:hAnsi="Times New Roman" w:cs="Times New Roman"/>
+                <w:sz w:val="24"/>
+                <w:szCs w:val="24"/>
+              </w:rPr>
+              <w:t>&lt;Frequency&gt;20&lt;/Frequency&gt;</w:t>
+            </w:r>
+          </w:p>
+          <w:p>
+            <w:pPr>
+              <w:rPr>
+                <w:rFonts w:ascii="Times New Roman" w:hAnsi="Times New Roman" w:cs="Times New Roman"/>
+                <w:sz w:val="24"/>
+                <w:szCs w:val="24"/>
+              </w:rPr>
+            </w:pPr>
+          </w:p>
+          <w:p>
+            <w:pPr>
+              <w:rPr>
+                <w:rFonts w:ascii="Times New Roman" w:hAnsi="Times New Roman" w:cs="Times New Roman"/>
+                <w:sz w:val="24"/>
+                <w:szCs w:val="24"/>
+              </w:rPr>
+            </w:pPr>
+            <w:r>
+              <w:rPr>
+                <w:rFonts w:ascii="Times New Roman" w:hAnsi="Times New Roman" w:cs="Times New Roman"/>
+                <w:sz w:val="24"/>
+                <w:szCs w:val="24"/>
+              </w:rPr>
+              <w:t>-will generate a ticket on the 20th of every month</w:t>
+            </w:r>
+          </w:p>
+        </w:tc>
+        <w:tc>
+          <w:tcPr>
+            <w:tcW w:w="4957" w:type="dxa"/>
+          </w:tcPr>
+          <w:p>
+            <w:pPr>
+              <w:pStyle w:val="ListParagraph"/>
+              <w:numPr>
+                <w:ilvl w:val="0"/>
+                <w:numId w:val="9"/>
+              </w:numPr>
+              <w:rPr>
+                <w:rFonts w:ascii="Times New Roman" w:hAnsi="Times New Roman" w:cs="Times New Roman"/>
+                <w:sz w:val="24"/>
+                <w:szCs w:val="24"/>
+              </w:rPr>
+            </w:pPr>
+            <w:r>
+              <w:rPr>
+                <w:rFonts w:ascii="Times New Roman" w:hAnsi="Times New Roman" w:cs="Times New Roman"/>
+                <w:sz w:val="24"/>
+                <w:szCs w:val="24"/>
+              </w:rPr>
+              <w:t>Only on that date of every month.</w:t>
+            </w:r>
+          </w:p>
+        </w:tc>
+      </w:tr>
+      <w:tr>
+        <w:tc>
+          <w:tcPr>
+            <w:tcW w:w="1893" w:type="dxa"/>
+          </w:tcPr>
+          <w:p>
+            <w:pPr>
+              <w:rPr>
+                <w:rFonts w:ascii="Times New Roman" w:hAnsi="Times New Roman" w:cs="Times New Roman"/>
+                <w:sz w:val="24"/>
+                <w:szCs w:val="24"/>
+              </w:rPr>
+            </w:pPr>
+            <w:r>
+              <w:rPr>
+                <w:rFonts w:ascii="Times New Roman" w:hAnsi="Times New Roman" w:cs="Times New Roman"/>
+                <w:sz w:val="24"/>
+                <w:szCs w:val="24"/>
+              </w:rPr>
+              <w:t>specific month and date separated by one or more spaces</w:t>
+            </w:r>
+          </w:p>
+        </w:tc>
+        <w:tc>
+          <w:tcPr>
+            <w:tcW w:w="3940" w:type="dxa"/>
+          </w:tcPr>
+          <w:p>
+            <w:pPr>
+              <w:rPr>
+                <w:rFonts w:ascii="Times New Roman" w:hAnsi="Times New Roman" w:cs="Times New Roman"/>
+                <w:sz w:val="24"/>
+                <w:szCs w:val="24"/>
+              </w:rPr>
+            </w:pPr>
+            <w:r>
+              <w:rPr>
+                <w:rFonts w:ascii="Times New Roman" w:hAnsi="Times New Roman" w:cs="Times New Roman"/>
+                <w:sz w:val="24"/>
+                <w:szCs w:val="24"/>
+              </w:rPr>
+              <w:t>&lt;Frequency&gt;February 3&lt;/Frequency&gt;</w:t>
+            </w:r>
+          </w:p>
+          <w:p>
+            <w:pPr>
+              <w:rPr>
+                <w:rFonts w:ascii="Times New Roman" w:hAnsi="Times New Roman" w:cs="Times New Roman"/>
+                <w:sz w:val="24"/>
+                <w:szCs w:val="24"/>
+              </w:rPr>
+            </w:pPr>
+          </w:p>
+          <w:p>
+            <w:pPr>
+              <w:rPr>
+                <w:rFonts w:ascii="Times New Roman" w:hAnsi="Times New Roman" w:cs="Times New Roman"/>
+                <w:sz w:val="24"/>
+                <w:szCs w:val="24"/>
+              </w:rPr>
+            </w:pPr>
+            <w:r>
+              <w:rPr>
+                <w:rFonts w:ascii="Times New Roman" w:hAnsi="Times New Roman" w:cs="Times New Roman"/>
+                <w:sz w:val="24"/>
+                <w:szCs w:val="24"/>
+              </w:rPr>
+              <w:t>-will generate a ticket on February 3rd</w:t>
+            </w:r>
+          </w:p>
+        </w:tc>
+        <w:tc>
+          <w:tcPr>
+            <w:tcW w:w="4957" w:type="dxa"/>
+          </w:tcPr>
+          <w:p>
+            <w:pPr>
+              <w:pStyle w:val="ListParagraph"/>
+              <w:numPr>
+                <w:ilvl w:val="0"/>
+                <w:numId w:val="4"/>
+              </w:numPr>
+              <w:rPr>
+                <w:rFonts w:ascii="Times New Roman" w:hAnsi="Times New Roman" w:cs="Times New Roman"/>
+                <w:sz w:val="24"/>
+                <w:szCs w:val="24"/>
+              </w:rPr>
+            </w:pPr>
+            <w:r>
+              <w:rPr>
+                <w:rFonts w:ascii="Times New Roman" w:hAnsi="Times New Roman" w:cs="Times New Roman"/>
+                <w:sz w:val="24"/>
+                <w:szCs w:val="24"/>
+              </w:rPr>
+              <w:t xml:space="preserve">Only on that day of that month. </w:t>
+            </w:r>
+          </w:p>
+          <w:p>
+            <w:pPr>
+              <w:pStyle w:val="ListParagraph"/>
+              <w:numPr>
+                <w:ilvl w:val="0"/>
+                <w:numId w:val="4"/>
+              </w:numPr>
+              <w:rPr>
+                <w:rFonts w:ascii="Times New Roman" w:hAnsi="Times New Roman" w:cs="Times New Roman"/>
+                <w:sz w:val="24"/>
+                <w:szCs w:val="24"/>
+              </w:rPr>
+            </w:pPr>
+            <w:r>
+              <w:rPr>
+                <w:rFonts w:ascii="Times New Roman" w:hAnsi="Times New Roman" w:cs="Times New Roman"/>
+                <w:sz w:val="24"/>
+                <w:szCs w:val="24"/>
+              </w:rPr>
+              <w:t>You need to spell out the month name.</w:t>
+            </w:r>
+            <w:r>
+              <w:rPr>
+                <w:rFonts w:ascii="Times New Roman" w:hAnsi="Times New Roman" w:cs="Times New Roman"/>
+                <w:sz w:val="24"/>
+                <w:szCs w:val="24"/>
+              </w:rPr>
+              <w:t xml:space="preserve"> </w:t>
+            </w:r>
+          </w:p>
+          <w:p>
+            <w:pPr>
+              <w:pStyle w:val="ListParagraph"/>
+              <w:numPr>
+                <w:ilvl w:val="0"/>
+                <w:numId w:val="4"/>
+              </w:numPr>
+              <w:rPr>
+                <w:rFonts w:ascii="Times New Roman" w:hAnsi="Times New Roman" w:cs="Times New Roman"/>
+                <w:sz w:val="24"/>
+                <w:szCs w:val="24"/>
+              </w:rPr>
+            </w:pPr>
+            <w:r>
+              <w:rPr>
+                <w:rFonts w:ascii="Times New Roman" w:hAnsi="Times New Roman" w:cs="Times New Roman"/>
+                <w:sz w:val="24"/>
+                <w:szCs w:val="24"/>
+              </w:rPr>
+              <w:t>There’s no need to pad a single digit date with a leading zero, i.e., you may use February 3 instead of February 03</w:t>
+            </w:r>
+          </w:p>
+        </w:tc>
+      </w:tr>
+      <w:tr>
+        <w:tc>
+          <w:tcPr>
+            <w:tcW w:w="1893" w:type="dxa"/>
+          </w:tcPr>
+          <w:p>
+            <w:pPr>
+              <w:rPr>
+                <w:rFonts w:ascii="Times New Roman" w:hAnsi="Times New Roman" w:cs="Times New Roman"/>
+                <w:sz w:val="24"/>
+                <w:szCs w:val="24"/>
+              </w:rPr>
+            </w:pPr>
+            <w:r>
+              <w:rPr>
+                <w:rFonts w:ascii="Times New Roman" w:hAnsi="Times New Roman" w:cs="Times New Roman"/>
+                <w:sz w:val="24"/>
+                <w:szCs w:val="24"/>
+              </w:rPr>
+              <w:t>&lt;no value&gt;</w:t>
+            </w:r>
+          </w:p>
+        </w:tc>
+        <w:tc>
+          <w:tcPr>
+            <w:tcW w:w="3940" w:type="dxa"/>
+          </w:tcPr>
+          <w:p>
+            <w:pPr>
+              <w:rPr>
+                <w:rFonts w:ascii="Times New Roman" w:hAnsi="Times New Roman" w:cs="Times New Roman"/>
+                <w:sz w:val="24"/>
+                <w:szCs w:val="24"/>
+              </w:rPr>
+            </w:pPr>
+            <w:r>
+              <w:rPr>
+                <w:rFonts w:ascii="Times New Roman" w:hAnsi="Times New Roman" w:cs="Times New Roman"/>
+                <w:sz w:val="24"/>
+                <w:szCs w:val="24"/>
+              </w:rPr>
+              <w:t>&lt;Frequency&gt;&lt;/Frequency&gt;</w:t>
+            </w:r>
+          </w:p>
+        </w:tc>
+        <w:tc>
+          <w:tcPr>
+            <w:tcW w:w="4957" w:type="dxa"/>
+          </w:tcPr>
+          <w:p>
+            <w:pPr>
+              <w:pStyle w:val="ListParagraph"/>
+              <w:numPr>
+                <w:ilvl w:val="0"/>
+                <w:numId w:val="3"/>
+              </w:numPr>
+              <w:rPr>
+                <w:rFonts w:ascii="Times New Roman" w:hAnsi="Times New Roman" w:cs="Times New Roman"/>
+                <w:sz w:val="24"/>
+                <w:szCs w:val="24"/>
+              </w:rPr>
+            </w:pPr>
+            <w:r>
+              <w:rPr>
+                <w:rFonts w:ascii="Times New Roman" w:hAnsi="Times New Roman" w:cs="Times New Roman"/>
+                <w:sz w:val="24"/>
+                <w:szCs w:val="24"/>
+              </w:rPr>
+              <w:t>Every day, however, it honors the “</w:t>
+            </w:r>
+            <w:proofErr w:type="spellStart"/>
+            <w:r>
+              <w:rPr>
+                <w:rFonts w:ascii="Times New Roman" w:hAnsi="Times New Roman" w:cs="Times New Roman"/>
+                <w:sz w:val="24"/>
+                <w:szCs w:val="24"/>
+              </w:rPr>
+              <w:t>IncludeWeekends</w:t>
+            </w:r>
+            <w:proofErr w:type="spellEnd"/>
+            <w:r>
+              <w:rPr>
+                <w:rFonts w:ascii="Times New Roman" w:hAnsi="Times New Roman" w:cs="Times New Roman"/>
+                <w:sz w:val="24"/>
+                <w:szCs w:val="24"/>
+              </w:rPr>
+              <w:t xml:space="preserve">” setting. </w:t>
+            </w:r>
+          </w:p>
+          <w:p>
+            <w:pPr>
+              <w:pStyle w:val="ListParagraph"/>
+              <w:numPr>
+                <w:ilvl w:val="0"/>
+                <w:numId w:val="3"/>
+              </w:numPr>
+              <w:rPr>
+                <w:rFonts w:ascii="Times New Roman" w:hAnsi="Times New Roman" w:cs="Times New Roman"/>
+                <w:sz w:val="24"/>
+                <w:szCs w:val="24"/>
+              </w:rPr>
+            </w:pPr>
+            <w:r>
+              <w:rPr>
+                <w:rFonts w:ascii="Times New Roman" w:hAnsi="Times New Roman" w:cs="Times New Roman"/>
+                <w:sz w:val="24"/>
+                <w:szCs w:val="24"/>
+              </w:rPr>
+              <w:t>Don’t put anything between the tags &lt;Frequency&gt; and &lt;/Frequency&gt;</w:t>
+            </w:r>
+          </w:p>
+        </w:tc>
+      </w:tr>
+    </w:tbl>
+    <w:p>
+      <w:pPr>
+        <w:spacing w:after="0" w:line="240" w:lineRule="auto"/>
+        <w:rPr>
+          <w:rFonts w:ascii="Times New Roman" w:hAnsi="Times New Roman" w:cs="Times New Roman"/>
+          <w:sz w:val="24"/>
+          <w:szCs w:val="24"/>
+        </w:rPr>
+      </w:pPr>
+    </w:p>
+    <w:p>
+      <w:pPr>
+        <w:spacing w:after="0" w:line="240" w:lineRule="auto"/>
+        <w:rPr>
+          <w:rFonts w:ascii="Times New Roman" w:hAnsi="Times New Roman" w:cs="Times New Roman"/>
+          <w:sz w:val="24"/>
+          <w:szCs w:val="24"/>
+        </w:rPr>
+      </w:pPr>
+    </w:p>
+    <w:p>
+      <w:pPr>
+        <w:pStyle w:val="Heading2"/>
+      </w:pPr>
+      <w:bookmarkStart w:id="15" w:name="_Toc438021278"/>
+      <w:proofErr w:type="spellStart"/>
+      <w:r>
+        <w:lastRenderedPageBreak/>
         <w:t>EmailCCs</w:t>
       </w:r>
-      <w:bookmarkEnd w:id="14"/>
+      <w:bookmarkEnd w:id="15"/>
       <w:proofErr w:type="spellEnd"/>
     </w:p>
     <w:p>
@@ -4145,11 +5540,11 @@
       <w:pPr>
         <w:pStyle w:val="Heading2"/>
       </w:pPr>
-      <w:bookmarkStart w:id="15" w:name="_Toc437518600"/>
+      <w:bookmarkStart w:id="16" w:name="_Toc438021279"/>
       <w:r>
         <w:t>Tasks</w:t>
       </w:r>
-      <w:bookmarkEnd w:id="15"/>
+      <w:bookmarkEnd w:id="16"/>
     </w:p>
     <w:p>
       <w:pPr>
@@ -4227,7 +5622,7 @@
       <w:pPr>
         <w:pStyle w:val="Heading1"/>
       </w:pPr>
-      <w:bookmarkStart w:id="16" w:name="_Toc437518601"/>
+      <w:bookmarkStart w:id="17" w:name="_Toc438021280"/>
       <w:r>
         <w:t xml:space="preserve">Log files </w:t>
       </w:r>
@@ -4237,7 +5632,7 @@
       <w:r>
         <w:t>if something goes wrong</w:t>
       </w:r>
-      <w:bookmarkEnd w:id="16"/>
+      <w:bookmarkEnd w:id="17"/>
     </w:p>
     <w:p>
       <w:pPr>
@@ -4497,11 +5892,11 @@
       <w:pPr>
         <w:pStyle w:val="Heading1"/>
       </w:pPr>
-      <w:bookmarkStart w:id="17" w:name="_Toc437518602"/>
+      <w:bookmarkStart w:id="18" w:name="_Toc438021281"/>
       <w:r>
         <w:t>Changing between Production Mode and Test Mode</w:t>
       </w:r>
-      <w:bookmarkEnd w:id="17"/>
+      <w:bookmarkEnd w:id="18"/>
     </w:p>
     <w:p>
       <w:pPr>
@@ -4825,11 +6220,11 @@
       <w:pPr>
         <w:pStyle w:val="Heading2"/>
       </w:pPr>
-      <w:bookmarkStart w:id="18" w:name="_Toc437518603"/>
+      <w:bookmarkStart w:id="19" w:name="_Toc438021282"/>
       <w:r>
         <w:t>Databases/Servers Used</w:t>
       </w:r>
-      <w:bookmarkEnd w:id="18"/>
+      <w:bookmarkEnd w:id="19"/>
     </w:p>
     <w:p>
       <w:pPr>
@@ -5040,7 +6435,7 @@
           <w:rPr>
             <w:noProof/>
           </w:rPr>
-          <w:t>5</w:t>
+          <w:t>8</w:t>
         </w:r>
         <w:r>
           <w:rPr>
@@ -5087,6 +6482,797 @@
 <file path=word/numbering.xml><?xml version="1.0" encoding="utf-8"?>
 <w:numbering xmlns:wpc="http://schemas.microsoft.com/office/word/2010/wordprocessingCanvas" xmlns:cx="http://schemas.microsoft.com/office/drawing/2014/chartex" xmlns:mc="http://schemas.openxmlformats.org/markup-compatibility/2006" xmlns:o="urn:schemas-microsoft-com:office:office" xmlns:r="http://schemas.openxmlformats.org/officeDocument/2006/relationships" xmlns:m="http://schemas.openxmlformats.org/officeDocument/2006/math" xmlns:v="urn:schemas-microsoft-com:vml" xmlns:wp14="http://schemas.microsoft.com/office/word/2010/wordprocessingDrawing" xmlns:wp="http://schemas.openxmlformats.org/drawingml/2006/wordprocessingDrawing" xmlns:w10="urn:schemas-microsoft-com:office:word" xmlns:w="http://schemas.openxmlformats.org/wordprocessingml/2006/main" xmlns:w14="http://schemas.microsoft.com/office/word/2010/wordml" xmlns:w15="http://schemas.microsoft.com/office/word/2012/wordml" xmlns:w16se="http://schemas.microsoft.com/office/word/2015/wordml/symex" xmlns:wpg="http://schemas.microsoft.com/office/word/2010/wordprocessingGroup" xmlns:wpi="http://schemas.microsoft.com/office/word/2010/wordprocessingInk" xmlns:wne="http://schemas.microsoft.com/office/word/2006/wordml" xmlns:wps="http://schemas.microsoft.com/office/word/2010/wordprocessingShape" mc:Ignorable="w14 w15 w16se wp14">
   <w:abstractNum w:abstractNumId="0" w15:restartNumberingAfterBreak="0">
+    <w:nsid w:val="0A772F26"/>
+    <w:multiLevelType w:val="hybridMultilevel"/>
+    <w:tmpl w:val="24C4CE72"/>
+    <w:lvl w:ilvl="0" w:tplc="04090001">
+      <w:start w:val="1"/>
+      <w:numFmt w:val="bullet"/>
+      <w:lvlText w:val=""/>
+      <w:lvlJc w:val="left"/>
+      <w:pPr>
+        <w:ind w:left="720" w:hanging="360"/>
+      </w:pPr>
+      <w:rPr>
+        <w:rFonts w:ascii="Symbol" w:hAnsi="Symbol" w:hint="default"/>
+      </w:rPr>
+    </w:lvl>
+    <w:lvl w:ilvl="1" w:tplc="04090003" w:tentative="1">
+      <w:start w:val="1"/>
+      <w:numFmt w:val="bullet"/>
+      <w:lvlText w:val="o"/>
+      <w:lvlJc w:val="left"/>
+      <w:pPr>
+        <w:ind w:left="1440" w:hanging="360"/>
+      </w:pPr>
+      <w:rPr>
+        <w:rFonts w:ascii="Courier New" w:hAnsi="Courier New" w:cs="Courier New" w:hint="default"/>
+      </w:rPr>
+    </w:lvl>
+    <w:lvl w:ilvl="2" w:tplc="04090005" w:tentative="1">
+      <w:start w:val="1"/>
+      <w:numFmt w:val="bullet"/>
+      <w:lvlText w:val=""/>
+      <w:lvlJc w:val="left"/>
+      <w:pPr>
+        <w:ind w:left="2160" w:hanging="360"/>
+      </w:pPr>
+      <w:rPr>
+        <w:rFonts w:ascii="Wingdings" w:hAnsi="Wingdings" w:hint="default"/>
+      </w:rPr>
+    </w:lvl>
+    <w:lvl w:ilvl="3" w:tplc="04090001" w:tentative="1">
+      <w:start w:val="1"/>
+      <w:numFmt w:val="bullet"/>
+      <w:lvlText w:val=""/>
+      <w:lvlJc w:val="left"/>
+      <w:pPr>
+        <w:ind w:left="2880" w:hanging="360"/>
+      </w:pPr>
+      <w:rPr>
+        <w:rFonts w:ascii="Symbol" w:hAnsi="Symbol" w:hint="default"/>
+      </w:rPr>
+    </w:lvl>
+    <w:lvl w:ilvl="4" w:tplc="04090003" w:tentative="1">
+      <w:start w:val="1"/>
+      <w:numFmt w:val="bullet"/>
+      <w:lvlText w:val="o"/>
+      <w:lvlJc w:val="left"/>
+      <w:pPr>
+        <w:ind w:left="3600" w:hanging="360"/>
+      </w:pPr>
+      <w:rPr>
+        <w:rFonts w:ascii="Courier New" w:hAnsi="Courier New" w:cs="Courier New" w:hint="default"/>
+      </w:rPr>
+    </w:lvl>
+    <w:lvl w:ilvl="5" w:tplc="04090005" w:tentative="1">
+      <w:start w:val="1"/>
+      <w:numFmt w:val="bullet"/>
+      <w:lvlText w:val=""/>
+      <w:lvlJc w:val="left"/>
+      <w:pPr>
+        <w:ind w:left="4320" w:hanging="360"/>
+      </w:pPr>
+      <w:rPr>
+        <w:rFonts w:ascii="Wingdings" w:hAnsi="Wingdings" w:hint="default"/>
+      </w:rPr>
+    </w:lvl>
+    <w:lvl w:ilvl="6" w:tplc="04090001" w:tentative="1">
+      <w:start w:val="1"/>
+      <w:numFmt w:val="bullet"/>
+      <w:lvlText w:val=""/>
+      <w:lvlJc w:val="left"/>
+      <w:pPr>
+        <w:ind w:left="5040" w:hanging="360"/>
+      </w:pPr>
+      <w:rPr>
+        <w:rFonts w:ascii="Symbol" w:hAnsi="Symbol" w:hint="default"/>
+      </w:rPr>
+    </w:lvl>
+    <w:lvl w:ilvl="7" w:tplc="04090003" w:tentative="1">
+      <w:start w:val="1"/>
+      <w:numFmt w:val="bullet"/>
+      <w:lvlText w:val="o"/>
+      <w:lvlJc w:val="left"/>
+      <w:pPr>
+        <w:ind w:left="5760" w:hanging="360"/>
+      </w:pPr>
+      <w:rPr>
+        <w:rFonts w:ascii="Courier New" w:hAnsi="Courier New" w:cs="Courier New" w:hint="default"/>
+      </w:rPr>
+    </w:lvl>
+    <w:lvl w:ilvl="8" w:tplc="04090005" w:tentative="1">
+      <w:start w:val="1"/>
+      <w:numFmt w:val="bullet"/>
+      <w:lvlText w:val=""/>
+      <w:lvlJc w:val="left"/>
+      <w:pPr>
+        <w:ind w:left="6480" w:hanging="360"/>
+      </w:pPr>
+      <w:rPr>
+        <w:rFonts w:ascii="Wingdings" w:hAnsi="Wingdings" w:hint="default"/>
+      </w:rPr>
+    </w:lvl>
+  </w:abstractNum>
+  <w:abstractNum w:abstractNumId="1" w15:restartNumberingAfterBreak="0">
+    <w:nsid w:val="0BD34EA5"/>
+    <w:multiLevelType w:val="hybridMultilevel"/>
+    <w:tmpl w:val="D0C23D18"/>
+    <w:lvl w:ilvl="0" w:tplc="04090001">
+      <w:start w:val="1"/>
+      <w:numFmt w:val="bullet"/>
+      <w:lvlText w:val=""/>
+      <w:lvlJc w:val="left"/>
+      <w:pPr>
+        <w:ind w:left="720" w:hanging="360"/>
+      </w:pPr>
+      <w:rPr>
+        <w:rFonts w:ascii="Symbol" w:hAnsi="Symbol" w:hint="default"/>
+      </w:rPr>
+    </w:lvl>
+    <w:lvl w:ilvl="1" w:tplc="04090003" w:tentative="1">
+      <w:start w:val="1"/>
+      <w:numFmt w:val="bullet"/>
+      <w:lvlText w:val="o"/>
+      <w:lvlJc w:val="left"/>
+      <w:pPr>
+        <w:ind w:left="1440" w:hanging="360"/>
+      </w:pPr>
+      <w:rPr>
+        <w:rFonts w:ascii="Courier New" w:hAnsi="Courier New" w:cs="Courier New" w:hint="default"/>
+      </w:rPr>
+    </w:lvl>
+    <w:lvl w:ilvl="2" w:tplc="04090005" w:tentative="1">
+      <w:start w:val="1"/>
+      <w:numFmt w:val="bullet"/>
+      <w:lvlText w:val=""/>
+      <w:lvlJc w:val="left"/>
+      <w:pPr>
+        <w:ind w:left="2160" w:hanging="360"/>
+      </w:pPr>
+      <w:rPr>
+        <w:rFonts w:ascii="Wingdings" w:hAnsi="Wingdings" w:hint="default"/>
+      </w:rPr>
+    </w:lvl>
+    <w:lvl w:ilvl="3" w:tplc="04090001" w:tentative="1">
+      <w:start w:val="1"/>
+      <w:numFmt w:val="bullet"/>
+      <w:lvlText w:val=""/>
+      <w:lvlJc w:val="left"/>
+      <w:pPr>
+        <w:ind w:left="2880" w:hanging="360"/>
+      </w:pPr>
+      <w:rPr>
+        <w:rFonts w:ascii="Symbol" w:hAnsi="Symbol" w:hint="default"/>
+      </w:rPr>
+    </w:lvl>
+    <w:lvl w:ilvl="4" w:tplc="04090003" w:tentative="1">
+      <w:start w:val="1"/>
+      <w:numFmt w:val="bullet"/>
+      <w:lvlText w:val="o"/>
+      <w:lvlJc w:val="left"/>
+      <w:pPr>
+        <w:ind w:left="3600" w:hanging="360"/>
+      </w:pPr>
+      <w:rPr>
+        <w:rFonts w:ascii="Courier New" w:hAnsi="Courier New" w:cs="Courier New" w:hint="default"/>
+      </w:rPr>
+    </w:lvl>
+    <w:lvl w:ilvl="5" w:tplc="04090005" w:tentative="1">
+      <w:start w:val="1"/>
+      <w:numFmt w:val="bullet"/>
+      <w:lvlText w:val=""/>
+      <w:lvlJc w:val="left"/>
+      <w:pPr>
+        <w:ind w:left="4320" w:hanging="360"/>
+      </w:pPr>
+      <w:rPr>
+        <w:rFonts w:ascii="Wingdings" w:hAnsi="Wingdings" w:hint="default"/>
+      </w:rPr>
+    </w:lvl>
+    <w:lvl w:ilvl="6" w:tplc="04090001" w:tentative="1">
+      <w:start w:val="1"/>
+      <w:numFmt w:val="bullet"/>
+      <w:lvlText w:val=""/>
+      <w:lvlJc w:val="left"/>
+      <w:pPr>
+        <w:ind w:left="5040" w:hanging="360"/>
+      </w:pPr>
+      <w:rPr>
+        <w:rFonts w:ascii="Symbol" w:hAnsi="Symbol" w:hint="default"/>
+      </w:rPr>
+    </w:lvl>
+    <w:lvl w:ilvl="7" w:tplc="04090003" w:tentative="1">
+      <w:start w:val="1"/>
+      <w:numFmt w:val="bullet"/>
+      <w:lvlText w:val="o"/>
+      <w:lvlJc w:val="left"/>
+      <w:pPr>
+        <w:ind w:left="5760" w:hanging="360"/>
+      </w:pPr>
+      <w:rPr>
+        <w:rFonts w:ascii="Courier New" w:hAnsi="Courier New" w:cs="Courier New" w:hint="default"/>
+      </w:rPr>
+    </w:lvl>
+    <w:lvl w:ilvl="8" w:tplc="04090005" w:tentative="1">
+      <w:start w:val="1"/>
+      <w:numFmt w:val="bullet"/>
+      <w:lvlText w:val=""/>
+      <w:lvlJc w:val="left"/>
+      <w:pPr>
+        <w:ind w:left="6480" w:hanging="360"/>
+      </w:pPr>
+      <w:rPr>
+        <w:rFonts w:ascii="Wingdings" w:hAnsi="Wingdings" w:hint="default"/>
+      </w:rPr>
+    </w:lvl>
+  </w:abstractNum>
+  <w:abstractNum w:abstractNumId="2" w15:restartNumberingAfterBreak="0">
+    <w:nsid w:val="0D150C8C"/>
+    <w:multiLevelType w:val="hybridMultilevel"/>
+    <w:tmpl w:val="193EB434"/>
+    <w:lvl w:ilvl="0" w:tplc="04090001">
+      <w:start w:val="1"/>
+      <w:numFmt w:val="bullet"/>
+      <w:lvlText w:val=""/>
+      <w:lvlJc w:val="left"/>
+      <w:pPr>
+        <w:ind w:left="720" w:hanging="360"/>
+      </w:pPr>
+      <w:rPr>
+        <w:rFonts w:ascii="Symbol" w:hAnsi="Symbol" w:hint="default"/>
+      </w:rPr>
+    </w:lvl>
+    <w:lvl w:ilvl="1" w:tplc="04090003" w:tentative="1">
+      <w:start w:val="1"/>
+      <w:numFmt w:val="bullet"/>
+      <w:lvlText w:val="o"/>
+      <w:lvlJc w:val="left"/>
+      <w:pPr>
+        <w:ind w:left="1440" w:hanging="360"/>
+      </w:pPr>
+      <w:rPr>
+        <w:rFonts w:ascii="Courier New" w:hAnsi="Courier New" w:cs="Courier New" w:hint="default"/>
+      </w:rPr>
+    </w:lvl>
+    <w:lvl w:ilvl="2" w:tplc="04090005" w:tentative="1">
+      <w:start w:val="1"/>
+      <w:numFmt w:val="bullet"/>
+      <w:lvlText w:val=""/>
+      <w:lvlJc w:val="left"/>
+      <w:pPr>
+        <w:ind w:left="2160" w:hanging="360"/>
+      </w:pPr>
+      <w:rPr>
+        <w:rFonts w:ascii="Wingdings" w:hAnsi="Wingdings" w:hint="default"/>
+      </w:rPr>
+    </w:lvl>
+    <w:lvl w:ilvl="3" w:tplc="04090001" w:tentative="1">
+      <w:start w:val="1"/>
+      <w:numFmt w:val="bullet"/>
+      <w:lvlText w:val=""/>
+      <w:lvlJc w:val="left"/>
+      <w:pPr>
+        <w:ind w:left="2880" w:hanging="360"/>
+      </w:pPr>
+      <w:rPr>
+        <w:rFonts w:ascii="Symbol" w:hAnsi="Symbol" w:hint="default"/>
+      </w:rPr>
+    </w:lvl>
+    <w:lvl w:ilvl="4" w:tplc="04090003" w:tentative="1">
+      <w:start w:val="1"/>
+      <w:numFmt w:val="bullet"/>
+      <w:lvlText w:val="o"/>
+      <w:lvlJc w:val="left"/>
+      <w:pPr>
+        <w:ind w:left="3600" w:hanging="360"/>
+      </w:pPr>
+      <w:rPr>
+        <w:rFonts w:ascii="Courier New" w:hAnsi="Courier New" w:cs="Courier New" w:hint="default"/>
+      </w:rPr>
+    </w:lvl>
+    <w:lvl w:ilvl="5" w:tplc="04090005" w:tentative="1">
+      <w:start w:val="1"/>
+      <w:numFmt w:val="bullet"/>
+      <w:lvlText w:val=""/>
+      <w:lvlJc w:val="left"/>
+      <w:pPr>
+        <w:ind w:left="4320" w:hanging="360"/>
+      </w:pPr>
+      <w:rPr>
+        <w:rFonts w:ascii="Wingdings" w:hAnsi="Wingdings" w:hint="default"/>
+      </w:rPr>
+    </w:lvl>
+    <w:lvl w:ilvl="6" w:tplc="04090001" w:tentative="1">
+      <w:start w:val="1"/>
+      <w:numFmt w:val="bullet"/>
+      <w:lvlText w:val=""/>
+      <w:lvlJc w:val="left"/>
+      <w:pPr>
+        <w:ind w:left="5040" w:hanging="360"/>
+      </w:pPr>
+      <w:rPr>
+        <w:rFonts w:ascii="Symbol" w:hAnsi="Symbol" w:hint="default"/>
+      </w:rPr>
+    </w:lvl>
+    <w:lvl w:ilvl="7" w:tplc="04090003" w:tentative="1">
+      <w:start w:val="1"/>
+      <w:numFmt w:val="bullet"/>
+      <w:lvlText w:val="o"/>
+      <w:lvlJc w:val="left"/>
+      <w:pPr>
+        <w:ind w:left="5760" w:hanging="360"/>
+      </w:pPr>
+      <w:rPr>
+        <w:rFonts w:ascii="Courier New" w:hAnsi="Courier New" w:cs="Courier New" w:hint="default"/>
+      </w:rPr>
+    </w:lvl>
+    <w:lvl w:ilvl="8" w:tplc="04090005" w:tentative="1">
+      <w:start w:val="1"/>
+      <w:numFmt w:val="bullet"/>
+      <w:lvlText w:val=""/>
+      <w:lvlJc w:val="left"/>
+      <w:pPr>
+        <w:ind w:left="6480" w:hanging="360"/>
+      </w:pPr>
+      <w:rPr>
+        <w:rFonts w:ascii="Wingdings" w:hAnsi="Wingdings" w:hint="default"/>
+      </w:rPr>
+    </w:lvl>
+  </w:abstractNum>
+  <w:abstractNum w:abstractNumId="3" w15:restartNumberingAfterBreak="0">
+    <w:nsid w:val="11C6018A"/>
+    <w:multiLevelType w:val="hybridMultilevel"/>
+    <w:tmpl w:val="7FA67ECA"/>
+    <w:lvl w:ilvl="0" w:tplc="04090001">
+      <w:start w:val="1"/>
+      <w:numFmt w:val="bullet"/>
+      <w:lvlText w:val=""/>
+      <w:lvlJc w:val="left"/>
+      <w:pPr>
+        <w:ind w:left="720" w:hanging="360"/>
+      </w:pPr>
+      <w:rPr>
+        <w:rFonts w:ascii="Symbol" w:hAnsi="Symbol" w:hint="default"/>
+      </w:rPr>
+    </w:lvl>
+    <w:lvl w:ilvl="1" w:tplc="04090003" w:tentative="1">
+      <w:start w:val="1"/>
+      <w:numFmt w:val="bullet"/>
+      <w:lvlText w:val="o"/>
+      <w:lvlJc w:val="left"/>
+      <w:pPr>
+        <w:ind w:left="1440" w:hanging="360"/>
+      </w:pPr>
+      <w:rPr>
+        <w:rFonts w:ascii="Courier New" w:hAnsi="Courier New" w:cs="Courier New" w:hint="default"/>
+      </w:rPr>
+    </w:lvl>
+    <w:lvl w:ilvl="2" w:tplc="04090005" w:tentative="1">
+      <w:start w:val="1"/>
+      <w:numFmt w:val="bullet"/>
+      <w:lvlText w:val=""/>
+      <w:lvlJc w:val="left"/>
+      <w:pPr>
+        <w:ind w:left="2160" w:hanging="360"/>
+      </w:pPr>
+      <w:rPr>
+        <w:rFonts w:ascii="Wingdings" w:hAnsi="Wingdings" w:hint="default"/>
+      </w:rPr>
+    </w:lvl>
+    <w:lvl w:ilvl="3" w:tplc="04090001" w:tentative="1">
+      <w:start w:val="1"/>
+      <w:numFmt w:val="bullet"/>
+      <w:lvlText w:val=""/>
+      <w:lvlJc w:val="left"/>
+      <w:pPr>
+        <w:ind w:left="2880" w:hanging="360"/>
+      </w:pPr>
+      <w:rPr>
+        <w:rFonts w:ascii="Symbol" w:hAnsi="Symbol" w:hint="default"/>
+      </w:rPr>
+    </w:lvl>
+    <w:lvl w:ilvl="4" w:tplc="04090003" w:tentative="1">
+      <w:start w:val="1"/>
+      <w:numFmt w:val="bullet"/>
+      <w:lvlText w:val="o"/>
+      <w:lvlJc w:val="left"/>
+      <w:pPr>
+        <w:ind w:left="3600" w:hanging="360"/>
+      </w:pPr>
+      <w:rPr>
+        <w:rFonts w:ascii="Courier New" w:hAnsi="Courier New" w:cs="Courier New" w:hint="default"/>
+      </w:rPr>
+    </w:lvl>
+    <w:lvl w:ilvl="5" w:tplc="04090005" w:tentative="1">
+      <w:start w:val="1"/>
+      <w:numFmt w:val="bullet"/>
+      <w:lvlText w:val=""/>
+      <w:lvlJc w:val="left"/>
+      <w:pPr>
+        <w:ind w:left="4320" w:hanging="360"/>
+      </w:pPr>
+      <w:rPr>
+        <w:rFonts w:ascii="Wingdings" w:hAnsi="Wingdings" w:hint="default"/>
+      </w:rPr>
+    </w:lvl>
+    <w:lvl w:ilvl="6" w:tplc="04090001" w:tentative="1">
+      <w:start w:val="1"/>
+      <w:numFmt w:val="bullet"/>
+      <w:lvlText w:val=""/>
+      <w:lvlJc w:val="left"/>
+      <w:pPr>
+        <w:ind w:left="5040" w:hanging="360"/>
+      </w:pPr>
+      <w:rPr>
+        <w:rFonts w:ascii="Symbol" w:hAnsi="Symbol" w:hint="default"/>
+      </w:rPr>
+    </w:lvl>
+    <w:lvl w:ilvl="7" w:tplc="04090003" w:tentative="1">
+      <w:start w:val="1"/>
+      <w:numFmt w:val="bullet"/>
+      <w:lvlText w:val="o"/>
+      <w:lvlJc w:val="left"/>
+      <w:pPr>
+        <w:ind w:left="5760" w:hanging="360"/>
+      </w:pPr>
+      <w:rPr>
+        <w:rFonts w:ascii="Courier New" w:hAnsi="Courier New" w:cs="Courier New" w:hint="default"/>
+      </w:rPr>
+    </w:lvl>
+    <w:lvl w:ilvl="8" w:tplc="04090005" w:tentative="1">
+      <w:start w:val="1"/>
+      <w:numFmt w:val="bullet"/>
+      <w:lvlText w:val=""/>
+      <w:lvlJc w:val="left"/>
+      <w:pPr>
+        <w:ind w:left="6480" w:hanging="360"/>
+      </w:pPr>
+      <w:rPr>
+        <w:rFonts w:ascii="Wingdings" w:hAnsi="Wingdings" w:hint="default"/>
+      </w:rPr>
+    </w:lvl>
+  </w:abstractNum>
+  <w:abstractNum w:abstractNumId="4" w15:restartNumberingAfterBreak="0">
+    <w:nsid w:val="1D9B7159"/>
+    <w:multiLevelType w:val="hybridMultilevel"/>
+    <w:tmpl w:val="6A107B30"/>
+    <w:lvl w:ilvl="0" w:tplc="04090001">
+      <w:start w:val="1"/>
+      <w:numFmt w:val="bullet"/>
+      <w:lvlText w:val=""/>
+      <w:lvlJc w:val="left"/>
+      <w:pPr>
+        <w:ind w:left="720" w:hanging="360"/>
+      </w:pPr>
+      <w:rPr>
+        <w:rFonts w:ascii="Symbol" w:hAnsi="Symbol" w:hint="default"/>
+      </w:rPr>
+    </w:lvl>
+    <w:lvl w:ilvl="1" w:tplc="04090003" w:tentative="1">
+      <w:start w:val="1"/>
+      <w:numFmt w:val="bullet"/>
+      <w:lvlText w:val="o"/>
+      <w:lvlJc w:val="left"/>
+      <w:pPr>
+        <w:ind w:left="1440" w:hanging="360"/>
+      </w:pPr>
+      <w:rPr>
+        <w:rFonts w:ascii="Courier New" w:hAnsi="Courier New" w:cs="Courier New" w:hint="default"/>
+      </w:rPr>
+    </w:lvl>
+    <w:lvl w:ilvl="2" w:tplc="04090005" w:tentative="1">
+      <w:start w:val="1"/>
+      <w:numFmt w:val="bullet"/>
+      <w:lvlText w:val=""/>
+      <w:lvlJc w:val="left"/>
+      <w:pPr>
+        <w:ind w:left="2160" w:hanging="360"/>
+      </w:pPr>
+      <w:rPr>
+        <w:rFonts w:ascii="Wingdings" w:hAnsi="Wingdings" w:hint="default"/>
+      </w:rPr>
+    </w:lvl>
+    <w:lvl w:ilvl="3" w:tplc="04090001" w:tentative="1">
+      <w:start w:val="1"/>
+      <w:numFmt w:val="bullet"/>
+      <w:lvlText w:val=""/>
+      <w:lvlJc w:val="left"/>
+      <w:pPr>
+        <w:ind w:left="2880" w:hanging="360"/>
+      </w:pPr>
+      <w:rPr>
+        <w:rFonts w:ascii="Symbol" w:hAnsi="Symbol" w:hint="default"/>
+      </w:rPr>
+    </w:lvl>
+    <w:lvl w:ilvl="4" w:tplc="04090003" w:tentative="1">
+      <w:start w:val="1"/>
+      <w:numFmt w:val="bullet"/>
+      <w:lvlText w:val="o"/>
+      <w:lvlJc w:val="left"/>
+      <w:pPr>
+        <w:ind w:left="3600" w:hanging="360"/>
+      </w:pPr>
+      <w:rPr>
+        <w:rFonts w:ascii="Courier New" w:hAnsi="Courier New" w:cs="Courier New" w:hint="default"/>
+      </w:rPr>
+    </w:lvl>
+    <w:lvl w:ilvl="5" w:tplc="04090005" w:tentative="1">
+      <w:start w:val="1"/>
+      <w:numFmt w:val="bullet"/>
+      <w:lvlText w:val=""/>
+      <w:lvlJc w:val="left"/>
+      <w:pPr>
+        <w:ind w:left="4320" w:hanging="360"/>
+      </w:pPr>
+      <w:rPr>
+        <w:rFonts w:ascii="Wingdings" w:hAnsi="Wingdings" w:hint="default"/>
+      </w:rPr>
+    </w:lvl>
+    <w:lvl w:ilvl="6" w:tplc="04090001" w:tentative="1">
+      <w:start w:val="1"/>
+      <w:numFmt w:val="bullet"/>
+      <w:lvlText w:val=""/>
+      <w:lvlJc w:val="left"/>
+      <w:pPr>
+        <w:ind w:left="5040" w:hanging="360"/>
+      </w:pPr>
+      <w:rPr>
+        <w:rFonts w:ascii="Symbol" w:hAnsi="Symbol" w:hint="default"/>
+      </w:rPr>
+    </w:lvl>
+    <w:lvl w:ilvl="7" w:tplc="04090003" w:tentative="1">
+      <w:start w:val="1"/>
+      <w:numFmt w:val="bullet"/>
+      <w:lvlText w:val="o"/>
+      <w:lvlJc w:val="left"/>
+      <w:pPr>
+        <w:ind w:left="5760" w:hanging="360"/>
+      </w:pPr>
+      <w:rPr>
+        <w:rFonts w:ascii="Courier New" w:hAnsi="Courier New" w:cs="Courier New" w:hint="default"/>
+      </w:rPr>
+    </w:lvl>
+    <w:lvl w:ilvl="8" w:tplc="04090005" w:tentative="1">
+      <w:start w:val="1"/>
+      <w:numFmt w:val="bullet"/>
+      <w:lvlText w:val=""/>
+      <w:lvlJc w:val="left"/>
+      <w:pPr>
+        <w:ind w:left="6480" w:hanging="360"/>
+      </w:pPr>
+      <w:rPr>
+        <w:rFonts w:ascii="Wingdings" w:hAnsi="Wingdings" w:hint="default"/>
+      </w:rPr>
+    </w:lvl>
+  </w:abstractNum>
+  <w:abstractNum w:abstractNumId="5" w15:restartNumberingAfterBreak="0">
+    <w:nsid w:val="29572A52"/>
+    <w:multiLevelType w:val="hybridMultilevel"/>
+    <w:tmpl w:val="834A3164"/>
+    <w:lvl w:ilvl="0" w:tplc="04090001">
+      <w:start w:val="1"/>
+      <w:numFmt w:val="bullet"/>
+      <w:lvlText w:val=""/>
+      <w:lvlJc w:val="left"/>
+      <w:pPr>
+        <w:ind w:left="720" w:hanging="360"/>
+      </w:pPr>
+      <w:rPr>
+        <w:rFonts w:ascii="Symbol" w:hAnsi="Symbol" w:hint="default"/>
+      </w:rPr>
+    </w:lvl>
+    <w:lvl w:ilvl="1" w:tplc="04090003" w:tentative="1">
+      <w:start w:val="1"/>
+      <w:numFmt w:val="bullet"/>
+      <w:lvlText w:val="o"/>
+      <w:lvlJc w:val="left"/>
+      <w:pPr>
+        <w:ind w:left="1440" w:hanging="360"/>
+      </w:pPr>
+      <w:rPr>
+        <w:rFonts w:ascii="Courier New" w:hAnsi="Courier New" w:cs="Courier New" w:hint="default"/>
+      </w:rPr>
+    </w:lvl>
+    <w:lvl w:ilvl="2" w:tplc="04090005" w:tentative="1">
+      <w:start w:val="1"/>
+      <w:numFmt w:val="bullet"/>
+      <w:lvlText w:val=""/>
+      <w:lvlJc w:val="left"/>
+      <w:pPr>
+        <w:ind w:left="2160" w:hanging="360"/>
+      </w:pPr>
+      <w:rPr>
+        <w:rFonts w:ascii="Wingdings" w:hAnsi="Wingdings" w:hint="default"/>
+      </w:rPr>
+    </w:lvl>
+    <w:lvl w:ilvl="3" w:tplc="04090001" w:tentative="1">
+      <w:start w:val="1"/>
+      <w:numFmt w:val="bullet"/>
+      <w:lvlText w:val=""/>
+      <w:lvlJc w:val="left"/>
+      <w:pPr>
+        <w:ind w:left="2880" w:hanging="360"/>
+      </w:pPr>
+      <w:rPr>
+        <w:rFonts w:ascii="Symbol" w:hAnsi="Symbol" w:hint="default"/>
+      </w:rPr>
+    </w:lvl>
+    <w:lvl w:ilvl="4" w:tplc="04090003" w:tentative="1">
+      <w:start w:val="1"/>
+      <w:numFmt w:val="bullet"/>
+      <w:lvlText w:val="o"/>
+      <w:lvlJc w:val="left"/>
+      <w:pPr>
+        <w:ind w:left="3600" w:hanging="360"/>
+      </w:pPr>
+      <w:rPr>
+        <w:rFonts w:ascii="Courier New" w:hAnsi="Courier New" w:cs="Courier New" w:hint="default"/>
+      </w:rPr>
+    </w:lvl>
+    <w:lvl w:ilvl="5" w:tplc="04090005" w:tentative="1">
+      <w:start w:val="1"/>
+      <w:numFmt w:val="bullet"/>
+      <w:lvlText w:val=""/>
+      <w:lvlJc w:val="left"/>
+      <w:pPr>
+        <w:ind w:left="4320" w:hanging="360"/>
+      </w:pPr>
+      <w:rPr>
+        <w:rFonts w:ascii="Wingdings" w:hAnsi="Wingdings" w:hint="default"/>
+      </w:rPr>
+    </w:lvl>
+    <w:lvl w:ilvl="6" w:tplc="04090001" w:tentative="1">
+      <w:start w:val="1"/>
+      <w:numFmt w:val="bullet"/>
+      <w:lvlText w:val=""/>
+      <w:lvlJc w:val="left"/>
+      <w:pPr>
+        <w:ind w:left="5040" w:hanging="360"/>
+      </w:pPr>
+      <w:rPr>
+        <w:rFonts w:ascii="Symbol" w:hAnsi="Symbol" w:hint="default"/>
+      </w:rPr>
+    </w:lvl>
+    <w:lvl w:ilvl="7" w:tplc="04090003" w:tentative="1">
+      <w:start w:val="1"/>
+      <w:numFmt w:val="bullet"/>
+      <w:lvlText w:val="o"/>
+      <w:lvlJc w:val="left"/>
+      <w:pPr>
+        <w:ind w:left="5760" w:hanging="360"/>
+      </w:pPr>
+      <w:rPr>
+        <w:rFonts w:ascii="Courier New" w:hAnsi="Courier New" w:cs="Courier New" w:hint="default"/>
+      </w:rPr>
+    </w:lvl>
+    <w:lvl w:ilvl="8" w:tplc="04090005" w:tentative="1">
+      <w:start w:val="1"/>
+      <w:numFmt w:val="bullet"/>
+      <w:lvlText w:val=""/>
+      <w:lvlJc w:val="left"/>
+      <w:pPr>
+        <w:ind w:left="6480" w:hanging="360"/>
+      </w:pPr>
+      <w:rPr>
+        <w:rFonts w:ascii="Wingdings" w:hAnsi="Wingdings" w:hint="default"/>
+      </w:rPr>
+    </w:lvl>
+  </w:abstractNum>
+  <w:abstractNum w:abstractNumId="6" w15:restartNumberingAfterBreak="0">
+    <w:nsid w:val="3C955564"/>
+    <w:multiLevelType w:val="hybridMultilevel"/>
+    <w:tmpl w:val="361069E0"/>
+    <w:lvl w:ilvl="0" w:tplc="04090001">
+      <w:start w:val="1"/>
+      <w:numFmt w:val="bullet"/>
+      <w:lvlText w:val=""/>
+      <w:lvlJc w:val="left"/>
+      <w:pPr>
+        <w:ind w:left="720" w:hanging="360"/>
+      </w:pPr>
+      <w:rPr>
+        <w:rFonts w:ascii="Symbol" w:hAnsi="Symbol" w:hint="default"/>
+      </w:rPr>
+    </w:lvl>
+    <w:lvl w:ilvl="1" w:tplc="04090003" w:tentative="1">
+      <w:start w:val="1"/>
+      <w:numFmt w:val="bullet"/>
+      <w:lvlText w:val="o"/>
+      <w:lvlJc w:val="left"/>
+      <w:pPr>
+        <w:ind w:left="1440" w:hanging="360"/>
+      </w:pPr>
+      <w:rPr>
+        <w:rFonts w:ascii="Courier New" w:hAnsi="Courier New" w:cs="Courier New" w:hint="default"/>
+      </w:rPr>
+    </w:lvl>
+    <w:lvl w:ilvl="2" w:tplc="04090005" w:tentative="1">
+      <w:start w:val="1"/>
+      <w:numFmt w:val="bullet"/>
+      <w:lvlText w:val=""/>
+      <w:lvlJc w:val="left"/>
+      <w:pPr>
+        <w:ind w:left="2160" w:hanging="360"/>
+      </w:pPr>
+      <w:rPr>
+        <w:rFonts w:ascii="Wingdings" w:hAnsi="Wingdings" w:hint="default"/>
+      </w:rPr>
+    </w:lvl>
+    <w:lvl w:ilvl="3" w:tplc="04090001" w:tentative="1">
+      <w:start w:val="1"/>
+      <w:numFmt w:val="bullet"/>
+      <w:lvlText w:val=""/>
+      <w:lvlJc w:val="left"/>
+      <w:pPr>
+        <w:ind w:left="2880" w:hanging="360"/>
+      </w:pPr>
+      <w:rPr>
+        <w:rFonts w:ascii="Symbol" w:hAnsi="Symbol" w:hint="default"/>
+      </w:rPr>
+    </w:lvl>
+    <w:lvl w:ilvl="4" w:tplc="04090003" w:tentative="1">
+      <w:start w:val="1"/>
+      <w:numFmt w:val="bullet"/>
+      <w:lvlText w:val="o"/>
+      <w:lvlJc w:val="left"/>
+      <w:pPr>
+        <w:ind w:left="3600" w:hanging="360"/>
+      </w:pPr>
+      <w:rPr>
+        <w:rFonts w:ascii="Courier New" w:hAnsi="Courier New" w:cs="Courier New" w:hint="default"/>
+      </w:rPr>
+    </w:lvl>
+    <w:lvl w:ilvl="5" w:tplc="04090005" w:tentative="1">
+      <w:start w:val="1"/>
+      <w:numFmt w:val="bullet"/>
+      <w:lvlText w:val=""/>
+      <w:lvlJc w:val="left"/>
+      <w:pPr>
+        <w:ind w:left="4320" w:hanging="360"/>
+      </w:pPr>
+      <w:rPr>
+        <w:rFonts w:ascii="Wingdings" w:hAnsi="Wingdings" w:hint="default"/>
+      </w:rPr>
+    </w:lvl>
+    <w:lvl w:ilvl="6" w:tplc="04090001" w:tentative="1">
+      <w:start w:val="1"/>
+      <w:numFmt w:val="bullet"/>
+      <w:lvlText w:val=""/>
+      <w:lvlJc w:val="left"/>
+      <w:pPr>
+        <w:ind w:left="5040" w:hanging="360"/>
+      </w:pPr>
+      <w:rPr>
+        <w:rFonts w:ascii="Symbol" w:hAnsi="Symbol" w:hint="default"/>
+      </w:rPr>
+    </w:lvl>
+    <w:lvl w:ilvl="7" w:tplc="04090003" w:tentative="1">
+      <w:start w:val="1"/>
+      <w:numFmt w:val="bullet"/>
+      <w:lvlText w:val="o"/>
+      <w:lvlJc w:val="left"/>
+      <w:pPr>
+        <w:ind w:left="5760" w:hanging="360"/>
+      </w:pPr>
+      <w:rPr>
+        <w:rFonts w:ascii="Courier New" w:hAnsi="Courier New" w:cs="Courier New" w:hint="default"/>
+      </w:rPr>
+    </w:lvl>
+    <w:lvl w:ilvl="8" w:tplc="04090005" w:tentative="1">
+      <w:start w:val="1"/>
+      <w:numFmt w:val="bullet"/>
+      <w:lvlText w:val=""/>
+      <w:lvlJc w:val="left"/>
+      <w:pPr>
+        <w:ind w:left="6480" w:hanging="360"/>
+      </w:pPr>
+      <w:rPr>
+        <w:rFonts w:ascii="Wingdings" w:hAnsi="Wingdings" w:hint="default"/>
+      </w:rPr>
+    </w:lvl>
+  </w:abstractNum>
+  <w:abstractNum w:abstractNumId="7" w15:restartNumberingAfterBreak="0">
     <w:nsid w:val="43E039A4"/>
     <w:multiLevelType w:val="hybridMultilevel"/>
     <w:tmpl w:val="08D0908E"/>
@@ -5172,7 +7358,233 @@
       </w:pPr>
     </w:lvl>
   </w:abstractNum>
-  <w:abstractNum w:abstractNumId="1" w15:restartNumberingAfterBreak="0">
+  <w:abstractNum w:abstractNumId="8" w15:restartNumberingAfterBreak="0">
+    <w:nsid w:val="51131A21"/>
+    <w:multiLevelType w:val="hybridMultilevel"/>
+    <w:tmpl w:val="11B6C81C"/>
+    <w:lvl w:ilvl="0" w:tplc="04090001">
+      <w:start w:val="1"/>
+      <w:numFmt w:val="bullet"/>
+      <w:lvlText w:val=""/>
+      <w:lvlJc w:val="left"/>
+      <w:pPr>
+        <w:ind w:left="720" w:hanging="360"/>
+      </w:pPr>
+      <w:rPr>
+        <w:rFonts w:ascii="Symbol" w:hAnsi="Symbol" w:hint="default"/>
+      </w:rPr>
+    </w:lvl>
+    <w:lvl w:ilvl="1" w:tplc="04090003" w:tentative="1">
+      <w:start w:val="1"/>
+      <w:numFmt w:val="bullet"/>
+      <w:lvlText w:val="o"/>
+      <w:lvlJc w:val="left"/>
+      <w:pPr>
+        <w:ind w:left="1440" w:hanging="360"/>
+      </w:pPr>
+      <w:rPr>
+        <w:rFonts w:ascii="Courier New" w:hAnsi="Courier New" w:cs="Courier New" w:hint="default"/>
+      </w:rPr>
+    </w:lvl>
+    <w:lvl w:ilvl="2" w:tplc="04090005" w:tentative="1">
+      <w:start w:val="1"/>
+      <w:numFmt w:val="bullet"/>
+      <w:lvlText w:val=""/>
+      <w:lvlJc w:val="left"/>
+      <w:pPr>
+        <w:ind w:left="2160" w:hanging="360"/>
+      </w:pPr>
+      <w:rPr>
+        <w:rFonts w:ascii="Wingdings" w:hAnsi="Wingdings" w:hint="default"/>
+      </w:rPr>
+    </w:lvl>
+    <w:lvl w:ilvl="3" w:tplc="04090001" w:tentative="1">
+      <w:start w:val="1"/>
+      <w:numFmt w:val="bullet"/>
+      <w:lvlText w:val=""/>
+      <w:lvlJc w:val="left"/>
+      <w:pPr>
+        <w:ind w:left="2880" w:hanging="360"/>
+      </w:pPr>
+      <w:rPr>
+        <w:rFonts w:ascii="Symbol" w:hAnsi="Symbol" w:hint="default"/>
+      </w:rPr>
+    </w:lvl>
+    <w:lvl w:ilvl="4" w:tplc="04090003" w:tentative="1">
+      <w:start w:val="1"/>
+      <w:numFmt w:val="bullet"/>
+      <w:lvlText w:val="o"/>
+      <w:lvlJc w:val="left"/>
+      <w:pPr>
+        <w:ind w:left="3600" w:hanging="360"/>
+      </w:pPr>
+      <w:rPr>
+        <w:rFonts w:ascii="Courier New" w:hAnsi="Courier New" w:cs="Courier New" w:hint="default"/>
+      </w:rPr>
+    </w:lvl>
+    <w:lvl w:ilvl="5" w:tplc="04090005" w:tentative="1">
+      <w:start w:val="1"/>
+      <w:numFmt w:val="bullet"/>
+      <w:lvlText w:val=""/>
+      <w:lvlJc w:val="left"/>
+      <w:pPr>
+        <w:ind w:left="4320" w:hanging="360"/>
+      </w:pPr>
+      <w:rPr>
+        <w:rFonts w:ascii="Wingdings" w:hAnsi="Wingdings" w:hint="default"/>
+      </w:rPr>
+    </w:lvl>
+    <w:lvl w:ilvl="6" w:tplc="04090001" w:tentative="1">
+      <w:start w:val="1"/>
+      <w:numFmt w:val="bullet"/>
+      <w:lvlText w:val=""/>
+      <w:lvlJc w:val="left"/>
+      <w:pPr>
+        <w:ind w:left="5040" w:hanging="360"/>
+      </w:pPr>
+      <w:rPr>
+        <w:rFonts w:ascii="Symbol" w:hAnsi="Symbol" w:hint="default"/>
+      </w:rPr>
+    </w:lvl>
+    <w:lvl w:ilvl="7" w:tplc="04090003" w:tentative="1">
+      <w:start w:val="1"/>
+      <w:numFmt w:val="bullet"/>
+      <w:lvlText w:val="o"/>
+      <w:lvlJc w:val="left"/>
+      <w:pPr>
+        <w:ind w:left="5760" w:hanging="360"/>
+      </w:pPr>
+      <w:rPr>
+        <w:rFonts w:ascii="Courier New" w:hAnsi="Courier New" w:cs="Courier New" w:hint="default"/>
+      </w:rPr>
+    </w:lvl>
+    <w:lvl w:ilvl="8" w:tplc="04090005" w:tentative="1">
+      <w:start w:val="1"/>
+      <w:numFmt w:val="bullet"/>
+      <w:lvlText w:val=""/>
+      <w:lvlJc w:val="left"/>
+      <w:pPr>
+        <w:ind w:left="6480" w:hanging="360"/>
+      </w:pPr>
+      <w:rPr>
+        <w:rFonts w:ascii="Wingdings" w:hAnsi="Wingdings" w:hint="default"/>
+      </w:rPr>
+    </w:lvl>
+  </w:abstractNum>
+  <w:abstractNum w:abstractNumId="9" w15:restartNumberingAfterBreak="0">
+    <w:nsid w:val="531B0363"/>
+    <w:multiLevelType w:val="hybridMultilevel"/>
+    <w:tmpl w:val="5AF837A6"/>
+    <w:lvl w:ilvl="0" w:tplc="04090001">
+      <w:start w:val="1"/>
+      <w:numFmt w:val="bullet"/>
+      <w:lvlText w:val=""/>
+      <w:lvlJc w:val="left"/>
+      <w:pPr>
+        <w:ind w:left="720" w:hanging="360"/>
+      </w:pPr>
+      <w:rPr>
+        <w:rFonts w:ascii="Symbol" w:hAnsi="Symbol" w:hint="default"/>
+      </w:rPr>
+    </w:lvl>
+    <w:lvl w:ilvl="1" w:tplc="04090003" w:tentative="1">
+      <w:start w:val="1"/>
+      <w:numFmt w:val="bullet"/>
+      <w:lvlText w:val="o"/>
+      <w:lvlJc w:val="left"/>
+      <w:pPr>
+        <w:ind w:left="1440" w:hanging="360"/>
+      </w:pPr>
+      <w:rPr>
+        <w:rFonts w:ascii="Courier New" w:hAnsi="Courier New" w:cs="Courier New" w:hint="default"/>
+      </w:rPr>
+    </w:lvl>
+    <w:lvl w:ilvl="2" w:tplc="04090005" w:tentative="1">
+      <w:start w:val="1"/>
+      <w:numFmt w:val="bullet"/>
+      <w:lvlText w:val=""/>
+      <w:lvlJc w:val="left"/>
+      <w:pPr>
+        <w:ind w:left="2160" w:hanging="360"/>
+      </w:pPr>
+      <w:rPr>
+        <w:rFonts w:ascii="Wingdings" w:hAnsi="Wingdings" w:hint="default"/>
+      </w:rPr>
+    </w:lvl>
+    <w:lvl w:ilvl="3" w:tplc="04090001" w:tentative="1">
+      <w:start w:val="1"/>
+      <w:numFmt w:val="bullet"/>
+      <w:lvlText w:val=""/>
+      <w:lvlJc w:val="left"/>
+      <w:pPr>
+        <w:ind w:left="2880" w:hanging="360"/>
+      </w:pPr>
+      <w:rPr>
+        <w:rFonts w:ascii="Symbol" w:hAnsi="Symbol" w:hint="default"/>
+      </w:rPr>
+    </w:lvl>
+    <w:lvl w:ilvl="4" w:tplc="04090003" w:tentative="1">
+      <w:start w:val="1"/>
+      <w:numFmt w:val="bullet"/>
+      <w:lvlText w:val="o"/>
+      <w:lvlJc w:val="left"/>
+      <w:pPr>
+        <w:ind w:left="3600" w:hanging="360"/>
+      </w:pPr>
+      <w:rPr>
+        <w:rFonts w:ascii="Courier New" w:hAnsi="Courier New" w:cs="Courier New" w:hint="default"/>
+      </w:rPr>
+    </w:lvl>
+    <w:lvl w:ilvl="5" w:tplc="04090005" w:tentative="1">
+      <w:start w:val="1"/>
+      <w:numFmt w:val="bullet"/>
+      <w:lvlText w:val=""/>
+      <w:lvlJc w:val="left"/>
+      <w:pPr>
+        <w:ind w:left="4320" w:hanging="360"/>
+      </w:pPr>
+      <w:rPr>
+        <w:rFonts w:ascii="Wingdings" w:hAnsi="Wingdings" w:hint="default"/>
+      </w:rPr>
+    </w:lvl>
+    <w:lvl w:ilvl="6" w:tplc="04090001" w:tentative="1">
+      <w:start w:val="1"/>
+      <w:numFmt w:val="bullet"/>
+      <w:lvlText w:val=""/>
+      <w:lvlJc w:val="left"/>
+      <w:pPr>
+        <w:ind w:left="5040" w:hanging="360"/>
+      </w:pPr>
+      <w:rPr>
+        <w:rFonts w:ascii="Symbol" w:hAnsi="Symbol" w:hint="default"/>
+      </w:rPr>
+    </w:lvl>
+    <w:lvl w:ilvl="7" w:tplc="04090003" w:tentative="1">
+      <w:start w:val="1"/>
+      <w:numFmt w:val="bullet"/>
+      <w:lvlText w:val="o"/>
+      <w:lvlJc w:val="left"/>
+      <w:pPr>
+        <w:ind w:left="5760" w:hanging="360"/>
+      </w:pPr>
+      <w:rPr>
+        <w:rFonts w:ascii="Courier New" w:hAnsi="Courier New" w:cs="Courier New" w:hint="default"/>
+      </w:rPr>
+    </w:lvl>
+    <w:lvl w:ilvl="8" w:tplc="04090005" w:tentative="1">
+      <w:start w:val="1"/>
+      <w:numFmt w:val="bullet"/>
+      <w:lvlText w:val=""/>
+      <w:lvlJc w:val="left"/>
+      <w:pPr>
+        <w:ind w:left="6480" w:hanging="360"/>
+      </w:pPr>
+      <w:rPr>
+        <w:rFonts w:ascii="Wingdings" w:hAnsi="Wingdings" w:hint="default"/>
+      </w:rPr>
+    </w:lvl>
+  </w:abstractNum>
+  <w:abstractNum w:abstractNumId="10" w15:restartNumberingAfterBreak="0">
     <w:nsid w:val="78D43161"/>
     <w:multiLevelType w:val="hybridMultilevel"/>
     <w:tmpl w:val="275080C2"/>
@@ -5259,10 +7671,37 @@
     </w:lvl>
   </w:abstractNum>
   <w:num w:numId="1">
+    <w:abstractNumId w:val="10"/>
+  </w:num>
+  <w:num w:numId="2">
+    <w:abstractNumId w:val="7"/>
+  </w:num>
+  <w:num w:numId="3">
+    <w:abstractNumId w:val="5"/>
+  </w:num>
+  <w:num w:numId="4">
+    <w:abstractNumId w:val="9"/>
+  </w:num>
+  <w:num w:numId="5">
+    <w:abstractNumId w:val="4"/>
+  </w:num>
+  <w:num w:numId="6">
+    <w:abstractNumId w:val="3"/>
+  </w:num>
+  <w:num w:numId="7">
     <w:abstractNumId w:val="1"/>
   </w:num>
-  <w:num w:numId="2">
+  <w:num w:numId="8">
     <w:abstractNumId w:val="0"/>
+  </w:num>
+  <w:num w:numId="9">
+    <w:abstractNumId w:val="2"/>
+  </w:num>
+  <w:num w:numId="10">
+    <w:abstractNumId w:val="6"/>
+  </w:num>
+  <w:num w:numId="11">
+    <w:abstractNumId w:val="8"/>
   </w:num>
 </w:numbering>
 </file>
@@ -6170,7 +8609,7 @@
 </file>
 
 <file path=customXml/itemProps1.xml><?xml version="1.0" encoding="utf-8"?>
-<ds:datastoreItem xmlns:ds="http://schemas.openxmlformats.org/officeDocument/2006/customXml" ds:itemID="{54770F7F-E6CE-49A7-B7FD-C2951C8187DC}">
+<ds:datastoreItem xmlns:ds="http://schemas.openxmlformats.org/officeDocument/2006/customXml" ds:itemID="{A0CA8561-5D8E-403E-8C48-685B479BA1A2}">
   <ds:schemaRefs>
     <ds:schemaRef ds:uri="http://schemas.openxmlformats.org/officeDocument/2006/bibliography"/>
   </ds:schemaRefs>

</xml_diff>

<commit_message>
AutoTickGen - Update the document to describe how to add a URL as a task.
git-tfs-id: [http://vsfoundations2:8080/tfs/insiteonline]$/InsiteOnline 3.1/ConsoleUtilities;C3195
</commit_message>
<xml_diff>
--- a/AutoTickGen/AutoTickGen/AutoTickGen/AutoTickGen Tech and Users Doc.docx
+++ b/AutoTickGen/AutoTickGen/AutoTickGen/AutoTickGen Tech and Users Doc.docx
@@ -508,6 +508,14 @@
                 <w:szCs w:val="24"/>
               </w:rPr>
             </w:pPr>
+            <w:r>
+              <w:rPr>
+                <w:rFonts w:ascii="Times New Roman" w:hAnsi="Times New Roman" w:cs="Times New Roman"/>
+                <w:sz w:val="24"/>
+                <w:szCs w:val="24"/>
+              </w:rPr>
+              <w:t>4</w:t>
+            </w:r>
           </w:p>
         </w:tc>
         <w:tc>
@@ -523,6 +531,90 @@
                 <w:szCs w:val="24"/>
               </w:rPr>
             </w:pPr>
+            <w:r>
+              <w:rPr>
+                <w:rFonts w:ascii="Times New Roman" w:hAnsi="Times New Roman" w:cs="Times New Roman"/>
+                <w:sz w:val="24"/>
+                <w:szCs w:val="24"/>
+              </w:rPr>
+              <w:t>12/29/2015</w:t>
+            </w:r>
+          </w:p>
+        </w:tc>
+        <w:tc>
+          <w:tcPr>
+            <w:tcW w:w="1798" w:type="dxa"/>
+          </w:tcPr>
+          <w:p>
+            <w:pPr>
+              <w:rPr>
+                <w:rFonts w:ascii="Times New Roman" w:hAnsi="Times New Roman" w:cs="Times New Roman"/>
+                <w:sz w:val="24"/>
+                <w:szCs w:val="24"/>
+              </w:rPr>
+            </w:pPr>
+            <w:r>
+              <w:rPr>
+                <w:rFonts w:ascii="Times New Roman" w:hAnsi="Times New Roman" w:cs="Times New Roman"/>
+                <w:sz w:val="24"/>
+                <w:szCs w:val="24"/>
+              </w:rPr>
+              <w:t>Eva Bard</w:t>
+            </w:r>
+          </w:p>
+        </w:tc>
+        <w:tc>
+          <w:tcPr>
+            <w:tcW w:w="6452" w:type="dxa"/>
+          </w:tcPr>
+          <w:p>
+            <w:pPr>
+              <w:rPr>
+                <w:rFonts w:ascii="Times New Roman" w:hAnsi="Times New Roman" w:cs="Times New Roman"/>
+                <w:sz w:val="24"/>
+                <w:szCs w:val="24"/>
+              </w:rPr>
+            </w:pPr>
+            <w:r>
+              <w:rPr>
+                <w:rFonts w:ascii="Times New Roman" w:hAnsi="Times New Roman" w:cs="Times New Roman"/>
+                <w:sz w:val="24"/>
+                <w:szCs w:val="24"/>
+              </w:rPr>
+              <w:t>Add section “Include a URL as a Task”</w:t>
+            </w:r>
+          </w:p>
+        </w:tc>
+      </w:tr>
+      <w:tr>
+        <w:tc>
+          <w:tcPr>
+            <w:tcW w:w="1204" w:type="dxa"/>
+          </w:tcPr>
+          <w:p>
+            <w:pPr>
+              <w:jc w:val="center"/>
+              <w:rPr>
+                <w:rFonts w:ascii="Times New Roman" w:hAnsi="Times New Roman" w:cs="Times New Roman"/>
+                <w:sz w:val="24"/>
+                <w:szCs w:val="24"/>
+              </w:rPr>
+            </w:pPr>
+          </w:p>
+        </w:tc>
+        <w:tc>
+          <w:tcPr>
+            <w:tcW w:w="1336" w:type="dxa"/>
+          </w:tcPr>
+          <w:p>
+            <w:pPr>
+              <w:jc w:val="center"/>
+              <w:rPr>
+                <w:rFonts w:ascii="Times New Roman" w:hAnsi="Times New Roman" w:cs="Times New Roman"/>
+                <w:sz w:val="24"/>
+                <w:szCs w:val="24"/>
+              </w:rPr>
+            </w:pPr>
           </w:p>
         </w:tc>
         <w:tc>
@@ -612,7 +704,7 @@
         </w:rPr>
         <w:fldChar w:fldCharType="separate"/>
       </w:r>
-      <w:hyperlink w:anchor="_Toc438021264" w:history="1">
+      <w:hyperlink w:anchor="_Toc439158967" w:history="1">
         <w:r>
           <w:rPr>
             <w:rStyle w:val="Hyperlink"/>
@@ -639,7 +731,7 @@
             <w:noProof/>
             <w:webHidden/>
           </w:rPr>
-          <w:instrText xml:space="preserve"> PAGEREF _Toc438021264 \h </w:instrText>
+          <w:instrText xml:space="preserve"> PAGEREF _Toc439158967 \h </w:instrText>
         </w:r>
         <w:r>
           <w:rPr>
@@ -681,7 +773,7 @@
           <w:noProof/>
         </w:rPr>
       </w:pPr>
-      <w:hyperlink w:anchor="_Toc438021265" w:history="1">
+      <w:hyperlink w:anchor="_Toc439158968" w:history="1">
         <w:r>
           <w:rPr>
             <w:rStyle w:val="Hyperlink"/>
@@ -708,7 +800,7 @@
             <w:noProof/>
             <w:webHidden/>
           </w:rPr>
-          <w:instrText xml:space="preserve"> PAGEREF _Toc438021265 \h </w:instrText>
+          <w:instrText xml:space="preserve"> PAGEREF _Toc439158968 \h </w:instrText>
         </w:r>
         <w:r>
           <w:rPr>
@@ -750,7 +842,7 @@
           <w:noProof/>
         </w:rPr>
       </w:pPr>
-      <w:hyperlink w:anchor="_Toc438021266" w:history="1">
+      <w:hyperlink w:anchor="_Toc439158969" w:history="1">
         <w:r>
           <w:rPr>
             <w:rStyle w:val="Hyperlink"/>
@@ -777,7 +869,7 @@
             <w:noProof/>
             <w:webHidden/>
           </w:rPr>
-          <w:instrText xml:space="preserve"> PAGEREF _Toc438021266 \h </w:instrText>
+          <w:instrText xml:space="preserve"> PAGEREF _Toc439158969 \h </w:instrText>
         </w:r>
         <w:r>
           <w:rPr>
@@ -819,7 +911,7 @@
           <w:noProof/>
         </w:rPr>
       </w:pPr>
-      <w:hyperlink w:anchor="_Toc438021267" w:history="1">
+      <w:hyperlink w:anchor="_Toc439158970" w:history="1">
         <w:r>
           <w:rPr>
             <w:rStyle w:val="Hyperlink"/>
@@ -846,7 +938,7 @@
             <w:noProof/>
             <w:webHidden/>
           </w:rPr>
-          <w:instrText xml:space="preserve"> PAGEREF _Toc438021267 \h </w:instrText>
+          <w:instrText xml:space="preserve"> PAGEREF _Toc439158970 \h </w:instrText>
         </w:r>
         <w:r>
           <w:rPr>
@@ -888,7 +980,7 @@
           <w:noProof/>
         </w:rPr>
       </w:pPr>
-      <w:hyperlink w:anchor="_Toc438021268" w:history="1">
+      <w:hyperlink w:anchor="_Toc439158971" w:history="1">
         <w:r>
           <w:rPr>
             <w:rStyle w:val="Hyperlink"/>
@@ -915,7 +1007,7 @@
             <w:noProof/>
             <w:webHidden/>
           </w:rPr>
-          <w:instrText xml:space="preserve"> PAGEREF _Toc438021268 \h </w:instrText>
+          <w:instrText xml:space="preserve"> PAGEREF _Toc439158971 \h </w:instrText>
         </w:r>
         <w:r>
           <w:rPr>
@@ -957,7 +1049,7 @@
           <w:noProof/>
         </w:rPr>
       </w:pPr>
-      <w:hyperlink w:anchor="_Toc438021269" w:history="1">
+      <w:hyperlink w:anchor="_Toc439158972" w:history="1">
         <w:r>
           <w:rPr>
             <w:rStyle w:val="Hyperlink"/>
@@ -984,7 +1076,7 @@
             <w:noProof/>
             <w:webHidden/>
           </w:rPr>
-          <w:instrText xml:space="preserve"> PAGEREF _Toc438021269 \h </w:instrText>
+          <w:instrText xml:space="preserve"> PAGEREF _Toc439158972 \h </w:instrText>
         </w:r>
         <w:r>
           <w:rPr>
@@ -1026,7 +1118,7 @@
           <w:noProof/>
         </w:rPr>
       </w:pPr>
-      <w:hyperlink w:anchor="_Toc438021270" w:history="1">
+      <w:hyperlink w:anchor="_Toc439158973" w:history="1">
         <w:r>
           <w:rPr>
             <w:rStyle w:val="Hyperlink"/>
@@ -1053,7 +1145,7 @@
             <w:noProof/>
             <w:webHidden/>
           </w:rPr>
-          <w:instrText xml:space="preserve"> PAGEREF _Toc438021270 \h </w:instrText>
+          <w:instrText xml:space="preserve"> PAGEREF _Toc439158973 \h </w:instrText>
         </w:r>
         <w:r>
           <w:rPr>
@@ -1095,7 +1187,7 @@
           <w:noProof/>
         </w:rPr>
       </w:pPr>
-      <w:hyperlink w:anchor="_Toc438021271" w:history="1">
+      <w:hyperlink w:anchor="_Toc439158974" w:history="1">
         <w:r>
           <w:rPr>
             <w:rStyle w:val="Hyperlink"/>
@@ -1122,7 +1214,7 @@
             <w:noProof/>
             <w:webHidden/>
           </w:rPr>
-          <w:instrText xml:space="preserve"> PAGEREF _Toc438021271 \h </w:instrText>
+          <w:instrText xml:space="preserve"> PAGEREF _Toc439158974 \h </w:instrText>
         </w:r>
         <w:r>
           <w:rPr>
@@ -1164,7 +1256,7 @@
           <w:noProof/>
         </w:rPr>
       </w:pPr>
-      <w:hyperlink w:anchor="_Toc438021272" w:history="1">
+      <w:hyperlink w:anchor="_Toc439158975" w:history="1">
         <w:r>
           <w:rPr>
             <w:rStyle w:val="Hyperlink"/>
@@ -1191,7 +1283,7 @@
             <w:noProof/>
             <w:webHidden/>
           </w:rPr>
-          <w:instrText xml:space="preserve"> PAGEREF _Toc438021272 \h </w:instrText>
+          <w:instrText xml:space="preserve"> PAGEREF _Toc439158975 \h </w:instrText>
         </w:r>
         <w:r>
           <w:rPr>
@@ -1233,7 +1325,7 @@
           <w:noProof/>
         </w:rPr>
       </w:pPr>
-      <w:hyperlink w:anchor="_Toc438021273" w:history="1">
+      <w:hyperlink w:anchor="_Toc439158976" w:history="1">
         <w:r>
           <w:rPr>
             <w:rStyle w:val="Hyperlink"/>
@@ -1260,7 +1352,7 @@
             <w:noProof/>
             <w:webHidden/>
           </w:rPr>
-          <w:instrText xml:space="preserve"> PAGEREF _Toc438021273 \h </w:instrText>
+          <w:instrText xml:space="preserve"> PAGEREF _Toc439158976 \h </w:instrText>
         </w:r>
         <w:r>
           <w:rPr>
@@ -1302,7 +1394,7 @@
           <w:noProof/>
         </w:rPr>
       </w:pPr>
-      <w:hyperlink w:anchor="_Toc438021274" w:history="1">
+      <w:hyperlink w:anchor="_Toc439158977" w:history="1">
         <w:r>
           <w:rPr>
             <w:rStyle w:val="Hyperlink"/>
@@ -1329,7 +1421,7 @@
             <w:noProof/>
             <w:webHidden/>
           </w:rPr>
-          <w:instrText xml:space="preserve"> PAGEREF _Toc438021274 \h </w:instrText>
+          <w:instrText xml:space="preserve"> PAGEREF _Toc439158977 \h </w:instrText>
         </w:r>
         <w:r>
           <w:rPr>
@@ -1371,7 +1463,7 @@
           <w:noProof/>
         </w:rPr>
       </w:pPr>
-      <w:hyperlink w:anchor="_Toc438021275" w:history="1">
+      <w:hyperlink w:anchor="_Toc439158978" w:history="1">
         <w:r>
           <w:rPr>
             <w:rStyle w:val="Hyperlink"/>
@@ -1398,7 +1490,7 @@
             <w:noProof/>
             <w:webHidden/>
           </w:rPr>
-          <w:instrText xml:space="preserve"> PAGEREF _Toc438021275 \h </w:instrText>
+          <w:instrText xml:space="preserve"> PAGEREF _Toc439158978 \h </w:instrText>
         </w:r>
         <w:r>
           <w:rPr>
@@ -1440,7 +1532,7 @@
           <w:noProof/>
         </w:rPr>
       </w:pPr>
-      <w:hyperlink w:anchor="_Toc438021276" w:history="1">
+      <w:hyperlink w:anchor="_Toc439158979" w:history="1">
         <w:r>
           <w:rPr>
             <w:rStyle w:val="Hyperlink"/>
@@ -1467,7 +1559,7 @@
             <w:noProof/>
             <w:webHidden/>
           </w:rPr>
-          <w:instrText xml:space="preserve"> PAGEREF _Toc438021276 \h </w:instrText>
+          <w:instrText xml:space="preserve"> PAGEREF _Toc439158979 \h </w:instrText>
         </w:r>
         <w:r>
           <w:rPr>
@@ -1509,7 +1601,7 @@
           <w:noProof/>
         </w:rPr>
       </w:pPr>
-      <w:hyperlink w:anchor="_Toc438021277" w:history="1">
+      <w:hyperlink w:anchor="_Toc439158980" w:history="1">
         <w:r>
           <w:rPr>
             <w:rStyle w:val="Hyperlink"/>
@@ -1536,7 +1628,7 @@
             <w:noProof/>
             <w:webHidden/>
           </w:rPr>
-          <w:instrText xml:space="preserve"> PAGEREF _Toc438021277 \h </w:instrText>
+          <w:instrText xml:space="preserve"> PAGEREF _Toc439158980 \h </w:instrText>
         </w:r>
         <w:r>
           <w:rPr>
@@ -1578,7 +1670,7 @@
           <w:noProof/>
         </w:rPr>
       </w:pPr>
-      <w:hyperlink w:anchor="_Toc438021278" w:history="1">
+      <w:hyperlink w:anchor="_Toc439158981" w:history="1">
         <w:r>
           <w:rPr>
             <w:rStyle w:val="Hyperlink"/>
@@ -1605,7 +1697,7 @@
             <w:noProof/>
             <w:webHidden/>
           </w:rPr>
-          <w:instrText xml:space="preserve"> PAGEREF _Toc438021278 \h </w:instrText>
+          <w:instrText xml:space="preserve"> PAGEREF _Toc439158981 \h </w:instrText>
         </w:r>
         <w:r>
           <w:rPr>
@@ -1647,7 +1739,7 @@
           <w:noProof/>
         </w:rPr>
       </w:pPr>
-      <w:hyperlink w:anchor="_Toc438021279" w:history="1">
+      <w:hyperlink w:anchor="_Toc439158982" w:history="1">
         <w:r>
           <w:rPr>
             <w:rStyle w:val="Hyperlink"/>
@@ -1674,7 +1766,76 @@
             <w:noProof/>
             <w:webHidden/>
           </w:rPr>
-          <w:instrText xml:space="preserve"> PAGEREF _Toc438021279 \h </w:instrText>
+          <w:instrText xml:space="preserve"> PAGEREF _Toc439158982 \h </w:instrText>
+        </w:r>
+        <w:r>
+          <w:rPr>
+            <w:noProof/>
+            <w:webHidden/>
+          </w:rPr>
+        </w:r>
+        <w:r>
+          <w:rPr>
+            <w:noProof/>
+            <w:webHidden/>
+          </w:rPr>
+          <w:fldChar w:fldCharType="separate"/>
+        </w:r>
+        <w:r>
+          <w:rPr>
+            <w:noProof/>
+            <w:webHidden/>
+          </w:rPr>
+          <w:t>7</w:t>
+        </w:r>
+        <w:r>
+          <w:rPr>
+            <w:noProof/>
+            <w:webHidden/>
+          </w:rPr>
+          <w:fldChar w:fldCharType="end"/>
+        </w:r>
+      </w:hyperlink>
+    </w:p>
+    <w:p>
+      <w:pPr>
+        <w:pStyle w:val="TOC3"/>
+        <w:tabs>
+          <w:tab w:val="right" w:leader="dot" w:pos="10790"/>
+        </w:tabs>
+        <w:rPr>
+          <w:rFonts w:cstheme="minorBidi"/>
+          <w:noProof/>
+        </w:rPr>
+      </w:pPr>
+      <w:hyperlink w:anchor="_Toc439158983" w:history="1">
+        <w:r>
+          <w:rPr>
+            <w:rStyle w:val="Hyperlink"/>
+            <w:noProof/>
+          </w:rPr>
+          <w:t>Include a URL in a Task</w:t>
+        </w:r>
+        <w:r>
+          <w:rPr>
+            <w:noProof/>
+            <w:webHidden/>
+          </w:rPr>
+          <w:tab/>
+        </w:r>
+        <w:r>
+          <w:rPr>
+            <w:noProof/>
+            <w:webHidden/>
+          </w:rPr>
+          <w:fldChar w:fldCharType="begin"/>
+        </w:r>
+        <w:r>
+          <w:rPr>
+            <w:noProof/>
+            <w:webHidden/>
+          </w:rPr>
+          <w:instrText xml:space="preserve"> PAGEREF _Toc439158983 \h </w:instrText>
         </w:r>
         <w:r>
           <w:rPr>
@@ -1716,7 +1877,7 @@
           <w:noProof/>
         </w:rPr>
       </w:pPr>
-      <w:hyperlink w:anchor="_Toc438021280" w:history="1">
+      <w:hyperlink w:anchor="_Toc439158984" w:history="1">
         <w:r>
           <w:rPr>
             <w:rStyle w:val="Hyperlink"/>
@@ -1743,7 +1904,7 @@
             <w:noProof/>
             <w:webHidden/>
           </w:rPr>
-          <w:instrText xml:space="preserve"> PAGEREF _Toc438021280 \h </w:instrText>
+          <w:instrText xml:space="preserve"> PAGEREF _Toc439158984 \h </w:instrText>
         </w:r>
         <w:r>
           <w:rPr>
@@ -1785,7 +1946,7 @@
           <w:noProof/>
         </w:rPr>
       </w:pPr>
-      <w:hyperlink w:anchor="_Toc438021281" w:history="1">
+      <w:hyperlink w:anchor="_Toc439158985" w:history="1">
         <w:r>
           <w:rPr>
             <w:rStyle w:val="Hyperlink"/>
@@ -1812,7 +1973,7 @@
             <w:noProof/>
             <w:webHidden/>
           </w:rPr>
-          <w:instrText xml:space="preserve"> PAGEREF _Toc438021281 \h </w:instrText>
+          <w:instrText xml:space="preserve"> PAGEREF _Toc439158985 \h </w:instrText>
         </w:r>
         <w:r>
           <w:rPr>
@@ -1832,7 +1993,7 @@
             <w:noProof/>
             <w:webHidden/>
           </w:rPr>
-          <w:t>7</w:t>
+          <w:t>8</w:t>
         </w:r>
         <w:r>
           <w:rPr>
@@ -1854,7 +2015,7 @@
           <w:noProof/>
         </w:rPr>
       </w:pPr>
-      <w:hyperlink w:anchor="_Toc438021282" w:history="1">
+      <w:hyperlink w:anchor="_Toc439158986" w:history="1">
         <w:r>
           <w:rPr>
             <w:rStyle w:val="Hyperlink"/>
@@ -1881,7 +2042,7 @@
             <w:noProof/>
             <w:webHidden/>
           </w:rPr>
-          <w:instrText xml:space="preserve"> PAGEREF _Toc438021282 \h </w:instrText>
+          <w:instrText xml:space="preserve"> PAGEREF _Toc439158986 \h </w:instrText>
         </w:r>
         <w:r>
           <w:rPr>
@@ -1934,7 +2095,7 @@
       <w:pPr>
         <w:pStyle w:val="Heading1"/>
       </w:pPr>
-      <w:bookmarkStart w:id="1" w:name="_Toc438021264"/>
+      <w:bookmarkStart w:id="1" w:name="_Toc439158967"/>
       <w:r>
         <w:t>Purpose</w:t>
       </w:r>
@@ -2026,7 +2187,7 @@
       <w:pPr>
         <w:pStyle w:val="Heading1"/>
       </w:pPr>
-      <w:bookmarkStart w:id="2" w:name="_Toc438021265"/>
+      <w:bookmarkStart w:id="2" w:name="_Toc439158968"/>
       <w:r>
         <w:lastRenderedPageBreak/>
         <w:t>Location</w:t>
@@ -2037,7 +2198,7 @@
       <w:pPr>
         <w:pStyle w:val="Heading2"/>
       </w:pPr>
-      <w:bookmarkStart w:id="3" w:name="_Toc438021266"/>
+      <w:bookmarkStart w:id="3" w:name="_Toc439158969"/>
       <w:r>
         <w:t>Run Location</w:t>
       </w:r>
@@ -2141,7 +2302,7 @@
       <w:pPr>
         <w:pStyle w:val="Heading2"/>
       </w:pPr>
-      <w:bookmarkStart w:id="4" w:name="_Toc438021267"/>
+      <w:bookmarkStart w:id="4" w:name="_Toc439158970"/>
       <w:r>
         <w:t>Source Code Location</w:t>
       </w:r>
@@ -2245,7 +2406,7 @@
       <w:pPr>
         <w:pStyle w:val="Heading1"/>
       </w:pPr>
-      <w:bookmarkStart w:id="5" w:name="_Toc438021268"/>
+      <w:bookmarkStart w:id="5" w:name="_Toc439158971"/>
       <w:r>
         <w:t xml:space="preserve">How to change information for a ticket that </w:t>
       </w:r>
@@ -2485,7 +2646,7 @@
       <w:pPr>
         <w:pStyle w:val="Heading1"/>
       </w:pPr>
-      <w:bookmarkStart w:id="6" w:name="_Toc438021269"/>
+      <w:bookmarkStart w:id="6" w:name="_Toc439158972"/>
       <w:r>
         <w:t xml:space="preserve">How to make </w:t>
       </w:r>
@@ -2781,7 +2942,7 @@
       <w:pPr>
         <w:pStyle w:val="Heading1"/>
       </w:pPr>
-      <w:bookmarkStart w:id="7" w:name="_Toc438021270"/>
+      <w:bookmarkStart w:id="7" w:name="_Toc439158973"/>
       <w:r>
         <w:t>Guidelines for the ticket information in file TaskList.xml</w:t>
       </w:r>
@@ -2889,7 +3050,7 @@
       <w:pPr>
         <w:pStyle w:val="Heading2"/>
       </w:pPr>
-      <w:bookmarkStart w:id="8" w:name="_Toc438021271"/>
+      <w:bookmarkStart w:id="8" w:name="_Toc439158974"/>
       <w:proofErr w:type="spellStart"/>
       <w:r>
         <w:t>EmailSubject</w:t>
@@ -3125,7 +3286,7 @@
       <w:pPr>
         <w:pStyle w:val="Heading2"/>
       </w:pPr>
-      <w:bookmarkStart w:id="9" w:name="_Toc438021272"/>
+      <w:bookmarkStart w:id="9" w:name="_Toc439158975"/>
       <w:r>
         <w:lastRenderedPageBreak/>
         <w:t>Priority</w:t>
@@ -3311,7 +3472,7 @@
       <w:pPr>
         <w:pStyle w:val="Heading2"/>
       </w:pPr>
-      <w:bookmarkStart w:id="10" w:name="_Toc438021273"/>
+      <w:bookmarkStart w:id="10" w:name="_Toc439158976"/>
       <w:proofErr w:type="spellStart"/>
       <w:r>
         <w:t>AssigneeID</w:t>
@@ -3677,7 +3838,7 @@
       <w:pPr>
         <w:pStyle w:val="Heading2"/>
       </w:pPr>
-      <w:bookmarkStart w:id="11" w:name="_Toc438021274"/>
+      <w:bookmarkStart w:id="11" w:name="_Toc439158977"/>
       <w:proofErr w:type="spellStart"/>
       <w:r>
         <w:t>RequestorID</w:t>
@@ -3881,7 +4042,7 @@
       <w:pPr>
         <w:pStyle w:val="Heading2"/>
       </w:pPr>
-      <w:bookmarkStart w:id="12" w:name="_Toc438021275"/>
+      <w:bookmarkStart w:id="12" w:name="_Toc439158978"/>
       <w:proofErr w:type="spellStart"/>
       <w:r>
         <w:t>TicketType</w:t>
@@ -4052,7 +4213,7 @@
       <w:pPr>
         <w:pStyle w:val="Heading2"/>
       </w:pPr>
-      <w:bookmarkStart w:id="13" w:name="_Toc438021276"/>
+      <w:bookmarkStart w:id="13" w:name="_Toc439158979"/>
       <w:proofErr w:type="spellStart"/>
       <w:r>
         <w:t>IncludeWeekends</w:t>
@@ -4127,7 +4288,7 @@
       <w:pPr>
         <w:pStyle w:val="Heading2"/>
       </w:pPr>
-      <w:bookmarkStart w:id="14" w:name="_Toc438021277"/>
+      <w:bookmarkStart w:id="14" w:name="_Toc439158980"/>
       <w:r>
         <w:lastRenderedPageBreak/>
         <w:t>Frequency</w:t>
@@ -5391,7 +5552,7 @@
       <w:pPr>
         <w:pStyle w:val="Heading2"/>
       </w:pPr>
-      <w:bookmarkStart w:id="15" w:name="_Toc438021278"/>
+      <w:bookmarkStart w:id="15" w:name="_Toc439158981"/>
       <w:proofErr w:type="spellStart"/>
       <w:r>
         <w:lastRenderedPageBreak/>
@@ -5540,7 +5701,7 @@
       <w:pPr>
         <w:pStyle w:val="Heading2"/>
       </w:pPr>
-      <w:bookmarkStart w:id="16" w:name="_Toc438021279"/>
+      <w:bookmarkStart w:id="16" w:name="_Toc439158982"/>
       <w:r>
         <w:t>Tasks</w:t>
       </w:r>
@@ -5620,9 +5781,297 @@
     </w:p>
     <w:p>
       <w:pPr>
+        <w:pStyle w:val="Heading3"/>
+      </w:pPr>
+      <w:bookmarkStart w:id="17" w:name="_Toc439158983"/>
+      <w:r>
+        <w:t>Include a URL in a Task</w:t>
+      </w:r>
+      <w:bookmarkEnd w:id="17"/>
+    </w:p>
+    <w:p>
+      <w:pPr>
+        <w:spacing w:after="0" w:line="240" w:lineRule="auto"/>
+        <w:rPr>
+          <w:rFonts w:ascii="Times New Roman" w:hAnsi="Times New Roman" w:cs="Times New Roman"/>
+          <w:sz w:val="24"/>
+          <w:szCs w:val="24"/>
+        </w:rPr>
+      </w:pPr>
+      <w:r>
+        <w:rPr>
+          <w:rFonts w:ascii="Times New Roman" w:hAnsi="Times New Roman" w:cs="Times New Roman"/>
+          <w:sz w:val="24"/>
+          <w:szCs w:val="24"/>
+        </w:rPr>
+        <w:t xml:space="preserve">If you want to include a URL in your task, you need to </w:t>
+      </w:r>
+      <w:r>
+        <w:rPr>
+          <w:rFonts w:ascii="Times New Roman" w:hAnsi="Times New Roman" w:cs="Times New Roman"/>
+          <w:sz w:val="24"/>
+          <w:szCs w:val="24"/>
+        </w:rPr>
+        <w:t>surround it with:</w:t>
+      </w:r>
+    </w:p>
+    <w:p>
+      <w:pPr>
+        <w:spacing w:after="0" w:line="240" w:lineRule="auto"/>
+        <w:rPr>
+          <w:rFonts w:ascii="Times New Roman" w:hAnsi="Times New Roman" w:cs="Times New Roman"/>
+          <w:sz w:val="24"/>
+          <w:szCs w:val="24"/>
+        </w:rPr>
+      </w:pPr>
+    </w:p>
+    <w:p>
+      <w:pPr>
+        <w:spacing w:after="0" w:line="240" w:lineRule="auto"/>
+        <w:rPr>
+          <w:rFonts w:ascii="Times New Roman" w:hAnsi="Times New Roman" w:cs="Times New Roman"/>
+          <w:b/>
+          <w:sz w:val="24"/>
+          <w:szCs w:val="24"/>
+        </w:rPr>
+      </w:pPr>
+      <w:proofErr w:type="gramStart"/>
+      <w:r>
+        <w:rPr>
+          <w:rFonts w:ascii="Times New Roman" w:hAnsi="Times New Roman" w:cs="Times New Roman"/>
+          <w:sz w:val="24"/>
+          <w:szCs w:val="24"/>
+          <w:highlight w:val="yellow"/>
+        </w:rPr>
+        <w:t>&lt;![</w:t>
+      </w:r>
+      <w:proofErr w:type="spellStart"/>
+      <w:proofErr w:type="gramEnd"/>
+      <w:r>
+        <w:rPr>
+          <w:rFonts w:ascii="Times New Roman" w:hAnsi="Times New Roman" w:cs="Times New Roman"/>
+          <w:sz w:val="24"/>
+          <w:szCs w:val="24"/>
+          <w:highlight w:val="yellow"/>
+        </w:rPr>
+        <w:t>CDATA</w:t>
+      </w:r>
+      <w:proofErr w:type="spellEnd"/>
+      <w:r>
+        <w:rPr>
+          <w:rFonts w:ascii="Times New Roman" w:hAnsi="Times New Roman" w:cs="Times New Roman"/>
+          <w:sz w:val="24"/>
+          <w:szCs w:val="24"/>
+          <w:highlight w:val="yellow"/>
+        </w:rPr>
+        <w:t>[</w:t>
+      </w:r>
+      <w:r>
+        <w:rPr>
+          <w:rFonts w:ascii="Times New Roman" w:hAnsi="Times New Roman" w:cs="Times New Roman"/>
+          <w:sz w:val="24"/>
+          <w:szCs w:val="24"/>
+        </w:rPr>
+        <w:tab/>
+        <w:t>and</w:t>
+      </w:r>
+      <w:r>
+        <w:rPr>
+          <w:rFonts w:ascii="Times New Roman" w:hAnsi="Times New Roman" w:cs="Times New Roman"/>
+          <w:sz w:val="24"/>
+          <w:szCs w:val="24"/>
+        </w:rPr>
+        <w:tab/>
+      </w:r>
+      <w:r>
+        <w:rPr>
+          <w:rFonts w:ascii="Times New Roman" w:hAnsi="Times New Roman" w:cs="Times New Roman"/>
+          <w:sz w:val="24"/>
+          <w:szCs w:val="24"/>
+          <w:highlight w:val="yellow"/>
+        </w:rPr>
+        <w:t>]]&gt;</w:t>
+      </w:r>
+    </w:p>
+    <w:p>
+      <w:pPr>
+        <w:spacing w:after="0" w:line="240" w:lineRule="auto"/>
+        <w:rPr>
+          <w:rFonts w:ascii="Times New Roman" w:hAnsi="Times New Roman" w:cs="Times New Roman"/>
+          <w:sz w:val="24"/>
+          <w:szCs w:val="24"/>
+        </w:rPr>
+      </w:pPr>
+    </w:p>
+    <w:p>
+      <w:pPr>
+        <w:spacing w:after="0" w:line="240" w:lineRule="auto"/>
+        <w:rPr>
+          <w:rFonts w:ascii="Times New Roman" w:hAnsi="Times New Roman" w:cs="Times New Roman"/>
+          <w:sz w:val="24"/>
+          <w:szCs w:val="24"/>
+        </w:rPr>
+      </w:pPr>
+      <w:r>
+        <w:rPr>
+          <w:rFonts w:ascii="Times New Roman" w:hAnsi="Times New Roman" w:cs="Times New Roman"/>
+          <w:sz w:val="24"/>
+          <w:szCs w:val="24"/>
+        </w:rPr>
+        <w:t xml:space="preserve">For example, if your URL is </w:t>
+      </w:r>
+      <w:hyperlink r:id="rId11" w:history="1">
+        <w:r>
+          <w:rPr>
+            <w:rStyle w:val="Hyperlink"/>
+            <w:rFonts w:ascii="Times New Roman" w:hAnsi="Times New Roman" w:cs="Times New Roman"/>
+            <w:sz w:val="24"/>
+            <w:szCs w:val="24"/>
+          </w:rPr>
+          <w:t>https://my.space.com/personal/my_name/page.aspx?param1=abc</w:t>
+        </w:r>
+      </w:hyperlink>
+    </w:p>
+    <w:p>
+      <w:pPr>
+        <w:spacing w:after="0" w:line="240" w:lineRule="auto"/>
+        <w:rPr>
+          <w:rFonts w:ascii="Times New Roman" w:hAnsi="Times New Roman" w:cs="Times New Roman"/>
+          <w:sz w:val="24"/>
+          <w:szCs w:val="24"/>
+        </w:rPr>
+      </w:pPr>
+      <w:r>
+        <w:rPr>
+          <w:rFonts w:ascii="Times New Roman" w:hAnsi="Times New Roman" w:cs="Times New Roman"/>
+          <w:sz w:val="24"/>
+          <w:szCs w:val="24"/>
+        </w:rPr>
+        <w:t xml:space="preserve">and you want to add some </w:t>
+      </w:r>
+      <w:r>
+        <w:rPr>
+          <w:rFonts w:ascii="Times New Roman" w:hAnsi="Times New Roman" w:cs="Times New Roman"/>
+          <w:sz w:val="24"/>
+          <w:szCs w:val="24"/>
+        </w:rPr>
+        <w:t xml:space="preserve">optional </w:t>
+      </w:r>
+      <w:r>
+        <w:rPr>
+          <w:rFonts w:ascii="Times New Roman" w:hAnsi="Times New Roman" w:cs="Times New Roman"/>
+          <w:sz w:val="24"/>
+          <w:szCs w:val="24"/>
+        </w:rPr>
+        <w:t>text in additional to the URL for your task, such as “Here is my URL: “</w:t>
+      </w:r>
+    </w:p>
+    <w:p>
+      <w:pPr>
+        <w:spacing w:after="0" w:line="240" w:lineRule="auto"/>
+        <w:rPr>
+          <w:rFonts w:ascii="Times New Roman" w:hAnsi="Times New Roman" w:cs="Times New Roman"/>
+          <w:sz w:val="24"/>
+          <w:szCs w:val="24"/>
+        </w:rPr>
+      </w:pPr>
+      <w:r>
+        <w:rPr>
+          <w:rFonts w:ascii="Times New Roman" w:hAnsi="Times New Roman" w:cs="Times New Roman"/>
+          <w:sz w:val="24"/>
+          <w:szCs w:val="24"/>
+        </w:rPr>
+        <w:t>then it would look like this with the delimiters highlighted below for clarity:</w:t>
+      </w:r>
+    </w:p>
+    <w:p>
+      <w:pPr>
+        <w:spacing w:after="0" w:line="240" w:lineRule="auto"/>
+        <w:rPr>
+          <w:rFonts w:ascii="Times New Roman" w:hAnsi="Times New Roman" w:cs="Times New Roman"/>
+          <w:sz w:val="24"/>
+          <w:szCs w:val="24"/>
+        </w:rPr>
+      </w:pPr>
+    </w:p>
+    <w:p>
+      <w:pPr>
+        <w:spacing w:after="0" w:line="240" w:lineRule="auto"/>
+        <w:rPr>
+          <w:rFonts w:ascii="Times New Roman" w:hAnsi="Times New Roman" w:cs="Times New Roman"/>
+        </w:rPr>
+      </w:pPr>
+      <w:r>
+        <w:rPr>
+          <w:rFonts w:ascii="Times New Roman" w:hAnsi="Times New Roman" w:cs="Times New Roman"/>
+        </w:rPr>
+        <w:t>&lt;Task&gt;</w:t>
+      </w:r>
+      <w:r>
+        <w:rPr>
+          <w:rFonts w:ascii="Times New Roman" w:hAnsi="Times New Roman" w:cs="Times New Roman"/>
+          <w:highlight w:val="yellow"/>
+        </w:rPr>
+        <w:t>&lt;![</w:t>
+      </w:r>
+      <w:proofErr w:type="spellStart"/>
+      <w:r>
+        <w:rPr>
+          <w:rFonts w:ascii="Times New Roman" w:hAnsi="Times New Roman" w:cs="Times New Roman"/>
+          <w:highlight w:val="yellow"/>
+        </w:rPr>
+        <w:t>CDATA</w:t>
+      </w:r>
+      <w:proofErr w:type="spellEnd"/>
+      <w:r>
+        <w:rPr>
+          <w:rFonts w:ascii="Times New Roman" w:hAnsi="Times New Roman" w:cs="Times New Roman"/>
+          <w:highlight w:val="yellow"/>
+        </w:rPr>
+        <w:t>[</w:t>
+      </w:r>
+      <w:r>
+        <w:rPr>
+          <w:rFonts w:ascii="Times New Roman" w:hAnsi="Times New Roman" w:cs="Times New Roman"/>
+        </w:rPr>
+        <w:t xml:space="preserve">Here is my URL: </w:t>
+      </w:r>
+      <w:hyperlink r:id="rId12" w:history="1">
+        <w:r>
+          <w:rPr>
+            <w:rStyle w:val="Hyperlink"/>
+            <w:rFonts w:ascii="Times New Roman" w:hAnsi="Times New Roman" w:cs="Times New Roman"/>
+          </w:rPr>
+          <w:t>https://my.space.com/personal/my_name/page.aspx?param1=abc</w:t>
+        </w:r>
+        <w:r>
+          <w:rPr>
+            <w:rStyle w:val="Hyperlink"/>
+            <w:rFonts w:ascii="Times New Roman" w:hAnsi="Times New Roman" w:cs="Times New Roman"/>
+            <w:highlight w:val="yellow"/>
+          </w:rPr>
+          <w:t>]]&gt;</w:t>
+        </w:r>
+        <w:r>
+          <w:rPr>
+            <w:rStyle w:val="Hyperlink"/>
+            <w:rFonts w:ascii="Times New Roman" w:hAnsi="Times New Roman" w:cs="Times New Roman"/>
+          </w:rPr>
+          <w:t>&lt;/Task</w:t>
+        </w:r>
+      </w:hyperlink>
+      <w:r>
+        <w:rPr>
+          <w:rFonts w:ascii="Times New Roman" w:hAnsi="Times New Roman" w:cs="Times New Roman"/>
+        </w:rPr>
+        <w:t>&gt;</w:t>
+      </w:r>
+    </w:p>
+    <w:p>
+      <w:pPr>
         <w:pStyle w:val="Heading1"/>
       </w:pPr>
-      <w:bookmarkStart w:id="17" w:name="_Toc438021280"/>
+      <w:bookmarkStart w:id="18" w:name="_Toc439158984"/>
       <w:r>
         <w:t xml:space="preserve">Log files </w:t>
       </w:r>
@@ -5632,7 +6081,7 @@
       <w:r>
         <w:t>if something goes wrong</w:t>
       </w:r>
-      <w:bookmarkEnd w:id="17"/>
+      <w:bookmarkEnd w:id="18"/>
     </w:p>
     <w:p>
       <w:pPr>
@@ -5892,11 +6341,12 @@
       <w:pPr>
         <w:pStyle w:val="Heading1"/>
       </w:pPr>
-      <w:bookmarkStart w:id="18" w:name="_Toc438021281"/>
-      <w:r>
+      <w:bookmarkStart w:id="19" w:name="_Toc439158985"/>
+      <w:r>
+        <w:lastRenderedPageBreak/>
         <w:t>Changing between Production Mode and Test Mode</w:t>
       </w:r>
-      <w:bookmarkEnd w:id="18"/>
+      <w:bookmarkEnd w:id="19"/>
     </w:p>
     <w:p>
       <w:pPr>
@@ -6220,11 +6670,11 @@
       <w:pPr>
         <w:pStyle w:val="Heading2"/>
       </w:pPr>
-      <w:bookmarkStart w:id="19" w:name="_Toc438021282"/>
+      <w:bookmarkStart w:id="20" w:name="_Toc439158986"/>
       <w:r>
         <w:t>Databases/Servers Used</w:t>
       </w:r>
-      <w:bookmarkEnd w:id="19"/>
+      <w:bookmarkEnd w:id="20"/>
     </w:p>
     <w:p>
       <w:pPr>
@@ -6366,7 +6816,7 @@
       </w:r>
     </w:p>
     <w:sectPr>
-      <w:footerReference w:type="default" r:id="rId11"/>
+      <w:footerReference w:type="default" r:id="rId13"/>
       <w:pgSz w:w="12240" w:h="15840"/>
       <w:pgMar w:top="720" w:right="720" w:bottom="720" w:left="720" w:header="720" w:footer="720" w:gutter="0"/>
       <w:cols w:space="720"/>
@@ -8143,6 +8593,28 @@
       <w:szCs w:val="26"/>
     </w:rPr>
   </w:style>
+  <w:style w:type="paragraph" w:styleId="Heading3">
+    <w:name w:val="heading 3"/>
+    <w:basedOn w:val="Normal"/>
+    <w:next w:val="Normal"/>
+    <w:link w:val="Heading3Char"/>
+    <w:uiPriority w:val="9"/>
+    <w:unhideWhenUsed/>
+    <w:qFormat/>
+    <w:rsid w:val="00C539B3"/>
+    <w:pPr>
+      <w:keepNext/>
+      <w:keepLines/>
+      <w:spacing w:before="40" w:after="0"/>
+      <w:outlineLvl w:val="2"/>
+    </w:pPr>
+    <w:rPr>
+      <w:rFonts w:asciiTheme="majorHAnsi" w:eastAsiaTheme="majorEastAsia" w:hAnsiTheme="majorHAnsi" w:cstheme="majorBidi"/>
+      <w:color w:val="1F4D78" w:themeColor="accent1" w:themeShade="7F"/>
+      <w:sz w:val="24"/>
+      <w:szCs w:val="24"/>
+    </w:rPr>
+  </w:style>
   <w:style w:type="character" w:default="1" w:styleId="DefaultParagraphFont">
     <w:name w:val="Default Paragraph Font"/>
     <w:uiPriority w:val="1"/>
@@ -8339,6 +8811,19 @@
     <w:link w:val="Footer"/>
     <w:uiPriority w:val="99"/>
     <w:rsid w:val="005D6234"/>
+  </w:style>
+  <w:style w:type="character" w:customStyle="1" w:styleId="Heading3Char">
+    <w:name w:val="Heading 3 Char"/>
+    <w:basedOn w:val="DefaultParagraphFont"/>
+    <w:link w:val="Heading3"/>
+    <w:uiPriority w:val="9"/>
+    <w:rsid w:val="00C539B3"/>
+    <w:rPr>
+      <w:rFonts w:asciiTheme="majorHAnsi" w:eastAsiaTheme="majorEastAsia" w:hAnsiTheme="majorHAnsi" w:cstheme="majorBidi"/>
+      <w:color w:val="1F4D78" w:themeColor="accent1" w:themeShade="7F"/>
+      <w:sz w:val="24"/>
+      <w:szCs w:val="24"/>
+    </w:rPr>
   </w:style>
 </w:styles>
 </file>
@@ -8609,7 +9094,7 @@
 </file>
 
 <file path=customXml/itemProps1.xml><?xml version="1.0" encoding="utf-8"?>
-<ds:datastoreItem xmlns:ds="http://schemas.openxmlformats.org/officeDocument/2006/customXml" ds:itemID="{A0CA8561-5D8E-403E-8C48-685B479BA1A2}">
+<ds:datastoreItem xmlns:ds="http://schemas.openxmlformats.org/officeDocument/2006/customXml" ds:itemID="{DC1167FB-A10B-40EF-A5DB-9128247B88FB}">
   <ds:schemaRefs>
     <ds:schemaRef ds:uri="http://schemas.openxmlformats.org/officeDocument/2006/bibliography"/>
   </ds:schemaRefs>

</xml_diff>

<commit_message>
Issue 520 AutoTickGen - Update the document to describe how to add a URL as a task including that only the URL should be in the delimiters; do the groundwork for turning the URL into a recognizable link when stored in the Oracle table; only do the groundwork and comment it out; prevent a single quote from being stored in the Oracle table
git-tfs-id: [http://vsfoundations2:8080/tfs/insiteonline]$/InsiteOnline 3.1/ConsoleUtilities;C3199
</commit_message>
<xml_diff>
--- a/AutoTickGen/AutoTickGen/AutoTickGen/AutoTickGen Tech and Users Doc.docx
+++ b/AutoTickGen/AutoTickGen/AutoTickGen/AutoTickGen Tech and Users Doc.docx
@@ -537,7 +537,23 @@
                 <w:sz w:val="24"/>
                 <w:szCs w:val="24"/>
               </w:rPr>
-              <w:t>12/29/2015</w:t>
+              <w:t>12/</w:t>
+            </w:r>
+            <w:r>
+              <w:rPr>
+                <w:rFonts w:ascii="Times New Roman" w:hAnsi="Times New Roman" w:cs="Times New Roman"/>
+                <w:sz w:val="24"/>
+                <w:szCs w:val="24"/>
+              </w:rPr>
+              <w:t>30</w:t>
+            </w:r>
+            <w:r>
+              <w:rPr>
+                <w:rFonts w:ascii="Times New Roman" w:hAnsi="Times New Roman" w:cs="Times New Roman"/>
+                <w:sz w:val="24"/>
+                <w:szCs w:val="24"/>
+              </w:rPr>
+              <w:t>/2015</w:t>
             </w:r>
           </w:p>
         </w:tc>
@@ -667,8 +683,6 @@
         </w:rPr>
       </w:pPr>
     </w:p>
-    <w:bookmarkStart w:id="0" w:name="_GoBack"/>
-    <w:bookmarkEnd w:id="0"/>
     <w:p>
       <w:pPr>
         <w:pStyle w:val="TOC1"/>
@@ -704,7 +718,7 @@
         </w:rPr>
         <w:fldChar w:fldCharType="separate"/>
       </w:r>
-      <w:hyperlink w:anchor="_Toc439158967" w:history="1">
+      <w:hyperlink w:anchor="_Toc439239814" w:history="1">
         <w:r>
           <w:rPr>
             <w:rStyle w:val="Hyperlink"/>
@@ -731,7 +745,7 @@
             <w:noProof/>
             <w:webHidden/>
           </w:rPr>
-          <w:instrText xml:space="preserve"> PAGEREF _Toc439158967 \h </w:instrText>
+          <w:instrText xml:space="preserve"> PAGEREF _Toc439239814 \h </w:instrText>
         </w:r>
         <w:r>
           <w:rPr>
@@ -773,7 +787,7 @@
           <w:noProof/>
         </w:rPr>
       </w:pPr>
-      <w:hyperlink w:anchor="_Toc439158968" w:history="1">
+      <w:hyperlink w:anchor="_Toc439239815" w:history="1">
         <w:r>
           <w:rPr>
             <w:rStyle w:val="Hyperlink"/>
@@ -800,7 +814,7 @@
             <w:noProof/>
             <w:webHidden/>
           </w:rPr>
-          <w:instrText xml:space="preserve"> PAGEREF _Toc439158968 \h </w:instrText>
+          <w:instrText xml:space="preserve"> PAGEREF _Toc439239815 \h </w:instrText>
         </w:r>
         <w:r>
           <w:rPr>
@@ -842,7 +856,7 @@
           <w:noProof/>
         </w:rPr>
       </w:pPr>
-      <w:hyperlink w:anchor="_Toc439158969" w:history="1">
+      <w:hyperlink w:anchor="_Toc439239816" w:history="1">
         <w:r>
           <w:rPr>
             <w:rStyle w:val="Hyperlink"/>
@@ -869,7 +883,7 @@
             <w:noProof/>
             <w:webHidden/>
           </w:rPr>
-          <w:instrText xml:space="preserve"> PAGEREF _Toc439158969 \h </w:instrText>
+          <w:instrText xml:space="preserve"> PAGEREF _Toc439239816 \h </w:instrText>
         </w:r>
         <w:r>
           <w:rPr>
@@ -911,7 +925,7 @@
           <w:noProof/>
         </w:rPr>
       </w:pPr>
-      <w:hyperlink w:anchor="_Toc439158970" w:history="1">
+      <w:hyperlink w:anchor="_Toc439239817" w:history="1">
         <w:r>
           <w:rPr>
             <w:rStyle w:val="Hyperlink"/>
@@ -938,7 +952,7 @@
             <w:noProof/>
             <w:webHidden/>
           </w:rPr>
-          <w:instrText xml:space="preserve"> PAGEREF _Toc439158970 \h </w:instrText>
+          <w:instrText xml:space="preserve"> PAGEREF _Toc439239817 \h </w:instrText>
         </w:r>
         <w:r>
           <w:rPr>
@@ -980,7 +994,7 @@
           <w:noProof/>
         </w:rPr>
       </w:pPr>
-      <w:hyperlink w:anchor="_Toc439158971" w:history="1">
+      <w:hyperlink w:anchor="_Toc439239818" w:history="1">
         <w:r>
           <w:rPr>
             <w:rStyle w:val="Hyperlink"/>
@@ -1007,7 +1021,7 @@
             <w:noProof/>
             <w:webHidden/>
           </w:rPr>
-          <w:instrText xml:space="preserve"> PAGEREF _Toc439158971 \h </w:instrText>
+          <w:instrText xml:space="preserve"> PAGEREF _Toc439239818 \h </w:instrText>
         </w:r>
         <w:r>
           <w:rPr>
@@ -1049,7 +1063,7 @@
           <w:noProof/>
         </w:rPr>
       </w:pPr>
-      <w:hyperlink w:anchor="_Toc439158972" w:history="1">
+      <w:hyperlink w:anchor="_Toc439239819" w:history="1">
         <w:r>
           <w:rPr>
             <w:rStyle w:val="Hyperlink"/>
@@ -1076,7 +1090,7 @@
             <w:noProof/>
             <w:webHidden/>
           </w:rPr>
-          <w:instrText xml:space="preserve"> PAGEREF _Toc439158972 \h </w:instrText>
+          <w:instrText xml:space="preserve"> PAGEREF _Toc439239819 \h </w:instrText>
         </w:r>
         <w:r>
           <w:rPr>
@@ -1118,7 +1132,7 @@
           <w:noProof/>
         </w:rPr>
       </w:pPr>
-      <w:hyperlink w:anchor="_Toc439158973" w:history="1">
+      <w:hyperlink w:anchor="_Toc439239820" w:history="1">
         <w:r>
           <w:rPr>
             <w:rStyle w:val="Hyperlink"/>
@@ -1145,7 +1159,7 @@
             <w:noProof/>
             <w:webHidden/>
           </w:rPr>
-          <w:instrText xml:space="preserve"> PAGEREF _Toc439158973 \h </w:instrText>
+          <w:instrText xml:space="preserve"> PAGEREF _Toc439239820 \h </w:instrText>
         </w:r>
         <w:r>
           <w:rPr>
@@ -1187,7 +1201,7 @@
           <w:noProof/>
         </w:rPr>
       </w:pPr>
-      <w:hyperlink w:anchor="_Toc439158974" w:history="1">
+      <w:hyperlink w:anchor="_Toc439239821" w:history="1">
         <w:r>
           <w:rPr>
             <w:rStyle w:val="Hyperlink"/>
@@ -1214,7 +1228,7 @@
             <w:noProof/>
             <w:webHidden/>
           </w:rPr>
-          <w:instrText xml:space="preserve"> PAGEREF _Toc439158974 \h </w:instrText>
+          <w:instrText xml:space="preserve"> PAGEREF _Toc439239821 \h </w:instrText>
         </w:r>
         <w:r>
           <w:rPr>
@@ -1256,7 +1270,7 @@
           <w:noProof/>
         </w:rPr>
       </w:pPr>
-      <w:hyperlink w:anchor="_Toc439158975" w:history="1">
+      <w:hyperlink w:anchor="_Toc439239822" w:history="1">
         <w:r>
           <w:rPr>
             <w:rStyle w:val="Hyperlink"/>
@@ -1283,7 +1297,7 @@
             <w:noProof/>
             <w:webHidden/>
           </w:rPr>
-          <w:instrText xml:space="preserve"> PAGEREF _Toc439158975 \h </w:instrText>
+          <w:instrText xml:space="preserve"> PAGEREF _Toc439239822 \h </w:instrText>
         </w:r>
         <w:r>
           <w:rPr>
@@ -1325,7 +1339,7 @@
           <w:noProof/>
         </w:rPr>
       </w:pPr>
-      <w:hyperlink w:anchor="_Toc439158976" w:history="1">
+      <w:hyperlink w:anchor="_Toc439239823" w:history="1">
         <w:r>
           <w:rPr>
             <w:rStyle w:val="Hyperlink"/>
@@ -1352,7 +1366,7 @@
             <w:noProof/>
             <w:webHidden/>
           </w:rPr>
-          <w:instrText xml:space="preserve"> PAGEREF _Toc439158976 \h </w:instrText>
+          <w:instrText xml:space="preserve"> PAGEREF _Toc439239823 \h </w:instrText>
         </w:r>
         <w:r>
           <w:rPr>
@@ -1394,7 +1408,7 @@
           <w:noProof/>
         </w:rPr>
       </w:pPr>
-      <w:hyperlink w:anchor="_Toc439158977" w:history="1">
+      <w:hyperlink w:anchor="_Toc439239824" w:history="1">
         <w:r>
           <w:rPr>
             <w:rStyle w:val="Hyperlink"/>
@@ -1421,7 +1435,7 @@
             <w:noProof/>
             <w:webHidden/>
           </w:rPr>
-          <w:instrText xml:space="preserve"> PAGEREF _Toc439158977 \h </w:instrText>
+          <w:instrText xml:space="preserve"> PAGEREF _Toc439239824 \h </w:instrText>
         </w:r>
         <w:r>
           <w:rPr>
@@ -1463,7 +1477,7 @@
           <w:noProof/>
         </w:rPr>
       </w:pPr>
-      <w:hyperlink w:anchor="_Toc439158978" w:history="1">
+      <w:hyperlink w:anchor="_Toc439239825" w:history="1">
         <w:r>
           <w:rPr>
             <w:rStyle w:val="Hyperlink"/>
@@ -1490,7 +1504,7 @@
             <w:noProof/>
             <w:webHidden/>
           </w:rPr>
-          <w:instrText xml:space="preserve"> PAGEREF _Toc439158978 \h </w:instrText>
+          <w:instrText xml:space="preserve"> PAGEREF _Toc439239825 \h </w:instrText>
         </w:r>
         <w:r>
           <w:rPr>
@@ -1532,7 +1546,7 @@
           <w:noProof/>
         </w:rPr>
       </w:pPr>
-      <w:hyperlink w:anchor="_Toc439158979" w:history="1">
+      <w:hyperlink w:anchor="_Toc439239826" w:history="1">
         <w:r>
           <w:rPr>
             <w:rStyle w:val="Hyperlink"/>
@@ -1559,7 +1573,7 @@
             <w:noProof/>
             <w:webHidden/>
           </w:rPr>
-          <w:instrText xml:space="preserve"> PAGEREF _Toc439158979 \h </w:instrText>
+          <w:instrText xml:space="preserve"> PAGEREF _Toc439239826 \h </w:instrText>
         </w:r>
         <w:r>
           <w:rPr>
@@ -1601,7 +1615,7 @@
           <w:noProof/>
         </w:rPr>
       </w:pPr>
-      <w:hyperlink w:anchor="_Toc439158980" w:history="1">
+      <w:hyperlink w:anchor="_Toc439239827" w:history="1">
         <w:r>
           <w:rPr>
             <w:rStyle w:val="Hyperlink"/>
@@ -1628,7 +1642,7 @@
             <w:noProof/>
             <w:webHidden/>
           </w:rPr>
-          <w:instrText xml:space="preserve"> PAGEREF _Toc439158980 \h </w:instrText>
+          <w:instrText xml:space="preserve"> PAGEREF _Toc439239827 \h </w:instrText>
         </w:r>
         <w:r>
           <w:rPr>
@@ -1670,7 +1684,7 @@
           <w:noProof/>
         </w:rPr>
       </w:pPr>
-      <w:hyperlink w:anchor="_Toc439158981" w:history="1">
+      <w:hyperlink w:anchor="_Toc439239828" w:history="1">
         <w:r>
           <w:rPr>
             <w:rStyle w:val="Hyperlink"/>
@@ -1697,7 +1711,7 @@
             <w:noProof/>
             <w:webHidden/>
           </w:rPr>
-          <w:instrText xml:space="preserve"> PAGEREF _Toc439158981 \h </w:instrText>
+          <w:instrText xml:space="preserve"> PAGEREF _Toc439239828 \h </w:instrText>
         </w:r>
         <w:r>
           <w:rPr>
@@ -1739,7 +1753,7 @@
           <w:noProof/>
         </w:rPr>
       </w:pPr>
-      <w:hyperlink w:anchor="_Toc439158982" w:history="1">
+      <w:hyperlink w:anchor="_Toc439239829" w:history="1">
         <w:r>
           <w:rPr>
             <w:rStyle w:val="Hyperlink"/>
@@ -1766,7 +1780,7 @@
             <w:noProof/>
             <w:webHidden/>
           </w:rPr>
-          <w:instrText xml:space="preserve"> PAGEREF _Toc439158982 \h </w:instrText>
+          <w:instrText xml:space="preserve"> PAGEREF _Toc439239829 \h </w:instrText>
         </w:r>
         <w:r>
           <w:rPr>
@@ -1808,13 +1822,27 @@
           <w:noProof/>
         </w:rPr>
       </w:pPr>
-      <w:hyperlink w:anchor="_Toc439158983" w:history="1">
+      <w:hyperlink w:anchor="_Toc439239830" w:history="1">
         <w:r>
           <w:rPr>
             <w:rStyle w:val="Hyperlink"/>
             <w:noProof/>
           </w:rPr>
-          <w:t>Include a URL in a Task</w:t>
+          <w:t xml:space="preserve">Include a </w:t>
+        </w:r>
+        <w:r>
+          <w:rPr>
+            <w:rStyle w:val="Hyperlink"/>
+            <w:noProof/>
+          </w:rPr>
+          <w:t>U</w:t>
+        </w:r>
+        <w:r>
+          <w:rPr>
+            <w:rStyle w:val="Hyperlink"/>
+            <w:noProof/>
+          </w:rPr>
+          <w:t>RL in a Task</w:t>
         </w:r>
         <w:r>
           <w:rPr>
@@ -1835,7 +1863,7 @@
             <w:noProof/>
             <w:webHidden/>
           </w:rPr>
-          <w:instrText xml:space="preserve"> PAGEREF _Toc439158983 \h </w:instrText>
+          <w:instrText xml:space="preserve"> PAGEREF _Toc439239830 \h </w:instrText>
         </w:r>
         <w:r>
           <w:rPr>
@@ -1877,7 +1905,7 @@
           <w:noProof/>
         </w:rPr>
       </w:pPr>
-      <w:hyperlink w:anchor="_Toc439158984" w:history="1">
+      <w:hyperlink w:anchor="_Toc439239831" w:history="1">
         <w:r>
           <w:rPr>
             <w:rStyle w:val="Hyperlink"/>
@@ -1904,7 +1932,7 @@
             <w:noProof/>
             <w:webHidden/>
           </w:rPr>
-          <w:instrText xml:space="preserve"> PAGEREF _Toc439158984 \h </w:instrText>
+          <w:instrText xml:space="preserve"> PAGEREF _Toc439239831 \h </w:instrText>
         </w:r>
         <w:r>
           <w:rPr>
@@ -1946,7 +1974,7 @@
           <w:noProof/>
         </w:rPr>
       </w:pPr>
-      <w:hyperlink w:anchor="_Toc439158985" w:history="1">
+      <w:hyperlink w:anchor="_Toc439239832" w:history="1">
         <w:r>
           <w:rPr>
             <w:rStyle w:val="Hyperlink"/>
@@ -1973,7 +2001,7 @@
             <w:noProof/>
             <w:webHidden/>
           </w:rPr>
-          <w:instrText xml:space="preserve"> PAGEREF _Toc439158985 \h </w:instrText>
+          <w:instrText xml:space="preserve"> PAGEREF _Toc439239832 \h </w:instrText>
         </w:r>
         <w:r>
           <w:rPr>
@@ -2015,7 +2043,7 @@
           <w:noProof/>
         </w:rPr>
       </w:pPr>
-      <w:hyperlink w:anchor="_Toc439158986" w:history="1">
+      <w:hyperlink w:anchor="_Toc439239833" w:history="1">
         <w:r>
           <w:rPr>
             <w:rStyle w:val="Hyperlink"/>
@@ -2042,7 +2070,7 @@
             <w:noProof/>
             <w:webHidden/>
           </w:rPr>
-          <w:instrText xml:space="preserve"> PAGEREF _Toc439158986 \h </w:instrText>
+          <w:instrText xml:space="preserve"> PAGEREF _Toc439239833 \h </w:instrText>
         </w:r>
         <w:r>
           <w:rPr>
@@ -2095,11 +2123,11 @@
       <w:pPr>
         <w:pStyle w:val="Heading1"/>
       </w:pPr>
-      <w:bookmarkStart w:id="1" w:name="_Toc439158967"/>
+      <w:bookmarkStart w:id="0" w:name="_Toc439239814"/>
       <w:r>
         <w:t>Purpose</w:t>
       </w:r>
-      <w:bookmarkEnd w:id="1"/>
+      <w:bookmarkEnd w:id="0"/>
     </w:p>
     <w:p>
       <w:pPr>
@@ -2187,22 +2215,22 @@
       <w:pPr>
         <w:pStyle w:val="Heading1"/>
       </w:pPr>
-      <w:bookmarkStart w:id="2" w:name="_Toc439158968"/>
+      <w:bookmarkStart w:id="1" w:name="_Toc439239815"/>
       <w:r>
         <w:lastRenderedPageBreak/>
         <w:t>Location</w:t>
       </w:r>
+      <w:bookmarkEnd w:id="1"/>
+    </w:p>
+    <w:p>
+      <w:pPr>
+        <w:pStyle w:val="Heading2"/>
+      </w:pPr>
+      <w:bookmarkStart w:id="2" w:name="_Toc439239816"/>
+      <w:r>
+        <w:t>Run Location</w:t>
+      </w:r>
       <w:bookmarkEnd w:id="2"/>
-    </w:p>
-    <w:p>
-      <w:pPr>
-        <w:pStyle w:val="Heading2"/>
-      </w:pPr>
-      <w:bookmarkStart w:id="3" w:name="_Toc439158969"/>
-      <w:r>
-        <w:t>Run Location</w:t>
-      </w:r>
-      <w:bookmarkEnd w:id="3"/>
     </w:p>
     <w:p>
       <w:pPr>
@@ -2302,123 +2330,123 @@
       <w:pPr>
         <w:pStyle w:val="Heading2"/>
       </w:pPr>
-      <w:bookmarkStart w:id="4" w:name="_Toc439158970"/>
+      <w:bookmarkStart w:id="3" w:name="_Toc439239817"/>
       <w:r>
         <w:t>Source Code Location</w:t>
       </w:r>
+      <w:bookmarkEnd w:id="3"/>
+    </w:p>
+    <w:p>
+      <w:pPr>
+        <w:spacing w:after="0" w:line="240" w:lineRule="auto"/>
+        <w:rPr>
+          <w:rFonts w:ascii="Times New Roman" w:hAnsi="Times New Roman" w:cs="Times New Roman"/>
+          <w:sz w:val="24"/>
+          <w:szCs w:val="24"/>
+        </w:rPr>
+      </w:pPr>
+      <w:proofErr w:type="spellStart"/>
+      <w:r>
+        <w:rPr>
+          <w:rFonts w:ascii="Times New Roman" w:hAnsi="Times New Roman" w:cs="Times New Roman"/>
+          <w:sz w:val="24"/>
+          <w:szCs w:val="24"/>
+        </w:rPr>
+        <w:t>Vsfoundataions</w:t>
+      </w:r>
+      <w:proofErr w:type="spellEnd"/>
+      <w:r>
+        <w:rPr>
+          <w:rFonts w:ascii="Times New Roman" w:hAnsi="Times New Roman" w:cs="Times New Roman"/>
+          <w:sz w:val="24"/>
+          <w:szCs w:val="24"/>
+        </w:rPr>
+        <w:t>\</w:t>
+      </w:r>
+      <w:proofErr w:type="spellStart"/>
+      <w:r>
+        <w:rPr>
+          <w:rFonts w:ascii="Times New Roman" w:hAnsi="Times New Roman" w:cs="Times New Roman"/>
+          <w:sz w:val="24"/>
+          <w:szCs w:val="24"/>
+        </w:rPr>
+        <w:t>InsiteOnline</w:t>
+      </w:r>
+      <w:proofErr w:type="spellEnd"/>
+    </w:p>
+    <w:p>
+      <w:pPr>
+        <w:spacing w:after="0" w:line="240" w:lineRule="auto"/>
+        <w:rPr>
+          <w:rFonts w:ascii="Times New Roman" w:hAnsi="Times New Roman" w:cs="Times New Roman"/>
+          <w:sz w:val="24"/>
+          <w:szCs w:val="24"/>
+        </w:rPr>
+      </w:pPr>
+      <w:proofErr w:type="spellStart"/>
+      <w:r>
+        <w:rPr>
+          <w:rFonts w:ascii="Times New Roman" w:hAnsi="Times New Roman" w:cs="Times New Roman"/>
+          <w:sz w:val="24"/>
+          <w:szCs w:val="24"/>
+        </w:rPr>
+        <w:t>InsiteOnline</w:t>
+      </w:r>
+      <w:proofErr w:type="spellEnd"/>
+      <w:r>
+        <w:rPr>
+          <w:rFonts w:ascii="Times New Roman" w:hAnsi="Times New Roman" w:cs="Times New Roman"/>
+          <w:sz w:val="24"/>
+          <w:szCs w:val="24"/>
+        </w:rPr>
+        <w:t xml:space="preserve"> 3.1\</w:t>
+      </w:r>
+      <w:proofErr w:type="spellStart"/>
+      <w:r>
+        <w:rPr>
+          <w:rFonts w:ascii="Times New Roman" w:hAnsi="Times New Roman" w:cs="Times New Roman"/>
+          <w:sz w:val="24"/>
+          <w:szCs w:val="24"/>
+        </w:rPr>
+        <w:t>ConsoleUtilities</w:t>
+      </w:r>
+      <w:proofErr w:type="spellEnd"/>
+      <w:r>
+        <w:rPr>
+          <w:rFonts w:ascii="Times New Roman" w:hAnsi="Times New Roman" w:cs="Times New Roman"/>
+          <w:sz w:val="24"/>
+          <w:szCs w:val="24"/>
+        </w:rPr>
+        <w:t>\</w:t>
+      </w:r>
+      <w:proofErr w:type="spellStart"/>
+      <w:r>
+        <w:rPr>
+          <w:rFonts w:ascii="Times New Roman" w:hAnsi="Times New Roman" w:cs="Times New Roman"/>
+          <w:sz w:val="24"/>
+          <w:szCs w:val="24"/>
+        </w:rPr>
+        <w:t>AutoTickGen</w:t>
+      </w:r>
+      <w:proofErr w:type="spellEnd"/>
+    </w:p>
+    <w:p>
+      <w:pPr>
+        <w:pStyle w:val="Heading1"/>
+      </w:pPr>
+      <w:bookmarkStart w:id="4" w:name="_Toc439239818"/>
+      <w:r>
+        <w:t xml:space="preserve">How to change information for a ticket that </w:t>
+      </w:r>
+      <w:proofErr w:type="spellStart"/>
+      <w:r>
+        <w:t>AutoTickGen</w:t>
+      </w:r>
+      <w:proofErr w:type="spellEnd"/>
+      <w:r>
+        <w:t xml:space="preserve"> already creates daily</w:t>
+      </w:r>
       <w:bookmarkEnd w:id="4"/>
-    </w:p>
-    <w:p>
-      <w:pPr>
-        <w:spacing w:after="0" w:line="240" w:lineRule="auto"/>
-        <w:rPr>
-          <w:rFonts w:ascii="Times New Roman" w:hAnsi="Times New Roman" w:cs="Times New Roman"/>
-          <w:sz w:val="24"/>
-          <w:szCs w:val="24"/>
-        </w:rPr>
-      </w:pPr>
-      <w:proofErr w:type="spellStart"/>
-      <w:r>
-        <w:rPr>
-          <w:rFonts w:ascii="Times New Roman" w:hAnsi="Times New Roman" w:cs="Times New Roman"/>
-          <w:sz w:val="24"/>
-          <w:szCs w:val="24"/>
-        </w:rPr>
-        <w:t>Vsfoundataions</w:t>
-      </w:r>
-      <w:proofErr w:type="spellEnd"/>
-      <w:r>
-        <w:rPr>
-          <w:rFonts w:ascii="Times New Roman" w:hAnsi="Times New Roman" w:cs="Times New Roman"/>
-          <w:sz w:val="24"/>
-          <w:szCs w:val="24"/>
-        </w:rPr>
-        <w:t>\</w:t>
-      </w:r>
-      <w:proofErr w:type="spellStart"/>
-      <w:r>
-        <w:rPr>
-          <w:rFonts w:ascii="Times New Roman" w:hAnsi="Times New Roman" w:cs="Times New Roman"/>
-          <w:sz w:val="24"/>
-          <w:szCs w:val="24"/>
-        </w:rPr>
-        <w:t>InsiteOnline</w:t>
-      </w:r>
-      <w:proofErr w:type="spellEnd"/>
-    </w:p>
-    <w:p>
-      <w:pPr>
-        <w:spacing w:after="0" w:line="240" w:lineRule="auto"/>
-        <w:rPr>
-          <w:rFonts w:ascii="Times New Roman" w:hAnsi="Times New Roman" w:cs="Times New Roman"/>
-          <w:sz w:val="24"/>
-          <w:szCs w:val="24"/>
-        </w:rPr>
-      </w:pPr>
-      <w:proofErr w:type="spellStart"/>
-      <w:r>
-        <w:rPr>
-          <w:rFonts w:ascii="Times New Roman" w:hAnsi="Times New Roman" w:cs="Times New Roman"/>
-          <w:sz w:val="24"/>
-          <w:szCs w:val="24"/>
-        </w:rPr>
-        <w:t>InsiteOnline</w:t>
-      </w:r>
-      <w:proofErr w:type="spellEnd"/>
-      <w:r>
-        <w:rPr>
-          <w:rFonts w:ascii="Times New Roman" w:hAnsi="Times New Roman" w:cs="Times New Roman"/>
-          <w:sz w:val="24"/>
-          <w:szCs w:val="24"/>
-        </w:rPr>
-        <w:t xml:space="preserve"> 3.1\</w:t>
-      </w:r>
-      <w:proofErr w:type="spellStart"/>
-      <w:r>
-        <w:rPr>
-          <w:rFonts w:ascii="Times New Roman" w:hAnsi="Times New Roman" w:cs="Times New Roman"/>
-          <w:sz w:val="24"/>
-          <w:szCs w:val="24"/>
-        </w:rPr>
-        <w:t>ConsoleUtilities</w:t>
-      </w:r>
-      <w:proofErr w:type="spellEnd"/>
-      <w:r>
-        <w:rPr>
-          <w:rFonts w:ascii="Times New Roman" w:hAnsi="Times New Roman" w:cs="Times New Roman"/>
-          <w:sz w:val="24"/>
-          <w:szCs w:val="24"/>
-        </w:rPr>
-        <w:t>\</w:t>
-      </w:r>
-      <w:proofErr w:type="spellStart"/>
-      <w:r>
-        <w:rPr>
-          <w:rFonts w:ascii="Times New Roman" w:hAnsi="Times New Roman" w:cs="Times New Roman"/>
-          <w:sz w:val="24"/>
-          <w:szCs w:val="24"/>
-        </w:rPr>
-        <w:t>AutoTickGen</w:t>
-      </w:r>
-      <w:proofErr w:type="spellEnd"/>
-    </w:p>
-    <w:p>
-      <w:pPr>
-        <w:pStyle w:val="Heading1"/>
-      </w:pPr>
-      <w:bookmarkStart w:id="5" w:name="_Toc439158971"/>
-      <w:r>
-        <w:t xml:space="preserve">How to change information for a ticket that </w:t>
-      </w:r>
-      <w:proofErr w:type="spellStart"/>
-      <w:r>
-        <w:t>AutoTickGen</w:t>
-      </w:r>
-      <w:proofErr w:type="spellEnd"/>
-      <w:r>
-        <w:t xml:space="preserve"> already creates daily</w:t>
-      </w:r>
-      <w:bookmarkEnd w:id="5"/>
     </w:p>
     <w:p>
       <w:pPr>
@@ -2646,7 +2674,7 @@
       <w:pPr>
         <w:pStyle w:val="Heading1"/>
       </w:pPr>
-      <w:bookmarkStart w:id="6" w:name="_Toc439158972"/>
+      <w:bookmarkStart w:id="5" w:name="_Toc439239819"/>
       <w:r>
         <w:t xml:space="preserve">How to make </w:t>
       </w:r>
@@ -2661,7 +2689,7 @@
       <w:r>
         <w:t>a daily ticket for a new set of tasks</w:t>
       </w:r>
-      <w:bookmarkEnd w:id="6"/>
+      <w:bookmarkEnd w:id="5"/>
     </w:p>
     <w:p>
       <w:pPr>
@@ -2942,28 +2970,154 @@
       <w:pPr>
         <w:pStyle w:val="Heading1"/>
       </w:pPr>
-      <w:bookmarkStart w:id="7" w:name="_Toc439158973"/>
+      <w:bookmarkStart w:id="6" w:name="_Toc439239820"/>
       <w:r>
         <w:t>Guidelines for the ticket information in file TaskList.xml</w:t>
       </w:r>
+      <w:bookmarkEnd w:id="6"/>
+    </w:p>
+    <w:p>
+      <w:pPr>
+        <w:spacing w:after="0" w:line="240" w:lineRule="auto"/>
+        <w:rPr>
+          <w:rFonts w:ascii="Times New Roman" w:hAnsi="Times New Roman" w:cs="Times New Roman"/>
+          <w:sz w:val="24"/>
+          <w:szCs w:val="24"/>
+        </w:rPr>
+      </w:pPr>
+      <w:r>
+        <w:rPr>
+          <w:rFonts w:ascii="Times New Roman" w:hAnsi="Times New Roman" w:cs="Times New Roman"/>
+          <w:sz w:val="24"/>
+          <w:szCs w:val="24"/>
+        </w:rPr>
+        <w:t>The ticket information for one ticket is found between the start and end tags &lt;</w:t>
+      </w:r>
+      <w:proofErr w:type="spellStart"/>
+      <w:r>
+        <w:rPr>
+          <w:rFonts w:ascii="Times New Roman" w:hAnsi="Times New Roman" w:cs="Times New Roman"/>
+          <w:sz w:val="24"/>
+          <w:szCs w:val="24"/>
+        </w:rPr>
+        <w:t>TicketInfo</w:t>
+      </w:r>
+      <w:proofErr w:type="spellEnd"/>
+      <w:r>
+        <w:rPr>
+          <w:rFonts w:ascii="Times New Roman" w:hAnsi="Times New Roman" w:cs="Times New Roman"/>
+          <w:sz w:val="24"/>
+          <w:szCs w:val="24"/>
+        </w:rPr>
+        <w:t>&gt;</w:t>
+      </w:r>
+      <w:r>
+        <w:rPr>
+          <w:rFonts w:ascii="Times New Roman" w:hAnsi="Times New Roman" w:cs="Times New Roman"/>
+          <w:sz w:val="24"/>
+          <w:szCs w:val="24"/>
+        </w:rPr>
+        <w:t xml:space="preserve"> of file TaskLists.xml found in the same folder where the executable AutoTickGen.exe is</w:t>
+      </w:r>
+      <w:r>
+        <w:rPr>
+          <w:rFonts w:ascii="Times New Roman" w:hAnsi="Times New Roman" w:cs="Times New Roman"/>
+          <w:sz w:val="24"/>
+          <w:szCs w:val="24"/>
+        </w:rPr>
+        <w:t>.</w:t>
+      </w:r>
+    </w:p>
+    <w:p>
+      <w:pPr>
+        <w:spacing w:after="0" w:line="240" w:lineRule="auto"/>
+        <w:rPr>
+          <w:rFonts w:ascii="Times New Roman" w:hAnsi="Times New Roman" w:cs="Times New Roman"/>
+          <w:sz w:val="24"/>
+          <w:szCs w:val="24"/>
+        </w:rPr>
+      </w:pPr>
+    </w:p>
+    <w:p>
+      <w:pPr>
+        <w:spacing w:after="0" w:line="240" w:lineRule="auto"/>
+        <w:rPr>
+          <w:rFonts w:ascii="Times New Roman" w:hAnsi="Times New Roman" w:cs="Times New Roman"/>
+          <w:sz w:val="24"/>
+          <w:szCs w:val="24"/>
+        </w:rPr>
+      </w:pPr>
+      <w:r>
+        <w:rPr>
+          <w:rFonts w:ascii="Times New Roman" w:hAnsi="Times New Roman" w:cs="Times New Roman"/>
+          <w:sz w:val="24"/>
+          <w:szCs w:val="24"/>
+        </w:rPr>
+        <w:t>The elements w</w:t>
+      </w:r>
+      <w:r>
+        <w:rPr>
+          <w:rFonts w:ascii="Times New Roman" w:hAnsi="Times New Roman" w:cs="Times New Roman"/>
+          <w:sz w:val="24"/>
+          <w:szCs w:val="24"/>
+        </w:rPr>
+        <w:t>ithin these tags and their descriptions follow.</w:t>
+      </w:r>
+    </w:p>
+    <w:p>
+      <w:pPr>
+        <w:spacing w:after="0" w:line="240" w:lineRule="auto"/>
+        <w:rPr>
+          <w:rFonts w:ascii="Times New Roman" w:hAnsi="Times New Roman" w:cs="Times New Roman"/>
+          <w:sz w:val="24"/>
+          <w:szCs w:val="24"/>
+        </w:rPr>
+      </w:pPr>
+    </w:p>
+    <w:p>
+      <w:pPr>
+        <w:pStyle w:val="Heading2"/>
+      </w:pPr>
+      <w:bookmarkStart w:id="7" w:name="_Toc439239821"/>
+      <w:proofErr w:type="spellStart"/>
+      <w:r>
+        <w:t>EmailSubject</w:t>
+      </w:r>
       <w:bookmarkEnd w:id="7"/>
-    </w:p>
-    <w:p>
-      <w:pPr>
-        <w:spacing w:after="0" w:line="240" w:lineRule="auto"/>
-        <w:rPr>
-          <w:rFonts w:ascii="Times New Roman" w:hAnsi="Times New Roman" w:cs="Times New Roman"/>
-          <w:sz w:val="24"/>
-          <w:szCs w:val="24"/>
-        </w:rPr>
-      </w:pPr>
-      <w:r>
-        <w:rPr>
-          <w:rFonts w:ascii="Times New Roman" w:hAnsi="Times New Roman" w:cs="Times New Roman"/>
-          <w:sz w:val="24"/>
-          <w:szCs w:val="24"/>
-        </w:rPr>
-        <w:t>The ticket information for one ticket is found between the start and end tags &lt;</w:t>
+      <w:proofErr w:type="spellEnd"/>
+    </w:p>
+    <w:p>
+      <w:pPr>
+        <w:spacing w:after="0" w:line="240" w:lineRule="auto"/>
+        <w:rPr>
+          <w:rFonts w:ascii="Times New Roman" w:hAnsi="Times New Roman" w:cs="Times New Roman"/>
+          <w:sz w:val="24"/>
+          <w:szCs w:val="24"/>
+        </w:rPr>
+      </w:pPr>
+      <w:r>
+        <w:rPr>
+          <w:rFonts w:ascii="Times New Roman" w:hAnsi="Times New Roman" w:cs="Times New Roman"/>
+          <w:sz w:val="24"/>
+          <w:szCs w:val="24"/>
+        </w:rPr>
+        <w:t>This is the subject</w:t>
+      </w:r>
+      <w:r>
+        <w:rPr>
+          <w:rFonts w:ascii="Times New Roman" w:hAnsi="Times New Roman" w:cs="Times New Roman"/>
+          <w:sz w:val="24"/>
+          <w:szCs w:val="24"/>
+        </w:rPr>
+        <w:t xml:space="preserve"> line</w:t>
+      </w:r>
+      <w:r>
+        <w:rPr>
+          <w:rFonts w:ascii="Times New Roman" w:hAnsi="Times New Roman" w:cs="Times New Roman"/>
+          <w:sz w:val="24"/>
+          <w:szCs w:val="24"/>
+        </w:rPr>
+        <w:t xml:space="preserve"> of the email. </w:t>
       </w:r>
       <w:proofErr w:type="spellStart"/>
       <w:r>
@@ -2972,7 +3126,7 @@
           <w:sz w:val="24"/>
           <w:szCs w:val="24"/>
         </w:rPr>
-        <w:t>TicketInfo</w:t>
+        <w:t>AutoTickGen</w:t>
       </w:r>
       <w:proofErr w:type="spellEnd"/>
       <w:r>
@@ -2981,59 +3135,169 @@
           <w:sz w:val="24"/>
           <w:szCs w:val="24"/>
         </w:rPr>
-        <w:t>&gt;</w:t>
-      </w:r>
-      <w:r>
-        <w:rPr>
-          <w:rFonts w:ascii="Times New Roman" w:hAnsi="Times New Roman" w:cs="Times New Roman"/>
-          <w:sz w:val="24"/>
-          <w:szCs w:val="24"/>
-        </w:rPr>
-        <w:t xml:space="preserve"> of file TaskLists.xml found in the same folder where the executable AutoTickGen.exe is</w:t>
-      </w:r>
-      <w:r>
-        <w:rPr>
-          <w:rFonts w:ascii="Times New Roman" w:hAnsi="Times New Roman" w:cs="Times New Roman"/>
-          <w:sz w:val="24"/>
-          <w:szCs w:val="24"/>
-        </w:rPr>
-        <w:t>.</w:t>
-      </w:r>
-    </w:p>
-    <w:p>
-      <w:pPr>
-        <w:spacing w:after="0" w:line="240" w:lineRule="auto"/>
-        <w:rPr>
-          <w:rFonts w:ascii="Times New Roman" w:hAnsi="Times New Roman" w:cs="Times New Roman"/>
-          <w:sz w:val="24"/>
-          <w:szCs w:val="24"/>
-        </w:rPr>
-      </w:pPr>
-    </w:p>
-    <w:p>
-      <w:pPr>
-        <w:spacing w:after="0" w:line="240" w:lineRule="auto"/>
-        <w:rPr>
-          <w:rFonts w:ascii="Times New Roman" w:hAnsi="Times New Roman" w:cs="Times New Roman"/>
-          <w:sz w:val="24"/>
-          <w:szCs w:val="24"/>
-        </w:rPr>
-      </w:pPr>
-      <w:r>
-        <w:rPr>
-          <w:rFonts w:ascii="Times New Roman" w:hAnsi="Times New Roman" w:cs="Times New Roman"/>
-          <w:sz w:val="24"/>
-          <w:szCs w:val="24"/>
-        </w:rPr>
-        <w:t>The elements w</w:t>
-      </w:r>
-      <w:r>
-        <w:rPr>
-          <w:rFonts w:ascii="Times New Roman" w:hAnsi="Times New Roman" w:cs="Times New Roman"/>
-          <w:sz w:val="24"/>
-          <w:szCs w:val="24"/>
-        </w:rPr>
-        <w:t>ithin these tags and their descriptions follow.</w:t>
+        <w:t xml:space="preserve"> will add the prefix “</w:t>
+      </w:r>
+      <w:proofErr w:type="spellStart"/>
+      <w:r>
+        <w:rPr>
+          <w:rFonts w:ascii="Times New Roman" w:hAnsi="Times New Roman" w:cs="Times New Roman"/>
+          <w:sz w:val="24"/>
+          <w:szCs w:val="24"/>
+        </w:rPr>
+        <w:t>AutoTickGen</w:t>
+      </w:r>
+      <w:proofErr w:type="spellEnd"/>
+      <w:r>
+        <w:rPr>
+          <w:rFonts w:ascii="Times New Roman" w:hAnsi="Times New Roman" w:cs="Times New Roman"/>
+          <w:sz w:val="24"/>
+          <w:szCs w:val="24"/>
+        </w:rPr>
+        <w:t xml:space="preserve"> xxx – </w:t>
+      </w:r>
+      <w:proofErr w:type="gramStart"/>
+      <w:r>
+        <w:rPr>
+          <w:rFonts w:ascii="Times New Roman" w:hAnsi="Times New Roman" w:cs="Times New Roman"/>
+          <w:sz w:val="24"/>
+          <w:szCs w:val="24"/>
+        </w:rPr>
+        <w:t>“ to</w:t>
+      </w:r>
+      <w:proofErr w:type="gramEnd"/>
+      <w:r>
+        <w:rPr>
+          <w:rFonts w:ascii="Times New Roman" w:hAnsi="Times New Roman" w:cs="Times New Roman"/>
+          <w:sz w:val="24"/>
+          <w:szCs w:val="24"/>
+        </w:rPr>
+        <w:t xml:space="preserve"> whatever text you put here.</w:t>
+      </w:r>
+    </w:p>
+    <w:p>
+      <w:pPr>
+        <w:spacing w:after="0" w:line="240" w:lineRule="auto"/>
+        <w:rPr>
+          <w:rFonts w:ascii="Times New Roman" w:hAnsi="Times New Roman" w:cs="Times New Roman"/>
+          <w:sz w:val="24"/>
+          <w:szCs w:val="24"/>
+        </w:rPr>
+      </w:pPr>
+    </w:p>
+    <w:p>
+      <w:pPr>
+        <w:spacing w:after="0" w:line="240" w:lineRule="auto"/>
+        <w:rPr>
+          <w:rFonts w:ascii="Times New Roman" w:hAnsi="Times New Roman" w:cs="Times New Roman"/>
+          <w:sz w:val="24"/>
+          <w:szCs w:val="24"/>
+        </w:rPr>
+      </w:pPr>
+      <w:r>
+        <w:rPr>
+          <w:rFonts w:ascii="Times New Roman" w:hAnsi="Times New Roman" w:cs="Times New Roman"/>
+          <w:sz w:val="24"/>
+          <w:szCs w:val="24"/>
+        </w:rPr>
+        <w:t xml:space="preserve">Example: </w:t>
+      </w:r>
+    </w:p>
+    <w:p>
+      <w:pPr>
+        <w:spacing w:after="0" w:line="240" w:lineRule="auto"/>
+        <w:rPr>
+          <w:rFonts w:ascii="Times New Roman" w:hAnsi="Times New Roman" w:cs="Times New Roman"/>
+          <w:sz w:val="24"/>
+          <w:szCs w:val="24"/>
+        </w:rPr>
+      </w:pPr>
+      <w:r>
+        <w:rPr>
+          <w:rFonts w:ascii="Times New Roman" w:hAnsi="Times New Roman" w:cs="Times New Roman"/>
+          <w:sz w:val="24"/>
+          <w:szCs w:val="24"/>
+        </w:rPr>
+        <w:t>&lt;</w:t>
+      </w:r>
+      <w:proofErr w:type="spellStart"/>
+      <w:r>
+        <w:rPr>
+          <w:rFonts w:ascii="Times New Roman" w:hAnsi="Times New Roman" w:cs="Times New Roman"/>
+          <w:sz w:val="24"/>
+          <w:szCs w:val="24"/>
+        </w:rPr>
+        <w:t>EmailSubject</w:t>
+      </w:r>
+      <w:proofErr w:type="spellEnd"/>
+      <w:r>
+        <w:rPr>
+          <w:rFonts w:ascii="Times New Roman" w:hAnsi="Times New Roman" w:cs="Times New Roman"/>
+          <w:sz w:val="24"/>
+          <w:szCs w:val="24"/>
+        </w:rPr>
+        <w:t>&gt;Check Servers – John Doe&lt;/</w:t>
+      </w:r>
+      <w:proofErr w:type="spellStart"/>
+      <w:r>
+        <w:rPr>
+          <w:rFonts w:ascii="Times New Roman" w:hAnsi="Times New Roman" w:cs="Times New Roman"/>
+          <w:sz w:val="24"/>
+          <w:szCs w:val="24"/>
+        </w:rPr>
+        <w:t>EmailSubject</w:t>
+      </w:r>
+      <w:proofErr w:type="spellEnd"/>
+      <w:r>
+        <w:rPr>
+          <w:rFonts w:ascii="Times New Roman" w:hAnsi="Times New Roman" w:cs="Times New Roman"/>
+          <w:sz w:val="24"/>
+          <w:szCs w:val="24"/>
+        </w:rPr>
+        <w:t>&gt; will show</w:t>
+      </w:r>
+    </w:p>
+    <w:p>
+      <w:pPr>
+        <w:spacing w:after="0" w:line="240" w:lineRule="auto"/>
+        <w:rPr>
+          <w:rFonts w:ascii="Times New Roman" w:hAnsi="Times New Roman" w:cs="Times New Roman"/>
+          <w:sz w:val="24"/>
+          <w:szCs w:val="24"/>
+        </w:rPr>
+      </w:pPr>
+      <w:r>
+        <w:rPr>
+          <w:rFonts w:ascii="Times New Roman" w:hAnsi="Times New Roman" w:cs="Times New Roman"/>
+          <w:sz w:val="24"/>
+          <w:szCs w:val="24"/>
+        </w:rPr>
+        <w:t>“</w:t>
+      </w:r>
+      <w:proofErr w:type="spellStart"/>
+      <w:r>
+        <w:rPr>
+          <w:rFonts w:ascii="Times New Roman" w:hAnsi="Times New Roman" w:cs="Times New Roman"/>
+          <w:sz w:val="24"/>
+          <w:szCs w:val="24"/>
+        </w:rPr>
+        <w:t>AutoTickGen</w:t>
+      </w:r>
+      <w:proofErr w:type="spellEnd"/>
+      <w:r>
+        <w:rPr>
+          <w:rFonts w:ascii="Times New Roman" w:hAnsi="Times New Roman" w:cs="Times New Roman"/>
+          <w:sz w:val="24"/>
+          <w:szCs w:val="24"/>
+        </w:rPr>
+        <w:t xml:space="preserve"> – Ticket </w:t>
+      </w:r>
+      <w:r>
+        <w:rPr>
+          <w:rFonts w:ascii="Times New Roman" w:hAnsi="Times New Roman" w:cs="Times New Roman"/>
+          <w:sz w:val="24"/>
+          <w:szCs w:val="24"/>
+        </w:rPr>
+        <w:t>12345 – Check Servers – John Doe” in the subject line of the email.</w:t>
       </w:r>
     </w:p>
     <w:p>
@@ -3050,248 +3314,12 @@
       <w:pPr>
         <w:pStyle w:val="Heading2"/>
       </w:pPr>
-      <w:bookmarkStart w:id="8" w:name="_Toc439158974"/>
-      <w:proofErr w:type="spellStart"/>
-      <w:r>
-        <w:t>EmailSubject</w:t>
-      </w:r>
-      <w:bookmarkEnd w:id="8"/>
-      <w:proofErr w:type="spellEnd"/>
-    </w:p>
-    <w:p>
-      <w:pPr>
-        <w:spacing w:after="0" w:line="240" w:lineRule="auto"/>
-        <w:rPr>
-          <w:rFonts w:ascii="Times New Roman" w:hAnsi="Times New Roman" w:cs="Times New Roman"/>
-          <w:sz w:val="24"/>
-          <w:szCs w:val="24"/>
-        </w:rPr>
-      </w:pPr>
-      <w:r>
-        <w:rPr>
-          <w:rFonts w:ascii="Times New Roman" w:hAnsi="Times New Roman" w:cs="Times New Roman"/>
-          <w:sz w:val="24"/>
-          <w:szCs w:val="24"/>
-        </w:rPr>
-        <w:t>This is the subject</w:t>
-      </w:r>
-      <w:r>
-        <w:rPr>
-          <w:rFonts w:ascii="Times New Roman" w:hAnsi="Times New Roman" w:cs="Times New Roman"/>
-          <w:sz w:val="24"/>
-          <w:szCs w:val="24"/>
-        </w:rPr>
-        <w:t xml:space="preserve"> line</w:t>
-      </w:r>
-      <w:r>
-        <w:rPr>
-          <w:rFonts w:ascii="Times New Roman" w:hAnsi="Times New Roman" w:cs="Times New Roman"/>
-          <w:sz w:val="24"/>
-          <w:szCs w:val="24"/>
-        </w:rPr>
-        <w:t xml:space="preserve"> of the email. </w:t>
-      </w:r>
-      <w:proofErr w:type="spellStart"/>
-      <w:r>
-        <w:rPr>
-          <w:rFonts w:ascii="Times New Roman" w:hAnsi="Times New Roman" w:cs="Times New Roman"/>
-          <w:sz w:val="24"/>
-          <w:szCs w:val="24"/>
-        </w:rPr>
-        <w:t>AutoTickGen</w:t>
-      </w:r>
-      <w:proofErr w:type="spellEnd"/>
-      <w:r>
-        <w:rPr>
-          <w:rFonts w:ascii="Times New Roman" w:hAnsi="Times New Roman" w:cs="Times New Roman"/>
-          <w:sz w:val="24"/>
-          <w:szCs w:val="24"/>
-        </w:rPr>
-        <w:t xml:space="preserve"> will add the prefix “</w:t>
-      </w:r>
-      <w:proofErr w:type="spellStart"/>
-      <w:r>
-        <w:rPr>
-          <w:rFonts w:ascii="Times New Roman" w:hAnsi="Times New Roman" w:cs="Times New Roman"/>
-          <w:sz w:val="24"/>
-          <w:szCs w:val="24"/>
-        </w:rPr>
-        <w:t>AutoTickGen</w:t>
-      </w:r>
-      <w:proofErr w:type="spellEnd"/>
-      <w:r>
-        <w:rPr>
-          <w:rFonts w:ascii="Times New Roman" w:hAnsi="Times New Roman" w:cs="Times New Roman"/>
-          <w:sz w:val="24"/>
-          <w:szCs w:val="24"/>
-        </w:rPr>
-        <w:t xml:space="preserve"> xxx – </w:t>
-      </w:r>
-      <w:proofErr w:type="gramStart"/>
-      <w:r>
-        <w:rPr>
-          <w:rFonts w:ascii="Times New Roman" w:hAnsi="Times New Roman" w:cs="Times New Roman"/>
-          <w:sz w:val="24"/>
-          <w:szCs w:val="24"/>
-        </w:rPr>
-        <w:t>“ to</w:t>
-      </w:r>
-      <w:proofErr w:type="gramEnd"/>
-      <w:r>
-        <w:rPr>
-          <w:rFonts w:ascii="Times New Roman" w:hAnsi="Times New Roman" w:cs="Times New Roman"/>
-          <w:sz w:val="24"/>
-          <w:szCs w:val="24"/>
-        </w:rPr>
-        <w:t xml:space="preserve"> whatever text you put here.</w:t>
-      </w:r>
-    </w:p>
-    <w:p>
-      <w:pPr>
-        <w:spacing w:after="0" w:line="240" w:lineRule="auto"/>
-        <w:rPr>
-          <w:rFonts w:ascii="Times New Roman" w:hAnsi="Times New Roman" w:cs="Times New Roman"/>
-          <w:sz w:val="24"/>
-          <w:szCs w:val="24"/>
-        </w:rPr>
-      </w:pPr>
-    </w:p>
-    <w:p>
-      <w:pPr>
-        <w:spacing w:after="0" w:line="240" w:lineRule="auto"/>
-        <w:rPr>
-          <w:rFonts w:ascii="Times New Roman" w:hAnsi="Times New Roman" w:cs="Times New Roman"/>
-          <w:sz w:val="24"/>
-          <w:szCs w:val="24"/>
-        </w:rPr>
-      </w:pPr>
-      <w:r>
-        <w:rPr>
-          <w:rFonts w:ascii="Times New Roman" w:hAnsi="Times New Roman" w:cs="Times New Roman"/>
-          <w:sz w:val="24"/>
-          <w:szCs w:val="24"/>
-        </w:rPr>
-        <w:t xml:space="preserve">Example: </w:t>
-      </w:r>
-    </w:p>
-    <w:p>
-      <w:pPr>
-        <w:spacing w:after="0" w:line="240" w:lineRule="auto"/>
-        <w:rPr>
-          <w:rFonts w:ascii="Times New Roman" w:hAnsi="Times New Roman" w:cs="Times New Roman"/>
-          <w:sz w:val="24"/>
-          <w:szCs w:val="24"/>
-        </w:rPr>
-      </w:pPr>
-      <w:r>
-        <w:rPr>
-          <w:rFonts w:ascii="Times New Roman" w:hAnsi="Times New Roman" w:cs="Times New Roman"/>
-          <w:sz w:val="24"/>
-          <w:szCs w:val="24"/>
-        </w:rPr>
-        <w:t>&lt;</w:t>
-      </w:r>
-      <w:proofErr w:type="spellStart"/>
-      <w:r>
-        <w:rPr>
-          <w:rFonts w:ascii="Times New Roman" w:hAnsi="Times New Roman" w:cs="Times New Roman"/>
-          <w:sz w:val="24"/>
-          <w:szCs w:val="24"/>
-        </w:rPr>
-        <w:t>EmailSubject</w:t>
-      </w:r>
-      <w:proofErr w:type="spellEnd"/>
-      <w:r>
-        <w:rPr>
-          <w:rFonts w:ascii="Times New Roman" w:hAnsi="Times New Roman" w:cs="Times New Roman"/>
-          <w:sz w:val="24"/>
-          <w:szCs w:val="24"/>
-        </w:rPr>
-        <w:t>&gt;Check Servers – John Doe&lt;/</w:t>
-      </w:r>
-      <w:proofErr w:type="spellStart"/>
-      <w:r>
-        <w:rPr>
-          <w:rFonts w:ascii="Times New Roman" w:hAnsi="Times New Roman" w:cs="Times New Roman"/>
-          <w:sz w:val="24"/>
-          <w:szCs w:val="24"/>
-        </w:rPr>
-        <w:t>EmailSubject</w:t>
-      </w:r>
-      <w:proofErr w:type="spellEnd"/>
-      <w:r>
-        <w:rPr>
-          <w:rFonts w:ascii="Times New Roman" w:hAnsi="Times New Roman" w:cs="Times New Roman"/>
-          <w:sz w:val="24"/>
-          <w:szCs w:val="24"/>
-        </w:rPr>
-        <w:t>&gt; will show</w:t>
-      </w:r>
-    </w:p>
-    <w:p>
-      <w:pPr>
-        <w:spacing w:after="0" w:line="240" w:lineRule="auto"/>
-        <w:rPr>
-          <w:rFonts w:ascii="Times New Roman" w:hAnsi="Times New Roman" w:cs="Times New Roman"/>
-          <w:sz w:val="24"/>
-          <w:szCs w:val="24"/>
-        </w:rPr>
-      </w:pPr>
-      <w:r>
-        <w:rPr>
-          <w:rFonts w:ascii="Times New Roman" w:hAnsi="Times New Roman" w:cs="Times New Roman"/>
-          <w:sz w:val="24"/>
-          <w:szCs w:val="24"/>
-        </w:rPr>
-        <w:t>“</w:t>
-      </w:r>
-      <w:proofErr w:type="spellStart"/>
-      <w:r>
-        <w:rPr>
-          <w:rFonts w:ascii="Times New Roman" w:hAnsi="Times New Roman" w:cs="Times New Roman"/>
-          <w:sz w:val="24"/>
-          <w:szCs w:val="24"/>
-        </w:rPr>
-        <w:t>AutoTickGen</w:t>
-      </w:r>
-      <w:proofErr w:type="spellEnd"/>
-      <w:r>
-        <w:rPr>
-          <w:rFonts w:ascii="Times New Roman" w:hAnsi="Times New Roman" w:cs="Times New Roman"/>
-          <w:sz w:val="24"/>
-          <w:szCs w:val="24"/>
-        </w:rPr>
-        <w:t xml:space="preserve"> – Ticket </w:t>
-      </w:r>
-      <w:r>
-        <w:rPr>
-          <w:rFonts w:ascii="Times New Roman" w:hAnsi="Times New Roman" w:cs="Times New Roman"/>
-          <w:sz w:val="24"/>
-          <w:szCs w:val="24"/>
-        </w:rPr>
-        <w:t>12345 – Check Servers – John Doe” in the subject line of the email.</w:t>
-      </w:r>
-    </w:p>
-    <w:p>
-      <w:pPr>
-        <w:spacing w:after="0" w:line="240" w:lineRule="auto"/>
-        <w:rPr>
-          <w:rFonts w:ascii="Times New Roman" w:hAnsi="Times New Roman" w:cs="Times New Roman"/>
-          <w:sz w:val="24"/>
-          <w:szCs w:val="24"/>
-        </w:rPr>
-      </w:pPr>
-    </w:p>
-    <w:p>
-      <w:pPr>
-        <w:pStyle w:val="Heading2"/>
-      </w:pPr>
-      <w:bookmarkStart w:id="9" w:name="_Toc439158975"/>
+      <w:bookmarkStart w:id="8" w:name="_Toc439239822"/>
       <w:r>
         <w:lastRenderedPageBreak/>
         <w:t>Priority</w:t>
       </w:r>
-      <w:bookmarkEnd w:id="9"/>
+      <w:bookmarkEnd w:id="8"/>
     </w:p>
     <w:p>
       <w:pPr>
@@ -3472,12 +3500,12 @@
       <w:pPr>
         <w:pStyle w:val="Heading2"/>
       </w:pPr>
-      <w:bookmarkStart w:id="10" w:name="_Toc439158976"/>
+      <w:bookmarkStart w:id="9" w:name="_Toc439239823"/>
       <w:proofErr w:type="spellStart"/>
       <w:r>
         <w:t>AssigneeID</w:t>
       </w:r>
-      <w:bookmarkEnd w:id="10"/>
+      <w:bookmarkEnd w:id="9"/>
       <w:proofErr w:type="spellEnd"/>
     </w:p>
     <w:p>
@@ -3838,216 +3866,216 @@
       <w:pPr>
         <w:pStyle w:val="Heading2"/>
       </w:pPr>
-      <w:bookmarkStart w:id="11" w:name="_Toc439158977"/>
+      <w:bookmarkStart w:id="10" w:name="_Toc439239824"/>
       <w:proofErr w:type="spellStart"/>
       <w:r>
         <w:t>RequestorID</w:t>
       </w:r>
+      <w:bookmarkEnd w:id="10"/>
+      <w:proofErr w:type="spellEnd"/>
+    </w:p>
+    <w:p>
+      <w:pPr>
+        <w:spacing w:after="0" w:line="240" w:lineRule="auto"/>
+        <w:rPr>
+          <w:rFonts w:ascii="Times New Roman" w:hAnsi="Times New Roman" w:cs="Times New Roman"/>
+          <w:sz w:val="24"/>
+          <w:szCs w:val="24"/>
+        </w:rPr>
+      </w:pPr>
+      <w:r>
+        <w:rPr>
+          <w:rFonts w:ascii="Times New Roman" w:hAnsi="Times New Roman" w:cs="Times New Roman"/>
+          <w:sz w:val="24"/>
+          <w:szCs w:val="24"/>
+        </w:rPr>
+        <w:t xml:space="preserve">According to the language in the </w:t>
+      </w:r>
+      <w:proofErr w:type="spellStart"/>
+      <w:r>
+        <w:rPr>
+          <w:rFonts w:ascii="Times New Roman" w:hAnsi="Times New Roman" w:cs="Times New Roman"/>
+          <w:sz w:val="24"/>
+          <w:szCs w:val="24"/>
+        </w:rPr>
+        <w:t>SDiExchange</w:t>
+      </w:r>
+      <w:proofErr w:type="spellEnd"/>
+      <w:r>
+        <w:rPr>
+          <w:rFonts w:ascii="Times New Roman" w:hAnsi="Times New Roman" w:cs="Times New Roman"/>
+          <w:sz w:val="24"/>
+          <w:szCs w:val="24"/>
+        </w:rPr>
+        <w:t xml:space="preserve"> Ticketing System, this is both the requestor and user.</w:t>
+      </w:r>
+    </w:p>
+    <w:p>
+      <w:pPr>
+        <w:spacing w:after="0" w:line="240" w:lineRule="auto"/>
+        <w:rPr>
+          <w:rFonts w:ascii="Times New Roman" w:hAnsi="Times New Roman" w:cs="Times New Roman"/>
+          <w:sz w:val="24"/>
+          <w:szCs w:val="24"/>
+        </w:rPr>
+      </w:pPr>
+    </w:p>
+    <w:p>
+      <w:pPr>
+        <w:spacing w:after="0" w:line="240" w:lineRule="auto"/>
+        <w:rPr>
+          <w:rFonts w:ascii="Times New Roman" w:hAnsi="Times New Roman" w:cs="Times New Roman"/>
+          <w:sz w:val="24"/>
+          <w:szCs w:val="24"/>
+        </w:rPr>
+      </w:pPr>
+      <w:r>
+        <w:rPr>
+          <w:rFonts w:ascii="Times New Roman" w:hAnsi="Times New Roman" w:cs="Times New Roman"/>
+          <w:sz w:val="24"/>
+          <w:szCs w:val="24"/>
+        </w:rPr>
+        <w:t>The data you put here</w:t>
+      </w:r>
+      <w:r>
+        <w:rPr>
+          <w:rFonts w:ascii="Times New Roman" w:hAnsi="Times New Roman" w:cs="Times New Roman"/>
+          <w:sz w:val="24"/>
+          <w:szCs w:val="24"/>
+        </w:rPr>
+        <w:t xml:space="preserve"> must be a user ID from the </w:t>
+      </w:r>
+      <w:proofErr w:type="spellStart"/>
+      <w:r>
+        <w:rPr>
+          <w:rFonts w:ascii="Times New Roman" w:hAnsi="Times New Roman" w:cs="Times New Roman"/>
+          <w:sz w:val="24"/>
+          <w:szCs w:val="24"/>
+        </w:rPr>
+        <w:t>SDiExchange</w:t>
+      </w:r>
+      <w:proofErr w:type="spellEnd"/>
+      <w:r>
+        <w:rPr>
+          <w:rFonts w:ascii="Times New Roman" w:hAnsi="Times New Roman" w:cs="Times New Roman"/>
+          <w:sz w:val="24"/>
+          <w:szCs w:val="24"/>
+        </w:rPr>
+        <w:t xml:space="preserve"> Oracle users table </w:t>
+      </w:r>
+      <w:proofErr w:type="spellStart"/>
+      <w:r>
+        <w:rPr>
+          <w:rFonts w:ascii="Times New Roman" w:hAnsi="Times New Roman" w:cs="Times New Roman"/>
+          <w:sz w:val="24"/>
+          <w:szCs w:val="24"/>
+        </w:rPr>
+        <w:t>ps_isa_users_tbl</w:t>
+      </w:r>
+      <w:proofErr w:type="spellEnd"/>
+      <w:r>
+        <w:rPr>
+          <w:rFonts w:ascii="Times New Roman" w:hAnsi="Times New Roman" w:cs="Times New Roman"/>
+          <w:sz w:val="24"/>
+          <w:szCs w:val="24"/>
+        </w:rPr>
+        <w:t>.</w:t>
+      </w:r>
+    </w:p>
+    <w:p>
+      <w:pPr>
+        <w:spacing w:after="0" w:line="240" w:lineRule="auto"/>
+        <w:rPr>
+          <w:rFonts w:ascii="Times New Roman" w:hAnsi="Times New Roman" w:cs="Times New Roman"/>
+          <w:sz w:val="24"/>
+          <w:szCs w:val="24"/>
+        </w:rPr>
+      </w:pPr>
+    </w:p>
+    <w:p>
+      <w:pPr>
+        <w:spacing w:after="0" w:line="240" w:lineRule="auto"/>
+        <w:rPr>
+          <w:rFonts w:ascii="Times New Roman" w:hAnsi="Times New Roman" w:cs="Times New Roman"/>
+          <w:sz w:val="24"/>
+          <w:szCs w:val="24"/>
+        </w:rPr>
+      </w:pPr>
+      <w:r>
+        <w:rPr>
+          <w:rFonts w:ascii="Times New Roman" w:hAnsi="Times New Roman" w:cs="Times New Roman"/>
+          <w:sz w:val="24"/>
+          <w:szCs w:val="24"/>
+        </w:rPr>
+        <w:t xml:space="preserve">You may check in </w:t>
+      </w:r>
+      <w:proofErr w:type="spellStart"/>
+      <w:r>
+        <w:rPr>
+          <w:rFonts w:ascii="Times New Roman" w:hAnsi="Times New Roman" w:cs="Times New Roman"/>
+          <w:sz w:val="24"/>
+          <w:szCs w:val="24"/>
+        </w:rPr>
+        <w:t>SDiExchange’s</w:t>
+      </w:r>
+      <w:proofErr w:type="spellEnd"/>
+      <w:r>
+        <w:rPr>
+          <w:rFonts w:ascii="Times New Roman" w:hAnsi="Times New Roman" w:cs="Times New Roman"/>
+          <w:sz w:val="24"/>
+          <w:szCs w:val="24"/>
+        </w:rPr>
+        <w:t xml:space="preserve"> Profile panel to get a valid user ID.</w:t>
+      </w:r>
+    </w:p>
+    <w:p>
+      <w:pPr>
+        <w:spacing w:after="0" w:line="240" w:lineRule="auto"/>
+        <w:rPr>
+          <w:rFonts w:ascii="Times New Roman" w:hAnsi="Times New Roman" w:cs="Times New Roman"/>
+          <w:sz w:val="24"/>
+          <w:szCs w:val="24"/>
+        </w:rPr>
+      </w:pPr>
+    </w:p>
+    <w:p>
+      <w:pPr>
+        <w:spacing w:after="0" w:line="240" w:lineRule="auto"/>
+        <w:rPr>
+          <w:rFonts w:ascii="Times New Roman" w:hAnsi="Times New Roman" w:cs="Times New Roman"/>
+          <w:sz w:val="24"/>
+          <w:szCs w:val="24"/>
+        </w:rPr>
+      </w:pPr>
+      <w:r>
+        <w:rPr>
+          <w:rFonts w:ascii="Times New Roman" w:hAnsi="Times New Roman" w:cs="Times New Roman"/>
+          <w:sz w:val="24"/>
+          <w:szCs w:val="24"/>
+        </w:rPr>
+        <w:t>Casing doesn’t matter.</w:t>
+      </w:r>
+    </w:p>
+    <w:p>
+      <w:pPr>
+        <w:spacing w:after="0" w:line="240" w:lineRule="auto"/>
+        <w:rPr>
+          <w:rFonts w:ascii="Times New Roman" w:hAnsi="Times New Roman" w:cs="Times New Roman"/>
+          <w:sz w:val="24"/>
+          <w:szCs w:val="24"/>
+        </w:rPr>
+      </w:pPr>
+    </w:p>
+    <w:p>
+      <w:pPr>
+        <w:pStyle w:val="Heading2"/>
+      </w:pPr>
+      <w:bookmarkStart w:id="11" w:name="_Toc439239825"/>
+      <w:proofErr w:type="spellStart"/>
+      <w:r>
+        <w:t>TicketType</w:t>
+      </w:r>
       <w:bookmarkEnd w:id="11"/>
-      <w:proofErr w:type="spellEnd"/>
-    </w:p>
-    <w:p>
-      <w:pPr>
-        <w:spacing w:after="0" w:line="240" w:lineRule="auto"/>
-        <w:rPr>
-          <w:rFonts w:ascii="Times New Roman" w:hAnsi="Times New Roman" w:cs="Times New Roman"/>
-          <w:sz w:val="24"/>
-          <w:szCs w:val="24"/>
-        </w:rPr>
-      </w:pPr>
-      <w:r>
-        <w:rPr>
-          <w:rFonts w:ascii="Times New Roman" w:hAnsi="Times New Roman" w:cs="Times New Roman"/>
-          <w:sz w:val="24"/>
-          <w:szCs w:val="24"/>
-        </w:rPr>
-        <w:t xml:space="preserve">According to the language in the </w:t>
-      </w:r>
-      <w:proofErr w:type="spellStart"/>
-      <w:r>
-        <w:rPr>
-          <w:rFonts w:ascii="Times New Roman" w:hAnsi="Times New Roman" w:cs="Times New Roman"/>
-          <w:sz w:val="24"/>
-          <w:szCs w:val="24"/>
-        </w:rPr>
-        <w:t>SDiExchange</w:t>
-      </w:r>
-      <w:proofErr w:type="spellEnd"/>
-      <w:r>
-        <w:rPr>
-          <w:rFonts w:ascii="Times New Roman" w:hAnsi="Times New Roman" w:cs="Times New Roman"/>
-          <w:sz w:val="24"/>
-          <w:szCs w:val="24"/>
-        </w:rPr>
-        <w:t xml:space="preserve"> Ticketing System, this is both the requestor and user.</w:t>
-      </w:r>
-    </w:p>
-    <w:p>
-      <w:pPr>
-        <w:spacing w:after="0" w:line="240" w:lineRule="auto"/>
-        <w:rPr>
-          <w:rFonts w:ascii="Times New Roman" w:hAnsi="Times New Roman" w:cs="Times New Roman"/>
-          <w:sz w:val="24"/>
-          <w:szCs w:val="24"/>
-        </w:rPr>
-      </w:pPr>
-    </w:p>
-    <w:p>
-      <w:pPr>
-        <w:spacing w:after="0" w:line="240" w:lineRule="auto"/>
-        <w:rPr>
-          <w:rFonts w:ascii="Times New Roman" w:hAnsi="Times New Roman" w:cs="Times New Roman"/>
-          <w:sz w:val="24"/>
-          <w:szCs w:val="24"/>
-        </w:rPr>
-      </w:pPr>
-      <w:r>
-        <w:rPr>
-          <w:rFonts w:ascii="Times New Roman" w:hAnsi="Times New Roman" w:cs="Times New Roman"/>
-          <w:sz w:val="24"/>
-          <w:szCs w:val="24"/>
-        </w:rPr>
-        <w:t>The data you put here</w:t>
-      </w:r>
-      <w:r>
-        <w:rPr>
-          <w:rFonts w:ascii="Times New Roman" w:hAnsi="Times New Roman" w:cs="Times New Roman"/>
-          <w:sz w:val="24"/>
-          <w:szCs w:val="24"/>
-        </w:rPr>
-        <w:t xml:space="preserve"> must be a user ID from the </w:t>
-      </w:r>
-      <w:proofErr w:type="spellStart"/>
-      <w:r>
-        <w:rPr>
-          <w:rFonts w:ascii="Times New Roman" w:hAnsi="Times New Roman" w:cs="Times New Roman"/>
-          <w:sz w:val="24"/>
-          <w:szCs w:val="24"/>
-        </w:rPr>
-        <w:t>SDiExchange</w:t>
-      </w:r>
-      <w:proofErr w:type="spellEnd"/>
-      <w:r>
-        <w:rPr>
-          <w:rFonts w:ascii="Times New Roman" w:hAnsi="Times New Roman" w:cs="Times New Roman"/>
-          <w:sz w:val="24"/>
-          <w:szCs w:val="24"/>
-        </w:rPr>
-        <w:t xml:space="preserve"> Oracle users table </w:t>
-      </w:r>
-      <w:proofErr w:type="spellStart"/>
-      <w:r>
-        <w:rPr>
-          <w:rFonts w:ascii="Times New Roman" w:hAnsi="Times New Roman" w:cs="Times New Roman"/>
-          <w:sz w:val="24"/>
-          <w:szCs w:val="24"/>
-        </w:rPr>
-        <w:t>ps_isa_users_tbl</w:t>
-      </w:r>
-      <w:proofErr w:type="spellEnd"/>
-      <w:r>
-        <w:rPr>
-          <w:rFonts w:ascii="Times New Roman" w:hAnsi="Times New Roman" w:cs="Times New Roman"/>
-          <w:sz w:val="24"/>
-          <w:szCs w:val="24"/>
-        </w:rPr>
-        <w:t>.</w:t>
-      </w:r>
-    </w:p>
-    <w:p>
-      <w:pPr>
-        <w:spacing w:after="0" w:line="240" w:lineRule="auto"/>
-        <w:rPr>
-          <w:rFonts w:ascii="Times New Roman" w:hAnsi="Times New Roman" w:cs="Times New Roman"/>
-          <w:sz w:val="24"/>
-          <w:szCs w:val="24"/>
-        </w:rPr>
-      </w:pPr>
-    </w:p>
-    <w:p>
-      <w:pPr>
-        <w:spacing w:after="0" w:line="240" w:lineRule="auto"/>
-        <w:rPr>
-          <w:rFonts w:ascii="Times New Roman" w:hAnsi="Times New Roman" w:cs="Times New Roman"/>
-          <w:sz w:val="24"/>
-          <w:szCs w:val="24"/>
-        </w:rPr>
-      </w:pPr>
-      <w:r>
-        <w:rPr>
-          <w:rFonts w:ascii="Times New Roman" w:hAnsi="Times New Roman" w:cs="Times New Roman"/>
-          <w:sz w:val="24"/>
-          <w:szCs w:val="24"/>
-        </w:rPr>
-        <w:t xml:space="preserve">You may check in </w:t>
-      </w:r>
-      <w:proofErr w:type="spellStart"/>
-      <w:r>
-        <w:rPr>
-          <w:rFonts w:ascii="Times New Roman" w:hAnsi="Times New Roman" w:cs="Times New Roman"/>
-          <w:sz w:val="24"/>
-          <w:szCs w:val="24"/>
-        </w:rPr>
-        <w:t>SDiExchange’s</w:t>
-      </w:r>
-      <w:proofErr w:type="spellEnd"/>
-      <w:r>
-        <w:rPr>
-          <w:rFonts w:ascii="Times New Roman" w:hAnsi="Times New Roman" w:cs="Times New Roman"/>
-          <w:sz w:val="24"/>
-          <w:szCs w:val="24"/>
-        </w:rPr>
-        <w:t xml:space="preserve"> Profile panel to get a valid user ID.</w:t>
-      </w:r>
-    </w:p>
-    <w:p>
-      <w:pPr>
-        <w:spacing w:after="0" w:line="240" w:lineRule="auto"/>
-        <w:rPr>
-          <w:rFonts w:ascii="Times New Roman" w:hAnsi="Times New Roman" w:cs="Times New Roman"/>
-          <w:sz w:val="24"/>
-          <w:szCs w:val="24"/>
-        </w:rPr>
-      </w:pPr>
-    </w:p>
-    <w:p>
-      <w:pPr>
-        <w:spacing w:after="0" w:line="240" w:lineRule="auto"/>
-        <w:rPr>
-          <w:rFonts w:ascii="Times New Roman" w:hAnsi="Times New Roman" w:cs="Times New Roman"/>
-          <w:sz w:val="24"/>
-          <w:szCs w:val="24"/>
-        </w:rPr>
-      </w:pPr>
-      <w:r>
-        <w:rPr>
-          <w:rFonts w:ascii="Times New Roman" w:hAnsi="Times New Roman" w:cs="Times New Roman"/>
-          <w:sz w:val="24"/>
-          <w:szCs w:val="24"/>
-        </w:rPr>
-        <w:t>Casing doesn’t matter.</w:t>
-      </w:r>
-    </w:p>
-    <w:p>
-      <w:pPr>
-        <w:spacing w:after="0" w:line="240" w:lineRule="auto"/>
-        <w:rPr>
-          <w:rFonts w:ascii="Times New Roman" w:hAnsi="Times New Roman" w:cs="Times New Roman"/>
-          <w:sz w:val="24"/>
-          <w:szCs w:val="24"/>
-        </w:rPr>
-      </w:pPr>
-    </w:p>
-    <w:p>
-      <w:pPr>
-        <w:pStyle w:val="Heading2"/>
-      </w:pPr>
-      <w:bookmarkStart w:id="12" w:name="_Toc439158978"/>
-      <w:proofErr w:type="spellStart"/>
-      <w:r>
-        <w:t>TicketType</w:t>
-      </w:r>
-      <w:bookmarkEnd w:id="12"/>
       <w:proofErr w:type="spellEnd"/>
     </w:p>
     <w:p>
@@ -4213,12 +4241,12 @@
       <w:pPr>
         <w:pStyle w:val="Heading2"/>
       </w:pPr>
-      <w:bookmarkStart w:id="13" w:name="_Toc439158979"/>
+      <w:bookmarkStart w:id="12" w:name="_Toc439239826"/>
       <w:proofErr w:type="spellStart"/>
       <w:r>
         <w:t>IncludeWeekends</w:t>
       </w:r>
-      <w:bookmarkEnd w:id="13"/>
+      <w:bookmarkEnd w:id="12"/>
       <w:proofErr w:type="spellEnd"/>
     </w:p>
     <w:p>
@@ -4288,12 +4316,12 @@
       <w:pPr>
         <w:pStyle w:val="Heading2"/>
       </w:pPr>
-      <w:bookmarkStart w:id="14" w:name="_Toc439158980"/>
+      <w:bookmarkStart w:id="13" w:name="_Toc439239827"/>
       <w:r>
         <w:lastRenderedPageBreak/>
         <w:t>Frequency</w:t>
       </w:r>
-      <w:bookmarkEnd w:id="14"/>
+      <w:bookmarkEnd w:id="13"/>
     </w:p>
     <w:p>
       <w:pPr>
@@ -5552,242 +5580,242 @@
       <w:pPr>
         <w:pStyle w:val="Heading2"/>
       </w:pPr>
-      <w:bookmarkStart w:id="15" w:name="_Toc439158981"/>
+      <w:bookmarkStart w:id="14" w:name="_Toc439239828"/>
       <w:proofErr w:type="spellStart"/>
       <w:r>
         <w:lastRenderedPageBreak/>
         <w:t>EmailCCs</w:t>
       </w:r>
+      <w:bookmarkEnd w:id="14"/>
+      <w:proofErr w:type="spellEnd"/>
+    </w:p>
+    <w:p>
+      <w:pPr>
+        <w:spacing w:after="0" w:line="240" w:lineRule="auto"/>
+        <w:rPr>
+          <w:rFonts w:ascii="Times New Roman" w:hAnsi="Times New Roman" w:cs="Times New Roman"/>
+          <w:sz w:val="24"/>
+          <w:szCs w:val="24"/>
+        </w:rPr>
+      </w:pPr>
+      <w:r>
+        <w:rPr>
+          <w:rFonts w:ascii="Times New Roman" w:hAnsi="Times New Roman" w:cs="Times New Roman"/>
+          <w:sz w:val="24"/>
+          <w:szCs w:val="24"/>
+        </w:rPr>
+        <w:t xml:space="preserve">This is a list of either user IDs or email addresses that should be cc’d on the ticket email. You can include either a valid user ID from the </w:t>
+      </w:r>
+      <w:proofErr w:type="spellStart"/>
+      <w:r>
+        <w:rPr>
+          <w:rFonts w:ascii="Times New Roman" w:hAnsi="Times New Roman" w:cs="Times New Roman"/>
+          <w:sz w:val="24"/>
+          <w:szCs w:val="24"/>
+        </w:rPr>
+        <w:t>SDiExchange</w:t>
+      </w:r>
+      <w:proofErr w:type="spellEnd"/>
+      <w:r>
+        <w:rPr>
+          <w:rFonts w:ascii="Times New Roman" w:hAnsi="Times New Roman" w:cs="Times New Roman"/>
+          <w:sz w:val="24"/>
+          <w:szCs w:val="24"/>
+        </w:rPr>
+        <w:t xml:space="preserve"> Oracle users table </w:t>
+      </w:r>
+      <w:proofErr w:type="spellStart"/>
+      <w:r>
+        <w:rPr>
+          <w:rFonts w:ascii="Times New Roman" w:hAnsi="Times New Roman" w:cs="Times New Roman"/>
+          <w:sz w:val="24"/>
+          <w:szCs w:val="24"/>
+        </w:rPr>
+        <w:t>ps_isa_users_tbl</w:t>
+      </w:r>
+      <w:proofErr w:type="spellEnd"/>
+      <w:r>
+        <w:rPr>
+          <w:rFonts w:ascii="Times New Roman" w:hAnsi="Times New Roman" w:cs="Times New Roman"/>
+          <w:sz w:val="24"/>
+          <w:szCs w:val="24"/>
+        </w:rPr>
+        <w:t xml:space="preserve"> or an email address.</w:t>
+      </w:r>
+    </w:p>
+    <w:p>
+      <w:pPr>
+        <w:spacing w:after="0" w:line="240" w:lineRule="auto"/>
+        <w:rPr>
+          <w:rFonts w:ascii="Times New Roman" w:hAnsi="Times New Roman" w:cs="Times New Roman"/>
+          <w:sz w:val="24"/>
+          <w:szCs w:val="24"/>
+        </w:rPr>
+      </w:pPr>
+    </w:p>
+    <w:p>
+      <w:pPr>
+        <w:spacing w:after="0" w:line="240" w:lineRule="auto"/>
+        <w:rPr>
+          <w:rFonts w:ascii="Times New Roman" w:hAnsi="Times New Roman" w:cs="Times New Roman"/>
+          <w:sz w:val="24"/>
+          <w:szCs w:val="24"/>
+        </w:rPr>
+      </w:pPr>
+      <w:r>
+        <w:rPr>
+          <w:rFonts w:ascii="Times New Roman" w:hAnsi="Times New Roman" w:cs="Times New Roman"/>
+          <w:sz w:val="24"/>
+          <w:szCs w:val="24"/>
+        </w:rPr>
+        <w:t>Be sure to s</w:t>
+      </w:r>
+      <w:r>
+        <w:rPr>
+          <w:rFonts w:ascii="Times New Roman" w:hAnsi="Times New Roman" w:cs="Times New Roman"/>
+          <w:sz w:val="24"/>
+          <w:szCs w:val="24"/>
+        </w:rPr>
+        <w:t>eparate multiple IDs/addresses with a semi-colon “;”. Additional spaces between the IDs/addresses and the semi-colon are fine.</w:t>
+      </w:r>
+    </w:p>
+    <w:p>
+      <w:pPr>
+        <w:spacing w:after="0" w:line="240" w:lineRule="auto"/>
+        <w:rPr>
+          <w:rFonts w:ascii="Times New Roman" w:hAnsi="Times New Roman" w:cs="Times New Roman"/>
+          <w:sz w:val="24"/>
+          <w:szCs w:val="24"/>
+        </w:rPr>
+      </w:pPr>
+    </w:p>
+    <w:p>
+      <w:pPr>
+        <w:spacing w:after="0" w:line="240" w:lineRule="auto"/>
+        <w:rPr>
+          <w:rFonts w:ascii="Times New Roman" w:hAnsi="Times New Roman" w:cs="Times New Roman"/>
+          <w:sz w:val="24"/>
+          <w:szCs w:val="24"/>
+        </w:rPr>
+      </w:pPr>
+      <w:r>
+        <w:rPr>
+          <w:rFonts w:ascii="Times New Roman" w:hAnsi="Times New Roman" w:cs="Times New Roman"/>
+          <w:sz w:val="24"/>
+          <w:szCs w:val="24"/>
+        </w:rPr>
+        <w:t>Casing doesn’t matter</w:t>
+      </w:r>
+      <w:r>
+        <w:rPr>
+          <w:rFonts w:ascii="Times New Roman" w:hAnsi="Times New Roman" w:cs="Times New Roman"/>
+          <w:sz w:val="24"/>
+          <w:szCs w:val="24"/>
+        </w:rPr>
+        <w:t>.</w:t>
+      </w:r>
+    </w:p>
+    <w:p>
+      <w:pPr>
+        <w:spacing w:after="0" w:line="240" w:lineRule="auto"/>
+        <w:rPr>
+          <w:rFonts w:ascii="Times New Roman" w:hAnsi="Times New Roman" w:cs="Times New Roman"/>
+          <w:sz w:val="24"/>
+          <w:szCs w:val="24"/>
+        </w:rPr>
+      </w:pPr>
+    </w:p>
+    <w:p>
+      <w:pPr>
+        <w:pStyle w:val="Heading2"/>
+      </w:pPr>
+      <w:bookmarkStart w:id="15" w:name="_Toc439239829"/>
+      <w:r>
+        <w:t>Tasks</w:t>
+      </w:r>
       <w:bookmarkEnd w:id="15"/>
-      <w:proofErr w:type="spellEnd"/>
-    </w:p>
-    <w:p>
-      <w:pPr>
-        <w:spacing w:after="0" w:line="240" w:lineRule="auto"/>
-        <w:rPr>
-          <w:rFonts w:ascii="Times New Roman" w:hAnsi="Times New Roman" w:cs="Times New Roman"/>
-          <w:sz w:val="24"/>
-          <w:szCs w:val="24"/>
-        </w:rPr>
-      </w:pPr>
-      <w:r>
-        <w:rPr>
-          <w:rFonts w:ascii="Times New Roman" w:hAnsi="Times New Roman" w:cs="Times New Roman"/>
-          <w:sz w:val="24"/>
-          <w:szCs w:val="24"/>
-        </w:rPr>
-        <w:t xml:space="preserve">This is a list of either user IDs or email addresses that should be cc’d on the ticket email. You can include either a valid user ID from the </w:t>
-      </w:r>
-      <w:proofErr w:type="spellStart"/>
-      <w:r>
-        <w:rPr>
-          <w:rFonts w:ascii="Times New Roman" w:hAnsi="Times New Roman" w:cs="Times New Roman"/>
-          <w:sz w:val="24"/>
-          <w:szCs w:val="24"/>
-        </w:rPr>
-        <w:t>SDiExchange</w:t>
-      </w:r>
-      <w:proofErr w:type="spellEnd"/>
-      <w:r>
-        <w:rPr>
-          <w:rFonts w:ascii="Times New Roman" w:hAnsi="Times New Roman" w:cs="Times New Roman"/>
-          <w:sz w:val="24"/>
-          <w:szCs w:val="24"/>
-        </w:rPr>
-        <w:t xml:space="preserve"> Oracle users table </w:t>
-      </w:r>
-      <w:proofErr w:type="spellStart"/>
-      <w:r>
-        <w:rPr>
-          <w:rFonts w:ascii="Times New Roman" w:hAnsi="Times New Roman" w:cs="Times New Roman"/>
-          <w:sz w:val="24"/>
-          <w:szCs w:val="24"/>
-        </w:rPr>
-        <w:t>ps_isa_users_tbl</w:t>
-      </w:r>
-      <w:proofErr w:type="spellEnd"/>
-      <w:r>
-        <w:rPr>
-          <w:rFonts w:ascii="Times New Roman" w:hAnsi="Times New Roman" w:cs="Times New Roman"/>
-          <w:sz w:val="24"/>
-          <w:szCs w:val="24"/>
-        </w:rPr>
-        <w:t xml:space="preserve"> or an email address.</w:t>
-      </w:r>
-    </w:p>
-    <w:p>
-      <w:pPr>
-        <w:spacing w:after="0" w:line="240" w:lineRule="auto"/>
-        <w:rPr>
-          <w:rFonts w:ascii="Times New Roman" w:hAnsi="Times New Roman" w:cs="Times New Roman"/>
-          <w:sz w:val="24"/>
-          <w:szCs w:val="24"/>
-        </w:rPr>
-      </w:pPr>
-    </w:p>
-    <w:p>
-      <w:pPr>
-        <w:spacing w:after="0" w:line="240" w:lineRule="auto"/>
-        <w:rPr>
-          <w:rFonts w:ascii="Times New Roman" w:hAnsi="Times New Roman" w:cs="Times New Roman"/>
-          <w:sz w:val="24"/>
-          <w:szCs w:val="24"/>
-        </w:rPr>
-      </w:pPr>
-      <w:r>
-        <w:rPr>
-          <w:rFonts w:ascii="Times New Roman" w:hAnsi="Times New Roman" w:cs="Times New Roman"/>
-          <w:sz w:val="24"/>
-          <w:szCs w:val="24"/>
-        </w:rPr>
-        <w:t>Be sure to s</w:t>
-      </w:r>
-      <w:r>
-        <w:rPr>
-          <w:rFonts w:ascii="Times New Roman" w:hAnsi="Times New Roman" w:cs="Times New Roman"/>
-          <w:sz w:val="24"/>
-          <w:szCs w:val="24"/>
-        </w:rPr>
-        <w:t>eparate multiple IDs/addresses with a semi-colon “;”. Additional spaces between the IDs/addresses and the semi-colon are fine.</w:t>
-      </w:r>
-    </w:p>
-    <w:p>
-      <w:pPr>
-        <w:spacing w:after="0" w:line="240" w:lineRule="auto"/>
-        <w:rPr>
-          <w:rFonts w:ascii="Times New Roman" w:hAnsi="Times New Roman" w:cs="Times New Roman"/>
-          <w:sz w:val="24"/>
-          <w:szCs w:val="24"/>
-        </w:rPr>
-      </w:pPr>
-    </w:p>
-    <w:p>
-      <w:pPr>
-        <w:spacing w:after="0" w:line="240" w:lineRule="auto"/>
-        <w:rPr>
-          <w:rFonts w:ascii="Times New Roman" w:hAnsi="Times New Roman" w:cs="Times New Roman"/>
-          <w:sz w:val="24"/>
-          <w:szCs w:val="24"/>
-        </w:rPr>
-      </w:pPr>
-      <w:r>
-        <w:rPr>
-          <w:rFonts w:ascii="Times New Roman" w:hAnsi="Times New Roman" w:cs="Times New Roman"/>
-          <w:sz w:val="24"/>
-          <w:szCs w:val="24"/>
-        </w:rPr>
-        <w:t>Casing doesn’t matter</w:t>
-      </w:r>
-      <w:r>
-        <w:rPr>
-          <w:rFonts w:ascii="Times New Roman" w:hAnsi="Times New Roman" w:cs="Times New Roman"/>
-          <w:sz w:val="24"/>
-          <w:szCs w:val="24"/>
-        </w:rPr>
-        <w:t>.</w:t>
-      </w:r>
-    </w:p>
-    <w:p>
-      <w:pPr>
-        <w:spacing w:after="0" w:line="240" w:lineRule="auto"/>
-        <w:rPr>
-          <w:rFonts w:ascii="Times New Roman" w:hAnsi="Times New Roman" w:cs="Times New Roman"/>
-          <w:sz w:val="24"/>
-          <w:szCs w:val="24"/>
-        </w:rPr>
-      </w:pPr>
-    </w:p>
-    <w:p>
-      <w:pPr>
-        <w:pStyle w:val="Heading2"/>
-      </w:pPr>
-      <w:bookmarkStart w:id="16" w:name="_Toc439158982"/>
-      <w:r>
-        <w:t>Tasks</w:t>
+    </w:p>
+    <w:p>
+      <w:pPr>
+        <w:spacing w:after="0" w:line="240" w:lineRule="auto"/>
+        <w:rPr>
+          <w:rFonts w:ascii="Times New Roman" w:hAnsi="Times New Roman" w:cs="Times New Roman"/>
+          <w:sz w:val="24"/>
+          <w:szCs w:val="24"/>
+        </w:rPr>
+      </w:pPr>
+      <w:r>
+        <w:rPr>
+          <w:rFonts w:ascii="Times New Roman" w:hAnsi="Times New Roman" w:cs="Times New Roman"/>
+          <w:sz w:val="24"/>
+          <w:szCs w:val="24"/>
+        </w:rPr>
+        <w:t xml:space="preserve">This element encloses one or more &lt;Task&gt; elements that has a specific task you want included in </w:t>
+      </w:r>
+      <w:r>
+        <w:rPr>
+          <w:rFonts w:ascii="Times New Roman" w:hAnsi="Times New Roman" w:cs="Times New Roman"/>
+          <w:sz w:val="24"/>
+          <w:szCs w:val="24"/>
+        </w:rPr>
+        <w:t xml:space="preserve">description of </w:t>
+      </w:r>
+      <w:r>
+        <w:rPr>
+          <w:rFonts w:ascii="Times New Roman" w:hAnsi="Times New Roman" w:cs="Times New Roman"/>
+          <w:sz w:val="24"/>
+          <w:szCs w:val="24"/>
+        </w:rPr>
+        <w:t>the ticket.</w:t>
+      </w:r>
+    </w:p>
+    <w:p>
+      <w:pPr>
+        <w:spacing w:after="0" w:line="240" w:lineRule="auto"/>
+        <w:rPr>
+          <w:rFonts w:ascii="Times New Roman" w:hAnsi="Times New Roman" w:cs="Times New Roman"/>
+          <w:sz w:val="24"/>
+          <w:szCs w:val="24"/>
+        </w:rPr>
+      </w:pPr>
+    </w:p>
+    <w:p>
+      <w:pPr>
+        <w:spacing w:after="0" w:line="240" w:lineRule="auto"/>
+        <w:rPr>
+          <w:rFonts w:ascii="Times New Roman" w:hAnsi="Times New Roman" w:cs="Times New Roman"/>
+          <w:sz w:val="24"/>
+          <w:szCs w:val="24"/>
+        </w:rPr>
+      </w:pPr>
+      <w:r>
+        <w:rPr>
+          <w:rFonts w:ascii="Times New Roman" w:hAnsi="Times New Roman" w:cs="Times New Roman"/>
+          <w:sz w:val="24"/>
+          <w:szCs w:val="24"/>
+        </w:rPr>
+        <w:t>If you want to add more tasks, just create another &lt;Task&gt;…&lt;/Task&gt; tag pair and type the text of the task between the tags.</w:t>
+      </w:r>
+    </w:p>
+    <w:p>
+      <w:pPr>
+        <w:spacing w:after="0" w:line="240" w:lineRule="auto"/>
+        <w:rPr>
+          <w:rFonts w:ascii="Times New Roman" w:hAnsi="Times New Roman" w:cs="Times New Roman"/>
+          <w:sz w:val="24"/>
+          <w:szCs w:val="24"/>
+        </w:rPr>
+      </w:pPr>
+    </w:p>
+    <w:p>
+      <w:pPr>
+        <w:pStyle w:val="Heading3"/>
+      </w:pPr>
+      <w:bookmarkStart w:id="16" w:name="_Toc439239830"/>
+      <w:r>
+        <w:t>Include a URL in a Task</w:t>
       </w:r>
       <w:bookmarkEnd w:id="16"/>
-    </w:p>
-    <w:p>
-      <w:pPr>
-        <w:spacing w:after="0" w:line="240" w:lineRule="auto"/>
-        <w:rPr>
-          <w:rFonts w:ascii="Times New Roman" w:hAnsi="Times New Roman" w:cs="Times New Roman"/>
-          <w:sz w:val="24"/>
-          <w:szCs w:val="24"/>
-        </w:rPr>
-      </w:pPr>
-      <w:r>
-        <w:rPr>
-          <w:rFonts w:ascii="Times New Roman" w:hAnsi="Times New Roman" w:cs="Times New Roman"/>
-          <w:sz w:val="24"/>
-          <w:szCs w:val="24"/>
-        </w:rPr>
-        <w:t xml:space="preserve">This element encloses one or more &lt;Task&gt; elements that has a specific task you want included in </w:t>
-      </w:r>
-      <w:r>
-        <w:rPr>
-          <w:rFonts w:ascii="Times New Roman" w:hAnsi="Times New Roman" w:cs="Times New Roman"/>
-          <w:sz w:val="24"/>
-          <w:szCs w:val="24"/>
-        </w:rPr>
-        <w:t xml:space="preserve">description of </w:t>
-      </w:r>
-      <w:r>
-        <w:rPr>
-          <w:rFonts w:ascii="Times New Roman" w:hAnsi="Times New Roman" w:cs="Times New Roman"/>
-          <w:sz w:val="24"/>
-          <w:szCs w:val="24"/>
-        </w:rPr>
-        <w:t>the ticket.</w:t>
-      </w:r>
-    </w:p>
-    <w:p>
-      <w:pPr>
-        <w:spacing w:after="0" w:line="240" w:lineRule="auto"/>
-        <w:rPr>
-          <w:rFonts w:ascii="Times New Roman" w:hAnsi="Times New Roman" w:cs="Times New Roman"/>
-          <w:sz w:val="24"/>
-          <w:szCs w:val="24"/>
-        </w:rPr>
-      </w:pPr>
-    </w:p>
-    <w:p>
-      <w:pPr>
-        <w:spacing w:after="0" w:line="240" w:lineRule="auto"/>
-        <w:rPr>
-          <w:rFonts w:ascii="Times New Roman" w:hAnsi="Times New Roman" w:cs="Times New Roman"/>
-          <w:sz w:val="24"/>
-          <w:szCs w:val="24"/>
-        </w:rPr>
-      </w:pPr>
-      <w:r>
-        <w:rPr>
-          <w:rFonts w:ascii="Times New Roman" w:hAnsi="Times New Roman" w:cs="Times New Roman"/>
-          <w:sz w:val="24"/>
-          <w:szCs w:val="24"/>
-        </w:rPr>
-        <w:t>If you want to add more tasks, just create another &lt;Task&gt;…&lt;/Task&gt; tag pair and type the text of the task between the tags.</w:t>
-      </w:r>
-    </w:p>
-    <w:p>
-      <w:pPr>
-        <w:spacing w:after="0" w:line="240" w:lineRule="auto"/>
-        <w:rPr>
-          <w:rFonts w:ascii="Times New Roman" w:hAnsi="Times New Roman" w:cs="Times New Roman"/>
-          <w:sz w:val="24"/>
-          <w:szCs w:val="24"/>
-        </w:rPr>
-      </w:pPr>
-    </w:p>
-    <w:p>
-      <w:pPr>
-        <w:pStyle w:val="Heading3"/>
-      </w:pPr>
-      <w:bookmarkStart w:id="17" w:name="_Toc439158983"/>
-      <w:r>
-        <w:t>Include a URL in a Task</w:t>
-      </w:r>
-      <w:bookmarkEnd w:id="17"/>
     </w:p>
     <w:p>
       <w:pPr>
@@ -5920,6 +5948,16 @@
         </w:rPr>
         <w:t xml:space="preserve">For example, if your URL is </w:t>
       </w:r>
+    </w:p>
+    <w:p>
+      <w:pPr>
+        <w:spacing w:after="0" w:line="240" w:lineRule="auto"/>
+        <w:rPr>
+          <w:rFonts w:ascii="Times New Roman" w:hAnsi="Times New Roman" w:cs="Times New Roman"/>
+          <w:sz w:val="24"/>
+          <w:szCs w:val="24"/>
+        </w:rPr>
+      </w:pPr>
       <w:hyperlink r:id="rId11" w:history="1">
         <w:r>
           <w:rPr>
@@ -5963,25 +6001,103 @@
           <w:sz w:val="24"/>
           <w:szCs w:val="24"/>
         </w:rPr>
-        <w:t>text in additional to the URL for your task, such as “Here is my URL: “</w:t>
-      </w:r>
-    </w:p>
-    <w:p>
-      <w:pPr>
-        <w:spacing w:after="0" w:line="240" w:lineRule="auto"/>
-        <w:rPr>
-          <w:rFonts w:ascii="Times New Roman" w:hAnsi="Times New Roman" w:cs="Times New Roman"/>
-          <w:sz w:val="24"/>
-          <w:szCs w:val="24"/>
-        </w:rPr>
-      </w:pPr>
-      <w:r>
-        <w:rPr>
-          <w:rFonts w:ascii="Times New Roman" w:hAnsi="Times New Roman" w:cs="Times New Roman"/>
-          <w:sz w:val="24"/>
-          <w:szCs w:val="24"/>
-        </w:rPr>
-        <w:t>then it would look like this with the delimiters highlighted below for clarity:</w:t>
+        <w:t xml:space="preserve">text in additional to the URL for your task, such as </w:t>
+      </w:r>
+    </w:p>
+    <w:p>
+      <w:pPr>
+        <w:spacing w:after="0" w:line="240" w:lineRule="auto"/>
+        <w:rPr>
+          <w:rFonts w:ascii="Times New Roman" w:hAnsi="Times New Roman" w:cs="Times New Roman"/>
+          <w:sz w:val="24"/>
+          <w:szCs w:val="24"/>
+        </w:rPr>
+      </w:pPr>
+      <w:r>
+        <w:rPr>
+          <w:rFonts w:ascii="Times New Roman" w:hAnsi="Times New Roman" w:cs="Times New Roman"/>
+          <w:sz w:val="24"/>
+          <w:szCs w:val="24"/>
+        </w:rPr>
+        <w:t xml:space="preserve">“Here is my URL: </w:t>
+      </w:r>
+      <w:proofErr w:type="gramStart"/>
+      <w:r>
+        <w:rPr>
+          <w:rFonts w:ascii="Times New Roman" w:hAnsi="Times New Roman" w:cs="Times New Roman"/>
+          <w:sz w:val="24"/>
+          <w:szCs w:val="24"/>
+        </w:rPr>
+        <w:t>“</w:t>
+      </w:r>
+      <w:r>
+        <w:rPr>
+          <w:rFonts w:ascii="Times New Roman" w:hAnsi="Times New Roman" w:cs="Times New Roman"/>
+          <w:sz w:val="24"/>
+          <w:szCs w:val="24"/>
+        </w:rPr>
+        <w:t xml:space="preserve"> before</w:t>
+      </w:r>
+      <w:proofErr w:type="gramEnd"/>
+      <w:r>
+        <w:rPr>
+          <w:rFonts w:ascii="Times New Roman" w:hAnsi="Times New Roman" w:cs="Times New Roman"/>
+          <w:sz w:val="24"/>
+          <w:szCs w:val="24"/>
+        </w:rPr>
+        <w:t xml:space="preserve"> the URL and </w:t>
+      </w:r>
+    </w:p>
+    <w:p>
+      <w:pPr>
+        <w:spacing w:after="0" w:line="240" w:lineRule="auto"/>
+        <w:rPr>
+          <w:rFonts w:ascii="Times New Roman" w:hAnsi="Times New Roman" w:cs="Times New Roman"/>
+          <w:sz w:val="24"/>
+          <w:szCs w:val="24"/>
+        </w:rPr>
+      </w:pPr>
+      <w:r>
+        <w:rPr>
+          <w:rFonts w:ascii="Times New Roman" w:hAnsi="Times New Roman" w:cs="Times New Roman"/>
+          <w:sz w:val="24"/>
+          <w:szCs w:val="24"/>
+        </w:rPr>
+        <w:t xml:space="preserve">“Please follow this link.” after the URL, </w:t>
+      </w:r>
+    </w:p>
+    <w:p>
+      <w:pPr>
+        <w:spacing w:after="0" w:line="240" w:lineRule="auto"/>
+        <w:rPr>
+          <w:rFonts w:ascii="Times New Roman" w:hAnsi="Times New Roman" w:cs="Times New Roman"/>
+          <w:sz w:val="24"/>
+          <w:szCs w:val="24"/>
+        </w:rPr>
+      </w:pPr>
+      <w:r>
+        <w:rPr>
+          <w:rFonts w:ascii="Times New Roman" w:hAnsi="Times New Roman" w:cs="Times New Roman"/>
+          <w:sz w:val="24"/>
+          <w:szCs w:val="24"/>
+        </w:rPr>
+        <w:t>then it would look like this</w:t>
+      </w:r>
+      <w:r>
+        <w:rPr>
+          <w:rFonts w:ascii="Times New Roman" w:hAnsi="Times New Roman" w:cs="Times New Roman"/>
+          <w:sz w:val="24"/>
+          <w:szCs w:val="24"/>
+        </w:rPr>
+        <w:t>,</w:t>
+      </w:r>
+      <w:r>
+        <w:rPr>
+          <w:rFonts w:ascii="Times New Roman" w:hAnsi="Times New Roman" w:cs="Times New Roman"/>
+          <w:sz w:val="24"/>
+          <w:szCs w:val="24"/>
+        </w:rPr>
+        <w:t xml:space="preserve"> with the delimiters highlighted below for clarity:</w:t>
       </w:r>
     </w:p>
     <w:p>
@@ -6010,649 +6126,783 @@
       <w:r>
         <w:rPr>
           <w:rFonts w:ascii="Times New Roman" w:hAnsi="Times New Roman" w:cs="Times New Roman"/>
+        </w:rPr>
+        <w:t xml:space="preserve">Here is my URL: </w:t>
+      </w:r>
+      <w:r>
+        <w:rPr>
+          <w:rFonts w:ascii="Times New Roman" w:hAnsi="Times New Roman" w:cs="Times New Roman"/>
+          <w:b/>
           <w:highlight w:val="yellow"/>
         </w:rPr>
+        <w:t>&lt;![CDATA[</w:t>
+      </w:r>
+      <w:hyperlink r:id="rId12" w:history="1">
+        <w:r>
+          <w:rPr>
+            <w:rFonts w:ascii="Times New Roman" w:hAnsi="Times New Roman" w:cs="Times New Roman"/>
+          </w:rPr>
+          <w:t>https://my.space.com/personal/my_name/page.aspx?param1=abc</w:t>
+        </w:r>
+        <w:r>
+          <w:rPr>
+            <w:rFonts w:ascii="Times New Roman" w:hAnsi="Times New Roman" w:cs="Times New Roman"/>
+            <w:b/>
+            <w:highlight w:val="yellow"/>
+          </w:rPr>
+          <w:t>]]&gt;</w:t>
+        </w:r>
+        <w:r>
+          <w:rPr>
+            <w:rFonts w:ascii="Times New Roman" w:hAnsi="Times New Roman" w:cs="Times New Roman"/>
+          </w:rPr>
+          <w:t xml:space="preserve"> Please follow this link.&lt;/Task</w:t>
+        </w:r>
+      </w:hyperlink>
+      <w:r>
+        <w:rPr>
+          <w:rFonts w:ascii="Times New Roman" w:hAnsi="Times New Roman" w:cs="Times New Roman"/>
+        </w:rPr>
+        <w:t>&gt;</w:t>
+      </w:r>
+    </w:p>
+    <w:p>
+      <w:pPr>
+        <w:spacing w:after="0" w:line="240" w:lineRule="auto"/>
+        <w:rPr>
+          <w:rFonts w:ascii="Times New Roman" w:hAnsi="Times New Roman" w:cs="Times New Roman"/>
+        </w:rPr>
+      </w:pPr>
+    </w:p>
+    <w:p>
+      <w:pPr>
+        <w:spacing w:after="0" w:line="240" w:lineRule="auto"/>
+        <w:rPr>
+          <w:rFonts w:ascii="Times New Roman" w:hAnsi="Times New Roman" w:cs="Times New Roman"/>
+          <w:sz w:val="24"/>
+          <w:szCs w:val="24"/>
+        </w:rPr>
+      </w:pPr>
+      <w:r>
+        <w:rPr>
+          <w:rFonts w:ascii="Times New Roman" w:hAnsi="Times New Roman" w:cs="Times New Roman"/>
+          <w:sz w:val="24"/>
+          <w:szCs w:val="24"/>
+        </w:rPr>
+        <w:t>Some points</w:t>
+      </w:r>
+      <w:r>
+        <w:rPr>
+          <w:rFonts w:ascii="Times New Roman" w:hAnsi="Times New Roman" w:cs="Times New Roman"/>
+          <w:sz w:val="24"/>
+          <w:szCs w:val="24"/>
+        </w:rPr>
+        <w:t xml:space="preserve"> to note</w:t>
+      </w:r>
+      <w:r>
+        <w:rPr>
+          <w:rFonts w:ascii="Times New Roman" w:hAnsi="Times New Roman" w:cs="Times New Roman"/>
+          <w:sz w:val="24"/>
+          <w:szCs w:val="24"/>
+        </w:rPr>
+        <w:t>:</w:t>
+      </w:r>
+    </w:p>
+    <w:p>
+      <w:pPr>
+        <w:pStyle w:val="ListParagraph"/>
+        <w:numPr>
+          <w:ilvl w:val="0"/>
+          <w:numId w:val="12"/>
+        </w:numPr>
+        <w:spacing w:after="0" w:line="240" w:lineRule="auto"/>
+        <w:rPr>
+          <w:rFonts w:ascii="Times New Roman" w:hAnsi="Times New Roman" w:cs="Times New Roman"/>
+          <w:sz w:val="24"/>
+          <w:szCs w:val="24"/>
+        </w:rPr>
+      </w:pPr>
+      <w:r>
+        <w:rPr>
+          <w:rFonts w:ascii="Times New Roman" w:hAnsi="Times New Roman" w:cs="Times New Roman"/>
+          <w:sz w:val="24"/>
+          <w:szCs w:val="24"/>
+        </w:rPr>
+        <w:t xml:space="preserve">Remember to put </w:t>
+      </w:r>
+      <w:r>
+        <w:rPr>
+          <w:rFonts w:ascii="Times New Roman" w:hAnsi="Times New Roman" w:cs="Times New Roman"/>
+          <w:b/>
+          <w:sz w:val="24"/>
+          <w:szCs w:val="24"/>
+        </w:rPr>
+        <w:t>only</w:t>
+      </w:r>
+      <w:r>
+        <w:rPr>
+          <w:rFonts w:ascii="Times New Roman" w:hAnsi="Times New Roman" w:cs="Times New Roman"/>
+          <w:sz w:val="24"/>
+          <w:szCs w:val="24"/>
+        </w:rPr>
+        <w:t xml:space="preserve"> the URL between the delimiters. Any text on the same line as the URL (like “Here is my URL:”) should be between the &lt;Task&gt;&lt;/Task&gt; tags but outside the </w:t>
+      </w:r>
+      <w:proofErr w:type="gramStart"/>
+      <w:r>
+        <w:rPr>
+          <w:rFonts w:ascii="Times New Roman" w:hAnsi="Times New Roman" w:cs="Times New Roman"/>
+          <w:sz w:val="24"/>
+          <w:szCs w:val="24"/>
+        </w:rPr>
         <w:t>&lt;![</w:t>
       </w:r>
       <w:proofErr w:type="spellStart"/>
-      <w:r>
-        <w:rPr>
-          <w:rFonts w:ascii="Times New Roman" w:hAnsi="Times New Roman" w:cs="Times New Roman"/>
+      <w:proofErr w:type="gramEnd"/>
+      <w:r>
+        <w:rPr>
+          <w:rFonts w:ascii="Times New Roman" w:hAnsi="Times New Roman" w:cs="Times New Roman"/>
+          <w:sz w:val="24"/>
+          <w:szCs w:val="24"/>
+        </w:rPr>
+        <w:t>CDATA</w:t>
+      </w:r>
+      <w:proofErr w:type="spellEnd"/>
+      <w:r>
+        <w:rPr>
+          <w:rFonts w:ascii="Times New Roman" w:hAnsi="Times New Roman" w:cs="Times New Roman"/>
+          <w:sz w:val="24"/>
+          <w:szCs w:val="24"/>
+        </w:rPr>
+        <w:t>[ and ]]&gt; delimiters.</w:t>
+      </w:r>
+    </w:p>
+    <w:p>
+      <w:pPr>
+        <w:pStyle w:val="ListParagraph"/>
+        <w:numPr>
+          <w:ilvl w:val="0"/>
+          <w:numId w:val="12"/>
+        </w:numPr>
+        <w:spacing w:after="0" w:line="240" w:lineRule="auto"/>
+        <w:rPr>
+          <w:rFonts w:ascii="Times New Roman" w:hAnsi="Times New Roman" w:cs="Times New Roman"/>
+          <w:sz w:val="24"/>
+          <w:szCs w:val="24"/>
+        </w:rPr>
+      </w:pPr>
+      <w:r>
+        <w:rPr>
+          <w:rFonts w:ascii="Times New Roman" w:hAnsi="Times New Roman" w:cs="Times New Roman"/>
+          <w:sz w:val="24"/>
+          <w:szCs w:val="24"/>
+        </w:rPr>
+        <w:t xml:space="preserve">Note the space </w:t>
+      </w:r>
+      <w:bookmarkStart w:id="17" w:name="_GoBack"/>
+      <w:bookmarkEnd w:id="17"/>
+      <w:r>
+        <w:rPr>
+          <w:rFonts w:ascii="Times New Roman" w:hAnsi="Times New Roman" w:cs="Times New Roman"/>
+          <w:sz w:val="24"/>
+          <w:szCs w:val="24"/>
+        </w:rPr>
+        <w:t>after “Here is my URL:” and before “Please follow this link.” which will separate the text from the URL.</w:t>
+      </w:r>
+    </w:p>
+    <w:p>
+      <w:pPr>
+        <w:spacing w:after="0" w:line="240" w:lineRule="auto"/>
+        <w:rPr>
+          <w:rFonts w:ascii="Times New Roman" w:hAnsi="Times New Roman" w:cs="Times New Roman"/>
+        </w:rPr>
+      </w:pPr>
+    </w:p>
+    <w:p>
+      <w:pPr>
+        <w:pStyle w:val="Heading1"/>
+      </w:pPr>
+      <w:bookmarkStart w:id="18" w:name="_Toc439239831"/>
+      <w:r>
+        <w:t xml:space="preserve">Log files </w:t>
+      </w:r>
+      <w:r>
+        <w:t xml:space="preserve">to check </w:t>
+      </w:r>
+      <w:r>
+        <w:t>if something goes wrong</w:t>
+      </w:r>
+      <w:bookmarkEnd w:id="18"/>
+    </w:p>
+    <w:p>
+      <w:pPr>
+        <w:spacing w:after="0" w:line="240" w:lineRule="auto"/>
+        <w:rPr>
+          <w:rFonts w:ascii="Times New Roman" w:hAnsi="Times New Roman" w:cs="Times New Roman"/>
+          <w:sz w:val="24"/>
+          <w:szCs w:val="24"/>
+        </w:rPr>
+      </w:pPr>
+      <w:r>
+        <w:rPr>
+          <w:rFonts w:ascii="Times New Roman" w:hAnsi="Times New Roman" w:cs="Times New Roman"/>
+          <w:sz w:val="24"/>
+          <w:szCs w:val="24"/>
+        </w:rPr>
+        <w:t>The log files are in a folder called Logs where the executable AutoTickGen.exe is.</w:t>
+      </w:r>
+    </w:p>
+    <w:p>
+      <w:pPr>
+        <w:spacing w:after="0" w:line="240" w:lineRule="auto"/>
+        <w:rPr>
+          <w:rFonts w:ascii="Times New Roman" w:hAnsi="Times New Roman" w:cs="Times New Roman"/>
+          <w:sz w:val="24"/>
+          <w:szCs w:val="24"/>
+        </w:rPr>
+      </w:pPr>
+    </w:p>
+    <w:p>
+      <w:pPr>
+        <w:spacing w:after="0" w:line="240" w:lineRule="auto"/>
+        <w:rPr>
+          <w:rFonts w:ascii="Times New Roman" w:hAnsi="Times New Roman" w:cs="Times New Roman"/>
+          <w:sz w:val="24"/>
+          <w:szCs w:val="24"/>
+        </w:rPr>
+      </w:pPr>
+      <w:r>
+        <w:rPr>
+          <w:rFonts w:ascii="Times New Roman" w:hAnsi="Times New Roman" w:cs="Times New Roman"/>
+          <w:sz w:val="24"/>
+          <w:szCs w:val="24"/>
+        </w:rPr>
+        <w:t>The log file name is AutoTickGen_yyyymmdd_hhmmAM.log</w:t>
+      </w:r>
+    </w:p>
+    <w:p>
+      <w:pPr>
+        <w:spacing w:after="0" w:line="240" w:lineRule="auto"/>
+        <w:rPr>
+          <w:rFonts w:ascii="Times New Roman" w:hAnsi="Times New Roman" w:cs="Times New Roman"/>
+          <w:sz w:val="24"/>
+          <w:szCs w:val="24"/>
+        </w:rPr>
+      </w:pPr>
+    </w:p>
+    <w:p>
+      <w:pPr>
+        <w:spacing w:after="0" w:line="240" w:lineRule="auto"/>
+        <w:rPr>
+          <w:rFonts w:ascii="Times New Roman" w:hAnsi="Times New Roman" w:cs="Times New Roman"/>
+          <w:sz w:val="24"/>
+          <w:szCs w:val="24"/>
+        </w:rPr>
+      </w:pPr>
+      <w:r>
+        <w:rPr>
+          <w:rFonts w:ascii="Times New Roman" w:hAnsi="Times New Roman" w:cs="Times New Roman"/>
+          <w:sz w:val="24"/>
+          <w:szCs w:val="24"/>
+        </w:rPr>
+        <w:t>Some contents of the file are:</w:t>
+      </w:r>
+    </w:p>
+    <w:p>
+      <w:pPr>
+        <w:spacing w:after="0" w:line="240" w:lineRule="auto"/>
+        <w:rPr>
+          <w:rFonts w:ascii="Times New Roman" w:hAnsi="Times New Roman" w:cs="Times New Roman"/>
+          <w:sz w:val="24"/>
+          <w:szCs w:val="24"/>
+        </w:rPr>
+      </w:pPr>
+    </w:p>
+    <w:p>
+      <w:pPr>
+        <w:spacing w:after="0" w:line="240" w:lineRule="auto"/>
+        <w:rPr>
+          <w:rFonts w:ascii="Times New Roman" w:hAnsi="Times New Roman" w:cs="Times New Roman"/>
+          <w:sz w:val="24"/>
+          <w:szCs w:val="24"/>
+        </w:rPr>
+      </w:pPr>
+      <w:r>
+        <w:rPr>
+          <w:rFonts w:ascii="Times New Roman" w:hAnsi="Times New Roman" w:cs="Times New Roman"/>
+          <w:sz w:val="24"/>
+          <w:szCs w:val="24"/>
+        </w:rPr>
+        <w:t>“START Module1.ReadTaskFile”</w:t>
+      </w:r>
+    </w:p>
+    <w:p>
+      <w:pPr>
+        <w:spacing w:after="0" w:line="240" w:lineRule="auto"/>
+        <w:rPr>
+          <w:rFonts w:ascii="Times New Roman" w:hAnsi="Times New Roman" w:cs="Times New Roman"/>
+          <w:sz w:val="24"/>
+          <w:szCs w:val="24"/>
+        </w:rPr>
+      </w:pPr>
+      <w:r>
+        <w:rPr>
+          <w:rFonts w:ascii="Times New Roman" w:hAnsi="Times New Roman" w:cs="Times New Roman"/>
+          <w:sz w:val="24"/>
+          <w:szCs w:val="24"/>
+        </w:rPr>
+        <w:t>The log file first records the name and path of the TaskLists.xml file.</w:t>
+      </w:r>
+    </w:p>
+    <w:p>
+      <w:pPr>
+        <w:spacing w:after="0" w:line="240" w:lineRule="auto"/>
+        <w:rPr>
+          <w:rFonts w:ascii="Times New Roman" w:hAnsi="Times New Roman" w:cs="Times New Roman"/>
+          <w:sz w:val="24"/>
+          <w:szCs w:val="24"/>
+        </w:rPr>
+      </w:pPr>
+    </w:p>
+    <w:p>
+      <w:pPr>
+        <w:spacing w:after="0" w:line="240" w:lineRule="auto"/>
+        <w:rPr>
+          <w:rFonts w:ascii="Times New Roman" w:hAnsi="Times New Roman" w:cs="Times New Roman"/>
+          <w:sz w:val="24"/>
+          <w:szCs w:val="24"/>
+        </w:rPr>
+      </w:pPr>
+      <w:r>
+        <w:rPr>
+          <w:rFonts w:ascii="Times New Roman" w:hAnsi="Times New Roman" w:cs="Times New Roman"/>
+          <w:sz w:val="24"/>
+          <w:szCs w:val="24"/>
+        </w:rPr>
+        <w:lastRenderedPageBreak/>
+        <w:t>“START Module1.LogTasks”</w:t>
+      </w:r>
+    </w:p>
+    <w:p>
+      <w:pPr>
+        <w:spacing w:after="0" w:line="240" w:lineRule="auto"/>
+        <w:rPr>
+          <w:rFonts w:ascii="Times New Roman" w:hAnsi="Times New Roman" w:cs="Times New Roman"/>
+          <w:sz w:val="24"/>
+          <w:szCs w:val="24"/>
+        </w:rPr>
+      </w:pPr>
+      <w:r>
+        <w:rPr>
+          <w:rFonts w:ascii="Times New Roman" w:hAnsi="Times New Roman" w:cs="Times New Roman"/>
+          <w:sz w:val="24"/>
+          <w:szCs w:val="24"/>
+        </w:rPr>
+        <w:t>T</w:t>
+      </w:r>
+      <w:r>
+        <w:rPr>
+          <w:rFonts w:ascii="Times New Roman" w:hAnsi="Times New Roman" w:cs="Times New Roman"/>
+          <w:sz w:val="24"/>
+          <w:szCs w:val="24"/>
+        </w:rPr>
+        <w:t xml:space="preserve">he log file </w:t>
+      </w:r>
+      <w:r>
+        <w:rPr>
+          <w:rFonts w:ascii="Times New Roman" w:hAnsi="Times New Roman" w:cs="Times New Roman"/>
+          <w:sz w:val="24"/>
+          <w:szCs w:val="24"/>
+        </w:rPr>
+        <w:t xml:space="preserve">then </w:t>
+      </w:r>
+      <w:r>
+        <w:rPr>
+          <w:rFonts w:ascii="Times New Roman" w:hAnsi="Times New Roman" w:cs="Times New Roman"/>
+          <w:sz w:val="24"/>
+          <w:szCs w:val="24"/>
+        </w:rPr>
+        <w:t>shows the contents of the TaskLists.xml that it read.</w:t>
+      </w:r>
+    </w:p>
+    <w:p>
+      <w:pPr>
+        <w:spacing w:after="0" w:line="240" w:lineRule="auto"/>
+        <w:rPr>
+          <w:rFonts w:ascii="Times New Roman" w:hAnsi="Times New Roman" w:cs="Times New Roman"/>
+          <w:sz w:val="24"/>
+          <w:szCs w:val="24"/>
+        </w:rPr>
+      </w:pPr>
+    </w:p>
+    <w:p>
+      <w:pPr>
+        <w:spacing w:after="0" w:line="240" w:lineRule="auto"/>
+        <w:rPr>
+          <w:rFonts w:ascii="Times New Roman" w:hAnsi="Times New Roman" w:cs="Times New Roman"/>
+          <w:sz w:val="24"/>
+          <w:szCs w:val="24"/>
+        </w:rPr>
+      </w:pPr>
+      <w:r>
+        <w:rPr>
+          <w:rFonts w:ascii="Times New Roman" w:hAnsi="Times New Roman" w:cs="Times New Roman"/>
+          <w:sz w:val="24"/>
+          <w:szCs w:val="24"/>
+        </w:rPr>
+        <w:t>“START Module1.CreateTickets”</w:t>
+      </w:r>
+    </w:p>
+    <w:p>
+      <w:pPr>
+        <w:spacing w:after="0" w:line="240" w:lineRule="auto"/>
+        <w:rPr>
+          <w:rFonts w:ascii="Times New Roman" w:hAnsi="Times New Roman" w:cs="Times New Roman"/>
+          <w:sz w:val="24"/>
+          <w:szCs w:val="24"/>
+        </w:rPr>
+      </w:pPr>
+      <w:r>
+        <w:rPr>
+          <w:rFonts w:ascii="Times New Roman" w:hAnsi="Times New Roman" w:cs="Times New Roman"/>
+          <w:sz w:val="24"/>
+          <w:szCs w:val="24"/>
+        </w:rPr>
+        <w:t>Finally, it shows information about the tickets it created including the ticket ID</w:t>
+      </w:r>
+      <w:r>
+        <w:rPr>
+          <w:rFonts w:ascii="Times New Roman" w:hAnsi="Times New Roman" w:cs="Times New Roman"/>
+          <w:sz w:val="24"/>
+          <w:szCs w:val="24"/>
+        </w:rPr>
+        <w:t xml:space="preserve"> for each ticket and any errors creating the tickets.</w:t>
+      </w:r>
+    </w:p>
+    <w:p>
+      <w:pPr>
+        <w:spacing w:after="0" w:line="240" w:lineRule="auto"/>
+        <w:rPr>
+          <w:rFonts w:ascii="Times New Roman" w:hAnsi="Times New Roman" w:cs="Times New Roman"/>
+          <w:sz w:val="24"/>
+          <w:szCs w:val="24"/>
+        </w:rPr>
+      </w:pPr>
+    </w:p>
+    <w:p>
+      <w:pPr>
+        <w:pStyle w:val="Heading1"/>
+      </w:pPr>
+      <w:bookmarkStart w:id="19" w:name="_Toc439239832"/>
+      <w:r>
+        <w:t>Changing between Production Mode and Test Mode</w:t>
+      </w:r>
+      <w:bookmarkEnd w:id="19"/>
+    </w:p>
+    <w:p>
+      <w:pPr>
+        <w:spacing w:after="0" w:line="240" w:lineRule="auto"/>
+        <w:rPr>
+          <w:rFonts w:ascii="Times New Roman" w:hAnsi="Times New Roman" w:cs="Times New Roman"/>
+          <w:sz w:val="24"/>
+          <w:szCs w:val="24"/>
+        </w:rPr>
+      </w:pPr>
+      <w:r>
+        <w:rPr>
+          <w:rFonts w:ascii="Times New Roman" w:hAnsi="Times New Roman" w:cs="Times New Roman"/>
+          <w:sz w:val="24"/>
+          <w:szCs w:val="24"/>
+        </w:rPr>
+        <w:t xml:space="preserve">File </w:t>
+      </w:r>
+      <w:proofErr w:type="spellStart"/>
+      <w:r>
+        <w:rPr>
+          <w:rFonts w:ascii="Times New Roman" w:hAnsi="Times New Roman" w:cs="Times New Roman"/>
+          <w:sz w:val="24"/>
+          <w:szCs w:val="24"/>
+        </w:rPr>
+        <w:t>AutoTickGen.exe.config</w:t>
+      </w:r>
+      <w:proofErr w:type="spellEnd"/>
+      <w:r>
+        <w:rPr>
+          <w:rFonts w:ascii="Times New Roman" w:hAnsi="Times New Roman" w:cs="Times New Roman"/>
+          <w:sz w:val="24"/>
+          <w:szCs w:val="24"/>
+        </w:rPr>
+        <w:t xml:space="preserve"> has a key called “</w:t>
+      </w:r>
+      <w:proofErr w:type="spellStart"/>
+      <w:r>
+        <w:rPr>
+          <w:rFonts w:ascii="Times New Roman" w:hAnsi="Times New Roman" w:cs="Times New Roman"/>
+          <w:sz w:val="24"/>
+          <w:szCs w:val="24"/>
+        </w:rPr>
+        <w:t>ProductionMode</w:t>
+      </w:r>
+      <w:proofErr w:type="spellEnd"/>
+      <w:r>
+        <w:rPr>
+          <w:rFonts w:ascii="Times New Roman" w:hAnsi="Times New Roman" w:cs="Times New Roman"/>
+          <w:sz w:val="24"/>
+          <w:szCs w:val="24"/>
+        </w:rPr>
+        <w:t>” which lets you change from using the production databases to the test databases. This is used primarily for testing an issue or code change without having to write “real” tickets to the production database.</w:t>
+      </w:r>
+    </w:p>
+    <w:p>
+      <w:pPr>
+        <w:spacing w:after="0" w:line="240" w:lineRule="auto"/>
+        <w:rPr>
+          <w:rFonts w:ascii="Times New Roman" w:hAnsi="Times New Roman" w:cs="Times New Roman"/>
+          <w:sz w:val="24"/>
+          <w:szCs w:val="24"/>
+        </w:rPr>
+      </w:pPr>
+    </w:p>
+    <w:p>
+      <w:pPr>
+        <w:spacing w:after="0" w:line="240" w:lineRule="auto"/>
+        <w:rPr>
+          <w:rFonts w:ascii="Times New Roman" w:hAnsi="Times New Roman" w:cs="Times New Roman"/>
+          <w:sz w:val="24"/>
+          <w:szCs w:val="24"/>
+        </w:rPr>
+      </w:pPr>
+      <w:r>
+        <w:rPr>
+          <w:rFonts w:ascii="Times New Roman" w:hAnsi="Times New Roman" w:cs="Times New Roman"/>
+          <w:sz w:val="24"/>
+          <w:szCs w:val="24"/>
+        </w:rPr>
+        <w:t xml:space="preserve">To change between production and test mode, rename either file </w:t>
+      </w:r>
+      <w:proofErr w:type="spellStart"/>
+      <w:r>
+        <w:rPr>
+          <w:rFonts w:ascii="Times New Roman" w:hAnsi="Times New Roman" w:cs="Times New Roman"/>
+          <w:sz w:val="24"/>
+          <w:szCs w:val="24"/>
+        </w:rPr>
+        <w:t>AutoTickGen.exe.configTEST</w:t>
+      </w:r>
+      <w:proofErr w:type="spellEnd"/>
+      <w:r>
+        <w:rPr>
+          <w:rFonts w:ascii="Times New Roman" w:hAnsi="Times New Roman" w:cs="Times New Roman"/>
+          <w:sz w:val="24"/>
+          <w:szCs w:val="24"/>
+        </w:rPr>
+        <w:t xml:space="preserve"> or file </w:t>
+      </w:r>
+      <w:proofErr w:type="spellStart"/>
+      <w:r>
+        <w:rPr>
+          <w:rFonts w:ascii="Times New Roman" w:hAnsi="Times New Roman" w:cs="Times New Roman"/>
+          <w:sz w:val="24"/>
+          <w:szCs w:val="24"/>
+        </w:rPr>
+        <w:t>AutoTickGen.exe.configPROD</w:t>
+      </w:r>
+      <w:proofErr w:type="spellEnd"/>
+      <w:r>
+        <w:rPr>
+          <w:rFonts w:ascii="Times New Roman" w:hAnsi="Times New Roman" w:cs="Times New Roman"/>
+          <w:sz w:val="24"/>
+          <w:szCs w:val="24"/>
+        </w:rPr>
+        <w:t xml:space="preserve"> to </w:t>
+      </w:r>
+      <w:proofErr w:type="spellStart"/>
+      <w:r>
+        <w:rPr>
+          <w:rFonts w:ascii="Times New Roman" w:hAnsi="Times New Roman" w:cs="Times New Roman"/>
+          <w:sz w:val="24"/>
+          <w:szCs w:val="24"/>
+        </w:rPr>
+        <w:t>AutoTickGen.exe.config</w:t>
+      </w:r>
+      <w:proofErr w:type="spellEnd"/>
+      <w:r>
+        <w:rPr>
+          <w:rFonts w:ascii="Times New Roman" w:hAnsi="Times New Roman" w:cs="Times New Roman"/>
+          <w:sz w:val="24"/>
+          <w:szCs w:val="24"/>
+        </w:rPr>
+        <w:t xml:space="preserve">. The correct settings for the test and production environments are in the respective </w:t>
+      </w:r>
+      <w:proofErr w:type="spellStart"/>
+      <w:r>
+        <w:rPr>
+          <w:rFonts w:ascii="Times New Roman" w:hAnsi="Times New Roman" w:cs="Times New Roman"/>
+          <w:sz w:val="24"/>
+          <w:szCs w:val="24"/>
+        </w:rPr>
+        <w:t>config</w:t>
+      </w:r>
+      <w:proofErr w:type="spellEnd"/>
+      <w:r>
+        <w:rPr>
+          <w:rFonts w:ascii="Times New Roman" w:hAnsi="Times New Roman" w:cs="Times New Roman"/>
+          <w:sz w:val="24"/>
+          <w:szCs w:val="24"/>
+        </w:rPr>
+        <w:t xml:space="preserve"> file.</w:t>
+      </w:r>
+    </w:p>
+    <w:p>
+      <w:pPr>
+        <w:spacing w:after="0" w:line="240" w:lineRule="auto"/>
+        <w:rPr>
+          <w:rFonts w:ascii="Times New Roman" w:hAnsi="Times New Roman" w:cs="Times New Roman"/>
+          <w:sz w:val="24"/>
+          <w:szCs w:val="24"/>
+        </w:rPr>
+      </w:pPr>
+    </w:p>
+    <w:p>
+      <w:pPr>
+        <w:spacing w:after="0" w:line="240" w:lineRule="auto"/>
+        <w:rPr>
+          <w:rFonts w:ascii="Times New Roman" w:hAnsi="Times New Roman" w:cs="Times New Roman"/>
+          <w:sz w:val="24"/>
+          <w:szCs w:val="24"/>
+        </w:rPr>
+      </w:pPr>
+      <w:r>
+        <w:rPr>
+          <w:rFonts w:ascii="Times New Roman" w:hAnsi="Times New Roman" w:cs="Times New Roman"/>
+          <w:sz w:val="24"/>
+          <w:szCs w:val="24"/>
+        </w:rPr>
+        <w:t xml:space="preserve">If files </w:t>
+      </w:r>
+      <w:proofErr w:type="spellStart"/>
+      <w:r>
+        <w:rPr>
+          <w:rFonts w:ascii="Times New Roman" w:hAnsi="Times New Roman" w:cs="Times New Roman"/>
+          <w:sz w:val="24"/>
+          <w:szCs w:val="24"/>
+        </w:rPr>
+        <w:t>AutoTickGen.exe.configTEST</w:t>
+      </w:r>
+      <w:proofErr w:type="spellEnd"/>
+      <w:r>
+        <w:rPr>
+          <w:rFonts w:ascii="Times New Roman" w:hAnsi="Times New Roman" w:cs="Times New Roman"/>
+          <w:sz w:val="24"/>
+          <w:szCs w:val="24"/>
+        </w:rPr>
+        <w:t xml:space="preserve"> and </w:t>
+      </w:r>
+      <w:proofErr w:type="spellStart"/>
+      <w:r>
+        <w:rPr>
+          <w:rFonts w:ascii="Times New Roman" w:hAnsi="Times New Roman" w:cs="Times New Roman"/>
+          <w:sz w:val="24"/>
+          <w:szCs w:val="24"/>
+        </w:rPr>
+        <w:t>AutoTickGen.exe.configPROD</w:t>
+      </w:r>
+      <w:proofErr w:type="spellEnd"/>
+      <w:r>
+        <w:rPr>
+          <w:rFonts w:ascii="Times New Roman" w:hAnsi="Times New Roman" w:cs="Times New Roman"/>
+          <w:sz w:val="24"/>
+          <w:szCs w:val="24"/>
+        </w:rPr>
+        <w:t xml:space="preserve"> don’t exist, change between production and test mode as follows:</w:t>
+      </w:r>
+    </w:p>
+    <w:p>
+      <w:pPr>
+        <w:spacing w:after="0" w:line="240" w:lineRule="auto"/>
+        <w:rPr>
+          <w:rFonts w:ascii="Times New Roman" w:hAnsi="Times New Roman" w:cs="Times New Roman"/>
+          <w:sz w:val="24"/>
+          <w:szCs w:val="24"/>
+        </w:rPr>
+      </w:pPr>
+      <w:r>
+        <w:rPr>
+          <w:rFonts w:ascii="Times New Roman" w:hAnsi="Times New Roman" w:cs="Times New Roman"/>
+          <w:sz w:val="24"/>
+          <w:szCs w:val="24"/>
+        </w:rPr>
+        <w:t xml:space="preserve">Edit file </w:t>
+      </w:r>
+      <w:proofErr w:type="spellStart"/>
+      <w:r>
+        <w:rPr>
+          <w:rFonts w:ascii="Times New Roman" w:hAnsi="Times New Roman" w:cs="Times New Roman"/>
+          <w:sz w:val="24"/>
+          <w:szCs w:val="24"/>
+        </w:rPr>
+        <w:t>AutoTickGen.exe.config</w:t>
+      </w:r>
+      <w:proofErr w:type="spellEnd"/>
+      <w:r>
+        <w:rPr>
+          <w:rFonts w:ascii="Times New Roman" w:hAnsi="Times New Roman" w:cs="Times New Roman"/>
+          <w:sz w:val="24"/>
+          <w:szCs w:val="24"/>
+        </w:rPr>
+        <w:t xml:space="preserve"> </w:t>
+      </w:r>
+      <w:r>
+        <w:rPr>
+          <w:rFonts w:ascii="Times New Roman" w:hAnsi="Times New Roman" w:cs="Times New Roman"/>
+          <w:sz w:val="24"/>
+          <w:szCs w:val="24"/>
+        </w:rPr>
+        <w:t>with Notepad. Set the key value to “True” for production mode and to any other value, such as “False”, for test mode.</w:t>
+      </w:r>
+    </w:p>
+    <w:p>
+      <w:pPr>
+        <w:spacing w:after="0" w:line="240" w:lineRule="auto"/>
+        <w:rPr>
+          <w:rFonts w:ascii="Times New Roman" w:hAnsi="Times New Roman" w:cs="Times New Roman"/>
+          <w:sz w:val="24"/>
+          <w:szCs w:val="24"/>
+        </w:rPr>
+      </w:pPr>
+    </w:p>
+    <w:p>
+      <w:pPr>
+        <w:spacing w:after="0" w:line="240" w:lineRule="auto"/>
+        <w:rPr>
+          <w:rFonts w:ascii="Times New Roman" w:hAnsi="Times New Roman" w:cs="Times New Roman"/>
+          <w:sz w:val="24"/>
+          <w:szCs w:val="24"/>
+        </w:rPr>
+      </w:pPr>
+      <w:r>
+        <w:rPr>
+          <w:rFonts w:ascii="Times New Roman" w:hAnsi="Times New Roman" w:cs="Times New Roman"/>
+          <w:sz w:val="24"/>
+          <w:szCs w:val="24"/>
+        </w:rPr>
+        <w:t>At any time, except when the scheduled task is running, you can double click on AutoTickGen.exe to run and test the program.</w:t>
+      </w:r>
+      <w:r>
+        <w:rPr>
+          <w:rFonts w:ascii="Times New Roman" w:hAnsi="Times New Roman" w:cs="Times New Roman"/>
+          <w:sz w:val="24"/>
+          <w:szCs w:val="24"/>
+        </w:rPr>
+        <w:t xml:space="preserve"> </w:t>
+      </w:r>
+      <w:r>
+        <w:rPr>
+          <w:rFonts w:ascii="Times New Roman" w:hAnsi="Times New Roman" w:cs="Times New Roman"/>
+          <w:b/>
+          <w:sz w:val="24"/>
+          <w:szCs w:val="24"/>
           <w:highlight w:val="yellow"/>
         </w:rPr>
-        <w:t>CDATA</w:t>
-      </w:r>
-      <w:proofErr w:type="spellEnd"/>
-      <w:r>
-        <w:rPr>
-          <w:rFonts w:ascii="Times New Roman" w:hAnsi="Times New Roman" w:cs="Times New Roman"/>
-          <w:highlight w:val="yellow"/>
-        </w:rPr>
-        <w:t>[</w:t>
-      </w:r>
-      <w:r>
-        <w:rPr>
-          <w:rFonts w:ascii="Times New Roman" w:hAnsi="Times New Roman" w:cs="Times New Roman"/>
-        </w:rPr>
-        <w:t xml:space="preserve">Here is my URL: </w:t>
-      </w:r>
-      <w:hyperlink r:id="rId12" w:history="1">
-        <w:r>
-          <w:rPr>
-            <w:rStyle w:val="Hyperlink"/>
-            <w:rFonts w:ascii="Times New Roman" w:hAnsi="Times New Roman" w:cs="Times New Roman"/>
-          </w:rPr>
-          <w:t>https://my.space.com/personal/my_name/page.aspx?param1=abc</w:t>
-        </w:r>
-        <w:r>
-          <w:rPr>
-            <w:rStyle w:val="Hyperlink"/>
-            <w:rFonts w:ascii="Times New Roman" w:hAnsi="Times New Roman" w:cs="Times New Roman"/>
-            <w:highlight w:val="yellow"/>
-          </w:rPr>
-          <w:t>]]&gt;</w:t>
-        </w:r>
-        <w:r>
-          <w:rPr>
-            <w:rStyle w:val="Hyperlink"/>
-            <w:rFonts w:ascii="Times New Roman" w:hAnsi="Times New Roman" w:cs="Times New Roman"/>
-          </w:rPr>
-          <w:t>&lt;/Task</w:t>
-        </w:r>
-      </w:hyperlink>
-      <w:r>
-        <w:rPr>
-          <w:rFonts w:ascii="Times New Roman" w:hAnsi="Times New Roman" w:cs="Times New Roman"/>
-        </w:rPr>
-        <w:t>&gt;</w:t>
-      </w:r>
-    </w:p>
-    <w:p>
-      <w:pPr>
-        <w:pStyle w:val="Heading1"/>
-      </w:pPr>
-      <w:bookmarkStart w:id="18" w:name="_Toc439158984"/>
-      <w:r>
-        <w:t xml:space="preserve">Log files </w:t>
-      </w:r>
-      <w:r>
-        <w:t xml:space="preserve">to check </w:t>
-      </w:r>
-      <w:r>
-        <w:t>if something goes wrong</w:t>
-      </w:r>
-      <w:bookmarkEnd w:id="18"/>
-    </w:p>
-    <w:p>
-      <w:pPr>
-        <w:spacing w:after="0" w:line="240" w:lineRule="auto"/>
-        <w:rPr>
-          <w:rFonts w:ascii="Times New Roman" w:hAnsi="Times New Roman" w:cs="Times New Roman"/>
-          <w:sz w:val="24"/>
-          <w:szCs w:val="24"/>
-        </w:rPr>
-      </w:pPr>
-      <w:r>
-        <w:rPr>
-          <w:rFonts w:ascii="Times New Roman" w:hAnsi="Times New Roman" w:cs="Times New Roman"/>
-          <w:sz w:val="24"/>
-          <w:szCs w:val="24"/>
-        </w:rPr>
-        <w:t>The log files are in a folder called Logs where the executable AutoTickGen.exe is.</w:t>
-      </w:r>
-    </w:p>
-    <w:p>
-      <w:pPr>
-        <w:spacing w:after="0" w:line="240" w:lineRule="auto"/>
-        <w:rPr>
-          <w:rFonts w:ascii="Times New Roman" w:hAnsi="Times New Roman" w:cs="Times New Roman"/>
-          <w:sz w:val="24"/>
-          <w:szCs w:val="24"/>
-        </w:rPr>
-      </w:pPr>
-    </w:p>
-    <w:p>
-      <w:pPr>
-        <w:spacing w:after="0" w:line="240" w:lineRule="auto"/>
-        <w:rPr>
-          <w:rFonts w:ascii="Times New Roman" w:hAnsi="Times New Roman" w:cs="Times New Roman"/>
-          <w:sz w:val="24"/>
-          <w:szCs w:val="24"/>
-        </w:rPr>
-      </w:pPr>
-      <w:r>
-        <w:rPr>
-          <w:rFonts w:ascii="Times New Roman" w:hAnsi="Times New Roman" w:cs="Times New Roman"/>
-          <w:sz w:val="24"/>
-          <w:szCs w:val="24"/>
-        </w:rPr>
-        <w:t>The log file name is AutoTickGen_yyyymmdd_hhmmAM.log</w:t>
-      </w:r>
-    </w:p>
-    <w:p>
-      <w:pPr>
-        <w:spacing w:after="0" w:line="240" w:lineRule="auto"/>
-        <w:rPr>
-          <w:rFonts w:ascii="Times New Roman" w:hAnsi="Times New Roman" w:cs="Times New Roman"/>
-          <w:sz w:val="24"/>
-          <w:szCs w:val="24"/>
-        </w:rPr>
-      </w:pPr>
-    </w:p>
-    <w:p>
-      <w:pPr>
-        <w:spacing w:after="0" w:line="240" w:lineRule="auto"/>
-        <w:rPr>
-          <w:rFonts w:ascii="Times New Roman" w:hAnsi="Times New Roman" w:cs="Times New Roman"/>
-          <w:sz w:val="24"/>
-          <w:szCs w:val="24"/>
-        </w:rPr>
-      </w:pPr>
-      <w:r>
-        <w:rPr>
-          <w:rFonts w:ascii="Times New Roman" w:hAnsi="Times New Roman" w:cs="Times New Roman"/>
-          <w:sz w:val="24"/>
-          <w:szCs w:val="24"/>
-        </w:rPr>
-        <w:t>Some contents of the file are:</w:t>
-      </w:r>
-    </w:p>
-    <w:p>
-      <w:pPr>
-        <w:spacing w:after="0" w:line="240" w:lineRule="auto"/>
-        <w:rPr>
-          <w:rFonts w:ascii="Times New Roman" w:hAnsi="Times New Roman" w:cs="Times New Roman"/>
-          <w:sz w:val="24"/>
-          <w:szCs w:val="24"/>
-        </w:rPr>
-      </w:pPr>
-    </w:p>
-    <w:p>
-      <w:pPr>
-        <w:spacing w:after="0" w:line="240" w:lineRule="auto"/>
-        <w:rPr>
-          <w:rFonts w:ascii="Times New Roman" w:hAnsi="Times New Roman" w:cs="Times New Roman"/>
-          <w:sz w:val="24"/>
-          <w:szCs w:val="24"/>
-        </w:rPr>
-      </w:pPr>
-      <w:r>
-        <w:rPr>
-          <w:rFonts w:ascii="Times New Roman" w:hAnsi="Times New Roman" w:cs="Times New Roman"/>
-          <w:sz w:val="24"/>
-          <w:szCs w:val="24"/>
-        </w:rPr>
-        <w:t>“START Module1.ReadTaskFile”</w:t>
-      </w:r>
-    </w:p>
-    <w:p>
-      <w:pPr>
-        <w:spacing w:after="0" w:line="240" w:lineRule="auto"/>
-        <w:rPr>
-          <w:rFonts w:ascii="Times New Roman" w:hAnsi="Times New Roman" w:cs="Times New Roman"/>
-          <w:sz w:val="24"/>
-          <w:szCs w:val="24"/>
-        </w:rPr>
-      </w:pPr>
-      <w:r>
-        <w:rPr>
-          <w:rFonts w:ascii="Times New Roman" w:hAnsi="Times New Roman" w:cs="Times New Roman"/>
-          <w:sz w:val="24"/>
-          <w:szCs w:val="24"/>
-        </w:rPr>
-        <w:t>The log file first records the name and path of the TaskLists.xml file.</w:t>
-      </w:r>
-    </w:p>
-    <w:p>
-      <w:pPr>
-        <w:spacing w:after="0" w:line="240" w:lineRule="auto"/>
-        <w:rPr>
-          <w:rFonts w:ascii="Times New Roman" w:hAnsi="Times New Roman" w:cs="Times New Roman"/>
-          <w:sz w:val="24"/>
-          <w:szCs w:val="24"/>
-        </w:rPr>
-      </w:pPr>
-    </w:p>
-    <w:p>
-      <w:pPr>
-        <w:spacing w:after="0" w:line="240" w:lineRule="auto"/>
-        <w:rPr>
-          <w:rFonts w:ascii="Times New Roman" w:hAnsi="Times New Roman" w:cs="Times New Roman"/>
-          <w:sz w:val="24"/>
-          <w:szCs w:val="24"/>
-        </w:rPr>
-      </w:pPr>
-      <w:r>
-        <w:rPr>
-          <w:rFonts w:ascii="Times New Roman" w:hAnsi="Times New Roman" w:cs="Times New Roman"/>
-          <w:sz w:val="24"/>
-          <w:szCs w:val="24"/>
-        </w:rPr>
-        <w:t>“START Module1.LogTasks”</w:t>
-      </w:r>
-    </w:p>
-    <w:p>
-      <w:pPr>
-        <w:spacing w:after="0" w:line="240" w:lineRule="auto"/>
-        <w:rPr>
-          <w:rFonts w:ascii="Times New Roman" w:hAnsi="Times New Roman" w:cs="Times New Roman"/>
-          <w:sz w:val="24"/>
-          <w:szCs w:val="24"/>
-        </w:rPr>
-      </w:pPr>
-      <w:r>
-        <w:rPr>
-          <w:rFonts w:ascii="Times New Roman" w:hAnsi="Times New Roman" w:cs="Times New Roman"/>
-          <w:sz w:val="24"/>
-          <w:szCs w:val="24"/>
-        </w:rPr>
-        <w:t>T</w:t>
-      </w:r>
-      <w:r>
-        <w:rPr>
-          <w:rFonts w:ascii="Times New Roman" w:hAnsi="Times New Roman" w:cs="Times New Roman"/>
-          <w:sz w:val="24"/>
-          <w:szCs w:val="24"/>
-        </w:rPr>
-        <w:t xml:space="preserve">he log file </w:t>
-      </w:r>
-      <w:r>
-        <w:rPr>
-          <w:rFonts w:ascii="Times New Roman" w:hAnsi="Times New Roman" w:cs="Times New Roman"/>
-          <w:sz w:val="24"/>
-          <w:szCs w:val="24"/>
-        </w:rPr>
-        <w:t xml:space="preserve">then </w:t>
-      </w:r>
-      <w:r>
-        <w:rPr>
-          <w:rFonts w:ascii="Times New Roman" w:hAnsi="Times New Roman" w:cs="Times New Roman"/>
-          <w:sz w:val="24"/>
-          <w:szCs w:val="24"/>
-        </w:rPr>
-        <w:t>shows the contents of the TaskLists.xml that it read.</w:t>
-      </w:r>
-    </w:p>
-    <w:p>
-      <w:pPr>
-        <w:spacing w:after="0" w:line="240" w:lineRule="auto"/>
-        <w:rPr>
-          <w:rFonts w:ascii="Times New Roman" w:hAnsi="Times New Roman" w:cs="Times New Roman"/>
-          <w:sz w:val="24"/>
-          <w:szCs w:val="24"/>
-        </w:rPr>
-      </w:pPr>
-    </w:p>
-    <w:p>
-      <w:pPr>
-        <w:spacing w:after="0" w:line="240" w:lineRule="auto"/>
-        <w:rPr>
-          <w:rFonts w:ascii="Times New Roman" w:hAnsi="Times New Roman" w:cs="Times New Roman"/>
-          <w:sz w:val="24"/>
-          <w:szCs w:val="24"/>
-        </w:rPr>
-      </w:pPr>
-      <w:r>
-        <w:rPr>
-          <w:rFonts w:ascii="Times New Roman" w:hAnsi="Times New Roman" w:cs="Times New Roman"/>
-          <w:sz w:val="24"/>
-          <w:szCs w:val="24"/>
-        </w:rPr>
-        <w:t>“START Module1.CreateTickets”</w:t>
-      </w:r>
-    </w:p>
-    <w:p>
-      <w:pPr>
-        <w:spacing w:after="0" w:line="240" w:lineRule="auto"/>
-        <w:rPr>
-          <w:rFonts w:ascii="Times New Roman" w:hAnsi="Times New Roman" w:cs="Times New Roman"/>
-          <w:sz w:val="24"/>
-          <w:szCs w:val="24"/>
-        </w:rPr>
-      </w:pPr>
-      <w:r>
-        <w:rPr>
-          <w:rFonts w:ascii="Times New Roman" w:hAnsi="Times New Roman" w:cs="Times New Roman"/>
-          <w:sz w:val="24"/>
-          <w:szCs w:val="24"/>
-        </w:rPr>
-        <w:t>Finally, it shows information about the tickets it created including the ticket ID</w:t>
-      </w:r>
-      <w:r>
-        <w:rPr>
-          <w:rFonts w:ascii="Times New Roman" w:hAnsi="Times New Roman" w:cs="Times New Roman"/>
-          <w:sz w:val="24"/>
-          <w:szCs w:val="24"/>
-        </w:rPr>
-        <w:t xml:space="preserve"> for each ticket and any errors creating the tickets.</w:t>
-      </w:r>
-    </w:p>
-    <w:p>
-      <w:pPr>
-        <w:spacing w:after="0" w:line="240" w:lineRule="auto"/>
-        <w:rPr>
-          <w:rFonts w:ascii="Times New Roman" w:hAnsi="Times New Roman" w:cs="Times New Roman"/>
-          <w:sz w:val="24"/>
-          <w:szCs w:val="24"/>
-        </w:rPr>
-      </w:pPr>
-    </w:p>
-    <w:p>
-      <w:pPr>
-        <w:pStyle w:val="Heading1"/>
-      </w:pPr>
-      <w:bookmarkStart w:id="19" w:name="_Toc439158985"/>
-      <w:r>
-        <w:lastRenderedPageBreak/>
-        <w:t>Changing between Production Mode and Test Mode</w:t>
-      </w:r>
-      <w:bookmarkEnd w:id="19"/>
-    </w:p>
-    <w:p>
-      <w:pPr>
-        <w:spacing w:after="0" w:line="240" w:lineRule="auto"/>
-        <w:rPr>
-          <w:rFonts w:ascii="Times New Roman" w:hAnsi="Times New Roman" w:cs="Times New Roman"/>
-          <w:sz w:val="24"/>
-          <w:szCs w:val="24"/>
-        </w:rPr>
-      </w:pPr>
-      <w:r>
-        <w:rPr>
-          <w:rFonts w:ascii="Times New Roman" w:hAnsi="Times New Roman" w:cs="Times New Roman"/>
-          <w:sz w:val="24"/>
-          <w:szCs w:val="24"/>
-        </w:rPr>
-        <w:t xml:space="preserve">File </w:t>
-      </w:r>
-      <w:proofErr w:type="spellStart"/>
-      <w:r>
-        <w:rPr>
-          <w:rFonts w:ascii="Times New Roman" w:hAnsi="Times New Roman" w:cs="Times New Roman"/>
-          <w:sz w:val="24"/>
-          <w:szCs w:val="24"/>
-        </w:rPr>
-        <w:t>AutoTickGen.exe.config</w:t>
-      </w:r>
-      <w:proofErr w:type="spellEnd"/>
-      <w:r>
-        <w:rPr>
-          <w:rFonts w:ascii="Times New Roman" w:hAnsi="Times New Roman" w:cs="Times New Roman"/>
-          <w:sz w:val="24"/>
-          <w:szCs w:val="24"/>
-        </w:rPr>
-        <w:t xml:space="preserve"> has a key called “</w:t>
-      </w:r>
-      <w:proofErr w:type="spellStart"/>
-      <w:r>
-        <w:rPr>
-          <w:rFonts w:ascii="Times New Roman" w:hAnsi="Times New Roman" w:cs="Times New Roman"/>
-          <w:sz w:val="24"/>
-          <w:szCs w:val="24"/>
-        </w:rPr>
-        <w:t>ProductionMode</w:t>
-      </w:r>
-      <w:proofErr w:type="spellEnd"/>
-      <w:r>
-        <w:rPr>
-          <w:rFonts w:ascii="Times New Roman" w:hAnsi="Times New Roman" w:cs="Times New Roman"/>
-          <w:sz w:val="24"/>
-          <w:szCs w:val="24"/>
-        </w:rPr>
-        <w:t>” which lets you change from using the production databases to the test databases. This is used primarily for testing an issue or code change without having to write “real” tickets to the production database.</w:t>
-      </w:r>
-    </w:p>
-    <w:p>
-      <w:pPr>
-        <w:spacing w:after="0" w:line="240" w:lineRule="auto"/>
-        <w:rPr>
-          <w:rFonts w:ascii="Times New Roman" w:hAnsi="Times New Roman" w:cs="Times New Roman"/>
-          <w:sz w:val="24"/>
-          <w:szCs w:val="24"/>
-        </w:rPr>
-      </w:pPr>
-    </w:p>
-    <w:p>
-      <w:pPr>
-        <w:spacing w:after="0" w:line="240" w:lineRule="auto"/>
-        <w:rPr>
-          <w:rFonts w:ascii="Times New Roman" w:hAnsi="Times New Roman" w:cs="Times New Roman"/>
-          <w:sz w:val="24"/>
-          <w:szCs w:val="24"/>
-        </w:rPr>
-      </w:pPr>
-      <w:r>
-        <w:rPr>
-          <w:rFonts w:ascii="Times New Roman" w:hAnsi="Times New Roman" w:cs="Times New Roman"/>
-          <w:sz w:val="24"/>
-          <w:szCs w:val="24"/>
-        </w:rPr>
-        <w:t xml:space="preserve">To change between production and test mode, rename either file </w:t>
-      </w:r>
-      <w:proofErr w:type="spellStart"/>
-      <w:r>
-        <w:rPr>
-          <w:rFonts w:ascii="Times New Roman" w:hAnsi="Times New Roman" w:cs="Times New Roman"/>
-          <w:sz w:val="24"/>
-          <w:szCs w:val="24"/>
-        </w:rPr>
-        <w:t>AutoTickGen.exe.configTEST</w:t>
-      </w:r>
-      <w:proofErr w:type="spellEnd"/>
-      <w:r>
-        <w:rPr>
-          <w:rFonts w:ascii="Times New Roman" w:hAnsi="Times New Roman" w:cs="Times New Roman"/>
-          <w:sz w:val="24"/>
-          <w:szCs w:val="24"/>
-        </w:rPr>
-        <w:t xml:space="preserve"> or file </w:t>
-      </w:r>
-      <w:proofErr w:type="spellStart"/>
-      <w:r>
-        <w:rPr>
-          <w:rFonts w:ascii="Times New Roman" w:hAnsi="Times New Roman" w:cs="Times New Roman"/>
-          <w:sz w:val="24"/>
-          <w:szCs w:val="24"/>
-        </w:rPr>
-        <w:t>AutoTickGen.exe.configPROD</w:t>
-      </w:r>
-      <w:proofErr w:type="spellEnd"/>
-      <w:r>
-        <w:rPr>
-          <w:rFonts w:ascii="Times New Roman" w:hAnsi="Times New Roman" w:cs="Times New Roman"/>
-          <w:sz w:val="24"/>
-          <w:szCs w:val="24"/>
-        </w:rPr>
-        <w:t xml:space="preserve"> to </w:t>
-      </w:r>
-      <w:proofErr w:type="spellStart"/>
-      <w:r>
-        <w:rPr>
-          <w:rFonts w:ascii="Times New Roman" w:hAnsi="Times New Roman" w:cs="Times New Roman"/>
-          <w:sz w:val="24"/>
-          <w:szCs w:val="24"/>
-        </w:rPr>
-        <w:t>AutoTickGen.exe.config</w:t>
-      </w:r>
-      <w:proofErr w:type="spellEnd"/>
-      <w:r>
-        <w:rPr>
-          <w:rFonts w:ascii="Times New Roman" w:hAnsi="Times New Roman" w:cs="Times New Roman"/>
-          <w:sz w:val="24"/>
-          <w:szCs w:val="24"/>
-        </w:rPr>
-        <w:t xml:space="preserve">. The correct settings for the test and production environments are in the respective </w:t>
-      </w:r>
-      <w:proofErr w:type="spellStart"/>
-      <w:r>
-        <w:rPr>
-          <w:rFonts w:ascii="Times New Roman" w:hAnsi="Times New Roman" w:cs="Times New Roman"/>
-          <w:sz w:val="24"/>
-          <w:szCs w:val="24"/>
-        </w:rPr>
-        <w:t>config</w:t>
-      </w:r>
-      <w:proofErr w:type="spellEnd"/>
-      <w:r>
-        <w:rPr>
-          <w:rFonts w:ascii="Times New Roman" w:hAnsi="Times New Roman" w:cs="Times New Roman"/>
-          <w:sz w:val="24"/>
-          <w:szCs w:val="24"/>
-        </w:rPr>
-        <w:t xml:space="preserve"> file.</w:t>
-      </w:r>
-    </w:p>
-    <w:p>
-      <w:pPr>
-        <w:spacing w:after="0" w:line="240" w:lineRule="auto"/>
-        <w:rPr>
-          <w:rFonts w:ascii="Times New Roman" w:hAnsi="Times New Roman" w:cs="Times New Roman"/>
-          <w:sz w:val="24"/>
-          <w:szCs w:val="24"/>
-        </w:rPr>
-      </w:pPr>
-    </w:p>
-    <w:p>
-      <w:pPr>
-        <w:spacing w:after="0" w:line="240" w:lineRule="auto"/>
-        <w:rPr>
-          <w:rFonts w:ascii="Times New Roman" w:hAnsi="Times New Roman" w:cs="Times New Roman"/>
-          <w:sz w:val="24"/>
-          <w:szCs w:val="24"/>
-        </w:rPr>
-      </w:pPr>
-      <w:r>
-        <w:rPr>
-          <w:rFonts w:ascii="Times New Roman" w:hAnsi="Times New Roman" w:cs="Times New Roman"/>
-          <w:sz w:val="24"/>
-          <w:szCs w:val="24"/>
-        </w:rPr>
-        <w:t xml:space="preserve">If files </w:t>
-      </w:r>
-      <w:proofErr w:type="spellStart"/>
-      <w:r>
-        <w:rPr>
-          <w:rFonts w:ascii="Times New Roman" w:hAnsi="Times New Roman" w:cs="Times New Roman"/>
-          <w:sz w:val="24"/>
-          <w:szCs w:val="24"/>
-        </w:rPr>
-        <w:t>AutoTickGen.exe.configTEST</w:t>
-      </w:r>
-      <w:proofErr w:type="spellEnd"/>
-      <w:r>
-        <w:rPr>
-          <w:rFonts w:ascii="Times New Roman" w:hAnsi="Times New Roman" w:cs="Times New Roman"/>
-          <w:sz w:val="24"/>
-          <w:szCs w:val="24"/>
-        </w:rPr>
-        <w:t xml:space="preserve"> and </w:t>
-      </w:r>
-      <w:proofErr w:type="spellStart"/>
-      <w:r>
-        <w:rPr>
-          <w:rFonts w:ascii="Times New Roman" w:hAnsi="Times New Roman" w:cs="Times New Roman"/>
-          <w:sz w:val="24"/>
-          <w:szCs w:val="24"/>
-        </w:rPr>
-        <w:t>AutoTickGen.exe.configPROD</w:t>
-      </w:r>
-      <w:proofErr w:type="spellEnd"/>
-      <w:r>
-        <w:rPr>
-          <w:rFonts w:ascii="Times New Roman" w:hAnsi="Times New Roman" w:cs="Times New Roman"/>
-          <w:sz w:val="24"/>
-          <w:szCs w:val="24"/>
-        </w:rPr>
-        <w:t xml:space="preserve"> don’t exist, change between production and test mode as follows:</w:t>
-      </w:r>
-    </w:p>
-    <w:p>
-      <w:pPr>
-        <w:spacing w:after="0" w:line="240" w:lineRule="auto"/>
-        <w:rPr>
-          <w:rFonts w:ascii="Times New Roman" w:hAnsi="Times New Roman" w:cs="Times New Roman"/>
-          <w:sz w:val="24"/>
-          <w:szCs w:val="24"/>
-        </w:rPr>
-      </w:pPr>
-      <w:r>
-        <w:rPr>
-          <w:rFonts w:ascii="Times New Roman" w:hAnsi="Times New Roman" w:cs="Times New Roman"/>
-          <w:sz w:val="24"/>
-          <w:szCs w:val="24"/>
-        </w:rPr>
-        <w:t xml:space="preserve">Edit file </w:t>
-      </w:r>
-      <w:proofErr w:type="spellStart"/>
-      <w:r>
-        <w:rPr>
-          <w:rFonts w:ascii="Times New Roman" w:hAnsi="Times New Roman" w:cs="Times New Roman"/>
-          <w:sz w:val="24"/>
-          <w:szCs w:val="24"/>
-        </w:rPr>
-        <w:t>AutoTickGen.exe.config</w:t>
-      </w:r>
-      <w:proofErr w:type="spellEnd"/>
-      <w:r>
-        <w:rPr>
-          <w:rFonts w:ascii="Times New Roman" w:hAnsi="Times New Roman" w:cs="Times New Roman"/>
-          <w:sz w:val="24"/>
-          <w:szCs w:val="24"/>
-        </w:rPr>
-        <w:t xml:space="preserve"> </w:t>
-      </w:r>
-      <w:r>
-        <w:rPr>
-          <w:rFonts w:ascii="Times New Roman" w:hAnsi="Times New Roman" w:cs="Times New Roman"/>
-          <w:sz w:val="24"/>
-          <w:szCs w:val="24"/>
-        </w:rPr>
-        <w:t>with Notepad. Set the key value to “True” for production mode and to any other value, such as “False”, for test mode.</w:t>
-      </w:r>
-    </w:p>
-    <w:p>
-      <w:pPr>
-        <w:spacing w:after="0" w:line="240" w:lineRule="auto"/>
-        <w:rPr>
-          <w:rFonts w:ascii="Times New Roman" w:hAnsi="Times New Roman" w:cs="Times New Roman"/>
-          <w:sz w:val="24"/>
-          <w:szCs w:val="24"/>
-        </w:rPr>
-      </w:pPr>
-    </w:p>
-    <w:p>
-      <w:pPr>
-        <w:spacing w:after="0" w:line="240" w:lineRule="auto"/>
-        <w:rPr>
-          <w:rFonts w:ascii="Times New Roman" w:hAnsi="Times New Roman" w:cs="Times New Roman"/>
-          <w:sz w:val="24"/>
-          <w:szCs w:val="24"/>
-        </w:rPr>
-      </w:pPr>
-      <w:r>
-        <w:rPr>
-          <w:rFonts w:ascii="Times New Roman" w:hAnsi="Times New Roman" w:cs="Times New Roman"/>
-          <w:sz w:val="24"/>
-          <w:szCs w:val="24"/>
-        </w:rPr>
-        <w:t>At any time, except when the scheduled task is running, you can double click on AutoTickGen.exe to run and test the program.</w:t>
-      </w:r>
-      <w:r>
-        <w:rPr>
-          <w:rFonts w:ascii="Times New Roman" w:hAnsi="Times New Roman" w:cs="Times New Roman"/>
-          <w:sz w:val="24"/>
-          <w:szCs w:val="24"/>
-        </w:rPr>
-        <w:t xml:space="preserve"> </w:t>
-      </w:r>
-      <w:r>
-        <w:rPr>
-          <w:rFonts w:ascii="Times New Roman" w:hAnsi="Times New Roman" w:cs="Times New Roman"/>
-          <w:b/>
-          <w:sz w:val="24"/>
-          <w:szCs w:val="24"/>
-          <w:highlight w:val="yellow"/>
-        </w:rPr>
         <w:t>Just be sure to run is as an administrator.</w:t>
       </w:r>
     </w:p>
@@ -6670,7 +6920,7 @@
       <w:pPr>
         <w:pStyle w:val="Heading2"/>
       </w:pPr>
-      <w:bookmarkStart w:id="20" w:name="_Toc439158986"/>
+      <w:bookmarkStart w:id="20" w:name="_Toc439239833"/>
       <w:r>
         <w:t>Databases/Servers Used</w:t>
       </w:r>
@@ -7809,6 +8059,119 @@
     </w:lvl>
   </w:abstractNum>
   <w:abstractNum w:abstractNumId="8" w15:restartNumberingAfterBreak="0">
+    <w:nsid w:val="443A1508"/>
+    <w:multiLevelType w:val="hybridMultilevel"/>
+    <w:tmpl w:val="1528E836"/>
+    <w:lvl w:ilvl="0" w:tplc="04090001">
+      <w:start w:val="1"/>
+      <w:numFmt w:val="bullet"/>
+      <w:lvlText w:val=""/>
+      <w:lvlJc w:val="left"/>
+      <w:pPr>
+        <w:ind w:left="720" w:hanging="360"/>
+      </w:pPr>
+      <w:rPr>
+        <w:rFonts w:ascii="Symbol" w:hAnsi="Symbol" w:hint="default"/>
+      </w:rPr>
+    </w:lvl>
+    <w:lvl w:ilvl="1" w:tplc="04090003" w:tentative="1">
+      <w:start w:val="1"/>
+      <w:numFmt w:val="bullet"/>
+      <w:lvlText w:val="o"/>
+      <w:lvlJc w:val="left"/>
+      <w:pPr>
+        <w:ind w:left="1440" w:hanging="360"/>
+      </w:pPr>
+      <w:rPr>
+        <w:rFonts w:ascii="Courier New" w:hAnsi="Courier New" w:cs="Courier New" w:hint="default"/>
+      </w:rPr>
+    </w:lvl>
+    <w:lvl w:ilvl="2" w:tplc="04090005" w:tentative="1">
+      <w:start w:val="1"/>
+      <w:numFmt w:val="bullet"/>
+      <w:lvlText w:val=""/>
+      <w:lvlJc w:val="left"/>
+      <w:pPr>
+        <w:ind w:left="2160" w:hanging="360"/>
+      </w:pPr>
+      <w:rPr>
+        <w:rFonts w:ascii="Wingdings" w:hAnsi="Wingdings" w:hint="default"/>
+      </w:rPr>
+    </w:lvl>
+    <w:lvl w:ilvl="3" w:tplc="04090001" w:tentative="1">
+      <w:start w:val="1"/>
+      <w:numFmt w:val="bullet"/>
+      <w:lvlText w:val=""/>
+      <w:lvlJc w:val="left"/>
+      <w:pPr>
+        <w:ind w:left="2880" w:hanging="360"/>
+      </w:pPr>
+      <w:rPr>
+        <w:rFonts w:ascii="Symbol" w:hAnsi="Symbol" w:hint="default"/>
+      </w:rPr>
+    </w:lvl>
+    <w:lvl w:ilvl="4" w:tplc="04090003" w:tentative="1">
+      <w:start w:val="1"/>
+      <w:numFmt w:val="bullet"/>
+      <w:lvlText w:val="o"/>
+      <w:lvlJc w:val="left"/>
+      <w:pPr>
+        <w:ind w:left="3600" w:hanging="360"/>
+      </w:pPr>
+      <w:rPr>
+        <w:rFonts w:ascii="Courier New" w:hAnsi="Courier New" w:cs="Courier New" w:hint="default"/>
+      </w:rPr>
+    </w:lvl>
+    <w:lvl w:ilvl="5" w:tplc="04090005" w:tentative="1">
+      <w:start w:val="1"/>
+      <w:numFmt w:val="bullet"/>
+      <w:lvlText w:val=""/>
+      <w:lvlJc w:val="left"/>
+      <w:pPr>
+        <w:ind w:left="4320" w:hanging="360"/>
+      </w:pPr>
+      <w:rPr>
+        <w:rFonts w:ascii="Wingdings" w:hAnsi="Wingdings" w:hint="default"/>
+      </w:rPr>
+    </w:lvl>
+    <w:lvl w:ilvl="6" w:tplc="04090001" w:tentative="1">
+      <w:start w:val="1"/>
+      <w:numFmt w:val="bullet"/>
+      <w:lvlText w:val=""/>
+      <w:lvlJc w:val="left"/>
+      <w:pPr>
+        <w:ind w:left="5040" w:hanging="360"/>
+      </w:pPr>
+      <w:rPr>
+        <w:rFonts w:ascii="Symbol" w:hAnsi="Symbol" w:hint="default"/>
+      </w:rPr>
+    </w:lvl>
+    <w:lvl w:ilvl="7" w:tplc="04090003" w:tentative="1">
+      <w:start w:val="1"/>
+      <w:numFmt w:val="bullet"/>
+      <w:lvlText w:val="o"/>
+      <w:lvlJc w:val="left"/>
+      <w:pPr>
+        <w:ind w:left="5760" w:hanging="360"/>
+      </w:pPr>
+      <w:rPr>
+        <w:rFonts w:ascii="Courier New" w:hAnsi="Courier New" w:cs="Courier New" w:hint="default"/>
+      </w:rPr>
+    </w:lvl>
+    <w:lvl w:ilvl="8" w:tplc="04090005" w:tentative="1">
+      <w:start w:val="1"/>
+      <w:numFmt w:val="bullet"/>
+      <w:lvlText w:val=""/>
+      <w:lvlJc w:val="left"/>
+      <w:pPr>
+        <w:ind w:left="6480" w:hanging="360"/>
+      </w:pPr>
+      <w:rPr>
+        <w:rFonts w:ascii="Wingdings" w:hAnsi="Wingdings" w:hint="default"/>
+      </w:rPr>
+    </w:lvl>
+  </w:abstractNum>
+  <w:abstractNum w:abstractNumId="9" w15:restartNumberingAfterBreak="0">
     <w:nsid w:val="51131A21"/>
     <w:multiLevelType w:val="hybridMultilevel"/>
     <w:tmpl w:val="11B6C81C"/>
@@ -7921,7 +8284,7 @@
       </w:rPr>
     </w:lvl>
   </w:abstractNum>
-  <w:abstractNum w:abstractNumId="9" w15:restartNumberingAfterBreak="0">
+  <w:abstractNum w:abstractNumId="10" w15:restartNumberingAfterBreak="0">
     <w:nsid w:val="531B0363"/>
     <w:multiLevelType w:val="hybridMultilevel"/>
     <w:tmpl w:val="5AF837A6"/>
@@ -8034,7 +8397,7 @@
       </w:rPr>
     </w:lvl>
   </w:abstractNum>
-  <w:abstractNum w:abstractNumId="10" w15:restartNumberingAfterBreak="0">
+  <w:abstractNum w:abstractNumId="11" w15:restartNumberingAfterBreak="0">
     <w:nsid w:val="78D43161"/>
     <w:multiLevelType w:val="hybridMultilevel"/>
     <w:tmpl w:val="275080C2"/>
@@ -8121,7 +8484,7 @@
     </w:lvl>
   </w:abstractNum>
   <w:num w:numId="1">
-    <w:abstractNumId w:val="10"/>
+    <w:abstractNumId w:val="11"/>
   </w:num>
   <w:num w:numId="2">
     <w:abstractNumId w:val="7"/>
@@ -8130,7 +8493,7 @@
     <w:abstractNumId w:val="5"/>
   </w:num>
   <w:num w:numId="4">
-    <w:abstractNumId w:val="9"/>
+    <w:abstractNumId w:val="10"/>
   </w:num>
   <w:num w:numId="5">
     <w:abstractNumId w:val="4"/>
@@ -8151,6 +8514,9 @@
     <w:abstractNumId w:val="6"/>
   </w:num>
   <w:num w:numId="11">
+    <w:abstractNumId w:val="9"/>
+  </w:num>
+  <w:num w:numId="12">
     <w:abstractNumId w:val="8"/>
   </w:num>
 </w:numbering>
@@ -8825,6 +9191,18 @@
       <w:szCs w:val="24"/>
     </w:rPr>
   </w:style>
+  <w:style w:type="character" w:styleId="FollowedHyperlink">
+    <w:name w:val="FollowedHyperlink"/>
+    <w:basedOn w:val="DefaultParagraphFont"/>
+    <w:uiPriority w:val="99"/>
+    <w:semiHidden/>
+    <w:unhideWhenUsed/>
+    <w:rsid w:val="00BE3D78"/>
+    <w:rPr>
+      <w:color w:val="954F72" w:themeColor="followedHyperlink"/>
+      <w:u w:val="single"/>
+    </w:rPr>
+  </w:style>
 </w:styles>
 </file>
 
@@ -9094,7 +9472,7 @@
 </file>
 
 <file path=customXml/itemProps1.xml><?xml version="1.0" encoding="utf-8"?>
-<ds:datastoreItem xmlns:ds="http://schemas.openxmlformats.org/officeDocument/2006/customXml" ds:itemID="{DC1167FB-A10B-40EF-A5DB-9128247B88FB}">
+<ds:datastoreItem xmlns:ds="http://schemas.openxmlformats.org/officeDocument/2006/customXml" ds:itemID="{89892313-C331-4545-B082-C886A50859DD}">
   <ds:schemaRefs>
     <ds:schemaRef ds:uri="http://schemas.openxmlformats.org/officeDocument/2006/bibliography"/>
   </ds:schemaRefs>

</xml_diff>

<commit_message>
Add "quarterly" frequency as requested by Dick S.
git-tfs-id: [http://vsfoundations2:8080/tfs/insiteonline]$/InsiteOnline 3.1/ConsoleUtilities;C3221
</commit_message>
<xml_diff>
--- a/AutoTickGen/AutoTickGen/AutoTickGen/AutoTickGen Tech and Users Doc.docx
+++ b/AutoTickGen/AutoTickGen/AutoTickGen/AutoTickGen Tech and Users Doc.docx
@@ -616,6 +616,14 @@
                 <w:szCs w:val="24"/>
               </w:rPr>
             </w:pPr>
+            <w:r>
+              <w:rPr>
+                <w:rFonts w:ascii="Times New Roman" w:hAnsi="Times New Roman" w:cs="Times New Roman"/>
+                <w:sz w:val="24"/>
+                <w:szCs w:val="24"/>
+              </w:rPr>
+              <w:t>5</w:t>
+            </w:r>
           </w:p>
         </w:tc>
         <w:tc>
@@ -631,6 +639,90 @@
                 <w:szCs w:val="24"/>
               </w:rPr>
             </w:pPr>
+            <w:r>
+              <w:rPr>
+                <w:rFonts w:ascii="Times New Roman" w:hAnsi="Times New Roman" w:cs="Times New Roman"/>
+                <w:sz w:val="24"/>
+                <w:szCs w:val="24"/>
+              </w:rPr>
+              <w:t>1/15/2016</w:t>
+            </w:r>
+          </w:p>
+        </w:tc>
+        <w:tc>
+          <w:tcPr>
+            <w:tcW w:w="1798" w:type="dxa"/>
+          </w:tcPr>
+          <w:p>
+            <w:pPr>
+              <w:rPr>
+                <w:rFonts w:ascii="Times New Roman" w:hAnsi="Times New Roman" w:cs="Times New Roman"/>
+                <w:sz w:val="24"/>
+                <w:szCs w:val="24"/>
+              </w:rPr>
+            </w:pPr>
+            <w:r>
+              <w:rPr>
+                <w:rFonts w:ascii="Times New Roman" w:hAnsi="Times New Roman" w:cs="Times New Roman"/>
+                <w:sz w:val="24"/>
+                <w:szCs w:val="24"/>
+              </w:rPr>
+              <w:t>Eva Bard</w:t>
+            </w:r>
+          </w:p>
+        </w:tc>
+        <w:tc>
+          <w:tcPr>
+            <w:tcW w:w="6452" w:type="dxa"/>
+          </w:tcPr>
+          <w:p>
+            <w:pPr>
+              <w:rPr>
+                <w:rFonts w:ascii="Times New Roman" w:hAnsi="Times New Roman" w:cs="Times New Roman"/>
+                <w:sz w:val="24"/>
+                <w:szCs w:val="24"/>
+              </w:rPr>
+            </w:pPr>
+            <w:r>
+              <w:rPr>
+                <w:rFonts w:ascii="Times New Roman" w:hAnsi="Times New Roman" w:cs="Times New Roman"/>
+                <w:sz w:val="24"/>
+                <w:szCs w:val="24"/>
+              </w:rPr>
+              <w:t>Include option “quarterly” as a frequency</w:t>
+            </w:r>
+          </w:p>
+        </w:tc>
+      </w:tr>
+      <w:tr>
+        <w:tc>
+          <w:tcPr>
+            <w:tcW w:w="1204" w:type="dxa"/>
+          </w:tcPr>
+          <w:p>
+            <w:pPr>
+              <w:jc w:val="center"/>
+              <w:rPr>
+                <w:rFonts w:ascii="Times New Roman" w:hAnsi="Times New Roman" w:cs="Times New Roman"/>
+                <w:sz w:val="24"/>
+                <w:szCs w:val="24"/>
+              </w:rPr>
+            </w:pPr>
+          </w:p>
+        </w:tc>
+        <w:tc>
+          <w:tcPr>
+            <w:tcW w:w="1336" w:type="dxa"/>
+          </w:tcPr>
+          <w:p>
+            <w:pPr>
+              <w:jc w:val="center"/>
+              <w:rPr>
+                <w:rFonts w:ascii="Times New Roman" w:hAnsi="Times New Roman" w:cs="Times New Roman"/>
+                <w:sz w:val="24"/>
+                <w:szCs w:val="24"/>
+              </w:rPr>
+            </w:pPr>
           </w:p>
         </w:tc>
         <w:tc>
@@ -672,6 +764,8 @@
           <w:szCs w:val="24"/>
         </w:rPr>
       </w:pPr>
+      <w:bookmarkStart w:id="0" w:name="_GoBack"/>
+      <w:bookmarkEnd w:id="0"/>
     </w:p>
     <w:p>
       <w:pPr>
@@ -718,7 +812,7 @@
         </w:rPr>
         <w:fldChar w:fldCharType="separate"/>
       </w:r>
-      <w:hyperlink w:anchor="_Toc439239814" w:history="1">
+      <w:hyperlink w:anchor="_Toc440635472" w:history="1">
         <w:r>
           <w:rPr>
             <w:rStyle w:val="Hyperlink"/>
@@ -745,7 +839,7 @@
             <w:noProof/>
             <w:webHidden/>
           </w:rPr>
-          <w:instrText xml:space="preserve"> PAGEREF _Toc439239814 \h </w:instrText>
+          <w:instrText xml:space="preserve"> PAGEREF _Toc440635472 \h </w:instrText>
         </w:r>
         <w:r>
           <w:rPr>
@@ -787,7 +881,7 @@
           <w:noProof/>
         </w:rPr>
       </w:pPr>
-      <w:hyperlink w:anchor="_Toc439239815" w:history="1">
+      <w:hyperlink w:anchor="_Toc440635473" w:history="1">
         <w:r>
           <w:rPr>
             <w:rStyle w:val="Hyperlink"/>
@@ -814,7 +908,7 @@
             <w:noProof/>
             <w:webHidden/>
           </w:rPr>
-          <w:instrText xml:space="preserve"> PAGEREF _Toc439239815 \h </w:instrText>
+          <w:instrText xml:space="preserve"> PAGEREF _Toc440635473 \h </w:instrText>
         </w:r>
         <w:r>
           <w:rPr>
@@ -856,7 +950,7 @@
           <w:noProof/>
         </w:rPr>
       </w:pPr>
-      <w:hyperlink w:anchor="_Toc439239816" w:history="1">
+      <w:hyperlink w:anchor="_Toc440635474" w:history="1">
         <w:r>
           <w:rPr>
             <w:rStyle w:val="Hyperlink"/>
@@ -883,7 +977,7 @@
             <w:noProof/>
             <w:webHidden/>
           </w:rPr>
-          <w:instrText xml:space="preserve"> PAGEREF _Toc439239816 \h </w:instrText>
+          <w:instrText xml:space="preserve"> PAGEREF _Toc440635474 \h </w:instrText>
         </w:r>
         <w:r>
           <w:rPr>
@@ -925,7 +1019,7 @@
           <w:noProof/>
         </w:rPr>
       </w:pPr>
-      <w:hyperlink w:anchor="_Toc439239817" w:history="1">
+      <w:hyperlink w:anchor="_Toc440635475" w:history="1">
         <w:r>
           <w:rPr>
             <w:rStyle w:val="Hyperlink"/>
@@ -952,7 +1046,7 @@
             <w:noProof/>
             <w:webHidden/>
           </w:rPr>
-          <w:instrText xml:space="preserve"> PAGEREF _Toc439239817 \h </w:instrText>
+          <w:instrText xml:space="preserve"> PAGEREF _Toc440635475 \h </w:instrText>
         </w:r>
         <w:r>
           <w:rPr>
@@ -994,7 +1088,7 @@
           <w:noProof/>
         </w:rPr>
       </w:pPr>
-      <w:hyperlink w:anchor="_Toc439239818" w:history="1">
+      <w:hyperlink w:anchor="_Toc440635476" w:history="1">
         <w:r>
           <w:rPr>
             <w:rStyle w:val="Hyperlink"/>
@@ -1021,7 +1115,7 @@
             <w:noProof/>
             <w:webHidden/>
           </w:rPr>
-          <w:instrText xml:space="preserve"> PAGEREF _Toc439239818 \h </w:instrText>
+          <w:instrText xml:space="preserve"> PAGEREF _Toc440635476 \h </w:instrText>
         </w:r>
         <w:r>
           <w:rPr>
@@ -1063,7 +1157,7 @@
           <w:noProof/>
         </w:rPr>
       </w:pPr>
-      <w:hyperlink w:anchor="_Toc439239819" w:history="1">
+      <w:hyperlink w:anchor="_Toc440635477" w:history="1">
         <w:r>
           <w:rPr>
             <w:rStyle w:val="Hyperlink"/>
@@ -1090,7 +1184,7 @@
             <w:noProof/>
             <w:webHidden/>
           </w:rPr>
-          <w:instrText xml:space="preserve"> PAGEREF _Toc439239819 \h </w:instrText>
+          <w:instrText xml:space="preserve"> PAGEREF _Toc440635477 \h </w:instrText>
         </w:r>
         <w:r>
           <w:rPr>
@@ -1132,7 +1226,7 @@
           <w:noProof/>
         </w:rPr>
       </w:pPr>
-      <w:hyperlink w:anchor="_Toc439239820" w:history="1">
+      <w:hyperlink w:anchor="_Toc440635478" w:history="1">
         <w:r>
           <w:rPr>
             <w:rStyle w:val="Hyperlink"/>
@@ -1159,7 +1253,7 @@
             <w:noProof/>
             <w:webHidden/>
           </w:rPr>
-          <w:instrText xml:space="preserve"> PAGEREF _Toc439239820 \h </w:instrText>
+          <w:instrText xml:space="preserve"> PAGEREF _Toc440635478 \h </w:instrText>
         </w:r>
         <w:r>
           <w:rPr>
@@ -1201,7 +1295,7 @@
           <w:noProof/>
         </w:rPr>
       </w:pPr>
-      <w:hyperlink w:anchor="_Toc439239821" w:history="1">
+      <w:hyperlink w:anchor="_Toc440635479" w:history="1">
         <w:r>
           <w:rPr>
             <w:rStyle w:val="Hyperlink"/>
@@ -1228,7 +1322,7 @@
             <w:noProof/>
             <w:webHidden/>
           </w:rPr>
-          <w:instrText xml:space="preserve"> PAGEREF _Toc439239821 \h </w:instrText>
+          <w:instrText xml:space="preserve"> PAGEREF _Toc440635479 \h </w:instrText>
         </w:r>
         <w:r>
           <w:rPr>
@@ -1270,7 +1364,7 @@
           <w:noProof/>
         </w:rPr>
       </w:pPr>
-      <w:hyperlink w:anchor="_Toc439239822" w:history="1">
+      <w:hyperlink w:anchor="_Toc440635480" w:history="1">
         <w:r>
           <w:rPr>
             <w:rStyle w:val="Hyperlink"/>
@@ -1297,7 +1391,7 @@
             <w:noProof/>
             <w:webHidden/>
           </w:rPr>
-          <w:instrText xml:space="preserve"> PAGEREF _Toc439239822 \h </w:instrText>
+          <w:instrText xml:space="preserve"> PAGEREF _Toc440635480 \h </w:instrText>
         </w:r>
         <w:r>
           <w:rPr>
@@ -1339,7 +1433,7 @@
           <w:noProof/>
         </w:rPr>
       </w:pPr>
-      <w:hyperlink w:anchor="_Toc439239823" w:history="1">
+      <w:hyperlink w:anchor="_Toc440635481" w:history="1">
         <w:r>
           <w:rPr>
             <w:rStyle w:val="Hyperlink"/>
@@ -1366,7 +1460,7 @@
             <w:noProof/>
             <w:webHidden/>
           </w:rPr>
-          <w:instrText xml:space="preserve"> PAGEREF _Toc439239823 \h </w:instrText>
+          <w:instrText xml:space="preserve"> PAGEREF _Toc440635481 \h </w:instrText>
         </w:r>
         <w:r>
           <w:rPr>
@@ -1408,7 +1502,7 @@
           <w:noProof/>
         </w:rPr>
       </w:pPr>
-      <w:hyperlink w:anchor="_Toc439239824" w:history="1">
+      <w:hyperlink w:anchor="_Toc440635482" w:history="1">
         <w:r>
           <w:rPr>
             <w:rStyle w:val="Hyperlink"/>
@@ -1435,7 +1529,7 @@
             <w:noProof/>
             <w:webHidden/>
           </w:rPr>
-          <w:instrText xml:space="preserve"> PAGEREF _Toc439239824 \h </w:instrText>
+          <w:instrText xml:space="preserve"> PAGEREF _Toc440635482 \h </w:instrText>
         </w:r>
         <w:r>
           <w:rPr>
@@ -1477,7 +1571,7 @@
           <w:noProof/>
         </w:rPr>
       </w:pPr>
-      <w:hyperlink w:anchor="_Toc439239825" w:history="1">
+      <w:hyperlink w:anchor="_Toc440635483" w:history="1">
         <w:r>
           <w:rPr>
             <w:rStyle w:val="Hyperlink"/>
@@ -1504,7 +1598,7 @@
             <w:noProof/>
             <w:webHidden/>
           </w:rPr>
-          <w:instrText xml:space="preserve"> PAGEREF _Toc439239825 \h </w:instrText>
+          <w:instrText xml:space="preserve"> PAGEREF _Toc440635483 \h </w:instrText>
         </w:r>
         <w:r>
           <w:rPr>
@@ -1546,7 +1640,7 @@
           <w:noProof/>
         </w:rPr>
       </w:pPr>
-      <w:hyperlink w:anchor="_Toc439239826" w:history="1">
+      <w:hyperlink w:anchor="_Toc440635484" w:history="1">
         <w:r>
           <w:rPr>
             <w:rStyle w:val="Hyperlink"/>
@@ -1573,7 +1667,7 @@
             <w:noProof/>
             <w:webHidden/>
           </w:rPr>
-          <w:instrText xml:space="preserve"> PAGEREF _Toc439239826 \h </w:instrText>
+          <w:instrText xml:space="preserve"> PAGEREF _Toc440635484 \h </w:instrText>
         </w:r>
         <w:r>
           <w:rPr>
@@ -1615,7 +1709,7 @@
           <w:noProof/>
         </w:rPr>
       </w:pPr>
-      <w:hyperlink w:anchor="_Toc439239827" w:history="1">
+      <w:hyperlink w:anchor="_Toc440635485" w:history="1">
         <w:r>
           <w:rPr>
             <w:rStyle w:val="Hyperlink"/>
@@ -1642,7 +1736,7 @@
             <w:noProof/>
             <w:webHidden/>
           </w:rPr>
-          <w:instrText xml:space="preserve"> PAGEREF _Toc439239827 \h </w:instrText>
+          <w:instrText xml:space="preserve"> PAGEREF _Toc440635485 \h </w:instrText>
         </w:r>
         <w:r>
           <w:rPr>
@@ -1684,7 +1778,7 @@
           <w:noProof/>
         </w:rPr>
       </w:pPr>
-      <w:hyperlink w:anchor="_Toc439239828" w:history="1">
+      <w:hyperlink w:anchor="_Toc440635486" w:history="1">
         <w:r>
           <w:rPr>
             <w:rStyle w:val="Hyperlink"/>
@@ -1711,7 +1805,7 @@
             <w:noProof/>
             <w:webHidden/>
           </w:rPr>
-          <w:instrText xml:space="preserve"> PAGEREF _Toc439239828 \h </w:instrText>
+          <w:instrText xml:space="preserve"> PAGEREF _Toc440635486 \h </w:instrText>
         </w:r>
         <w:r>
           <w:rPr>
@@ -1753,7 +1847,7 @@
           <w:noProof/>
         </w:rPr>
       </w:pPr>
-      <w:hyperlink w:anchor="_Toc439239829" w:history="1">
+      <w:hyperlink w:anchor="_Toc440635487" w:history="1">
         <w:r>
           <w:rPr>
             <w:rStyle w:val="Hyperlink"/>
@@ -1780,7 +1874,7 @@
             <w:noProof/>
             <w:webHidden/>
           </w:rPr>
-          <w:instrText xml:space="preserve"> PAGEREF _Toc439239829 \h </w:instrText>
+          <w:instrText xml:space="preserve"> PAGEREF _Toc440635487 \h </w:instrText>
         </w:r>
         <w:r>
           <w:rPr>
@@ -1822,27 +1916,13 @@
           <w:noProof/>
         </w:rPr>
       </w:pPr>
-      <w:hyperlink w:anchor="_Toc439239830" w:history="1">
+      <w:hyperlink w:anchor="_Toc440635488" w:history="1">
         <w:r>
           <w:rPr>
             <w:rStyle w:val="Hyperlink"/>
             <w:noProof/>
           </w:rPr>
-          <w:t xml:space="preserve">Include a </w:t>
-        </w:r>
-        <w:r>
-          <w:rPr>
-            <w:rStyle w:val="Hyperlink"/>
-            <w:noProof/>
-          </w:rPr>
-          <w:t>U</w:t>
-        </w:r>
-        <w:r>
-          <w:rPr>
-            <w:rStyle w:val="Hyperlink"/>
-            <w:noProof/>
-          </w:rPr>
-          <w:t>RL in a Task</w:t>
+          <w:t>Include a URL in a Task</w:t>
         </w:r>
         <w:r>
           <w:rPr>
@@ -1863,7 +1943,7 @@
             <w:noProof/>
             <w:webHidden/>
           </w:rPr>
-          <w:instrText xml:space="preserve"> PAGEREF _Toc439239830 \h </w:instrText>
+          <w:instrText xml:space="preserve"> PAGEREF _Toc440635488 \h </w:instrText>
         </w:r>
         <w:r>
           <w:rPr>
@@ -1905,7 +1985,7 @@
           <w:noProof/>
         </w:rPr>
       </w:pPr>
-      <w:hyperlink w:anchor="_Toc439239831" w:history="1">
+      <w:hyperlink w:anchor="_Toc440635489" w:history="1">
         <w:r>
           <w:rPr>
             <w:rStyle w:val="Hyperlink"/>
@@ -1932,7 +2012,7 @@
             <w:noProof/>
             <w:webHidden/>
           </w:rPr>
-          <w:instrText xml:space="preserve"> PAGEREF _Toc439239831 \h </w:instrText>
+          <w:instrText xml:space="preserve"> PAGEREF _Toc440635489 \h </w:instrText>
         </w:r>
         <w:r>
           <w:rPr>
@@ -1974,7 +2054,7 @@
           <w:noProof/>
         </w:rPr>
       </w:pPr>
-      <w:hyperlink w:anchor="_Toc439239832" w:history="1">
+      <w:hyperlink w:anchor="_Toc440635490" w:history="1">
         <w:r>
           <w:rPr>
             <w:rStyle w:val="Hyperlink"/>
@@ -2001,7 +2081,7 @@
             <w:noProof/>
             <w:webHidden/>
           </w:rPr>
-          <w:instrText xml:space="preserve"> PAGEREF _Toc439239832 \h </w:instrText>
+          <w:instrText xml:space="preserve"> PAGEREF _Toc440635490 \h </w:instrText>
         </w:r>
         <w:r>
           <w:rPr>
@@ -2043,7 +2123,7 @@
           <w:noProof/>
         </w:rPr>
       </w:pPr>
-      <w:hyperlink w:anchor="_Toc439239833" w:history="1">
+      <w:hyperlink w:anchor="_Toc440635491" w:history="1">
         <w:r>
           <w:rPr>
             <w:rStyle w:val="Hyperlink"/>
@@ -2070,7 +2150,7 @@
             <w:noProof/>
             <w:webHidden/>
           </w:rPr>
-          <w:instrText xml:space="preserve"> PAGEREF _Toc439239833 \h </w:instrText>
+          <w:instrText xml:space="preserve"> PAGEREF _Toc440635491 \h </w:instrText>
         </w:r>
         <w:r>
           <w:rPr>
@@ -2123,11 +2203,11 @@
       <w:pPr>
         <w:pStyle w:val="Heading1"/>
       </w:pPr>
-      <w:bookmarkStart w:id="0" w:name="_Toc439239814"/>
+      <w:bookmarkStart w:id="1" w:name="_Toc440635472"/>
       <w:r>
         <w:t>Purpose</w:t>
       </w:r>
-      <w:bookmarkEnd w:id="0"/>
+      <w:bookmarkEnd w:id="1"/>
     </w:p>
     <w:p>
       <w:pPr>
@@ -2215,22 +2295,22 @@
       <w:pPr>
         <w:pStyle w:val="Heading1"/>
       </w:pPr>
-      <w:bookmarkStart w:id="1" w:name="_Toc439239815"/>
+      <w:bookmarkStart w:id="2" w:name="_Toc440635473"/>
       <w:r>
         <w:lastRenderedPageBreak/>
         <w:t>Location</w:t>
       </w:r>
-      <w:bookmarkEnd w:id="1"/>
+      <w:bookmarkEnd w:id="2"/>
     </w:p>
     <w:p>
       <w:pPr>
         <w:pStyle w:val="Heading2"/>
       </w:pPr>
-      <w:bookmarkStart w:id="2" w:name="_Toc439239816"/>
+      <w:bookmarkStart w:id="3" w:name="_Toc440635474"/>
       <w:r>
         <w:t>Run Location</w:t>
       </w:r>
-      <w:bookmarkEnd w:id="2"/>
+      <w:bookmarkEnd w:id="3"/>
     </w:p>
     <w:p>
       <w:pPr>
@@ -2330,11 +2410,11 @@
       <w:pPr>
         <w:pStyle w:val="Heading2"/>
       </w:pPr>
-      <w:bookmarkStart w:id="3" w:name="_Toc439239817"/>
+      <w:bookmarkStart w:id="4" w:name="_Toc440635475"/>
       <w:r>
         <w:t>Source Code Location</w:t>
       </w:r>
-      <w:bookmarkEnd w:id="3"/>
+      <w:bookmarkEnd w:id="4"/>
     </w:p>
     <w:p>
       <w:pPr>
@@ -2434,7 +2514,7 @@
       <w:pPr>
         <w:pStyle w:val="Heading1"/>
       </w:pPr>
-      <w:bookmarkStart w:id="4" w:name="_Toc439239818"/>
+      <w:bookmarkStart w:id="5" w:name="_Toc440635476"/>
       <w:r>
         <w:t xml:space="preserve">How to change information for a ticket that </w:t>
       </w:r>
@@ -2446,7 +2526,7 @@
       <w:r>
         <w:t xml:space="preserve"> already creates daily</w:t>
       </w:r>
-      <w:bookmarkEnd w:id="4"/>
+      <w:bookmarkEnd w:id="5"/>
     </w:p>
     <w:p>
       <w:pPr>
@@ -2674,7 +2754,7 @@
       <w:pPr>
         <w:pStyle w:val="Heading1"/>
       </w:pPr>
-      <w:bookmarkStart w:id="5" w:name="_Toc439239819"/>
+      <w:bookmarkStart w:id="6" w:name="_Toc440635477"/>
       <w:r>
         <w:t xml:space="preserve">How to make </w:t>
       </w:r>
@@ -2689,7 +2769,7 @@
       <w:r>
         <w:t>a daily ticket for a new set of tasks</w:t>
       </w:r>
-      <w:bookmarkEnd w:id="5"/>
+      <w:bookmarkEnd w:id="6"/>
     </w:p>
     <w:p>
       <w:pPr>
@@ -2970,11 +3050,11 @@
       <w:pPr>
         <w:pStyle w:val="Heading1"/>
       </w:pPr>
-      <w:bookmarkStart w:id="6" w:name="_Toc439239820"/>
+      <w:bookmarkStart w:id="7" w:name="_Toc440635478"/>
       <w:r>
         <w:t>Guidelines for the ticket information in file TaskList.xml</w:t>
       </w:r>
-      <w:bookmarkEnd w:id="6"/>
+      <w:bookmarkEnd w:id="7"/>
     </w:p>
     <w:p>
       <w:pPr>
@@ -3078,12 +3158,12 @@
       <w:pPr>
         <w:pStyle w:val="Heading2"/>
       </w:pPr>
-      <w:bookmarkStart w:id="7" w:name="_Toc439239821"/>
+      <w:bookmarkStart w:id="8" w:name="_Toc440635479"/>
       <w:proofErr w:type="spellStart"/>
       <w:r>
         <w:t>EmailSubject</w:t>
       </w:r>
-      <w:bookmarkEnd w:id="7"/>
+      <w:bookmarkEnd w:id="8"/>
       <w:proofErr w:type="spellEnd"/>
     </w:p>
     <w:p>
@@ -3314,12 +3394,12 @@
       <w:pPr>
         <w:pStyle w:val="Heading2"/>
       </w:pPr>
-      <w:bookmarkStart w:id="8" w:name="_Toc439239822"/>
+      <w:bookmarkStart w:id="9" w:name="_Toc440635480"/>
       <w:r>
         <w:lastRenderedPageBreak/>
         <w:t>Priority</w:t>
       </w:r>
-      <w:bookmarkEnd w:id="8"/>
+      <w:bookmarkEnd w:id="9"/>
     </w:p>
     <w:p>
       <w:pPr>
@@ -3500,12 +3580,12 @@
       <w:pPr>
         <w:pStyle w:val="Heading2"/>
       </w:pPr>
-      <w:bookmarkStart w:id="9" w:name="_Toc439239823"/>
+      <w:bookmarkStart w:id="10" w:name="_Toc440635481"/>
       <w:proofErr w:type="spellStart"/>
       <w:r>
         <w:t>AssigneeID</w:t>
       </w:r>
-      <w:bookmarkEnd w:id="9"/>
+      <w:bookmarkEnd w:id="10"/>
       <w:proofErr w:type="spellEnd"/>
     </w:p>
     <w:p>
@@ -3866,12 +3946,12 @@
       <w:pPr>
         <w:pStyle w:val="Heading2"/>
       </w:pPr>
-      <w:bookmarkStart w:id="10" w:name="_Toc439239824"/>
+      <w:bookmarkStart w:id="11" w:name="_Toc440635482"/>
       <w:proofErr w:type="spellStart"/>
       <w:r>
         <w:t>RequestorID</w:t>
       </w:r>
-      <w:bookmarkEnd w:id="10"/>
+      <w:bookmarkEnd w:id="11"/>
       <w:proofErr w:type="spellEnd"/>
     </w:p>
     <w:p>
@@ -4070,12 +4150,12 @@
       <w:pPr>
         <w:pStyle w:val="Heading2"/>
       </w:pPr>
-      <w:bookmarkStart w:id="11" w:name="_Toc439239825"/>
+      <w:bookmarkStart w:id="12" w:name="_Toc440635483"/>
       <w:proofErr w:type="spellStart"/>
       <w:r>
         <w:t>TicketType</w:t>
       </w:r>
-      <w:bookmarkEnd w:id="11"/>
+      <w:bookmarkEnd w:id="12"/>
       <w:proofErr w:type="spellEnd"/>
     </w:p>
     <w:p>
@@ -4241,12 +4321,12 @@
       <w:pPr>
         <w:pStyle w:val="Heading2"/>
       </w:pPr>
-      <w:bookmarkStart w:id="12" w:name="_Toc439239826"/>
+      <w:bookmarkStart w:id="13" w:name="_Toc440635484"/>
       <w:proofErr w:type="spellStart"/>
       <w:r>
         <w:t>IncludeWeekends</w:t>
       </w:r>
-      <w:bookmarkEnd w:id="12"/>
+      <w:bookmarkEnd w:id="13"/>
       <w:proofErr w:type="spellEnd"/>
     </w:p>
     <w:p>
@@ -4316,12 +4396,12 @@
       <w:pPr>
         <w:pStyle w:val="Heading2"/>
       </w:pPr>
-      <w:bookmarkStart w:id="13" w:name="_Toc439239827"/>
+      <w:bookmarkStart w:id="14" w:name="_Toc440635485"/>
       <w:r>
         <w:lastRenderedPageBreak/>
         <w:t>Frequency</w:t>
       </w:r>
-      <w:bookmarkEnd w:id="13"/>
+      <w:bookmarkEnd w:id="14"/>
     </w:p>
     <w:p>
       <w:pPr>
@@ -5000,7 +5080,7 @@
                 <w:szCs w:val="24"/>
                 <w:u w:val="single"/>
               </w:rPr>
-              <w:t>weekday</w:t>
+              <w:t>Monday</w:t>
             </w:r>
             <w:r>
               <w:rPr>
@@ -5135,7 +5215,7 @@
                 <w:szCs w:val="24"/>
                 <w:u w:val="single"/>
               </w:rPr>
-              <w:t>weekday</w:t>
+              <w:t>Monday</w:t>
             </w:r>
             <w:r>
               <w:rPr>
@@ -5555,6 +5635,152 @@
           </w:p>
         </w:tc>
       </w:tr>
+      <w:tr>
+        <w:tc>
+          <w:tcPr>
+            <w:tcW w:w="1893" w:type="dxa"/>
+          </w:tcPr>
+          <w:p>
+            <w:pPr>
+              <w:rPr>
+                <w:rFonts w:ascii="Times New Roman" w:hAnsi="Times New Roman" w:cs="Times New Roman"/>
+                <w:sz w:val="24"/>
+                <w:szCs w:val="24"/>
+              </w:rPr>
+            </w:pPr>
+            <w:r>
+              <w:rPr>
+                <w:rFonts w:ascii="Times New Roman" w:hAnsi="Times New Roman" w:cs="Times New Roman"/>
+                <w:sz w:val="24"/>
+                <w:szCs w:val="24"/>
+              </w:rPr>
+              <w:t>Quarterly</w:t>
+            </w:r>
+          </w:p>
+        </w:tc>
+        <w:tc>
+          <w:tcPr>
+            <w:tcW w:w="3940" w:type="dxa"/>
+          </w:tcPr>
+          <w:p>
+            <w:pPr>
+              <w:rPr>
+                <w:rFonts w:ascii="Times New Roman" w:hAnsi="Times New Roman" w:cs="Times New Roman"/>
+                <w:sz w:val="24"/>
+                <w:szCs w:val="24"/>
+              </w:rPr>
+            </w:pPr>
+            <w:r>
+              <w:rPr>
+                <w:rFonts w:ascii="Times New Roman" w:hAnsi="Times New Roman" w:cs="Times New Roman"/>
+                <w:sz w:val="24"/>
+                <w:szCs w:val="24"/>
+              </w:rPr>
+              <w:t>&lt;Frequency&gt;quarterly&lt;/Frequency&gt;</w:t>
+            </w:r>
+          </w:p>
+        </w:tc>
+        <w:tc>
+          <w:tcPr>
+            <w:tcW w:w="4957" w:type="dxa"/>
+          </w:tcPr>
+          <w:p>
+            <w:pPr>
+              <w:pStyle w:val="ListParagraph"/>
+              <w:numPr>
+                <w:ilvl w:val="0"/>
+                <w:numId w:val="3"/>
+              </w:numPr>
+              <w:rPr>
+                <w:rFonts w:ascii="Times New Roman" w:hAnsi="Times New Roman" w:cs="Times New Roman"/>
+                <w:sz w:val="24"/>
+                <w:szCs w:val="24"/>
+              </w:rPr>
+            </w:pPr>
+            <w:r>
+              <w:rPr>
+                <w:rFonts w:ascii="Times New Roman" w:hAnsi="Times New Roman" w:cs="Times New Roman"/>
+                <w:sz w:val="24"/>
+                <w:szCs w:val="24"/>
+              </w:rPr>
+              <w:t xml:space="preserve">The first </w:t>
+            </w:r>
+            <w:r>
+              <w:rPr>
+                <w:rFonts w:ascii="Times New Roman" w:hAnsi="Times New Roman" w:cs="Times New Roman"/>
+                <w:b/>
+                <w:sz w:val="24"/>
+                <w:szCs w:val="24"/>
+                <w:u w:val="single"/>
+              </w:rPr>
+              <w:t>Monday</w:t>
+            </w:r>
+            <w:r>
+              <w:rPr>
+                <w:rFonts w:ascii="Times New Roman" w:hAnsi="Times New Roman" w:cs="Times New Roman"/>
+                <w:sz w:val="24"/>
+                <w:szCs w:val="24"/>
+              </w:rPr>
+              <w:t xml:space="preserve"> of each quarter.</w:t>
+            </w:r>
+          </w:p>
+          <w:p>
+            <w:pPr>
+              <w:pStyle w:val="ListParagraph"/>
+              <w:numPr>
+                <w:ilvl w:val="0"/>
+                <w:numId w:val="3"/>
+              </w:numPr>
+              <w:rPr>
+                <w:rFonts w:ascii="Times New Roman" w:hAnsi="Times New Roman" w:cs="Times New Roman"/>
+                <w:sz w:val="24"/>
+                <w:szCs w:val="24"/>
+              </w:rPr>
+            </w:pPr>
+            <w:r>
+              <w:rPr>
+                <w:rFonts w:ascii="Times New Roman" w:hAnsi="Times New Roman" w:cs="Times New Roman"/>
+                <w:sz w:val="24"/>
+                <w:szCs w:val="24"/>
+              </w:rPr>
+              <w:lastRenderedPageBreak/>
+              <w:t xml:space="preserve">So if the first day of the quarter is Saturday, the ticket is created on the </w:t>
+            </w:r>
+            <w:r>
+              <w:rPr>
+                <w:rFonts w:ascii="Times New Roman" w:hAnsi="Times New Roman" w:cs="Times New Roman"/>
+                <w:sz w:val="24"/>
+                <w:szCs w:val="24"/>
+              </w:rPr>
+              <w:t>3</w:t>
+            </w:r>
+            <w:r>
+              <w:rPr>
+                <w:rFonts w:ascii="Times New Roman" w:hAnsi="Times New Roman" w:cs="Times New Roman"/>
+                <w:sz w:val="24"/>
+                <w:szCs w:val="24"/>
+              </w:rPr>
+              <w:t xml:space="preserve">rd </w:t>
+            </w:r>
+            <w:r>
+              <w:rPr>
+                <w:rFonts w:ascii="Times New Roman" w:hAnsi="Times New Roman" w:cs="Times New Roman"/>
+                <w:sz w:val="24"/>
+                <w:szCs w:val="24"/>
+              </w:rPr>
+              <w:t>which</w:t>
+            </w:r>
+            <w:r>
+              <w:rPr>
+                <w:rFonts w:ascii="Times New Roman" w:hAnsi="Times New Roman" w:cs="Times New Roman"/>
+                <w:sz w:val="24"/>
+                <w:szCs w:val="24"/>
+              </w:rPr>
+              <w:t xml:space="preserve"> is Monday.</w:t>
+            </w:r>
+          </w:p>
+        </w:tc>
+      </w:tr>
     </w:tbl>
     <w:p>
       <w:pPr>
@@ -5580,13 +5806,12 @@
       <w:pPr>
         <w:pStyle w:val="Heading2"/>
       </w:pPr>
-      <w:bookmarkStart w:id="14" w:name="_Toc439239828"/>
+      <w:bookmarkStart w:id="15" w:name="_Toc440635486"/>
       <w:proofErr w:type="spellStart"/>
       <w:r>
-        <w:lastRenderedPageBreak/>
         <w:t>EmailCCs</w:t>
       </w:r>
-      <w:bookmarkEnd w:id="14"/>
+      <w:bookmarkEnd w:id="15"/>
       <w:proofErr w:type="spellEnd"/>
     </w:p>
     <w:p>
@@ -5729,11 +5954,11 @@
       <w:pPr>
         <w:pStyle w:val="Heading2"/>
       </w:pPr>
-      <w:bookmarkStart w:id="15" w:name="_Toc439239829"/>
+      <w:bookmarkStart w:id="16" w:name="_Toc440635487"/>
       <w:r>
         <w:t>Tasks</w:t>
       </w:r>
-      <w:bookmarkEnd w:id="15"/>
+      <w:bookmarkEnd w:id="16"/>
     </w:p>
     <w:p>
       <w:pPr>
@@ -5811,11 +6036,11 @@
       <w:pPr>
         <w:pStyle w:val="Heading3"/>
       </w:pPr>
-      <w:bookmarkStart w:id="16" w:name="_Toc439239830"/>
+      <w:bookmarkStart w:id="17" w:name="_Toc440635488"/>
       <w:r>
         <w:t>Include a URL in a Task</w:t>
       </w:r>
-      <w:bookmarkEnd w:id="16"/>
+      <w:bookmarkEnd w:id="17"/>
     </w:p>
     <w:p>
       <w:pPr>
@@ -6296,17 +6521,7 @@
           <w:sz w:val="24"/>
           <w:szCs w:val="24"/>
         </w:rPr>
-        <w:t xml:space="preserve">Note the space </w:t>
-      </w:r>
-      <w:bookmarkStart w:id="17" w:name="_GoBack"/>
-      <w:bookmarkEnd w:id="17"/>
-      <w:r>
-        <w:rPr>
-          <w:rFonts w:ascii="Times New Roman" w:hAnsi="Times New Roman" w:cs="Times New Roman"/>
-          <w:sz w:val="24"/>
-          <w:szCs w:val="24"/>
-        </w:rPr>
-        <w:t>after “Here is my URL:” and before “Please follow this link.” which will separate the text from the URL.</w:t>
+        <w:t>Note the space after “Here is my URL:” and before “Please follow this link.” which will separate the text from the URL.</w:t>
       </w:r>
     </w:p>
     <w:p>
@@ -6321,7 +6536,7 @@
       <w:pPr>
         <w:pStyle w:val="Heading1"/>
       </w:pPr>
-      <w:bookmarkStart w:id="18" w:name="_Toc439239831"/>
+      <w:bookmarkStart w:id="18" w:name="_Toc440635489"/>
       <w:r>
         <w:t xml:space="preserve">Log files </w:t>
       </w:r>
@@ -6478,7 +6693,6 @@
           <w:sz w:val="24"/>
           <w:szCs w:val="24"/>
         </w:rPr>
-        <w:lastRenderedPageBreak/>
         <w:t>“START Module1.LogTasks”</w:t>
       </w:r>
     </w:p>
@@ -6592,7 +6806,7 @@
       <w:pPr>
         <w:pStyle w:val="Heading1"/>
       </w:pPr>
-      <w:bookmarkStart w:id="19" w:name="_Toc439239832"/>
+      <w:bookmarkStart w:id="19" w:name="_Toc440635490"/>
       <w:r>
         <w:t>Changing between Production Mode and Test Mode</w:t>
       </w:r>
@@ -6920,7 +7134,7 @@
       <w:pPr>
         <w:pStyle w:val="Heading2"/>
       </w:pPr>
-      <w:bookmarkStart w:id="20" w:name="_Toc439239833"/>
+      <w:bookmarkStart w:id="20" w:name="_Toc440635491"/>
       <w:r>
         <w:t>Databases/Servers Used</w:t>
       </w:r>
@@ -9472,7 +9686,7 @@
 </file>
 
 <file path=customXml/itemProps1.xml><?xml version="1.0" encoding="utf-8"?>
-<ds:datastoreItem xmlns:ds="http://schemas.openxmlformats.org/officeDocument/2006/customXml" ds:itemID="{89892313-C331-4545-B082-C886A50859DD}">
+<ds:datastoreItem xmlns:ds="http://schemas.openxmlformats.org/officeDocument/2006/customXml" ds:itemID="{3D7672E5-4584-4C0F-8D53-CAB9CACC9D33}">
   <ds:schemaRefs>
     <ds:schemaRef ds:uri="http://schemas.openxmlformats.org/officeDocument/2006/bibliography"/>
   </ds:schemaRefs>

</xml_diff>